<commit_message>
Updated the specificiation to include the INSERT command
</commit_message>
<xml_diff>
--- a/doc/Project Specification.docx
+++ b/doc/Project Specification.docx
@@ -641,6 +641,69 @@
           <w:sz w:val="20"/>
         </w:rPr>
         <w:t>The user must specify the row they wish to delete via the Primary Key</w:t>
+      </w:r>
+    </w:p>
+    <w:p>
+      <w:pPr>
+        <w:pStyle w:val="ListParagraph"/>
+        <w:numPr>
+          <w:ilvl w:val="0"/>
+          <w:numId w:val="2"/>
+        </w:numPr>
+        <w:ind w:right="27"/>
+        <w:rPr>
+          <w:rFonts w:ascii="Consolas" w:hAnsi="Consolas" w:cs="Consolas"/>
+          <w:sz w:val="20"/>
+        </w:rPr>
+      </w:pPr>
+      <w:r>
+        <w:rPr>
+          <w:rFonts w:ascii="Consolas" w:hAnsi="Consolas" w:cs="Consolas"/>
+          <w:sz w:val="20"/>
+        </w:rPr>
+        <w:t>INSERT Command</w:t>
+      </w:r>
+    </w:p>
+    <w:p>
+      <w:pPr>
+        <w:pStyle w:val="ListParagraph"/>
+        <w:numPr>
+          <w:ilvl w:val="1"/>
+          <w:numId w:val="2"/>
+        </w:numPr>
+        <w:ind w:right="27"/>
+        <w:rPr>
+          <w:rFonts w:ascii="Consolas" w:hAnsi="Consolas" w:cs="Consolas"/>
+          <w:sz w:val="20"/>
+        </w:rPr>
+      </w:pPr>
+      <w:r>
+        <w:rPr>
+          <w:rFonts w:ascii="Consolas" w:hAnsi="Consolas" w:cs="Consolas"/>
+          <w:sz w:val="20"/>
+        </w:rPr>
+        <w:t>The user must enter values for all the columns that exist in the table</w:t>
+      </w:r>
+    </w:p>
+    <w:p>
+      <w:pPr>
+        <w:pStyle w:val="ListParagraph"/>
+        <w:numPr>
+          <w:ilvl w:val="1"/>
+          <w:numId w:val="2"/>
+        </w:numPr>
+        <w:ind w:right="27"/>
+        <w:rPr>
+          <w:rFonts w:ascii="Consolas" w:hAnsi="Consolas" w:cs="Consolas"/>
+          <w:sz w:val="20"/>
+        </w:rPr>
+      </w:pPr>
+      <w:r>
+        <w:rPr>
+          <w:rFonts w:ascii="Consolas" w:hAnsi="Consolas" w:cs="Consolas"/>
+          <w:sz w:val="20"/>
+        </w:rPr>
+        <w:t>The user must specify the values for the columns in syntax similar to the CREATE TABLE command.</w:t>
       </w:r>
     </w:p>
     <w:p>

</xml_diff>

<commit_message>
Added examples to the DELETE command in the specification
</commit_message>
<xml_diff>
--- a/doc/Project Specification.docx
+++ b/doc/Project Specification.docx
@@ -184,7 +184,21 @@
           <w:rFonts w:ascii="Consolas" w:hAnsi="Consolas" w:cs="Consolas"/>
           <w:sz w:val="20"/>
         </w:rPr>
-        <w:t>Table names cannot have spaces and must be English-language letters. They also cannot be punctuation characters.</w:t>
+        <w:t>Table names</w:t>
+      </w:r>
+      <w:r>
+        <w:rPr>
+          <w:rFonts w:ascii="Consolas" w:hAnsi="Consolas" w:cs="Consolas"/>
+          <w:sz w:val="20"/>
+        </w:rPr>
+        <w:t xml:space="preserve"> and column names</w:t>
+      </w:r>
+      <w:r>
+        <w:rPr>
+          <w:rFonts w:ascii="Consolas" w:hAnsi="Consolas" w:cs="Consolas"/>
+          <w:sz w:val="20"/>
+        </w:rPr>
+        <w:t xml:space="preserve"> cannot have spaces and must be English-language letters. They also cannot be punctuation characters.</w:t>
       </w:r>
     </w:p>
     <w:p>
@@ -605,6 +619,36 @@
       <w:pPr>
         <w:pStyle w:val="ListParagraph"/>
         <w:numPr>
+          <w:ilvl w:val="2"/>
+          <w:numId w:val="2"/>
+        </w:numPr>
+        <w:ind w:right="27"/>
+        <w:rPr>
+          <w:rFonts w:ascii="Consolas" w:hAnsi="Consolas" w:cs="Consolas"/>
+          <w:sz w:val="20"/>
+        </w:rPr>
+      </w:pPr>
+      <w:r>
+        <w:rPr>
+          <w:rFonts w:ascii="Consolas" w:hAnsi="Consolas" w:cs="Consolas"/>
+          <w:sz w:val="20"/>
+        </w:rPr>
+        <w:t xml:space="preserve">DELETE ALL ROWS </w:t>
+      </w:r>
+      <w:proofErr w:type="spellStart"/>
+      <w:r>
+        <w:rPr>
+          <w:rFonts w:ascii="Consolas" w:hAnsi="Consolas" w:cs="Consolas"/>
+          <w:sz w:val="20"/>
+        </w:rPr>
+        <w:t>tablename</w:t>
+      </w:r>
+      <w:proofErr w:type="spellEnd"/>
+    </w:p>
+    <w:p>
+      <w:pPr>
+        <w:pStyle w:val="ListParagraph"/>
+        <w:numPr>
           <w:ilvl w:val="1"/>
           <w:numId w:val="2"/>
         </w:numPr>
@@ -626,6 +670,36 @@
       <w:pPr>
         <w:pStyle w:val="ListParagraph"/>
         <w:numPr>
+          <w:ilvl w:val="2"/>
+          <w:numId w:val="2"/>
+        </w:numPr>
+        <w:ind w:right="27"/>
+        <w:rPr>
+          <w:rFonts w:ascii="Consolas" w:hAnsi="Consolas" w:cs="Consolas"/>
+          <w:sz w:val="20"/>
+        </w:rPr>
+      </w:pPr>
+      <w:r>
+        <w:rPr>
+          <w:rFonts w:ascii="Consolas" w:hAnsi="Consolas" w:cs="Consolas"/>
+          <w:sz w:val="20"/>
+        </w:rPr>
+        <w:t xml:space="preserve">DELETE TABLE </w:t>
+      </w:r>
+      <w:proofErr w:type="spellStart"/>
+      <w:r>
+        <w:rPr>
+          <w:rFonts w:ascii="Consolas" w:hAnsi="Consolas" w:cs="Consolas"/>
+          <w:sz w:val="20"/>
+        </w:rPr>
+        <w:t>tablename</w:t>
+      </w:r>
+      <w:proofErr w:type="spellEnd"/>
+    </w:p>
+    <w:p>
+      <w:pPr>
+        <w:pStyle w:val="ListParagraph"/>
+        <w:numPr>
           <w:ilvl w:val="1"/>
           <w:numId w:val="2"/>
         </w:numPr>
@@ -641,6 +715,43 @@
           <w:sz w:val="20"/>
         </w:rPr>
         <w:t>The user must specify the row they wish to delete via the Primary Key</w:t>
+      </w:r>
+    </w:p>
+    <w:p>
+      <w:pPr>
+        <w:pStyle w:val="ListParagraph"/>
+        <w:numPr>
+          <w:ilvl w:val="2"/>
+          <w:numId w:val="2"/>
+        </w:numPr>
+        <w:ind w:right="27"/>
+        <w:rPr>
+          <w:rFonts w:ascii="Consolas" w:hAnsi="Consolas" w:cs="Consolas"/>
+          <w:sz w:val="20"/>
+        </w:rPr>
+      </w:pPr>
+      <w:r>
+        <w:rPr>
+          <w:rFonts w:ascii="Consolas" w:hAnsi="Consolas" w:cs="Consolas"/>
+          <w:sz w:val="20"/>
+        </w:rPr>
+        <w:t xml:space="preserve">DELETE </w:t>
+      </w:r>
+      <w:proofErr w:type="spellStart"/>
+      <w:r>
+        <w:rPr>
+          <w:rFonts w:ascii="Consolas" w:hAnsi="Consolas" w:cs="Consolas"/>
+          <w:sz w:val="20"/>
+        </w:rPr>
+        <w:t>primarykey</w:t>
+      </w:r>
+      <w:proofErr w:type="spellEnd"/>
+      <w:r>
+        <w:rPr>
+          <w:rFonts w:ascii="Consolas" w:hAnsi="Consolas" w:cs="Consolas"/>
+          <w:sz w:val="20"/>
+        </w:rPr>
+        <w:t xml:space="preserve"> FROM tablename</w:t>
       </w:r>
     </w:p>
     <w:p>
@@ -959,7 +1070,7 @@
         <w:rFonts w:ascii="Courier New" w:hAnsi="Courier New" w:cs="Courier New" w:hint="default"/>
       </w:rPr>
     </w:lvl>
-    <w:lvl w:ilvl="2" w:tplc="10090005" w:tentative="1">
+    <w:lvl w:ilvl="2" w:tplc="10090005">
       <w:start w:val="1"/>
       <w:numFmt w:val="bullet"/>
       <w:lvlText w:val=""/>

</xml_diff>

<commit_message>
Implemented the UPDATE command
</commit_message>
<xml_diff>
--- a/doc/Project Specification.docx
+++ b/doc/Project Specification.docx
@@ -577,6 +577,73 @@
       <w:pPr>
         <w:pStyle w:val="ListParagraph"/>
         <w:numPr>
+          <w:ilvl w:val="2"/>
+          <w:numId w:val="2"/>
+        </w:numPr>
+        <w:ind w:right="27"/>
+        <w:rPr>
+          <w:rFonts w:ascii="Consolas" w:hAnsi="Consolas" w:cs="Consolas"/>
+          <w:sz w:val="20"/>
+        </w:rPr>
+      </w:pPr>
+      <w:r>
+        <w:rPr>
+          <w:rFonts w:ascii="Consolas" w:hAnsi="Consolas" w:cs="Consolas"/>
+          <w:sz w:val="20"/>
+        </w:rPr>
+        <w:t xml:space="preserve">UPDATE </w:t>
+      </w:r>
+      <w:proofErr w:type="spellStart"/>
+      <w:r>
+        <w:rPr>
+          <w:rFonts w:ascii="Consolas" w:hAnsi="Consolas" w:cs="Consolas"/>
+          <w:sz w:val="20"/>
+        </w:rPr>
+        <w:t>pri</w:t>
+      </w:r>
+      <w:r>
+        <w:rPr>
+          <w:rFonts w:ascii="Consolas" w:hAnsi="Consolas" w:cs="Consolas"/>
+          <w:sz w:val="20"/>
+        </w:rPr>
+        <w:t>marykey</w:t>
+      </w:r>
+      <w:proofErr w:type="spellEnd"/>
+      <w:r>
+        <w:rPr>
+          <w:rFonts w:ascii="Consolas" w:hAnsi="Consolas" w:cs="Consolas"/>
+          <w:sz w:val="20"/>
+        </w:rPr>
+        <w:t xml:space="preserve"> IN </w:t>
+      </w:r>
+      <w:proofErr w:type="spellStart"/>
+      <w:r>
+        <w:rPr>
+          <w:rFonts w:ascii="Consolas" w:hAnsi="Consolas" w:cs="Consolas"/>
+          <w:sz w:val="20"/>
+        </w:rPr>
+        <w:t>tablename</w:t>
+      </w:r>
+      <w:proofErr w:type="spellEnd"/>
+      <w:r>
+        <w:rPr>
+          <w:rFonts w:ascii="Consolas" w:hAnsi="Consolas" w:cs="Consolas"/>
+          <w:sz w:val="20"/>
+        </w:rPr>
+        <w:t xml:space="preserve"> SET field TO</w:t>
+      </w:r>
+      <w:r>
+        <w:rPr>
+          <w:rFonts w:ascii="Consolas" w:hAnsi="Consolas" w:cs="Consolas"/>
+          <w:sz w:val="20"/>
+        </w:rPr>
+        <w:t xml:space="preserve"> value</w:t>
+      </w:r>
+    </w:p>
+    <w:p>
+      <w:pPr>
+        <w:pStyle w:val="ListParagraph"/>
+        <w:numPr>
           <w:ilvl w:val="0"/>
           <w:numId w:val="2"/>
         </w:numPr>
@@ -751,8 +818,17 @@
           <w:rFonts w:ascii="Consolas" w:hAnsi="Consolas" w:cs="Consolas"/>
           <w:sz w:val="20"/>
         </w:rPr>
-        <w:t xml:space="preserve"> FROM tablename</w:t>
-      </w:r>
+        <w:t xml:space="preserve"> FROM </w:t>
+      </w:r>
+      <w:proofErr w:type="spellStart"/>
+      <w:r>
+        <w:rPr>
+          <w:rFonts w:ascii="Consolas" w:hAnsi="Consolas" w:cs="Consolas"/>
+          <w:sz w:val="20"/>
+        </w:rPr>
+        <w:t>tablename</w:t>
+      </w:r>
+      <w:proofErr w:type="spellEnd"/>
     </w:p>
     <w:p>
       <w:pPr>

</xml_diff>

<commit_message>
Implemented basic command fetching for the SELECT command, does not detect WHERE or ORDERBY in this version
</commit_message>
<xml_diff>
--- a/doc/Project Specification.docx
+++ b/doc/Project Specification.docx
@@ -199,6 +199,29 @@
           <w:sz w:val="20"/>
         </w:rPr>
         <w:t xml:space="preserve"> cannot have spaces and must be English-language letters. They also cannot be punctuation characters.</w:t>
+      </w:r>
+      <w:r>
+        <w:rPr>
+          <w:rFonts w:ascii="Consolas" w:hAnsi="Consolas" w:cs="Consolas"/>
+          <w:sz w:val="20"/>
+        </w:rPr>
+        <w:t xml:space="preserve"> The string “</w:t>
+      </w:r>
+      <w:proofErr w:type="spellStart"/>
+      <w:r>
+        <w:rPr>
+          <w:rFonts w:ascii="Consolas" w:hAnsi="Consolas" w:cs="Consolas"/>
+          <w:sz w:val="20"/>
+        </w:rPr>
+        <w:t>noJoin</w:t>
+      </w:r>
+      <w:proofErr w:type="spellEnd"/>
+      <w:r>
+        <w:rPr>
+          <w:rFonts w:ascii="Consolas" w:hAnsi="Consolas" w:cs="Consolas"/>
+          <w:sz w:val="20"/>
+        </w:rPr>
+        <w:t>” is a reserved keyword and is also not allowed as a table name.</w:t>
       </w:r>
     </w:p>
     <w:p>

</xml_diff>

<commit_message>
Connected CREATE TABLE to the File Handler Connected UPDATE, INSERT, DELETE to File Handler Implemented CommandFetch-side for WHERE and ORDERBY
</commit_message>
<xml_diff>
--- a/doc/Project Specification.docx
+++ b/doc/Project Specification.docx
@@ -205,23 +205,7 @@
           <w:rFonts w:ascii="Consolas" w:hAnsi="Consolas" w:cs="Consolas"/>
           <w:sz w:val="20"/>
         </w:rPr>
-        <w:t xml:space="preserve"> The string “</w:t>
-      </w:r>
-      <w:proofErr w:type="spellStart"/>
-      <w:r>
-        <w:rPr>
-          <w:rFonts w:ascii="Consolas" w:hAnsi="Consolas" w:cs="Consolas"/>
-          <w:sz w:val="20"/>
-        </w:rPr>
-        <w:t>noJoin</w:t>
-      </w:r>
-      <w:proofErr w:type="spellEnd"/>
-      <w:r>
-        <w:rPr>
-          <w:rFonts w:ascii="Consolas" w:hAnsi="Consolas" w:cs="Consolas"/>
-          <w:sz w:val="20"/>
-        </w:rPr>
-        <w:t>” is a reserved keyword and is also not allowed as a table name.</w:t>
+        <w:t xml:space="preserve"> The string “noJoin” is a reserved keyword and is also not allowed as a table name.</w:t>
       </w:r>
     </w:p>
     <w:p>
@@ -389,23 +373,7 @@
           <w:rFonts w:ascii="Consolas" w:hAnsi="Consolas" w:cs="Consolas"/>
           <w:sz w:val="20"/>
         </w:rPr>
-        <w:t>The name of the column must have “PK” in front i.e. “</w:t>
-      </w:r>
-      <w:proofErr w:type="spellStart"/>
-      <w:r>
-        <w:rPr>
-          <w:rFonts w:ascii="Consolas" w:hAnsi="Consolas" w:cs="Consolas"/>
-          <w:sz w:val="20"/>
-        </w:rPr>
-        <w:t>PKcolumnName</w:t>
-      </w:r>
-      <w:proofErr w:type="spellEnd"/>
-      <w:r>
-        <w:rPr>
-          <w:rFonts w:ascii="Consolas" w:hAnsi="Consolas" w:cs="Consolas"/>
-          <w:sz w:val="20"/>
-        </w:rPr>
-        <w:t>”.</w:t>
+        <w:t>The name of the column must have “PK” in front i.e. “PKcolumnName”.</w:t>
       </w:r>
     </w:p>
     <w:p>
@@ -447,23 +415,7 @@
           <w:rFonts w:ascii="Consolas" w:hAnsi="Consolas" w:cs="Consolas"/>
           <w:sz w:val="20"/>
         </w:rPr>
-        <w:t>Foreign key definition MUST be done during table creation. The name of the column must have “FK” in front i.e. “</w:t>
-      </w:r>
-      <w:proofErr w:type="spellStart"/>
-      <w:r>
-        <w:rPr>
-          <w:rFonts w:ascii="Consolas" w:hAnsi="Consolas" w:cs="Consolas"/>
-          <w:sz w:val="20"/>
-        </w:rPr>
-        <w:t>FKcolumnName</w:t>
-      </w:r>
-      <w:proofErr w:type="spellEnd"/>
-      <w:r>
-        <w:rPr>
-          <w:rFonts w:ascii="Consolas" w:hAnsi="Consolas" w:cs="Consolas"/>
-          <w:sz w:val="20"/>
-        </w:rPr>
-        <w:t>”.</w:t>
+        <w:t>Foreign key definition MUST be done during table creation. The name of the column must have “FK” in front i.e. “FKcolumnName”.</w:t>
       </w:r>
     </w:p>
     <w:p>
@@ -614,46 +566,14 @@
           <w:rFonts w:ascii="Consolas" w:hAnsi="Consolas" w:cs="Consolas"/>
           <w:sz w:val="20"/>
         </w:rPr>
-        <w:t xml:space="preserve">UPDATE </w:t>
-      </w:r>
-      <w:proofErr w:type="spellStart"/>
-      <w:r>
-        <w:rPr>
-          <w:rFonts w:ascii="Consolas" w:hAnsi="Consolas" w:cs="Consolas"/>
-          <w:sz w:val="20"/>
-        </w:rPr>
-        <w:t>pri</w:t>
-      </w:r>
-      <w:r>
-        <w:rPr>
-          <w:rFonts w:ascii="Consolas" w:hAnsi="Consolas" w:cs="Consolas"/>
-          <w:sz w:val="20"/>
-        </w:rPr>
-        <w:t>marykey</w:t>
-      </w:r>
-      <w:proofErr w:type="spellEnd"/>
-      <w:r>
-        <w:rPr>
-          <w:rFonts w:ascii="Consolas" w:hAnsi="Consolas" w:cs="Consolas"/>
-          <w:sz w:val="20"/>
-        </w:rPr>
-        <w:t xml:space="preserve"> IN </w:t>
-      </w:r>
-      <w:proofErr w:type="spellStart"/>
-      <w:r>
-        <w:rPr>
-          <w:rFonts w:ascii="Consolas" w:hAnsi="Consolas" w:cs="Consolas"/>
-          <w:sz w:val="20"/>
-        </w:rPr>
-        <w:t>tablename</w:t>
-      </w:r>
-      <w:proofErr w:type="spellEnd"/>
-      <w:r>
-        <w:rPr>
-          <w:rFonts w:ascii="Consolas" w:hAnsi="Consolas" w:cs="Consolas"/>
-          <w:sz w:val="20"/>
-        </w:rPr>
-        <w:t xml:space="preserve"> SET field TO</w:t>
+        <w:t>UPDATE pri</w:t>
+      </w:r>
+      <w:r>
+        <w:rPr>
+          <w:rFonts w:ascii="Consolas" w:hAnsi="Consolas" w:cs="Consolas"/>
+          <w:sz w:val="20"/>
+        </w:rPr>
+        <w:t>marykey IN tablename SET field TO</w:t>
       </w:r>
       <w:r>
         <w:rPr>
@@ -723,17 +643,8 @@
           <w:rFonts w:ascii="Consolas" w:hAnsi="Consolas" w:cs="Consolas"/>
           <w:sz w:val="20"/>
         </w:rPr>
-        <w:t xml:space="preserve">DELETE ALL ROWS </w:t>
-      </w:r>
-      <w:proofErr w:type="spellStart"/>
-      <w:r>
-        <w:rPr>
-          <w:rFonts w:ascii="Consolas" w:hAnsi="Consolas" w:cs="Consolas"/>
-          <w:sz w:val="20"/>
-        </w:rPr>
-        <w:t>tablename</w:t>
-      </w:r>
-      <w:proofErr w:type="spellEnd"/>
+        <w:t>DELETE ALL ROWS tablename</w:t>
+      </w:r>
     </w:p>
     <w:p>
       <w:pPr>
@@ -774,17 +685,8 @@
           <w:rFonts w:ascii="Consolas" w:hAnsi="Consolas" w:cs="Consolas"/>
           <w:sz w:val="20"/>
         </w:rPr>
-        <w:t xml:space="preserve">DELETE TABLE </w:t>
-      </w:r>
-      <w:proofErr w:type="spellStart"/>
-      <w:r>
-        <w:rPr>
-          <w:rFonts w:ascii="Consolas" w:hAnsi="Consolas" w:cs="Consolas"/>
-          <w:sz w:val="20"/>
-        </w:rPr>
-        <w:t>tablename</w:t>
-      </w:r>
-      <w:proofErr w:type="spellEnd"/>
+        <w:t>DELETE TABLE tablename</w:t>
+      </w:r>
     </w:p>
     <w:p>
       <w:pPr>
@@ -825,33 +727,8 @@
           <w:rFonts w:ascii="Consolas" w:hAnsi="Consolas" w:cs="Consolas"/>
           <w:sz w:val="20"/>
         </w:rPr>
-        <w:t xml:space="preserve">DELETE </w:t>
-      </w:r>
-      <w:proofErr w:type="spellStart"/>
-      <w:r>
-        <w:rPr>
-          <w:rFonts w:ascii="Consolas" w:hAnsi="Consolas" w:cs="Consolas"/>
-          <w:sz w:val="20"/>
-        </w:rPr>
-        <w:t>primarykey</w:t>
-      </w:r>
-      <w:proofErr w:type="spellEnd"/>
-      <w:r>
-        <w:rPr>
-          <w:rFonts w:ascii="Consolas" w:hAnsi="Consolas" w:cs="Consolas"/>
-          <w:sz w:val="20"/>
-        </w:rPr>
-        <w:t xml:space="preserve"> FROM </w:t>
-      </w:r>
-      <w:proofErr w:type="spellStart"/>
-      <w:r>
-        <w:rPr>
-          <w:rFonts w:ascii="Consolas" w:hAnsi="Consolas" w:cs="Consolas"/>
-          <w:sz w:val="20"/>
-        </w:rPr>
-        <w:t>tablename</w:t>
-      </w:r>
-      <w:proofErr w:type="spellEnd"/>
+        <w:t>DELETE primarykey FROM tablename</w:t>
+      </w:r>
     </w:p>
     <w:p>
       <w:pPr>
@@ -962,6 +839,27 @@
       <w:pPr>
         <w:pStyle w:val="ListParagraph"/>
         <w:numPr>
+          <w:ilvl w:val="1"/>
+          <w:numId w:val="2"/>
+        </w:numPr>
+        <w:ind w:right="27"/>
+        <w:rPr>
+          <w:rFonts w:ascii="Consolas" w:hAnsi="Consolas" w:cs="Consolas"/>
+          <w:sz w:val="20"/>
+        </w:rPr>
+      </w:pPr>
+      <w:r>
+        <w:rPr>
+          <w:rFonts w:ascii="Consolas" w:hAnsi="Consolas" w:cs="Consolas"/>
+          <w:sz w:val="20"/>
+        </w:rPr>
+        <w:t>The proper syntax for this command is “ORDERBY” and not “ORDER BY”</w:t>
+      </w:r>
+    </w:p>
+    <w:p>
+      <w:pPr>
+        <w:pStyle w:val="ListParagraph"/>
+        <w:numPr>
           <w:ilvl w:val="0"/>
           <w:numId w:val="2"/>
         </w:numPr>
@@ -997,23 +895,7 @@
           <w:rFonts w:ascii="Consolas" w:hAnsi="Consolas" w:cs="Consolas"/>
           <w:sz w:val="20"/>
         </w:rPr>
-        <w:t xml:space="preserve">The user must define an inner join in the first line, immediately after the first table name i.e. “SELECT </w:t>
-      </w:r>
-      <w:proofErr w:type="spellStart"/>
-      <w:r>
-        <w:rPr>
-          <w:rFonts w:ascii="Consolas" w:hAnsi="Consolas" w:cs="Consolas"/>
-          <w:sz w:val="20"/>
-        </w:rPr>
-        <w:t>colname</w:t>
-      </w:r>
-      <w:proofErr w:type="spellEnd"/>
-      <w:r>
-        <w:rPr>
-          <w:rFonts w:ascii="Consolas" w:hAnsi="Consolas" w:cs="Consolas"/>
-          <w:sz w:val="20"/>
-        </w:rPr>
-        <w:t xml:space="preserve"> FROM table1 INNER JOIN table2”.</w:t>
+        <w:t>The user must define an inner join in the first line, immediately after the first table name i.e. “SELECT colname FROM table1 INNER JOIN table2”.</w:t>
       </w:r>
     </w:p>
     <w:sectPr>

</xml_diff>

<commit_message>
Updated the project specification with proper syntax for all commands. WIll probably have to rewrite the document after to more accurately reflect our DB. Tried to start on the commandFetch-side error handling.
</commit_message>
<xml_diff>
--- a/doc/Project Specification.docx
+++ b/doc/Project Specification.docx
@@ -205,7 +205,23 @@
           <w:rFonts w:ascii="Consolas" w:hAnsi="Consolas" w:cs="Consolas"/>
           <w:sz w:val="20"/>
         </w:rPr>
-        <w:t xml:space="preserve"> The string “noJoin” is a reserved keyword and is also not allowed as a table name.</w:t>
+        <w:t xml:space="preserve"> The string “</w:t>
+      </w:r>
+      <w:proofErr w:type="spellStart"/>
+      <w:r>
+        <w:rPr>
+          <w:rFonts w:ascii="Consolas" w:hAnsi="Consolas" w:cs="Consolas"/>
+          <w:sz w:val="20"/>
+        </w:rPr>
+        <w:t>noJoin</w:t>
+      </w:r>
+      <w:proofErr w:type="spellEnd"/>
+      <w:r>
+        <w:rPr>
+          <w:rFonts w:ascii="Consolas" w:hAnsi="Consolas" w:cs="Consolas"/>
+          <w:sz w:val="20"/>
+        </w:rPr>
+        <w:t>” is a reserved keyword and is also not allowed as a table name.</w:t>
       </w:r>
     </w:p>
     <w:p>
@@ -373,7 +389,23 @@
           <w:rFonts w:ascii="Consolas" w:hAnsi="Consolas" w:cs="Consolas"/>
           <w:sz w:val="20"/>
         </w:rPr>
-        <w:t>The name of the column must have “PK” in front i.e. “PKcolumnName”.</w:t>
+        <w:t>The name of the column must have “PK” in front i.e. “</w:t>
+      </w:r>
+      <w:proofErr w:type="spellStart"/>
+      <w:r>
+        <w:rPr>
+          <w:rFonts w:ascii="Consolas" w:hAnsi="Consolas" w:cs="Consolas"/>
+          <w:sz w:val="20"/>
+        </w:rPr>
+        <w:t>PKcolumnName</w:t>
+      </w:r>
+      <w:proofErr w:type="spellEnd"/>
+      <w:r>
+        <w:rPr>
+          <w:rFonts w:ascii="Consolas" w:hAnsi="Consolas" w:cs="Consolas"/>
+          <w:sz w:val="20"/>
+        </w:rPr>
+        <w:t>”.</w:t>
       </w:r>
     </w:p>
     <w:p>
@@ -415,32 +447,23 @@
           <w:rFonts w:ascii="Consolas" w:hAnsi="Consolas" w:cs="Consolas"/>
           <w:sz w:val="20"/>
         </w:rPr>
-        <w:t>Foreign key definition MUST be done during table creation. The name of the column must have “FK” in front i.e. “FKcolumnName”.</w:t>
-      </w:r>
-    </w:p>
-    <w:p>
-      <w:pPr>
-        <w:ind w:right="27"/>
-        <w:rPr>
-          <w:rFonts w:ascii="Consolas" w:hAnsi="Consolas" w:cs="Consolas"/>
-          <w:sz w:val="20"/>
-        </w:rPr>
-      </w:pPr>
-    </w:p>
-    <w:p>
-      <w:pPr>
-        <w:ind w:right="27"/>
-        <w:rPr>
-          <w:rFonts w:ascii="Consolas" w:hAnsi="Consolas" w:cs="Consolas"/>
-          <w:sz w:val="20"/>
-        </w:rPr>
-      </w:pPr>
-      <w:r>
-        <w:rPr>
-          <w:rFonts w:ascii="Consolas" w:hAnsi="Consolas" w:cs="Consolas"/>
-          <w:sz w:val="20"/>
-        </w:rPr>
-        <w:t>Specific Commands:</w:t>
+        <w:t>Foreign key definition MUST be done during table creation. The name of the column must have “FK” in front i.e. “</w:t>
+      </w:r>
+      <w:proofErr w:type="spellStart"/>
+      <w:r>
+        <w:rPr>
+          <w:rFonts w:ascii="Consolas" w:hAnsi="Consolas" w:cs="Consolas"/>
+          <w:sz w:val="20"/>
+        </w:rPr>
+        <w:t>FKcolumnName</w:t>
+      </w:r>
+      <w:proofErr w:type="spellEnd"/>
+      <w:r>
+        <w:rPr>
+          <w:rFonts w:ascii="Consolas" w:hAnsi="Consolas" w:cs="Consolas"/>
+          <w:sz w:val="20"/>
+        </w:rPr>
+        <w:t>”.</w:t>
       </w:r>
     </w:p>
     <w:p>
@@ -448,17 +471,699 @@
         <w:pStyle w:val="ListParagraph"/>
         <w:numPr>
           <w:ilvl w:val="0"/>
-          <w:numId w:val="2"/>
-        </w:numPr>
-        <w:ind w:right="27"/>
-        <w:rPr>
-          <w:rFonts w:ascii="Consolas" w:hAnsi="Consolas" w:cs="Consolas"/>
-          <w:sz w:val="20"/>
-        </w:rPr>
-      </w:pPr>
-      <w:r>
-        <w:rPr>
-          <w:rFonts w:ascii="Consolas" w:hAnsi="Consolas" w:cs="Consolas"/>
+          <w:numId w:val="1"/>
+        </w:numPr>
+        <w:ind w:right="27"/>
+        <w:rPr>
+          <w:rFonts w:ascii="Consolas" w:hAnsi="Consolas" w:cs="Consolas"/>
+          <w:sz w:val="20"/>
+        </w:rPr>
+      </w:pPr>
+      <w:r>
+        <w:rPr>
+          <w:rFonts w:ascii="Consolas" w:hAnsi="Consolas" w:cs="Consolas"/>
+          <w:sz w:val="20"/>
+        </w:rPr>
+        <w:t>List of Reserved Words (tables and columns can’t be named these):</w:t>
+      </w:r>
+    </w:p>
+    <w:p>
+      <w:pPr>
+        <w:pStyle w:val="ListParagraph"/>
+        <w:numPr>
+          <w:ilvl w:val="1"/>
+          <w:numId w:val="1"/>
+        </w:numPr>
+        <w:ind w:right="27"/>
+        <w:rPr>
+          <w:rFonts w:ascii="Consolas" w:hAnsi="Consolas" w:cs="Consolas"/>
+          <w:sz w:val="20"/>
+        </w:rPr>
+      </w:pPr>
+      <w:r>
+        <w:rPr>
+          <w:rFonts w:ascii="Consolas" w:hAnsi="Consolas" w:cs="Consolas"/>
+          <w:sz w:val="20"/>
+        </w:rPr>
+        <w:t>SELECT</w:t>
+      </w:r>
+    </w:p>
+    <w:p>
+      <w:pPr>
+        <w:pStyle w:val="ListParagraph"/>
+        <w:numPr>
+          <w:ilvl w:val="1"/>
+          <w:numId w:val="1"/>
+        </w:numPr>
+        <w:ind w:right="27"/>
+        <w:rPr>
+          <w:rFonts w:ascii="Consolas" w:hAnsi="Consolas" w:cs="Consolas"/>
+          <w:sz w:val="20"/>
+        </w:rPr>
+      </w:pPr>
+      <w:r>
+        <w:rPr>
+          <w:rFonts w:ascii="Consolas" w:hAnsi="Consolas" w:cs="Consolas"/>
+          <w:sz w:val="20"/>
+        </w:rPr>
+        <w:t>FROM</w:t>
+      </w:r>
+    </w:p>
+    <w:p>
+      <w:pPr>
+        <w:pStyle w:val="ListParagraph"/>
+        <w:numPr>
+          <w:ilvl w:val="1"/>
+          <w:numId w:val="1"/>
+        </w:numPr>
+        <w:ind w:right="27"/>
+        <w:rPr>
+          <w:rFonts w:ascii="Consolas" w:hAnsi="Consolas" w:cs="Consolas"/>
+          <w:sz w:val="20"/>
+        </w:rPr>
+      </w:pPr>
+      <w:r>
+        <w:rPr>
+          <w:rFonts w:ascii="Consolas" w:hAnsi="Consolas" w:cs="Consolas"/>
+          <w:sz w:val="20"/>
+        </w:rPr>
+        <w:t>INNER</w:t>
+      </w:r>
+    </w:p>
+    <w:p>
+      <w:pPr>
+        <w:pStyle w:val="ListParagraph"/>
+        <w:numPr>
+          <w:ilvl w:val="1"/>
+          <w:numId w:val="1"/>
+        </w:numPr>
+        <w:ind w:right="27"/>
+        <w:rPr>
+          <w:rFonts w:ascii="Consolas" w:hAnsi="Consolas" w:cs="Consolas"/>
+          <w:sz w:val="20"/>
+        </w:rPr>
+      </w:pPr>
+      <w:r>
+        <w:rPr>
+          <w:rFonts w:ascii="Consolas" w:hAnsi="Consolas" w:cs="Consolas"/>
+          <w:sz w:val="20"/>
+        </w:rPr>
+        <w:t>JOIN</w:t>
+      </w:r>
+    </w:p>
+    <w:p>
+      <w:pPr>
+        <w:pStyle w:val="ListParagraph"/>
+        <w:numPr>
+          <w:ilvl w:val="1"/>
+          <w:numId w:val="1"/>
+        </w:numPr>
+        <w:ind w:right="27"/>
+        <w:rPr>
+          <w:rFonts w:ascii="Consolas" w:hAnsi="Consolas" w:cs="Consolas"/>
+          <w:sz w:val="20"/>
+        </w:rPr>
+      </w:pPr>
+      <w:r>
+        <w:rPr>
+          <w:rFonts w:ascii="Consolas" w:hAnsi="Consolas" w:cs="Consolas"/>
+          <w:sz w:val="20"/>
+        </w:rPr>
+        <w:t>NOJOIN</w:t>
+      </w:r>
+    </w:p>
+    <w:p>
+      <w:pPr>
+        <w:pStyle w:val="ListParagraph"/>
+        <w:numPr>
+          <w:ilvl w:val="1"/>
+          <w:numId w:val="1"/>
+        </w:numPr>
+        <w:ind w:right="27"/>
+        <w:rPr>
+          <w:rFonts w:ascii="Consolas" w:hAnsi="Consolas" w:cs="Consolas"/>
+          <w:sz w:val="20"/>
+        </w:rPr>
+      </w:pPr>
+      <w:r>
+        <w:rPr>
+          <w:rFonts w:ascii="Consolas" w:hAnsi="Consolas" w:cs="Consolas"/>
+          <w:sz w:val="20"/>
+        </w:rPr>
+        <w:t>UPDATE</w:t>
+      </w:r>
+    </w:p>
+    <w:p>
+      <w:pPr>
+        <w:pStyle w:val="ListParagraph"/>
+        <w:numPr>
+          <w:ilvl w:val="1"/>
+          <w:numId w:val="1"/>
+        </w:numPr>
+        <w:ind w:right="27"/>
+        <w:rPr>
+          <w:rFonts w:ascii="Consolas" w:hAnsi="Consolas" w:cs="Consolas"/>
+          <w:sz w:val="20"/>
+        </w:rPr>
+      </w:pPr>
+      <w:r>
+        <w:rPr>
+          <w:rFonts w:ascii="Consolas" w:hAnsi="Consolas" w:cs="Consolas"/>
+          <w:sz w:val="20"/>
+        </w:rPr>
+        <w:t>IN</w:t>
+      </w:r>
+    </w:p>
+    <w:p>
+      <w:pPr>
+        <w:pStyle w:val="ListParagraph"/>
+        <w:numPr>
+          <w:ilvl w:val="1"/>
+          <w:numId w:val="1"/>
+        </w:numPr>
+        <w:ind w:right="27"/>
+        <w:rPr>
+          <w:rFonts w:ascii="Consolas" w:hAnsi="Consolas" w:cs="Consolas"/>
+          <w:sz w:val="20"/>
+        </w:rPr>
+      </w:pPr>
+      <w:r>
+        <w:rPr>
+          <w:rFonts w:ascii="Consolas" w:hAnsi="Consolas" w:cs="Consolas"/>
+          <w:sz w:val="20"/>
+        </w:rPr>
+        <w:t>SET</w:t>
+      </w:r>
+    </w:p>
+    <w:p>
+      <w:pPr>
+        <w:pStyle w:val="ListParagraph"/>
+        <w:numPr>
+          <w:ilvl w:val="1"/>
+          <w:numId w:val="1"/>
+        </w:numPr>
+        <w:ind w:right="27"/>
+        <w:rPr>
+          <w:rFonts w:ascii="Consolas" w:hAnsi="Consolas" w:cs="Consolas"/>
+          <w:sz w:val="20"/>
+        </w:rPr>
+      </w:pPr>
+      <w:r>
+        <w:rPr>
+          <w:rFonts w:ascii="Consolas" w:hAnsi="Consolas" w:cs="Consolas"/>
+          <w:sz w:val="20"/>
+        </w:rPr>
+        <w:t>TO</w:t>
+      </w:r>
+    </w:p>
+    <w:p>
+      <w:pPr>
+        <w:pStyle w:val="ListParagraph"/>
+        <w:numPr>
+          <w:ilvl w:val="1"/>
+          <w:numId w:val="1"/>
+        </w:numPr>
+        <w:ind w:right="27"/>
+        <w:rPr>
+          <w:rFonts w:ascii="Consolas" w:hAnsi="Consolas" w:cs="Consolas"/>
+          <w:sz w:val="20"/>
+        </w:rPr>
+      </w:pPr>
+      <w:r>
+        <w:rPr>
+          <w:rFonts w:ascii="Consolas" w:hAnsi="Consolas" w:cs="Consolas"/>
+          <w:sz w:val="20"/>
+        </w:rPr>
+        <w:t>DELETE</w:t>
+      </w:r>
+    </w:p>
+    <w:p>
+      <w:pPr>
+        <w:pStyle w:val="ListParagraph"/>
+        <w:numPr>
+          <w:ilvl w:val="1"/>
+          <w:numId w:val="1"/>
+        </w:numPr>
+        <w:ind w:right="27"/>
+        <w:rPr>
+          <w:rFonts w:ascii="Consolas" w:hAnsi="Consolas" w:cs="Consolas"/>
+          <w:sz w:val="20"/>
+        </w:rPr>
+      </w:pPr>
+      <w:r>
+        <w:rPr>
+          <w:rFonts w:ascii="Consolas" w:hAnsi="Consolas" w:cs="Consolas"/>
+          <w:sz w:val="20"/>
+        </w:rPr>
+        <w:t>ALL</w:t>
+      </w:r>
+    </w:p>
+    <w:p>
+      <w:pPr>
+        <w:pStyle w:val="ListParagraph"/>
+        <w:numPr>
+          <w:ilvl w:val="1"/>
+          <w:numId w:val="1"/>
+        </w:numPr>
+        <w:ind w:right="27"/>
+        <w:rPr>
+          <w:rFonts w:ascii="Consolas" w:hAnsi="Consolas" w:cs="Consolas"/>
+          <w:sz w:val="20"/>
+        </w:rPr>
+      </w:pPr>
+      <w:r>
+        <w:rPr>
+          <w:rFonts w:ascii="Consolas" w:hAnsi="Consolas" w:cs="Consolas"/>
+          <w:sz w:val="20"/>
+        </w:rPr>
+        <w:t>TABLE</w:t>
+      </w:r>
+    </w:p>
+    <w:p>
+      <w:pPr>
+        <w:pStyle w:val="ListParagraph"/>
+        <w:numPr>
+          <w:ilvl w:val="1"/>
+          <w:numId w:val="1"/>
+        </w:numPr>
+        <w:ind w:right="27"/>
+        <w:rPr>
+          <w:rFonts w:ascii="Consolas" w:hAnsi="Consolas" w:cs="Consolas"/>
+          <w:sz w:val="20"/>
+        </w:rPr>
+      </w:pPr>
+      <w:r>
+        <w:rPr>
+          <w:rFonts w:ascii="Consolas" w:hAnsi="Consolas" w:cs="Consolas"/>
+          <w:sz w:val="20"/>
+        </w:rPr>
+        <w:t>INSERT</w:t>
+      </w:r>
+    </w:p>
+    <w:p>
+      <w:pPr>
+        <w:pStyle w:val="ListParagraph"/>
+        <w:numPr>
+          <w:ilvl w:val="1"/>
+          <w:numId w:val="1"/>
+        </w:numPr>
+        <w:ind w:right="27"/>
+        <w:rPr>
+          <w:rFonts w:ascii="Consolas" w:hAnsi="Consolas" w:cs="Consolas"/>
+          <w:sz w:val="20"/>
+        </w:rPr>
+      </w:pPr>
+      <w:r>
+        <w:rPr>
+          <w:rFonts w:ascii="Consolas" w:hAnsi="Consolas" w:cs="Consolas"/>
+          <w:sz w:val="20"/>
+        </w:rPr>
+        <w:t>ORDERBY</w:t>
+      </w:r>
+    </w:p>
+    <w:p>
+      <w:pPr>
+        <w:ind w:right="27"/>
+        <w:rPr>
+          <w:rFonts w:ascii="Consolas" w:hAnsi="Consolas" w:cs="Consolas"/>
+          <w:sz w:val="20"/>
+        </w:rPr>
+      </w:pPr>
+    </w:p>
+    <w:p>
+      <w:pPr>
+        <w:rPr>
+          <w:rFonts w:ascii="Consolas" w:hAnsi="Consolas" w:cs="Consolas"/>
+          <w:sz w:val="20"/>
+        </w:rPr>
+      </w:pPr>
+      <w:r>
+        <w:rPr>
+          <w:rFonts w:ascii="Consolas" w:hAnsi="Consolas" w:cs="Consolas"/>
+          <w:sz w:val="20"/>
+        </w:rPr>
+        <w:br w:type="page"/>
+      </w:r>
+    </w:p>
+    <w:p>
+      <w:pPr>
+        <w:ind w:right="27"/>
+        <w:rPr>
+          <w:rFonts w:ascii="Consolas" w:hAnsi="Consolas" w:cs="Consolas"/>
+          <w:b/>
+          <w:sz w:val="24"/>
+        </w:rPr>
+      </w:pPr>
+      <w:r>
+        <w:rPr>
+          <w:rFonts w:ascii="Consolas" w:hAnsi="Consolas" w:cs="Consolas"/>
+          <w:b/>
+          <w:sz w:val="24"/>
+        </w:rPr>
+        <w:lastRenderedPageBreak/>
+        <w:t>DB Commands:</w:t>
+      </w:r>
+      <w:r>
+        <w:rPr>
+          <w:rFonts w:ascii="Consolas" w:hAnsi="Consolas" w:cs="Consolas"/>
+          <w:b/>
+          <w:sz w:val="24"/>
+        </w:rPr>
+        <w:t xml:space="preserve"> Proper Syntax and Notes on Usage</w:t>
+      </w:r>
+    </w:p>
+    <w:p>
+      <w:pPr>
+        <w:ind w:right="27"/>
+        <w:rPr>
+          <w:rFonts w:ascii="Consolas" w:hAnsi="Consolas" w:cs="Consolas"/>
+          <w:b/>
+          <w:sz w:val="20"/>
+        </w:rPr>
+      </w:pPr>
+      <w:r>
+        <w:rPr>
+          <w:rFonts w:ascii="Consolas" w:hAnsi="Consolas" w:cs="Consolas"/>
+          <w:b/>
+          <w:sz w:val="20"/>
+        </w:rPr>
+        <w:t>CREATE TABLE Command</w:t>
+      </w:r>
+    </w:p>
+    <w:p>
+      <w:pPr>
+        <w:pStyle w:val="ListParagraph"/>
+        <w:numPr>
+          <w:ilvl w:val="1"/>
+          <w:numId w:val="3"/>
+        </w:numPr>
+        <w:ind w:left="720" w:right="27"/>
+        <w:rPr>
+          <w:rFonts w:ascii="Consolas" w:hAnsi="Consolas" w:cs="Consolas"/>
+          <w:sz w:val="20"/>
+        </w:rPr>
+      </w:pPr>
+      <w:r>
+        <w:rPr>
+          <w:rFonts w:ascii="Consolas" w:hAnsi="Consolas" w:cs="Consolas"/>
+          <w:sz w:val="20"/>
+        </w:rPr>
+        <w:t xml:space="preserve">CREATE TABLE </w:t>
+      </w:r>
+      <w:proofErr w:type="spellStart"/>
+      <w:r>
+        <w:rPr>
+          <w:rFonts w:ascii="Consolas" w:hAnsi="Consolas" w:cs="Consolas"/>
+          <w:color w:val="00B050"/>
+          <w:sz w:val="20"/>
+        </w:rPr>
+        <w:t>tablename</w:t>
+      </w:r>
+      <w:proofErr w:type="spellEnd"/>
+    </w:p>
+    <w:p>
+      <w:pPr>
+        <w:ind w:right="27" w:firstLine="720"/>
+        <w:rPr>
+          <w:rFonts w:ascii="Consolas" w:hAnsi="Consolas" w:cs="Consolas"/>
+          <w:sz w:val="20"/>
+        </w:rPr>
+      </w:pPr>
+      <w:r>
+        <w:rPr>
+          <w:rFonts w:ascii="Consolas" w:hAnsi="Consolas" w:cs="Consolas"/>
+          <w:sz w:val="20"/>
+        </w:rPr>
+        <w:t>(</w:t>
+      </w:r>
+    </w:p>
+    <w:p>
+      <w:pPr>
+        <w:ind w:right="27" w:firstLine="720"/>
+        <w:rPr>
+          <w:rFonts w:ascii="Consolas" w:hAnsi="Consolas" w:cs="Consolas"/>
+          <w:sz w:val="20"/>
+        </w:rPr>
+      </w:pPr>
+      <w:r>
+        <w:rPr>
+          <w:rFonts w:ascii="Consolas" w:hAnsi="Consolas" w:cs="Consolas"/>
+          <w:color w:val="E36C0A" w:themeColor="accent6" w:themeShade="BF"/>
+          <w:sz w:val="20"/>
+        </w:rPr>
+        <w:t>PK</w:t>
+      </w:r>
+      <w:r>
+        <w:rPr>
+          <w:rFonts w:ascii="Consolas" w:hAnsi="Consolas" w:cs="Consolas"/>
+          <w:color w:val="0070C0"/>
+          <w:sz w:val="20"/>
+        </w:rPr>
+        <w:t>column1</w:t>
+      </w:r>
+      <w:r>
+        <w:rPr>
+          <w:rFonts w:ascii="Consolas" w:hAnsi="Consolas" w:cs="Consolas"/>
+          <w:sz w:val="20"/>
+        </w:rPr>
+        <w:t xml:space="preserve"> </w:t>
+      </w:r>
+      <w:proofErr w:type="spellStart"/>
+      <w:r>
+        <w:rPr>
+          <w:rFonts w:ascii="Consolas" w:hAnsi="Consolas" w:cs="Consolas"/>
+          <w:color w:val="FF0000"/>
+          <w:sz w:val="20"/>
+        </w:rPr>
+        <w:t>int</w:t>
+      </w:r>
+      <w:proofErr w:type="spellEnd"/>
+      <w:r>
+        <w:rPr>
+          <w:rFonts w:ascii="Consolas" w:hAnsi="Consolas" w:cs="Consolas"/>
+          <w:sz w:val="20"/>
+        </w:rPr>
+        <w:t>,</w:t>
+      </w:r>
+    </w:p>
+    <w:p>
+      <w:pPr>
+        <w:ind w:right="27" w:firstLine="720"/>
+        <w:rPr>
+          <w:rFonts w:ascii="Consolas" w:hAnsi="Consolas" w:cs="Consolas"/>
+          <w:sz w:val="20"/>
+        </w:rPr>
+      </w:pPr>
+      <w:proofErr w:type="gramStart"/>
+      <w:r>
+        <w:rPr>
+          <w:rFonts w:ascii="Consolas" w:hAnsi="Consolas" w:cs="Consolas"/>
+          <w:color w:val="0070C0"/>
+          <w:sz w:val="20"/>
+        </w:rPr>
+        <w:t>column2</w:t>
+      </w:r>
+      <w:proofErr w:type="gramEnd"/>
+      <w:r>
+        <w:rPr>
+          <w:rFonts w:ascii="Consolas" w:hAnsi="Consolas" w:cs="Consolas"/>
+          <w:sz w:val="20"/>
+        </w:rPr>
+        <w:t xml:space="preserve"> </w:t>
+      </w:r>
+      <w:proofErr w:type="spellStart"/>
+      <w:r>
+        <w:rPr>
+          <w:rFonts w:ascii="Consolas" w:hAnsi="Consolas" w:cs="Consolas"/>
+          <w:color w:val="FF0000"/>
+          <w:sz w:val="20"/>
+        </w:rPr>
+        <w:t>datatype</w:t>
+      </w:r>
+      <w:proofErr w:type="spellEnd"/>
+      <w:r>
+        <w:rPr>
+          <w:rFonts w:ascii="Consolas" w:hAnsi="Consolas" w:cs="Consolas"/>
+          <w:sz w:val="20"/>
+        </w:rPr>
+        <w:t>,</w:t>
+      </w:r>
+    </w:p>
+    <w:p>
+      <w:pPr>
+        <w:ind w:right="27" w:firstLine="720"/>
+        <w:rPr>
+          <w:rFonts w:ascii="Consolas" w:hAnsi="Consolas" w:cs="Consolas"/>
+          <w:sz w:val="20"/>
+        </w:rPr>
+      </w:pPr>
+      <w:r>
+        <w:rPr>
+          <w:rFonts w:ascii="Consolas" w:hAnsi="Consolas" w:cs="Consolas"/>
+          <w:color w:val="E36C0A" w:themeColor="accent6" w:themeShade="BF"/>
+          <w:sz w:val="20"/>
+        </w:rPr>
+        <w:t>FK</w:t>
+      </w:r>
+      <w:r>
+        <w:rPr>
+          <w:rFonts w:ascii="Consolas" w:hAnsi="Consolas" w:cs="Consolas"/>
+          <w:color w:val="0070C0"/>
+          <w:sz w:val="20"/>
+        </w:rPr>
+        <w:t>column3</w:t>
+      </w:r>
+      <w:r>
+        <w:rPr>
+          <w:rFonts w:ascii="Consolas" w:hAnsi="Consolas" w:cs="Consolas"/>
+          <w:sz w:val="20"/>
+        </w:rPr>
+        <w:t xml:space="preserve"> </w:t>
+      </w:r>
+      <w:proofErr w:type="spellStart"/>
+      <w:r>
+        <w:rPr>
+          <w:rFonts w:ascii="Consolas" w:hAnsi="Consolas" w:cs="Consolas"/>
+          <w:color w:val="FF0000"/>
+          <w:sz w:val="20"/>
+        </w:rPr>
+        <w:t>datatype</w:t>
+      </w:r>
+      <w:proofErr w:type="spellEnd"/>
+      <w:r>
+        <w:rPr>
+          <w:rFonts w:ascii="Consolas" w:hAnsi="Consolas" w:cs="Consolas"/>
+          <w:sz w:val="20"/>
+        </w:rPr>
+        <w:t>,</w:t>
+      </w:r>
+    </w:p>
+    <w:p>
+      <w:pPr>
+        <w:ind w:right="27" w:firstLine="720"/>
+        <w:rPr>
+          <w:rFonts w:ascii="Consolas" w:hAnsi="Consolas" w:cs="Consolas"/>
+          <w:color w:val="0070C0"/>
+          <w:sz w:val="20"/>
+        </w:rPr>
+      </w:pPr>
+      <w:r>
+        <w:rPr>
+          <w:rFonts w:ascii="Consolas" w:hAnsi="Consolas" w:cs="Consolas"/>
+          <w:color w:val="0070C0"/>
+          <w:sz w:val="20"/>
+        </w:rPr>
+        <w:t>...</w:t>
+      </w:r>
+    </w:p>
+    <w:p>
+      <w:pPr>
+        <w:ind w:right="27" w:firstLine="720"/>
+        <w:rPr>
+          <w:rFonts w:ascii="Consolas" w:hAnsi="Consolas" w:cs="Consolas"/>
+          <w:sz w:val="20"/>
+        </w:rPr>
+      </w:pPr>
+      <w:r>
+        <w:rPr>
+          <w:rFonts w:ascii="Consolas" w:hAnsi="Consolas" w:cs="Consolas"/>
+          <w:sz w:val="20"/>
+        </w:rPr>
+        <w:t>);</w:t>
+      </w:r>
+    </w:p>
+    <w:p>
+      <w:pPr>
+        <w:pStyle w:val="ListParagraph"/>
+        <w:numPr>
+          <w:ilvl w:val="1"/>
+          <w:numId w:val="3"/>
+        </w:numPr>
+        <w:ind w:left="720" w:right="27"/>
+        <w:rPr>
+          <w:rFonts w:ascii="Consolas" w:hAnsi="Consolas" w:cs="Consolas"/>
+          <w:sz w:val="20"/>
+        </w:rPr>
+      </w:pPr>
+      <w:r>
+        <w:rPr>
+          <w:rFonts w:ascii="Consolas" w:hAnsi="Consolas" w:cs="Consolas"/>
+          <w:sz w:val="20"/>
+        </w:rPr>
+        <w:t xml:space="preserve">The supported data types are: String, </w:t>
+      </w:r>
+      <w:proofErr w:type="spellStart"/>
+      <w:r>
+        <w:rPr>
+          <w:rFonts w:ascii="Consolas" w:hAnsi="Consolas" w:cs="Consolas"/>
+          <w:sz w:val="20"/>
+        </w:rPr>
+        <w:t>int</w:t>
+      </w:r>
+      <w:proofErr w:type="spellEnd"/>
+      <w:r>
+        <w:rPr>
+          <w:rFonts w:ascii="Consolas" w:hAnsi="Consolas" w:cs="Consolas"/>
+          <w:sz w:val="20"/>
+        </w:rPr>
+        <w:t>, double, and date</w:t>
+      </w:r>
+    </w:p>
+    <w:p>
+      <w:pPr>
+        <w:pStyle w:val="ListParagraph"/>
+        <w:numPr>
+          <w:ilvl w:val="1"/>
+          <w:numId w:val="3"/>
+        </w:numPr>
+        <w:ind w:left="720" w:right="27"/>
+        <w:rPr>
+          <w:rFonts w:ascii="Consolas" w:hAnsi="Consolas" w:cs="Consolas"/>
+          <w:sz w:val="20"/>
+        </w:rPr>
+      </w:pPr>
+      <w:r>
+        <w:rPr>
+          <w:rFonts w:ascii="Consolas" w:hAnsi="Consolas" w:cs="Consolas"/>
+          <w:sz w:val="20"/>
+        </w:rPr>
+        <w:t>The first field/column declared must be the primary key, and will always be of the integer data type.</w:t>
+      </w:r>
+    </w:p>
+    <w:p>
+      <w:pPr>
+        <w:pStyle w:val="ListParagraph"/>
+        <w:numPr>
+          <w:ilvl w:val="1"/>
+          <w:numId w:val="3"/>
+        </w:numPr>
+        <w:ind w:left="720" w:right="27"/>
+        <w:rPr>
+          <w:rFonts w:ascii="Consolas" w:hAnsi="Consolas" w:cs="Consolas"/>
+          <w:sz w:val="20"/>
+        </w:rPr>
+      </w:pPr>
+      <w:r>
+        <w:rPr>
+          <w:rFonts w:ascii="Consolas" w:hAnsi="Consolas" w:cs="Consolas"/>
+          <w:sz w:val="20"/>
+        </w:rPr>
+        <w:t>Primary keys and foreign keys are declared by having PK or FK in front of the column name. These keys can only be declared during table creation.</w:t>
+      </w:r>
+    </w:p>
+    <w:p>
+      <w:pPr>
+        <w:ind w:right="27"/>
+        <w:rPr>
+          <w:rFonts w:ascii="Consolas" w:hAnsi="Consolas" w:cs="Consolas"/>
+          <w:b/>
+          <w:sz w:val="20"/>
+        </w:rPr>
+      </w:pPr>
+      <w:r>
+        <w:rPr>
+          <w:rFonts w:ascii="Consolas" w:hAnsi="Consolas" w:cs="Consolas"/>
+          <w:b/>
           <w:sz w:val="20"/>
         </w:rPr>
         <w:t>SELECT Command</w:t>
@@ -468,21 +1173,483 @@
       <w:pPr>
         <w:pStyle w:val="ListParagraph"/>
         <w:numPr>
+          <w:ilvl w:val="0"/>
+          <w:numId w:val="9"/>
+        </w:numPr>
+        <w:ind w:right="27"/>
+        <w:rPr>
+          <w:rFonts w:ascii="Consolas" w:hAnsi="Consolas" w:cs="Consolas"/>
+          <w:sz w:val="20"/>
+        </w:rPr>
+      </w:pPr>
+      <w:r>
+        <w:rPr>
+          <w:rFonts w:ascii="Consolas" w:hAnsi="Consolas" w:cs="Consolas"/>
+          <w:sz w:val="20"/>
+        </w:rPr>
+        <w:t xml:space="preserve">SELECT </w:t>
+      </w:r>
+      <w:r>
+        <w:rPr>
+          <w:rFonts w:ascii="Consolas" w:hAnsi="Consolas" w:cs="Consolas"/>
+          <w:color w:val="0070C0"/>
+          <w:sz w:val="20"/>
+        </w:rPr>
+        <w:t>column1</w:t>
+      </w:r>
+      <w:r>
+        <w:rPr>
+          <w:rFonts w:ascii="Consolas" w:hAnsi="Consolas" w:cs="Consolas"/>
+          <w:sz w:val="20"/>
+        </w:rPr>
+        <w:t xml:space="preserve">, </w:t>
+      </w:r>
+      <w:r>
+        <w:rPr>
+          <w:rFonts w:ascii="Consolas" w:hAnsi="Consolas" w:cs="Consolas"/>
+          <w:color w:val="0070C0"/>
+          <w:sz w:val="20"/>
+        </w:rPr>
+        <w:t>column2</w:t>
+      </w:r>
+      <w:r>
+        <w:rPr>
+          <w:rFonts w:ascii="Consolas" w:hAnsi="Consolas" w:cs="Consolas"/>
+          <w:sz w:val="20"/>
+        </w:rPr>
+        <w:t xml:space="preserve">, </w:t>
+      </w:r>
+      <w:r>
+        <w:rPr>
+          <w:rFonts w:ascii="Consolas" w:hAnsi="Consolas" w:cs="Consolas"/>
+          <w:color w:val="0070C0"/>
+          <w:sz w:val="20"/>
+        </w:rPr>
+        <w:t>...</w:t>
+      </w:r>
+      <w:r>
+        <w:rPr>
+          <w:rFonts w:ascii="Consolas" w:hAnsi="Consolas" w:cs="Consolas"/>
+          <w:sz w:val="20"/>
+        </w:rPr>
+        <w:t xml:space="preserve"> FROM </w:t>
+      </w:r>
+      <w:proofErr w:type="spellStart"/>
+      <w:r>
+        <w:rPr>
+          <w:rFonts w:ascii="Consolas" w:hAnsi="Consolas" w:cs="Consolas"/>
+          <w:color w:val="00B050"/>
+          <w:sz w:val="20"/>
+        </w:rPr>
+        <w:t>tablename</w:t>
+      </w:r>
+      <w:proofErr w:type="spellEnd"/>
+    </w:p>
+    <w:p>
+      <w:pPr>
+        <w:pStyle w:val="ListParagraph"/>
+        <w:numPr>
+          <w:ilvl w:val="0"/>
+          <w:numId w:val="9"/>
+        </w:numPr>
+        <w:ind w:right="27"/>
+        <w:rPr>
+          <w:rFonts w:ascii="Consolas" w:hAnsi="Consolas" w:cs="Consolas"/>
+          <w:sz w:val="20"/>
+        </w:rPr>
+      </w:pPr>
+      <w:r>
+        <w:rPr>
+          <w:rFonts w:ascii="Consolas" w:hAnsi="Consolas" w:cs="Consolas"/>
+          <w:sz w:val="20"/>
+        </w:rPr>
+        <w:t xml:space="preserve">SELECT </w:t>
+      </w:r>
+      <w:r>
+        <w:rPr>
+          <w:rFonts w:ascii="Consolas" w:hAnsi="Consolas" w:cs="Consolas"/>
+          <w:color w:val="0070C0"/>
+          <w:sz w:val="20"/>
+        </w:rPr>
+        <w:t>column1</w:t>
+      </w:r>
+      <w:r>
+        <w:rPr>
+          <w:rFonts w:ascii="Consolas" w:hAnsi="Consolas" w:cs="Consolas"/>
+          <w:sz w:val="20"/>
+        </w:rPr>
+        <w:t xml:space="preserve">, </w:t>
+      </w:r>
+      <w:r>
+        <w:rPr>
+          <w:rFonts w:ascii="Consolas" w:hAnsi="Consolas" w:cs="Consolas"/>
+          <w:color w:val="0070C0"/>
+          <w:sz w:val="20"/>
+        </w:rPr>
+        <w:t>column2</w:t>
+      </w:r>
+      <w:r>
+        <w:rPr>
+          <w:rFonts w:ascii="Consolas" w:hAnsi="Consolas" w:cs="Consolas"/>
+          <w:sz w:val="20"/>
+        </w:rPr>
+        <w:t xml:space="preserve">, </w:t>
+      </w:r>
+      <w:r>
+        <w:rPr>
+          <w:rFonts w:ascii="Consolas" w:hAnsi="Consolas" w:cs="Consolas"/>
+          <w:color w:val="0070C0"/>
+          <w:sz w:val="20"/>
+        </w:rPr>
+        <w:t>...</w:t>
+      </w:r>
+      <w:r>
+        <w:rPr>
+          <w:rFonts w:ascii="Consolas" w:hAnsi="Consolas" w:cs="Consolas"/>
+          <w:sz w:val="20"/>
+        </w:rPr>
+        <w:t xml:space="preserve"> FROM </w:t>
+      </w:r>
+      <w:proofErr w:type="spellStart"/>
+      <w:r>
+        <w:rPr>
+          <w:rFonts w:ascii="Consolas" w:hAnsi="Consolas" w:cs="Consolas"/>
+          <w:color w:val="00B050"/>
+          <w:sz w:val="20"/>
+        </w:rPr>
+        <w:t>tablename</w:t>
+      </w:r>
+      <w:proofErr w:type="spellEnd"/>
+      <w:r>
+        <w:rPr>
+          <w:rFonts w:ascii="Consolas" w:hAnsi="Consolas" w:cs="Consolas"/>
+          <w:sz w:val="20"/>
+        </w:rPr>
+        <w:t xml:space="preserve"> INNER JOIN </w:t>
+      </w:r>
+      <w:r>
+        <w:rPr>
+          <w:rFonts w:ascii="Consolas" w:hAnsi="Consolas" w:cs="Consolas"/>
+          <w:color w:val="00B050"/>
+          <w:sz w:val="20"/>
+        </w:rPr>
+        <w:t>tablename2</w:t>
+      </w:r>
+    </w:p>
+    <w:p>
+      <w:pPr>
+        <w:ind w:right="27"/>
+        <w:rPr>
+          <w:rFonts w:ascii="Consolas" w:hAnsi="Consolas" w:cs="Consolas"/>
+          <w:b/>
+          <w:sz w:val="20"/>
+        </w:rPr>
+      </w:pPr>
+      <w:r>
+        <w:rPr>
+          <w:rFonts w:ascii="Consolas" w:hAnsi="Consolas" w:cs="Consolas"/>
+          <w:b/>
+          <w:sz w:val="20"/>
+        </w:rPr>
+        <w:t>WHERE Command</w:t>
+      </w:r>
+    </w:p>
+    <w:p>
+      <w:pPr>
+        <w:pStyle w:val="ListParagraph"/>
+        <w:numPr>
           <w:ilvl w:val="1"/>
-          <w:numId w:val="2"/>
-        </w:numPr>
-        <w:ind w:right="27"/>
-        <w:rPr>
-          <w:rFonts w:ascii="Consolas" w:hAnsi="Consolas" w:cs="Consolas"/>
-          <w:sz w:val="20"/>
-        </w:rPr>
-      </w:pPr>
-      <w:r>
-        <w:rPr>
-          <w:rFonts w:ascii="Consolas" w:hAnsi="Consolas" w:cs="Consolas"/>
-          <w:sz w:val="20"/>
-        </w:rPr>
-        <w:t>The user is limited to selecting two tables at a time</w:t>
+          <w:numId w:val="3"/>
+        </w:numPr>
+        <w:ind w:left="720" w:right="27"/>
+        <w:rPr>
+          <w:rFonts w:ascii="Consolas" w:hAnsi="Consolas" w:cs="Consolas"/>
+          <w:sz w:val="20"/>
+        </w:rPr>
+      </w:pPr>
+      <w:r>
+        <w:rPr>
+          <w:rFonts w:ascii="Consolas" w:hAnsi="Consolas" w:cs="Consolas"/>
+          <w:sz w:val="20"/>
+        </w:rPr>
+        <w:t>(some select command)</w:t>
+      </w:r>
+    </w:p>
+    <w:p>
+      <w:pPr>
+        <w:ind w:right="27" w:firstLine="720"/>
+        <w:rPr>
+          <w:rFonts w:ascii="Consolas" w:hAnsi="Consolas" w:cs="Consolas"/>
+          <w:sz w:val="20"/>
+        </w:rPr>
+      </w:pPr>
+      <w:r>
+        <w:rPr>
+          <w:rFonts w:ascii="Consolas" w:hAnsi="Consolas" w:cs="Consolas"/>
+          <w:sz w:val="20"/>
+        </w:rPr>
+        <w:t xml:space="preserve">WHERE </w:t>
+      </w:r>
+      <w:r>
+        <w:rPr>
+          <w:rFonts w:ascii="Consolas" w:hAnsi="Consolas" w:cs="Consolas"/>
+          <w:color w:val="0070C0"/>
+          <w:sz w:val="20"/>
+        </w:rPr>
+        <w:t>column1</w:t>
+      </w:r>
+      <w:r>
+        <w:rPr>
+          <w:rFonts w:ascii="Consolas" w:hAnsi="Consolas" w:cs="Consolas"/>
+          <w:sz w:val="20"/>
+        </w:rPr>
+        <w:t>=</w:t>
+      </w:r>
+      <w:r>
+        <w:rPr>
+          <w:rFonts w:ascii="Consolas" w:hAnsi="Consolas" w:cs="Consolas"/>
+          <w:color w:val="FF0000"/>
+          <w:sz w:val="20"/>
+        </w:rPr>
+        <w:t>value</w:t>
+      </w:r>
+      <w:r>
+        <w:rPr>
+          <w:rFonts w:ascii="Consolas" w:hAnsi="Consolas" w:cs="Consolas"/>
+          <w:sz w:val="20"/>
+        </w:rPr>
+        <w:t xml:space="preserve">, </w:t>
+      </w:r>
+      <w:r>
+        <w:rPr>
+          <w:rFonts w:ascii="Consolas" w:hAnsi="Consolas" w:cs="Consolas"/>
+          <w:color w:val="0070C0"/>
+          <w:sz w:val="20"/>
+        </w:rPr>
+        <w:t>column2</w:t>
+      </w:r>
+      <w:r>
+        <w:rPr>
+          <w:rFonts w:ascii="Consolas" w:hAnsi="Consolas" w:cs="Consolas"/>
+          <w:sz w:val="20"/>
+        </w:rPr>
+        <w:t>=</w:t>
+      </w:r>
+      <w:r>
+        <w:rPr>
+          <w:rFonts w:ascii="Consolas" w:hAnsi="Consolas" w:cs="Consolas"/>
+          <w:color w:val="FF0000"/>
+          <w:sz w:val="20"/>
+        </w:rPr>
+        <w:t>value</w:t>
+      </w:r>
+      <w:proofErr w:type="gramStart"/>
+      <w:r>
+        <w:rPr>
+          <w:rFonts w:ascii="Consolas" w:hAnsi="Consolas" w:cs="Consolas"/>
+          <w:sz w:val="20"/>
+        </w:rPr>
+        <w:t xml:space="preserve">, </w:t>
+      </w:r>
+      <w:r>
+        <w:rPr>
+          <w:rFonts w:ascii="Consolas" w:hAnsi="Consolas" w:cs="Consolas"/>
+          <w:color w:val="0070C0"/>
+          <w:sz w:val="20"/>
+        </w:rPr>
+        <w:t>...</w:t>
+      </w:r>
+      <w:proofErr w:type="gramEnd"/>
+    </w:p>
+    <w:p>
+      <w:pPr>
+        <w:pStyle w:val="ListParagraph"/>
+        <w:numPr>
+          <w:ilvl w:val="1"/>
+          <w:numId w:val="3"/>
+        </w:numPr>
+        <w:ind w:left="720" w:right="27"/>
+        <w:rPr>
+          <w:rFonts w:ascii="Consolas" w:hAnsi="Consolas" w:cs="Consolas"/>
+          <w:sz w:val="20"/>
+        </w:rPr>
+      </w:pPr>
+      <w:r>
+        <w:rPr>
+          <w:rFonts w:ascii="Consolas" w:hAnsi="Consolas" w:cs="Consolas"/>
+          <w:sz w:val="20"/>
+        </w:rPr>
+        <w:t>The user can include as many conditions has they want</w:t>
+      </w:r>
+    </w:p>
+    <w:p>
+      <w:pPr>
+        <w:ind w:right="27"/>
+        <w:rPr>
+          <w:rFonts w:ascii="Consolas" w:hAnsi="Consolas" w:cs="Consolas"/>
+          <w:b/>
+          <w:sz w:val="20"/>
+        </w:rPr>
+      </w:pPr>
+      <w:r>
+        <w:rPr>
+          <w:rFonts w:ascii="Consolas" w:hAnsi="Consolas" w:cs="Consolas"/>
+          <w:b/>
+          <w:sz w:val="20"/>
+        </w:rPr>
+        <w:t>ORDERBY Command</w:t>
+      </w:r>
+    </w:p>
+    <w:p>
+      <w:pPr>
+        <w:pStyle w:val="ListParagraph"/>
+        <w:numPr>
+          <w:ilvl w:val="1"/>
+          <w:numId w:val="3"/>
+        </w:numPr>
+        <w:ind w:left="720" w:right="27"/>
+        <w:rPr>
+          <w:rFonts w:ascii="Consolas" w:hAnsi="Consolas" w:cs="Consolas"/>
+          <w:sz w:val="20"/>
+        </w:rPr>
+      </w:pPr>
+      <w:r>
+        <w:rPr>
+          <w:rFonts w:ascii="Consolas" w:hAnsi="Consolas" w:cs="Consolas"/>
+          <w:sz w:val="20"/>
+        </w:rPr>
+        <w:t>(some select command)</w:t>
+      </w:r>
+    </w:p>
+    <w:p>
+      <w:pPr>
+        <w:ind w:left="720" w:right="27"/>
+        <w:rPr>
+          <w:rFonts w:ascii="Consolas" w:hAnsi="Consolas" w:cs="Consolas"/>
+          <w:sz w:val="20"/>
+        </w:rPr>
+      </w:pPr>
+      <w:r>
+        <w:rPr>
+          <w:rFonts w:ascii="Consolas" w:hAnsi="Consolas" w:cs="Consolas"/>
+          <w:sz w:val="20"/>
+        </w:rPr>
+        <w:t>(</w:t>
+      </w:r>
+      <w:proofErr w:type="gramStart"/>
+      <w:r>
+        <w:rPr>
+          <w:rFonts w:ascii="Consolas" w:hAnsi="Consolas" w:cs="Consolas"/>
+          <w:sz w:val="20"/>
+        </w:rPr>
+        <w:t>some</w:t>
+      </w:r>
+      <w:proofErr w:type="gramEnd"/>
+      <w:r>
+        <w:rPr>
+          <w:rFonts w:ascii="Consolas" w:hAnsi="Consolas" w:cs="Consolas"/>
+          <w:sz w:val="20"/>
+        </w:rPr>
+        <w:t xml:space="preserve"> where command (optional))</w:t>
+      </w:r>
+    </w:p>
+    <w:p>
+      <w:pPr>
+        <w:ind w:left="720" w:right="27"/>
+        <w:rPr>
+          <w:rFonts w:ascii="Consolas" w:hAnsi="Consolas" w:cs="Consolas"/>
+          <w:sz w:val="20"/>
+        </w:rPr>
+      </w:pPr>
+      <w:r>
+        <w:rPr>
+          <w:rFonts w:ascii="Consolas" w:hAnsi="Consolas" w:cs="Consolas"/>
+          <w:sz w:val="20"/>
+        </w:rPr>
+        <w:t xml:space="preserve">ORDERBY </w:t>
+      </w:r>
+      <w:r>
+        <w:rPr>
+          <w:rFonts w:ascii="Consolas" w:hAnsi="Consolas" w:cs="Consolas"/>
+          <w:color w:val="0070C0"/>
+          <w:sz w:val="20"/>
+        </w:rPr>
+        <w:t>column</w:t>
+      </w:r>
+      <w:r>
+        <w:rPr>
+          <w:rFonts w:ascii="Consolas" w:hAnsi="Consolas" w:cs="Consolas"/>
+          <w:sz w:val="20"/>
+        </w:rPr>
+        <w:t xml:space="preserve"> </w:t>
+      </w:r>
+      <w:r>
+        <w:rPr>
+          <w:rFonts w:ascii="Consolas" w:hAnsi="Consolas" w:cs="Consolas"/>
+          <w:color w:val="7030A0"/>
+          <w:sz w:val="20"/>
+        </w:rPr>
+        <w:t>direction</w:t>
+      </w:r>
+    </w:p>
+    <w:p>
+      <w:pPr>
+        <w:pStyle w:val="ListParagraph"/>
+        <w:numPr>
+          <w:ilvl w:val="1"/>
+          <w:numId w:val="3"/>
+        </w:numPr>
+        <w:ind w:left="720" w:right="27"/>
+        <w:rPr>
+          <w:rFonts w:ascii="Consolas" w:hAnsi="Consolas" w:cs="Consolas"/>
+          <w:sz w:val="20"/>
+        </w:rPr>
+      </w:pPr>
+      <w:r>
+        <w:rPr>
+          <w:rFonts w:ascii="Consolas" w:hAnsi="Consolas" w:cs="Consolas"/>
+          <w:sz w:val="20"/>
+        </w:rPr>
+        <w:t>The user is limited to only one field/column to order by</w:t>
+      </w:r>
+    </w:p>
+    <w:p>
+      <w:pPr>
+        <w:pStyle w:val="ListParagraph"/>
+        <w:numPr>
+          <w:ilvl w:val="1"/>
+          <w:numId w:val="3"/>
+        </w:numPr>
+        <w:ind w:left="720" w:right="27"/>
+        <w:rPr>
+          <w:rFonts w:ascii="Consolas" w:hAnsi="Consolas" w:cs="Consolas"/>
+          <w:sz w:val="20"/>
+        </w:rPr>
+      </w:pPr>
+      <w:r>
+        <w:rPr>
+          <w:rFonts w:ascii="Consolas" w:hAnsi="Consolas" w:cs="Consolas"/>
+          <w:sz w:val="20"/>
+        </w:rPr>
+        <w:t>The values for direction is limited to ASC for ascending and DESC for descending</w:t>
+      </w:r>
+    </w:p>
+    <w:p>
+      <w:pPr>
+        <w:ind w:right="27"/>
+        <w:rPr>
+          <w:rFonts w:ascii="Consolas" w:hAnsi="Consolas" w:cs="Consolas"/>
+          <w:b/>
+          <w:sz w:val="20"/>
+        </w:rPr>
+      </w:pPr>
+      <w:r>
+        <w:rPr>
+          <w:rFonts w:ascii="Consolas" w:hAnsi="Consolas" w:cs="Consolas"/>
+          <w:b/>
+          <w:sz w:val="20"/>
+        </w:rPr>
+        <w:t>UPDATE Command</w:t>
       </w:r>
     </w:p>
     <w:p>
@@ -490,20 +1657,137 @@
         <w:pStyle w:val="ListParagraph"/>
         <w:numPr>
           <w:ilvl w:val="0"/>
-          <w:numId w:val="2"/>
-        </w:numPr>
-        <w:ind w:right="27"/>
-        <w:rPr>
-          <w:rFonts w:ascii="Consolas" w:hAnsi="Consolas" w:cs="Consolas"/>
-          <w:sz w:val="20"/>
-        </w:rPr>
-      </w:pPr>
-      <w:r>
-        <w:rPr>
-          <w:rFonts w:ascii="Consolas" w:hAnsi="Consolas" w:cs="Consolas"/>
-          <w:sz w:val="20"/>
-        </w:rPr>
-        <w:t>UPDATE Command</w:t>
+          <w:numId w:val="8"/>
+        </w:numPr>
+        <w:ind w:right="27"/>
+        <w:rPr>
+          <w:rFonts w:ascii="Consolas" w:hAnsi="Consolas" w:cs="Consolas"/>
+          <w:sz w:val="20"/>
+        </w:rPr>
+      </w:pPr>
+      <w:r>
+        <w:rPr>
+          <w:rFonts w:ascii="Consolas" w:hAnsi="Consolas" w:cs="Consolas"/>
+          <w:sz w:val="20"/>
+        </w:rPr>
+        <w:t xml:space="preserve">UPDATE </w:t>
+      </w:r>
+      <w:proofErr w:type="spellStart"/>
+      <w:r>
+        <w:rPr>
+          <w:rFonts w:ascii="Consolas" w:hAnsi="Consolas" w:cs="Consolas"/>
+          <w:color w:val="E36C0A" w:themeColor="accent6" w:themeShade="BF"/>
+          <w:sz w:val="20"/>
+        </w:rPr>
+        <w:t>primaryKey</w:t>
+      </w:r>
+      <w:proofErr w:type="spellEnd"/>
+      <w:r>
+        <w:rPr>
+          <w:rFonts w:ascii="Consolas" w:hAnsi="Consolas" w:cs="Consolas"/>
+          <w:sz w:val="20"/>
+        </w:rPr>
+        <w:t xml:space="preserve"> IN </w:t>
+      </w:r>
+      <w:proofErr w:type="spellStart"/>
+      <w:r>
+        <w:rPr>
+          <w:rFonts w:ascii="Consolas" w:hAnsi="Consolas" w:cs="Consolas"/>
+          <w:color w:val="00B050"/>
+          <w:sz w:val="20"/>
+        </w:rPr>
+        <w:t>tablename</w:t>
+      </w:r>
+      <w:proofErr w:type="spellEnd"/>
+      <w:r>
+        <w:rPr>
+          <w:rFonts w:ascii="Consolas" w:hAnsi="Consolas" w:cs="Consolas"/>
+          <w:sz w:val="20"/>
+        </w:rPr>
+        <w:t xml:space="preserve"> SET </w:t>
+      </w:r>
+      <w:r>
+        <w:rPr>
+          <w:rFonts w:ascii="Consolas" w:hAnsi="Consolas" w:cs="Consolas"/>
+          <w:color w:val="0070C0"/>
+          <w:sz w:val="20"/>
+        </w:rPr>
+        <w:t>column</w:t>
+      </w:r>
+      <w:r>
+        <w:rPr>
+          <w:rFonts w:ascii="Consolas" w:hAnsi="Consolas" w:cs="Consolas"/>
+          <w:sz w:val="20"/>
+        </w:rPr>
+        <w:t xml:space="preserve"> TO </w:t>
+      </w:r>
+      <w:r>
+        <w:rPr>
+          <w:rFonts w:ascii="Consolas" w:hAnsi="Consolas" w:cs="Consolas"/>
+          <w:color w:val="FF0000"/>
+          <w:sz w:val="20"/>
+        </w:rPr>
+        <w:t>value</w:t>
+      </w:r>
+    </w:p>
+    <w:p>
+      <w:pPr>
+        <w:pStyle w:val="ListParagraph"/>
+        <w:numPr>
+          <w:ilvl w:val="0"/>
+          <w:numId w:val="8"/>
+        </w:numPr>
+        <w:ind w:right="27"/>
+        <w:rPr>
+          <w:rFonts w:ascii="Consolas" w:hAnsi="Consolas" w:cs="Consolas"/>
+          <w:sz w:val="20"/>
+        </w:rPr>
+      </w:pPr>
+      <w:r>
+        <w:rPr>
+          <w:rFonts w:ascii="Consolas" w:hAnsi="Consolas" w:cs="Consolas"/>
+          <w:sz w:val="20"/>
+        </w:rPr>
+        <w:t>The user can only update a single field in a table at a time</w:t>
+      </w:r>
+    </w:p>
+    <w:p>
+      <w:pPr>
+        <w:pStyle w:val="ListParagraph"/>
+        <w:numPr>
+          <w:ilvl w:val="0"/>
+          <w:numId w:val="8"/>
+        </w:numPr>
+        <w:ind w:right="27"/>
+        <w:rPr>
+          <w:rFonts w:ascii="Consolas" w:hAnsi="Consolas" w:cs="Consolas"/>
+          <w:sz w:val="20"/>
+        </w:rPr>
+      </w:pPr>
+      <w:r>
+        <w:rPr>
+          <w:rFonts w:ascii="Consolas" w:hAnsi="Consolas" w:cs="Consolas"/>
+          <w:sz w:val="20"/>
+        </w:rPr>
+        <w:t>The user must specify the primary key of the row they wish to update</w:t>
+      </w:r>
+    </w:p>
+    <w:p>
+      <w:pPr>
+        <w:ind w:right="27"/>
+        <w:rPr>
+          <w:rFonts w:ascii="Consolas" w:hAnsi="Consolas" w:cs="Consolas"/>
+          <w:b/>
+          <w:sz w:val="20"/>
+        </w:rPr>
+      </w:pPr>
+      <w:r>
+        <w:rPr>
+          <w:rFonts w:ascii="Consolas" w:hAnsi="Consolas" w:cs="Consolas"/>
+          <w:b/>
+          <w:sz w:val="20"/>
+        </w:rPr>
+        <w:t>INSERT Command</w:t>
       </w:r>
     </w:p>
     <w:p>
@@ -511,20 +1795,215 @@
         <w:pStyle w:val="ListParagraph"/>
         <w:numPr>
           <w:ilvl w:val="1"/>
-          <w:numId w:val="2"/>
-        </w:numPr>
-        <w:ind w:right="27"/>
-        <w:rPr>
-          <w:rFonts w:ascii="Consolas" w:hAnsi="Consolas" w:cs="Consolas"/>
-          <w:sz w:val="20"/>
-        </w:rPr>
-      </w:pPr>
-      <w:r>
-        <w:rPr>
-          <w:rFonts w:ascii="Consolas" w:hAnsi="Consolas" w:cs="Consolas"/>
-          <w:sz w:val="20"/>
-        </w:rPr>
-        <w:t>Can only update a single field in a table at a time.</w:t>
+          <w:numId w:val="3"/>
+        </w:numPr>
+        <w:ind w:left="720" w:right="27"/>
+        <w:rPr>
+          <w:rFonts w:ascii="Consolas" w:hAnsi="Consolas" w:cs="Consolas"/>
+          <w:sz w:val="20"/>
+        </w:rPr>
+      </w:pPr>
+      <w:r>
+        <w:rPr>
+          <w:rFonts w:ascii="Consolas" w:hAnsi="Consolas" w:cs="Consolas"/>
+          <w:sz w:val="20"/>
+        </w:rPr>
+        <w:t xml:space="preserve">INSERT </w:t>
+      </w:r>
+      <w:proofErr w:type="spellStart"/>
+      <w:r>
+        <w:rPr>
+          <w:rFonts w:ascii="Consolas" w:hAnsi="Consolas" w:cs="Consolas"/>
+          <w:color w:val="00B050"/>
+          <w:sz w:val="20"/>
+        </w:rPr>
+        <w:t>tablename</w:t>
+      </w:r>
+      <w:proofErr w:type="spellEnd"/>
+    </w:p>
+    <w:p>
+      <w:pPr>
+        <w:ind w:right="27" w:firstLine="720"/>
+        <w:rPr>
+          <w:rFonts w:ascii="Consolas" w:hAnsi="Consolas" w:cs="Consolas"/>
+          <w:sz w:val="20"/>
+        </w:rPr>
+      </w:pPr>
+      <w:r>
+        <w:rPr>
+          <w:rFonts w:ascii="Consolas" w:hAnsi="Consolas" w:cs="Consolas"/>
+          <w:sz w:val="20"/>
+        </w:rPr>
+        <w:t>(</w:t>
+      </w:r>
+    </w:p>
+    <w:p>
+      <w:pPr>
+        <w:ind w:right="27" w:firstLine="720"/>
+        <w:rPr>
+          <w:rFonts w:ascii="Consolas" w:hAnsi="Consolas" w:cs="Consolas"/>
+          <w:sz w:val="20"/>
+        </w:rPr>
+      </w:pPr>
+      <w:r>
+        <w:rPr>
+          <w:rFonts w:ascii="Consolas" w:hAnsi="Consolas" w:cs="Consolas"/>
+          <w:color w:val="E36C0A" w:themeColor="accent6" w:themeShade="BF"/>
+          <w:sz w:val="20"/>
+        </w:rPr>
+        <w:t>PK</w:t>
+      </w:r>
+      <w:r>
+        <w:rPr>
+          <w:rFonts w:ascii="Consolas" w:hAnsi="Consolas" w:cs="Consolas"/>
+          <w:color w:val="0070C0"/>
+          <w:sz w:val="20"/>
+        </w:rPr>
+        <w:t>column1</w:t>
+      </w:r>
+      <w:r>
+        <w:rPr>
+          <w:rFonts w:ascii="Consolas" w:hAnsi="Consolas" w:cs="Consolas"/>
+          <w:sz w:val="20"/>
+        </w:rPr>
+        <w:t xml:space="preserve"> </w:t>
+      </w:r>
+      <w:r>
+        <w:rPr>
+          <w:rFonts w:ascii="Consolas" w:hAnsi="Consolas" w:cs="Consolas"/>
+          <w:color w:val="FF0000"/>
+          <w:sz w:val="20"/>
+        </w:rPr>
+        <w:t>value</w:t>
+      </w:r>
+      <w:r>
+        <w:rPr>
+          <w:rFonts w:ascii="Consolas" w:hAnsi="Consolas" w:cs="Consolas"/>
+          <w:sz w:val="20"/>
+        </w:rPr>
+        <w:t>,</w:t>
+      </w:r>
+    </w:p>
+    <w:p>
+      <w:pPr>
+        <w:ind w:right="27" w:firstLine="720"/>
+        <w:rPr>
+          <w:rFonts w:ascii="Consolas" w:hAnsi="Consolas" w:cs="Consolas"/>
+          <w:sz w:val="20"/>
+        </w:rPr>
+      </w:pPr>
+      <w:proofErr w:type="gramStart"/>
+      <w:r>
+        <w:rPr>
+          <w:rFonts w:ascii="Consolas" w:hAnsi="Consolas" w:cs="Consolas"/>
+          <w:color w:val="0070C0"/>
+          <w:sz w:val="20"/>
+        </w:rPr>
+        <w:t>column2</w:t>
+      </w:r>
+      <w:proofErr w:type="gramEnd"/>
+      <w:r>
+        <w:rPr>
+          <w:rFonts w:ascii="Consolas" w:hAnsi="Consolas" w:cs="Consolas"/>
+          <w:sz w:val="20"/>
+        </w:rPr>
+        <w:t xml:space="preserve"> </w:t>
+      </w:r>
+      <w:r>
+        <w:rPr>
+          <w:rFonts w:ascii="Consolas" w:hAnsi="Consolas" w:cs="Consolas"/>
+          <w:color w:val="FF0000"/>
+          <w:sz w:val="20"/>
+        </w:rPr>
+        <w:t>value</w:t>
+      </w:r>
+      <w:r>
+        <w:rPr>
+          <w:rFonts w:ascii="Consolas" w:hAnsi="Consolas" w:cs="Consolas"/>
+          <w:sz w:val="20"/>
+        </w:rPr>
+        <w:t>,</w:t>
+      </w:r>
+    </w:p>
+    <w:p>
+      <w:pPr>
+        <w:ind w:right="27" w:firstLine="720"/>
+        <w:rPr>
+          <w:rFonts w:ascii="Consolas" w:hAnsi="Consolas" w:cs="Consolas"/>
+          <w:sz w:val="20"/>
+        </w:rPr>
+      </w:pPr>
+      <w:r>
+        <w:rPr>
+          <w:rFonts w:ascii="Consolas" w:hAnsi="Consolas" w:cs="Consolas"/>
+          <w:color w:val="E36C0A" w:themeColor="accent6" w:themeShade="BF"/>
+          <w:sz w:val="20"/>
+        </w:rPr>
+        <w:t>FK</w:t>
+      </w:r>
+      <w:r>
+        <w:rPr>
+          <w:rFonts w:ascii="Consolas" w:hAnsi="Consolas" w:cs="Consolas"/>
+          <w:color w:val="0070C0"/>
+          <w:sz w:val="20"/>
+        </w:rPr>
+        <w:t>column3</w:t>
+      </w:r>
+      <w:r>
+        <w:rPr>
+          <w:rFonts w:ascii="Consolas" w:hAnsi="Consolas" w:cs="Consolas"/>
+          <w:sz w:val="20"/>
+        </w:rPr>
+        <w:t xml:space="preserve"> </w:t>
+      </w:r>
+      <w:r>
+        <w:rPr>
+          <w:rFonts w:ascii="Consolas" w:hAnsi="Consolas" w:cs="Consolas"/>
+          <w:color w:val="FF0000"/>
+          <w:sz w:val="20"/>
+        </w:rPr>
+        <w:t>value</w:t>
+      </w:r>
+      <w:r>
+        <w:rPr>
+          <w:rFonts w:ascii="Consolas" w:hAnsi="Consolas" w:cs="Consolas"/>
+          <w:sz w:val="20"/>
+        </w:rPr>
+        <w:t>,</w:t>
+      </w:r>
+    </w:p>
+    <w:p>
+      <w:pPr>
+        <w:ind w:right="27" w:firstLine="720"/>
+        <w:rPr>
+          <w:rFonts w:ascii="Consolas" w:hAnsi="Consolas" w:cs="Consolas"/>
+          <w:color w:val="0070C0"/>
+          <w:sz w:val="20"/>
+        </w:rPr>
+      </w:pPr>
+      <w:r>
+        <w:rPr>
+          <w:rFonts w:ascii="Consolas" w:hAnsi="Consolas" w:cs="Consolas"/>
+          <w:color w:val="0070C0"/>
+          <w:sz w:val="20"/>
+        </w:rPr>
+        <w:t>...</w:t>
+      </w:r>
+    </w:p>
+    <w:p>
+      <w:pPr>
+        <w:ind w:right="27" w:firstLine="720"/>
+        <w:rPr>
+          <w:rFonts w:ascii="Consolas" w:hAnsi="Consolas" w:cs="Consolas"/>
+          <w:sz w:val="20"/>
+        </w:rPr>
+      </w:pPr>
+      <w:r>
+        <w:rPr>
+          <w:rFonts w:ascii="Consolas" w:hAnsi="Consolas" w:cs="Consolas"/>
+          <w:sz w:val="20"/>
+        </w:rPr>
+        <w:t>);</w:t>
       </w:r>
     </w:p>
     <w:p>
@@ -532,55 +2011,38 @@
         <w:pStyle w:val="ListParagraph"/>
         <w:numPr>
           <w:ilvl w:val="1"/>
-          <w:numId w:val="2"/>
-        </w:numPr>
-        <w:ind w:right="27"/>
-        <w:rPr>
-          <w:rFonts w:ascii="Consolas" w:hAnsi="Consolas" w:cs="Consolas"/>
-          <w:sz w:val="20"/>
-        </w:rPr>
-      </w:pPr>
-      <w:r>
-        <w:rPr>
-          <w:rFonts w:ascii="Consolas" w:hAnsi="Consolas" w:cs="Consolas"/>
-          <w:sz w:val="20"/>
-        </w:rPr>
-        <w:t>The user must specify the row they wish to edit via the Primary Key</w:t>
-      </w:r>
-    </w:p>
-    <w:p>
-      <w:pPr>
-        <w:pStyle w:val="ListParagraph"/>
-        <w:numPr>
-          <w:ilvl w:val="2"/>
-          <w:numId w:val="2"/>
-        </w:numPr>
-        <w:ind w:right="27"/>
-        <w:rPr>
-          <w:rFonts w:ascii="Consolas" w:hAnsi="Consolas" w:cs="Consolas"/>
-          <w:sz w:val="20"/>
-        </w:rPr>
-      </w:pPr>
-      <w:r>
-        <w:rPr>
-          <w:rFonts w:ascii="Consolas" w:hAnsi="Consolas" w:cs="Consolas"/>
-          <w:sz w:val="20"/>
-        </w:rPr>
-        <w:t>UPDATE pri</w:t>
-      </w:r>
-      <w:r>
-        <w:rPr>
-          <w:rFonts w:ascii="Consolas" w:hAnsi="Consolas" w:cs="Consolas"/>
-          <w:sz w:val="20"/>
-        </w:rPr>
-        <w:t>marykey IN tablename SET field TO</w:t>
-      </w:r>
-      <w:r>
-        <w:rPr>
-          <w:rFonts w:ascii="Consolas" w:hAnsi="Consolas" w:cs="Consolas"/>
-          <w:sz w:val="20"/>
-        </w:rPr>
-        <w:t xml:space="preserve"> value</w:t>
+          <w:numId w:val="3"/>
+        </w:numPr>
+        <w:ind w:left="720" w:right="27"/>
+        <w:rPr>
+          <w:rFonts w:ascii="Consolas" w:hAnsi="Consolas" w:cs="Consolas"/>
+          <w:sz w:val="20"/>
+        </w:rPr>
+      </w:pPr>
+      <w:r>
+        <w:rPr>
+          <w:rFonts w:ascii="Consolas" w:hAnsi="Consolas" w:cs="Consolas"/>
+          <w:sz w:val="20"/>
+        </w:rPr>
+        <w:t>The user must enter values for all columns that exist in the table</w:t>
+      </w:r>
+    </w:p>
+    <w:p>
+      <w:pPr>
+        <w:ind w:right="27"/>
+        <w:rPr>
+          <w:rFonts w:ascii="Consolas" w:hAnsi="Consolas" w:cs="Consolas"/>
+          <w:b/>
+          <w:sz w:val="20"/>
+        </w:rPr>
+      </w:pPr>
+      <w:r>
+        <w:rPr>
+          <w:rFonts w:ascii="Consolas" w:hAnsi="Consolas" w:cs="Consolas"/>
+          <w:b/>
+          <w:sz w:val="20"/>
+        </w:rPr>
+        <w:t>DELETE Command</w:t>
       </w:r>
     </w:p>
     <w:p>
@@ -588,315 +2050,110 @@
         <w:pStyle w:val="ListParagraph"/>
         <w:numPr>
           <w:ilvl w:val="0"/>
-          <w:numId w:val="2"/>
-        </w:numPr>
-        <w:ind w:right="27"/>
-        <w:rPr>
-          <w:rFonts w:ascii="Consolas" w:hAnsi="Consolas" w:cs="Consolas"/>
-          <w:sz w:val="20"/>
-        </w:rPr>
-      </w:pPr>
-      <w:r>
-        <w:rPr>
-          <w:rFonts w:ascii="Consolas" w:hAnsi="Consolas" w:cs="Consolas"/>
-          <w:sz w:val="20"/>
-        </w:rPr>
-        <w:t>DELETE Command</w:t>
-      </w:r>
-    </w:p>
-    <w:p>
-      <w:pPr>
-        <w:pStyle w:val="ListParagraph"/>
-        <w:numPr>
-          <w:ilvl w:val="1"/>
-          <w:numId w:val="2"/>
-        </w:numPr>
-        <w:ind w:right="27"/>
-        <w:rPr>
-          <w:rFonts w:ascii="Consolas" w:hAnsi="Consolas" w:cs="Consolas"/>
-          <w:sz w:val="20"/>
-        </w:rPr>
-      </w:pPr>
-      <w:r>
-        <w:rPr>
-          <w:rFonts w:ascii="Consolas" w:hAnsi="Consolas" w:cs="Consolas"/>
-          <w:sz w:val="20"/>
-        </w:rPr>
-        <w:t>Can delete all rows in a table</w:t>
-      </w:r>
-    </w:p>
-    <w:p>
-      <w:pPr>
-        <w:pStyle w:val="ListParagraph"/>
-        <w:numPr>
-          <w:ilvl w:val="2"/>
-          <w:numId w:val="2"/>
-        </w:numPr>
-        <w:ind w:right="27"/>
-        <w:rPr>
-          <w:rFonts w:ascii="Consolas" w:hAnsi="Consolas" w:cs="Consolas"/>
-          <w:sz w:val="20"/>
-        </w:rPr>
-      </w:pPr>
-      <w:r>
-        <w:rPr>
-          <w:rFonts w:ascii="Consolas" w:hAnsi="Consolas" w:cs="Consolas"/>
-          <w:sz w:val="20"/>
-        </w:rPr>
-        <w:t>DELETE ALL ROWS tablename</w:t>
-      </w:r>
-    </w:p>
-    <w:p>
-      <w:pPr>
-        <w:pStyle w:val="ListParagraph"/>
-        <w:numPr>
-          <w:ilvl w:val="1"/>
-          <w:numId w:val="2"/>
-        </w:numPr>
-        <w:ind w:right="27"/>
-        <w:rPr>
-          <w:rFonts w:ascii="Consolas" w:hAnsi="Consolas" w:cs="Consolas"/>
-          <w:sz w:val="20"/>
-        </w:rPr>
-      </w:pPr>
-      <w:r>
-        <w:rPr>
-          <w:rFonts w:ascii="Consolas" w:hAnsi="Consolas" w:cs="Consolas"/>
-          <w:sz w:val="20"/>
-        </w:rPr>
-        <w:t>Can delete an entire table</w:t>
-      </w:r>
-    </w:p>
-    <w:p>
-      <w:pPr>
-        <w:pStyle w:val="ListParagraph"/>
-        <w:numPr>
-          <w:ilvl w:val="2"/>
-          <w:numId w:val="2"/>
-        </w:numPr>
-        <w:ind w:right="27"/>
-        <w:rPr>
-          <w:rFonts w:ascii="Consolas" w:hAnsi="Consolas" w:cs="Consolas"/>
-          <w:sz w:val="20"/>
-        </w:rPr>
-      </w:pPr>
-      <w:r>
-        <w:rPr>
-          <w:rFonts w:ascii="Consolas" w:hAnsi="Consolas" w:cs="Consolas"/>
-          <w:sz w:val="20"/>
-        </w:rPr>
-        <w:t>DELETE TABLE tablename</w:t>
-      </w:r>
-    </w:p>
-    <w:p>
-      <w:pPr>
-        <w:pStyle w:val="ListParagraph"/>
-        <w:numPr>
-          <w:ilvl w:val="1"/>
-          <w:numId w:val="2"/>
-        </w:numPr>
-        <w:ind w:right="27"/>
-        <w:rPr>
-          <w:rFonts w:ascii="Consolas" w:hAnsi="Consolas" w:cs="Consolas"/>
-          <w:sz w:val="20"/>
-        </w:rPr>
-      </w:pPr>
-      <w:r>
-        <w:rPr>
-          <w:rFonts w:ascii="Consolas" w:hAnsi="Consolas" w:cs="Consolas"/>
-          <w:sz w:val="20"/>
-        </w:rPr>
-        <w:t>The user must specify the row they wish to delete via the Primary Key</w:t>
-      </w:r>
-    </w:p>
-    <w:p>
-      <w:pPr>
-        <w:pStyle w:val="ListParagraph"/>
-        <w:numPr>
-          <w:ilvl w:val="2"/>
-          <w:numId w:val="2"/>
-        </w:numPr>
-        <w:ind w:right="27"/>
-        <w:rPr>
-          <w:rFonts w:ascii="Consolas" w:hAnsi="Consolas" w:cs="Consolas"/>
-          <w:sz w:val="20"/>
-        </w:rPr>
-      </w:pPr>
-      <w:r>
-        <w:rPr>
-          <w:rFonts w:ascii="Consolas" w:hAnsi="Consolas" w:cs="Consolas"/>
-          <w:sz w:val="20"/>
-        </w:rPr>
-        <w:t>DELETE primarykey FROM tablename</w:t>
-      </w:r>
+          <w:numId w:val="7"/>
+        </w:numPr>
+        <w:ind w:right="27"/>
+        <w:rPr>
+          <w:rFonts w:ascii="Consolas" w:hAnsi="Consolas" w:cs="Consolas"/>
+          <w:sz w:val="20"/>
+        </w:rPr>
+      </w:pPr>
+      <w:r>
+        <w:rPr>
+          <w:rFonts w:ascii="Consolas" w:hAnsi="Consolas" w:cs="Consolas"/>
+          <w:sz w:val="20"/>
+        </w:rPr>
+        <w:t xml:space="preserve">DELETE ALL ROWS </w:t>
+      </w:r>
+      <w:proofErr w:type="spellStart"/>
+      <w:r>
+        <w:rPr>
+          <w:rFonts w:ascii="Consolas" w:hAnsi="Consolas" w:cs="Consolas"/>
+          <w:color w:val="00B050"/>
+          <w:sz w:val="20"/>
+        </w:rPr>
+        <w:t>tablename</w:t>
+      </w:r>
+      <w:proofErr w:type="spellEnd"/>
     </w:p>
     <w:p>
       <w:pPr>
         <w:pStyle w:val="ListParagraph"/>
         <w:numPr>
           <w:ilvl w:val="0"/>
-          <w:numId w:val="2"/>
-        </w:numPr>
-        <w:ind w:right="27"/>
-        <w:rPr>
-          <w:rFonts w:ascii="Consolas" w:hAnsi="Consolas" w:cs="Consolas"/>
-          <w:sz w:val="20"/>
-        </w:rPr>
-      </w:pPr>
-      <w:r>
-        <w:rPr>
-          <w:rFonts w:ascii="Consolas" w:hAnsi="Consolas" w:cs="Consolas"/>
-          <w:sz w:val="20"/>
-        </w:rPr>
-        <w:t>INSERT Command</w:t>
-      </w:r>
-    </w:p>
-    <w:p>
-      <w:pPr>
-        <w:pStyle w:val="ListParagraph"/>
-        <w:numPr>
-          <w:ilvl w:val="1"/>
-          <w:numId w:val="2"/>
-        </w:numPr>
-        <w:ind w:right="27"/>
-        <w:rPr>
-          <w:rFonts w:ascii="Consolas" w:hAnsi="Consolas" w:cs="Consolas"/>
-          <w:sz w:val="20"/>
-        </w:rPr>
-      </w:pPr>
-      <w:r>
-        <w:rPr>
-          <w:rFonts w:ascii="Consolas" w:hAnsi="Consolas" w:cs="Consolas"/>
-          <w:sz w:val="20"/>
-        </w:rPr>
-        <w:t>The user must enter values for all the columns that exist in the table</w:t>
-      </w:r>
-    </w:p>
-    <w:p>
-      <w:pPr>
-        <w:pStyle w:val="ListParagraph"/>
-        <w:numPr>
-          <w:ilvl w:val="1"/>
-          <w:numId w:val="2"/>
-        </w:numPr>
-        <w:ind w:right="27"/>
-        <w:rPr>
-          <w:rFonts w:ascii="Consolas" w:hAnsi="Consolas" w:cs="Consolas"/>
-          <w:sz w:val="20"/>
-        </w:rPr>
-      </w:pPr>
-      <w:r>
-        <w:rPr>
-          <w:rFonts w:ascii="Consolas" w:hAnsi="Consolas" w:cs="Consolas"/>
-          <w:sz w:val="20"/>
-        </w:rPr>
-        <w:t>The user must specify the values for the columns in syntax similar to the CREATE TABLE command.</w:t>
-      </w:r>
+          <w:numId w:val="7"/>
+        </w:numPr>
+        <w:ind w:right="27"/>
+        <w:rPr>
+          <w:rFonts w:ascii="Consolas" w:hAnsi="Consolas" w:cs="Consolas"/>
+          <w:sz w:val="20"/>
+        </w:rPr>
+      </w:pPr>
+      <w:r>
+        <w:rPr>
+          <w:rFonts w:ascii="Consolas" w:hAnsi="Consolas" w:cs="Consolas"/>
+          <w:sz w:val="20"/>
+        </w:rPr>
+        <w:t xml:space="preserve">DELETE TABLE </w:t>
+      </w:r>
+      <w:proofErr w:type="spellStart"/>
+      <w:r>
+        <w:rPr>
+          <w:rFonts w:ascii="Consolas" w:hAnsi="Consolas" w:cs="Consolas"/>
+          <w:color w:val="00B050"/>
+          <w:sz w:val="20"/>
+        </w:rPr>
+        <w:t>tablename</w:t>
+      </w:r>
+      <w:proofErr w:type="spellEnd"/>
     </w:p>
     <w:p>
       <w:pPr>
         <w:pStyle w:val="ListParagraph"/>
         <w:numPr>
           <w:ilvl w:val="0"/>
-          <w:numId w:val="2"/>
-        </w:numPr>
-        <w:ind w:right="27"/>
-        <w:rPr>
-          <w:rFonts w:ascii="Consolas" w:hAnsi="Consolas" w:cs="Consolas"/>
-          <w:sz w:val="20"/>
-        </w:rPr>
-      </w:pPr>
-      <w:r>
-        <w:rPr>
-          <w:rFonts w:ascii="Consolas" w:hAnsi="Consolas" w:cs="Consolas"/>
-          <w:sz w:val="20"/>
-        </w:rPr>
-        <w:t>ORDER BY Command</w:t>
-      </w:r>
-    </w:p>
-    <w:p>
-      <w:pPr>
-        <w:pStyle w:val="ListParagraph"/>
-        <w:numPr>
-          <w:ilvl w:val="1"/>
-          <w:numId w:val="2"/>
-        </w:numPr>
-        <w:ind w:right="27"/>
-        <w:rPr>
-          <w:rFonts w:ascii="Consolas" w:hAnsi="Consolas" w:cs="Consolas"/>
-          <w:sz w:val="20"/>
-        </w:rPr>
-      </w:pPr>
-      <w:r>
-        <w:rPr>
-          <w:rFonts w:ascii="Consolas" w:hAnsi="Consolas" w:cs="Consolas"/>
-          <w:sz w:val="20"/>
-        </w:rPr>
-        <w:t>The user is limited to only a single column to order by.</w:t>
-      </w:r>
-    </w:p>
-    <w:p>
-      <w:pPr>
-        <w:pStyle w:val="ListParagraph"/>
-        <w:numPr>
-          <w:ilvl w:val="1"/>
-          <w:numId w:val="2"/>
-        </w:numPr>
-        <w:ind w:right="27"/>
-        <w:rPr>
-          <w:rFonts w:ascii="Consolas" w:hAnsi="Consolas" w:cs="Consolas"/>
-          <w:sz w:val="20"/>
-        </w:rPr>
-      </w:pPr>
-      <w:r>
-        <w:rPr>
-          <w:rFonts w:ascii="Consolas" w:hAnsi="Consolas" w:cs="Consolas"/>
-          <w:sz w:val="20"/>
-        </w:rPr>
-        <w:t>The proper syntax for this command is “ORDERBY” and not “ORDER BY”</w:t>
-      </w:r>
-    </w:p>
-    <w:p>
-      <w:pPr>
-        <w:pStyle w:val="ListParagraph"/>
-        <w:numPr>
-          <w:ilvl w:val="0"/>
-          <w:numId w:val="2"/>
-        </w:numPr>
-        <w:ind w:right="27"/>
-        <w:rPr>
-          <w:rFonts w:ascii="Consolas" w:hAnsi="Consolas" w:cs="Consolas"/>
-          <w:sz w:val="20"/>
-        </w:rPr>
-      </w:pPr>
-      <w:r>
-        <w:rPr>
-          <w:rFonts w:ascii="Consolas" w:hAnsi="Consolas" w:cs="Consolas"/>
-          <w:sz w:val="20"/>
-        </w:rPr>
-        <w:t>INNER JOIN</w:t>
-      </w:r>
-    </w:p>
-    <w:p>
-      <w:pPr>
-        <w:pStyle w:val="ListParagraph"/>
-        <w:numPr>
-          <w:ilvl w:val="1"/>
-          <w:numId w:val="2"/>
-        </w:numPr>
-        <w:ind w:right="27"/>
-        <w:rPr>
-          <w:rFonts w:ascii="Consolas" w:hAnsi="Consolas" w:cs="Consolas"/>
-          <w:sz w:val="20"/>
-        </w:rPr>
-      </w:pPr>
-      <w:r>
-        <w:rPr>
-          <w:rFonts w:ascii="Consolas" w:hAnsi="Consolas" w:cs="Consolas"/>
-          <w:sz w:val="20"/>
-        </w:rPr>
-        <w:t>The user must define an inner join in the first line, immediately after the first table name i.e. “SELECT colname FROM table1 INNER JOIN table2”.</w:t>
-      </w:r>
+          <w:numId w:val="7"/>
+        </w:numPr>
+        <w:ind w:right="27"/>
+        <w:rPr>
+          <w:rFonts w:ascii="Consolas" w:hAnsi="Consolas" w:cs="Consolas"/>
+          <w:sz w:val="20"/>
+        </w:rPr>
+      </w:pPr>
+      <w:r>
+        <w:rPr>
+          <w:rFonts w:ascii="Consolas" w:hAnsi="Consolas" w:cs="Consolas"/>
+          <w:sz w:val="20"/>
+        </w:rPr>
+        <w:t xml:space="preserve">DELETE </w:t>
+      </w:r>
+      <w:proofErr w:type="spellStart"/>
+      <w:r>
+        <w:rPr>
+          <w:rFonts w:ascii="Consolas" w:hAnsi="Consolas" w:cs="Consolas"/>
+          <w:color w:val="E36C0A" w:themeColor="accent6" w:themeShade="BF"/>
+          <w:sz w:val="20"/>
+        </w:rPr>
+        <w:t>primaryKey</w:t>
+      </w:r>
+      <w:proofErr w:type="spellEnd"/>
+      <w:r>
+        <w:rPr>
+          <w:rFonts w:ascii="Consolas" w:hAnsi="Consolas" w:cs="Consolas"/>
+          <w:sz w:val="20"/>
+        </w:rPr>
+        <w:t xml:space="preserve"> FROM </w:t>
+      </w:r>
+      <w:proofErr w:type="spellStart"/>
+      <w:r>
+        <w:rPr>
+          <w:rFonts w:ascii="Consolas" w:hAnsi="Consolas" w:cs="Consolas"/>
+          <w:color w:val="00B050"/>
+          <w:sz w:val="20"/>
+        </w:rPr>
+        <w:t>tablename</w:t>
+      </w:r>
+      <w:proofErr w:type="spellEnd"/>
     </w:p>
     <w:sectPr>
       <w:pgSz w:w="12240" w:h="15840"/>
@@ -1024,6 +2281,797 @@
     </w:lvl>
   </w:abstractNum>
   <w:abstractNum w:abstractNumId="1">
+    <w:nsid w:val="1BA83BAD"/>
+    <w:multiLevelType w:val="hybridMultilevel"/>
+    <w:tmpl w:val="5D20F976"/>
+    <w:lvl w:ilvl="0" w:tplc="10090005">
+      <w:start w:val="1"/>
+      <w:numFmt w:val="bullet"/>
+      <w:lvlText w:val=""/>
+      <w:lvlJc w:val="left"/>
+      <w:pPr>
+        <w:ind w:left="1080" w:hanging="360"/>
+      </w:pPr>
+      <w:rPr>
+        <w:rFonts w:ascii="Wingdings" w:hAnsi="Wingdings" w:hint="default"/>
+      </w:rPr>
+    </w:lvl>
+    <w:lvl w:ilvl="1" w:tplc="10090003" w:tentative="1">
+      <w:start w:val="1"/>
+      <w:numFmt w:val="bullet"/>
+      <w:lvlText w:val="o"/>
+      <w:lvlJc w:val="left"/>
+      <w:pPr>
+        <w:ind w:left="1800" w:hanging="360"/>
+      </w:pPr>
+      <w:rPr>
+        <w:rFonts w:ascii="Courier New" w:hAnsi="Courier New" w:cs="Courier New" w:hint="default"/>
+      </w:rPr>
+    </w:lvl>
+    <w:lvl w:ilvl="2" w:tplc="10090005" w:tentative="1">
+      <w:start w:val="1"/>
+      <w:numFmt w:val="bullet"/>
+      <w:lvlText w:val=""/>
+      <w:lvlJc w:val="left"/>
+      <w:pPr>
+        <w:ind w:left="2520" w:hanging="360"/>
+      </w:pPr>
+      <w:rPr>
+        <w:rFonts w:ascii="Wingdings" w:hAnsi="Wingdings" w:hint="default"/>
+      </w:rPr>
+    </w:lvl>
+    <w:lvl w:ilvl="3" w:tplc="10090001" w:tentative="1">
+      <w:start w:val="1"/>
+      <w:numFmt w:val="bullet"/>
+      <w:lvlText w:val=""/>
+      <w:lvlJc w:val="left"/>
+      <w:pPr>
+        <w:ind w:left="3240" w:hanging="360"/>
+      </w:pPr>
+      <w:rPr>
+        <w:rFonts w:ascii="Symbol" w:hAnsi="Symbol" w:hint="default"/>
+      </w:rPr>
+    </w:lvl>
+    <w:lvl w:ilvl="4" w:tplc="10090003" w:tentative="1">
+      <w:start w:val="1"/>
+      <w:numFmt w:val="bullet"/>
+      <w:lvlText w:val="o"/>
+      <w:lvlJc w:val="left"/>
+      <w:pPr>
+        <w:ind w:left="3960" w:hanging="360"/>
+      </w:pPr>
+      <w:rPr>
+        <w:rFonts w:ascii="Courier New" w:hAnsi="Courier New" w:cs="Courier New" w:hint="default"/>
+      </w:rPr>
+    </w:lvl>
+    <w:lvl w:ilvl="5" w:tplc="10090005" w:tentative="1">
+      <w:start w:val="1"/>
+      <w:numFmt w:val="bullet"/>
+      <w:lvlText w:val=""/>
+      <w:lvlJc w:val="left"/>
+      <w:pPr>
+        <w:ind w:left="4680" w:hanging="360"/>
+      </w:pPr>
+      <w:rPr>
+        <w:rFonts w:ascii="Wingdings" w:hAnsi="Wingdings" w:hint="default"/>
+      </w:rPr>
+    </w:lvl>
+    <w:lvl w:ilvl="6" w:tplc="10090001" w:tentative="1">
+      <w:start w:val="1"/>
+      <w:numFmt w:val="bullet"/>
+      <w:lvlText w:val=""/>
+      <w:lvlJc w:val="left"/>
+      <w:pPr>
+        <w:ind w:left="5400" w:hanging="360"/>
+      </w:pPr>
+      <w:rPr>
+        <w:rFonts w:ascii="Symbol" w:hAnsi="Symbol" w:hint="default"/>
+      </w:rPr>
+    </w:lvl>
+    <w:lvl w:ilvl="7" w:tplc="10090003" w:tentative="1">
+      <w:start w:val="1"/>
+      <w:numFmt w:val="bullet"/>
+      <w:lvlText w:val="o"/>
+      <w:lvlJc w:val="left"/>
+      <w:pPr>
+        <w:ind w:left="6120" w:hanging="360"/>
+      </w:pPr>
+      <w:rPr>
+        <w:rFonts w:ascii="Courier New" w:hAnsi="Courier New" w:cs="Courier New" w:hint="default"/>
+      </w:rPr>
+    </w:lvl>
+    <w:lvl w:ilvl="8" w:tplc="10090005" w:tentative="1">
+      <w:start w:val="1"/>
+      <w:numFmt w:val="bullet"/>
+      <w:lvlText w:val=""/>
+      <w:lvlJc w:val="left"/>
+      <w:pPr>
+        <w:ind w:left="6840" w:hanging="360"/>
+      </w:pPr>
+      <w:rPr>
+        <w:rFonts w:ascii="Wingdings" w:hAnsi="Wingdings" w:hint="default"/>
+      </w:rPr>
+    </w:lvl>
+  </w:abstractNum>
+  <w:abstractNum w:abstractNumId="2">
+    <w:nsid w:val="35EF60B2"/>
+    <w:multiLevelType w:val="hybridMultilevel"/>
+    <w:tmpl w:val="C62E8D54"/>
+    <w:lvl w:ilvl="0" w:tplc="10090005">
+      <w:start w:val="1"/>
+      <w:numFmt w:val="bullet"/>
+      <w:lvlText w:val=""/>
+      <w:lvlJc w:val="left"/>
+      <w:pPr>
+        <w:ind w:left="720" w:hanging="360"/>
+      </w:pPr>
+      <w:rPr>
+        <w:rFonts w:ascii="Wingdings" w:hAnsi="Wingdings" w:hint="default"/>
+      </w:rPr>
+    </w:lvl>
+    <w:lvl w:ilvl="1" w:tplc="10090005">
+      <w:start w:val="1"/>
+      <w:numFmt w:val="bullet"/>
+      <w:lvlText w:val=""/>
+      <w:lvlJc w:val="left"/>
+      <w:pPr>
+        <w:ind w:left="1440" w:hanging="360"/>
+      </w:pPr>
+      <w:rPr>
+        <w:rFonts w:ascii="Wingdings" w:hAnsi="Wingdings" w:hint="default"/>
+      </w:rPr>
+    </w:lvl>
+    <w:lvl w:ilvl="2" w:tplc="10090005">
+      <w:start w:val="1"/>
+      <w:numFmt w:val="bullet"/>
+      <w:lvlText w:val=""/>
+      <w:lvlJc w:val="left"/>
+      <w:pPr>
+        <w:ind w:left="2160" w:hanging="360"/>
+      </w:pPr>
+      <w:rPr>
+        <w:rFonts w:ascii="Wingdings" w:hAnsi="Wingdings" w:hint="default"/>
+      </w:rPr>
+    </w:lvl>
+    <w:lvl w:ilvl="3" w:tplc="10090001" w:tentative="1">
+      <w:start w:val="1"/>
+      <w:numFmt w:val="bullet"/>
+      <w:lvlText w:val=""/>
+      <w:lvlJc w:val="left"/>
+      <w:pPr>
+        <w:ind w:left="2880" w:hanging="360"/>
+      </w:pPr>
+      <w:rPr>
+        <w:rFonts w:ascii="Symbol" w:hAnsi="Symbol" w:hint="default"/>
+      </w:rPr>
+    </w:lvl>
+    <w:lvl w:ilvl="4" w:tplc="10090003" w:tentative="1">
+      <w:start w:val="1"/>
+      <w:numFmt w:val="bullet"/>
+      <w:lvlText w:val="o"/>
+      <w:lvlJc w:val="left"/>
+      <w:pPr>
+        <w:ind w:left="3600" w:hanging="360"/>
+      </w:pPr>
+      <w:rPr>
+        <w:rFonts w:ascii="Courier New" w:hAnsi="Courier New" w:cs="Courier New" w:hint="default"/>
+      </w:rPr>
+    </w:lvl>
+    <w:lvl w:ilvl="5" w:tplc="10090005" w:tentative="1">
+      <w:start w:val="1"/>
+      <w:numFmt w:val="bullet"/>
+      <w:lvlText w:val=""/>
+      <w:lvlJc w:val="left"/>
+      <w:pPr>
+        <w:ind w:left="4320" w:hanging="360"/>
+      </w:pPr>
+      <w:rPr>
+        <w:rFonts w:ascii="Wingdings" w:hAnsi="Wingdings" w:hint="default"/>
+      </w:rPr>
+    </w:lvl>
+    <w:lvl w:ilvl="6" w:tplc="10090001" w:tentative="1">
+      <w:start w:val="1"/>
+      <w:numFmt w:val="bullet"/>
+      <w:lvlText w:val=""/>
+      <w:lvlJc w:val="left"/>
+      <w:pPr>
+        <w:ind w:left="5040" w:hanging="360"/>
+      </w:pPr>
+      <w:rPr>
+        <w:rFonts w:ascii="Symbol" w:hAnsi="Symbol" w:hint="default"/>
+      </w:rPr>
+    </w:lvl>
+    <w:lvl w:ilvl="7" w:tplc="10090003" w:tentative="1">
+      <w:start w:val="1"/>
+      <w:numFmt w:val="bullet"/>
+      <w:lvlText w:val="o"/>
+      <w:lvlJc w:val="left"/>
+      <w:pPr>
+        <w:ind w:left="5760" w:hanging="360"/>
+      </w:pPr>
+      <w:rPr>
+        <w:rFonts w:ascii="Courier New" w:hAnsi="Courier New" w:cs="Courier New" w:hint="default"/>
+      </w:rPr>
+    </w:lvl>
+    <w:lvl w:ilvl="8" w:tplc="10090005" w:tentative="1">
+      <w:start w:val="1"/>
+      <w:numFmt w:val="bullet"/>
+      <w:lvlText w:val=""/>
+      <w:lvlJc w:val="left"/>
+      <w:pPr>
+        <w:ind w:left="6480" w:hanging="360"/>
+      </w:pPr>
+      <w:rPr>
+        <w:rFonts w:ascii="Wingdings" w:hAnsi="Wingdings" w:hint="default"/>
+      </w:rPr>
+    </w:lvl>
+  </w:abstractNum>
+  <w:abstractNum w:abstractNumId="3">
+    <w:nsid w:val="4AB13401"/>
+    <w:multiLevelType w:val="hybridMultilevel"/>
+    <w:tmpl w:val="6EB201C2"/>
+    <w:lvl w:ilvl="0" w:tplc="10090003">
+      <w:start w:val="1"/>
+      <w:numFmt w:val="bullet"/>
+      <w:lvlText w:val="o"/>
+      <w:lvlJc w:val="left"/>
+      <w:pPr>
+        <w:ind w:left="1080" w:hanging="360"/>
+      </w:pPr>
+      <w:rPr>
+        <w:rFonts w:ascii="Courier New" w:hAnsi="Courier New" w:cs="Courier New" w:hint="default"/>
+      </w:rPr>
+    </w:lvl>
+    <w:lvl w:ilvl="1" w:tplc="10090003" w:tentative="1">
+      <w:start w:val="1"/>
+      <w:numFmt w:val="bullet"/>
+      <w:lvlText w:val="o"/>
+      <w:lvlJc w:val="left"/>
+      <w:pPr>
+        <w:ind w:left="1800" w:hanging="360"/>
+      </w:pPr>
+      <w:rPr>
+        <w:rFonts w:ascii="Courier New" w:hAnsi="Courier New" w:cs="Courier New" w:hint="default"/>
+      </w:rPr>
+    </w:lvl>
+    <w:lvl w:ilvl="2" w:tplc="10090005" w:tentative="1">
+      <w:start w:val="1"/>
+      <w:numFmt w:val="bullet"/>
+      <w:lvlText w:val=""/>
+      <w:lvlJc w:val="left"/>
+      <w:pPr>
+        <w:ind w:left="2520" w:hanging="360"/>
+      </w:pPr>
+      <w:rPr>
+        <w:rFonts w:ascii="Wingdings" w:hAnsi="Wingdings" w:hint="default"/>
+      </w:rPr>
+    </w:lvl>
+    <w:lvl w:ilvl="3" w:tplc="10090001" w:tentative="1">
+      <w:start w:val="1"/>
+      <w:numFmt w:val="bullet"/>
+      <w:lvlText w:val=""/>
+      <w:lvlJc w:val="left"/>
+      <w:pPr>
+        <w:ind w:left="3240" w:hanging="360"/>
+      </w:pPr>
+      <w:rPr>
+        <w:rFonts w:ascii="Symbol" w:hAnsi="Symbol" w:hint="default"/>
+      </w:rPr>
+    </w:lvl>
+    <w:lvl w:ilvl="4" w:tplc="10090003" w:tentative="1">
+      <w:start w:val="1"/>
+      <w:numFmt w:val="bullet"/>
+      <w:lvlText w:val="o"/>
+      <w:lvlJc w:val="left"/>
+      <w:pPr>
+        <w:ind w:left="3960" w:hanging="360"/>
+      </w:pPr>
+      <w:rPr>
+        <w:rFonts w:ascii="Courier New" w:hAnsi="Courier New" w:cs="Courier New" w:hint="default"/>
+      </w:rPr>
+    </w:lvl>
+    <w:lvl w:ilvl="5" w:tplc="10090005" w:tentative="1">
+      <w:start w:val="1"/>
+      <w:numFmt w:val="bullet"/>
+      <w:lvlText w:val=""/>
+      <w:lvlJc w:val="left"/>
+      <w:pPr>
+        <w:ind w:left="4680" w:hanging="360"/>
+      </w:pPr>
+      <w:rPr>
+        <w:rFonts w:ascii="Wingdings" w:hAnsi="Wingdings" w:hint="default"/>
+      </w:rPr>
+    </w:lvl>
+    <w:lvl w:ilvl="6" w:tplc="10090001" w:tentative="1">
+      <w:start w:val="1"/>
+      <w:numFmt w:val="bullet"/>
+      <w:lvlText w:val=""/>
+      <w:lvlJc w:val="left"/>
+      <w:pPr>
+        <w:ind w:left="5400" w:hanging="360"/>
+      </w:pPr>
+      <w:rPr>
+        <w:rFonts w:ascii="Symbol" w:hAnsi="Symbol" w:hint="default"/>
+      </w:rPr>
+    </w:lvl>
+    <w:lvl w:ilvl="7" w:tplc="10090003" w:tentative="1">
+      <w:start w:val="1"/>
+      <w:numFmt w:val="bullet"/>
+      <w:lvlText w:val="o"/>
+      <w:lvlJc w:val="left"/>
+      <w:pPr>
+        <w:ind w:left="6120" w:hanging="360"/>
+      </w:pPr>
+      <w:rPr>
+        <w:rFonts w:ascii="Courier New" w:hAnsi="Courier New" w:cs="Courier New" w:hint="default"/>
+      </w:rPr>
+    </w:lvl>
+    <w:lvl w:ilvl="8" w:tplc="10090005" w:tentative="1">
+      <w:start w:val="1"/>
+      <w:numFmt w:val="bullet"/>
+      <w:lvlText w:val=""/>
+      <w:lvlJc w:val="left"/>
+      <w:pPr>
+        <w:ind w:left="6840" w:hanging="360"/>
+      </w:pPr>
+      <w:rPr>
+        <w:rFonts w:ascii="Wingdings" w:hAnsi="Wingdings" w:hint="default"/>
+      </w:rPr>
+    </w:lvl>
+  </w:abstractNum>
+  <w:abstractNum w:abstractNumId="4">
+    <w:nsid w:val="4AF7174C"/>
+    <w:multiLevelType w:val="hybridMultilevel"/>
+    <w:tmpl w:val="72CC698A"/>
+    <w:lvl w:ilvl="0" w:tplc="10090001">
+      <w:start w:val="1"/>
+      <w:numFmt w:val="bullet"/>
+      <w:lvlText w:val=""/>
+      <w:lvlJc w:val="left"/>
+      <w:pPr>
+        <w:ind w:left="720" w:hanging="360"/>
+      </w:pPr>
+      <w:rPr>
+        <w:rFonts w:ascii="Symbol" w:hAnsi="Symbol" w:hint="default"/>
+      </w:rPr>
+    </w:lvl>
+    <w:lvl w:ilvl="1" w:tplc="10090005">
+      <w:start w:val="1"/>
+      <w:numFmt w:val="bullet"/>
+      <w:lvlText w:val=""/>
+      <w:lvlJc w:val="left"/>
+      <w:pPr>
+        <w:ind w:left="1440" w:hanging="360"/>
+      </w:pPr>
+      <w:rPr>
+        <w:rFonts w:ascii="Wingdings" w:hAnsi="Wingdings" w:hint="default"/>
+      </w:rPr>
+    </w:lvl>
+    <w:lvl w:ilvl="2" w:tplc="10090005">
+      <w:start w:val="1"/>
+      <w:numFmt w:val="bullet"/>
+      <w:lvlText w:val=""/>
+      <w:lvlJc w:val="left"/>
+      <w:pPr>
+        <w:ind w:left="2160" w:hanging="360"/>
+      </w:pPr>
+      <w:rPr>
+        <w:rFonts w:ascii="Wingdings" w:hAnsi="Wingdings" w:hint="default"/>
+      </w:rPr>
+    </w:lvl>
+    <w:lvl w:ilvl="3" w:tplc="10090001" w:tentative="1">
+      <w:start w:val="1"/>
+      <w:numFmt w:val="bullet"/>
+      <w:lvlText w:val=""/>
+      <w:lvlJc w:val="left"/>
+      <w:pPr>
+        <w:ind w:left="2880" w:hanging="360"/>
+      </w:pPr>
+      <w:rPr>
+        <w:rFonts w:ascii="Symbol" w:hAnsi="Symbol" w:hint="default"/>
+      </w:rPr>
+    </w:lvl>
+    <w:lvl w:ilvl="4" w:tplc="10090003" w:tentative="1">
+      <w:start w:val="1"/>
+      <w:numFmt w:val="bullet"/>
+      <w:lvlText w:val="o"/>
+      <w:lvlJc w:val="left"/>
+      <w:pPr>
+        <w:ind w:left="3600" w:hanging="360"/>
+      </w:pPr>
+      <w:rPr>
+        <w:rFonts w:ascii="Courier New" w:hAnsi="Courier New" w:cs="Courier New" w:hint="default"/>
+      </w:rPr>
+    </w:lvl>
+    <w:lvl w:ilvl="5" w:tplc="10090005" w:tentative="1">
+      <w:start w:val="1"/>
+      <w:numFmt w:val="bullet"/>
+      <w:lvlText w:val=""/>
+      <w:lvlJc w:val="left"/>
+      <w:pPr>
+        <w:ind w:left="4320" w:hanging="360"/>
+      </w:pPr>
+      <w:rPr>
+        <w:rFonts w:ascii="Wingdings" w:hAnsi="Wingdings" w:hint="default"/>
+      </w:rPr>
+    </w:lvl>
+    <w:lvl w:ilvl="6" w:tplc="10090001" w:tentative="1">
+      <w:start w:val="1"/>
+      <w:numFmt w:val="bullet"/>
+      <w:lvlText w:val=""/>
+      <w:lvlJc w:val="left"/>
+      <w:pPr>
+        <w:ind w:left="5040" w:hanging="360"/>
+      </w:pPr>
+      <w:rPr>
+        <w:rFonts w:ascii="Symbol" w:hAnsi="Symbol" w:hint="default"/>
+      </w:rPr>
+    </w:lvl>
+    <w:lvl w:ilvl="7" w:tplc="10090003" w:tentative="1">
+      <w:start w:val="1"/>
+      <w:numFmt w:val="bullet"/>
+      <w:lvlText w:val="o"/>
+      <w:lvlJc w:val="left"/>
+      <w:pPr>
+        <w:ind w:left="5760" w:hanging="360"/>
+      </w:pPr>
+      <w:rPr>
+        <w:rFonts w:ascii="Courier New" w:hAnsi="Courier New" w:cs="Courier New" w:hint="default"/>
+      </w:rPr>
+    </w:lvl>
+    <w:lvl w:ilvl="8" w:tplc="10090005" w:tentative="1">
+      <w:start w:val="1"/>
+      <w:numFmt w:val="bullet"/>
+      <w:lvlText w:val=""/>
+      <w:lvlJc w:val="left"/>
+      <w:pPr>
+        <w:ind w:left="6480" w:hanging="360"/>
+      </w:pPr>
+      <w:rPr>
+        <w:rFonts w:ascii="Wingdings" w:hAnsi="Wingdings" w:hint="default"/>
+      </w:rPr>
+    </w:lvl>
+  </w:abstractNum>
+  <w:abstractNum w:abstractNumId="5">
+    <w:nsid w:val="4F390212"/>
+    <w:multiLevelType w:val="hybridMultilevel"/>
+    <w:tmpl w:val="13C4A34A"/>
+    <w:lvl w:ilvl="0" w:tplc="10090005">
+      <w:start w:val="1"/>
+      <w:numFmt w:val="bullet"/>
+      <w:lvlText w:val=""/>
+      <w:lvlJc w:val="left"/>
+      <w:pPr>
+        <w:ind w:left="720" w:hanging="360"/>
+      </w:pPr>
+      <w:rPr>
+        <w:rFonts w:ascii="Wingdings" w:hAnsi="Wingdings" w:hint="default"/>
+      </w:rPr>
+    </w:lvl>
+    <w:lvl w:ilvl="1" w:tplc="10090003">
+      <w:start w:val="1"/>
+      <w:numFmt w:val="bullet"/>
+      <w:lvlText w:val="o"/>
+      <w:lvlJc w:val="left"/>
+      <w:pPr>
+        <w:ind w:left="1440" w:hanging="360"/>
+      </w:pPr>
+      <w:rPr>
+        <w:rFonts w:ascii="Courier New" w:hAnsi="Courier New" w:cs="Courier New" w:hint="default"/>
+      </w:rPr>
+    </w:lvl>
+    <w:lvl w:ilvl="2" w:tplc="10090005">
+      <w:start w:val="1"/>
+      <w:numFmt w:val="bullet"/>
+      <w:lvlText w:val=""/>
+      <w:lvlJc w:val="left"/>
+      <w:pPr>
+        <w:ind w:left="2160" w:hanging="360"/>
+      </w:pPr>
+      <w:rPr>
+        <w:rFonts w:ascii="Wingdings" w:hAnsi="Wingdings" w:hint="default"/>
+      </w:rPr>
+    </w:lvl>
+    <w:lvl w:ilvl="3" w:tplc="10090001" w:tentative="1">
+      <w:start w:val="1"/>
+      <w:numFmt w:val="bullet"/>
+      <w:lvlText w:val=""/>
+      <w:lvlJc w:val="left"/>
+      <w:pPr>
+        <w:ind w:left="2880" w:hanging="360"/>
+      </w:pPr>
+      <w:rPr>
+        <w:rFonts w:ascii="Symbol" w:hAnsi="Symbol" w:hint="default"/>
+      </w:rPr>
+    </w:lvl>
+    <w:lvl w:ilvl="4" w:tplc="10090003" w:tentative="1">
+      <w:start w:val="1"/>
+      <w:numFmt w:val="bullet"/>
+      <w:lvlText w:val="o"/>
+      <w:lvlJc w:val="left"/>
+      <w:pPr>
+        <w:ind w:left="3600" w:hanging="360"/>
+      </w:pPr>
+      <w:rPr>
+        <w:rFonts w:ascii="Courier New" w:hAnsi="Courier New" w:cs="Courier New" w:hint="default"/>
+      </w:rPr>
+    </w:lvl>
+    <w:lvl w:ilvl="5" w:tplc="10090005" w:tentative="1">
+      <w:start w:val="1"/>
+      <w:numFmt w:val="bullet"/>
+      <w:lvlText w:val=""/>
+      <w:lvlJc w:val="left"/>
+      <w:pPr>
+        <w:ind w:left="4320" w:hanging="360"/>
+      </w:pPr>
+      <w:rPr>
+        <w:rFonts w:ascii="Wingdings" w:hAnsi="Wingdings" w:hint="default"/>
+      </w:rPr>
+    </w:lvl>
+    <w:lvl w:ilvl="6" w:tplc="10090001" w:tentative="1">
+      <w:start w:val="1"/>
+      <w:numFmt w:val="bullet"/>
+      <w:lvlText w:val=""/>
+      <w:lvlJc w:val="left"/>
+      <w:pPr>
+        <w:ind w:left="5040" w:hanging="360"/>
+      </w:pPr>
+      <w:rPr>
+        <w:rFonts w:ascii="Symbol" w:hAnsi="Symbol" w:hint="default"/>
+      </w:rPr>
+    </w:lvl>
+    <w:lvl w:ilvl="7" w:tplc="10090003" w:tentative="1">
+      <w:start w:val="1"/>
+      <w:numFmt w:val="bullet"/>
+      <w:lvlText w:val="o"/>
+      <w:lvlJc w:val="left"/>
+      <w:pPr>
+        <w:ind w:left="5760" w:hanging="360"/>
+      </w:pPr>
+      <w:rPr>
+        <w:rFonts w:ascii="Courier New" w:hAnsi="Courier New" w:cs="Courier New" w:hint="default"/>
+      </w:rPr>
+    </w:lvl>
+    <w:lvl w:ilvl="8" w:tplc="10090005" w:tentative="1">
+      <w:start w:val="1"/>
+      <w:numFmt w:val="bullet"/>
+      <w:lvlText w:val=""/>
+      <w:lvlJc w:val="left"/>
+      <w:pPr>
+        <w:ind w:left="6480" w:hanging="360"/>
+      </w:pPr>
+      <w:rPr>
+        <w:rFonts w:ascii="Wingdings" w:hAnsi="Wingdings" w:hint="default"/>
+      </w:rPr>
+    </w:lvl>
+  </w:abstractNum>
+  <w:abstractNum w:abstractNumId="6">
+    <w:nsid w:val="59DB7B8D"/>
+    <w:multiLevelType w:val="hybridMultilevel"/>
+    <w:tmpl w:val="620A78E0"/>
+    <w:lvl w:ilvl="0" w:tplc="10090005">
+      <w:start w:val="1"/>
+      <w:numFmt w:val="bullet"/>
+      <w:lvlText w:val=""/>
+      <w:lvlJc w:val="left"/>
+      <w:pPr>
+        <w:ind w:left="720" w:hanging="360"/>
+      </w:pPr>
+      <w:rPr>
+        <w:rFonts w:ascii="Wingdings" w:hAnsi="Wingdings" w:hint="default"/>
+      </w:rPr>
+    </w:lvl>
+    <w:lvl w:ilvl="1" w:tplc="10090005">
+      <w:start w:val="1"/>
+      <w:numFmt w:val="bullet"/>
+      <w:lvlText w:val=""/>
+      <w:lvlJc w:val="left"/>
+      <w:pPr>
+        <w:ind w:left="1440" w:hanging="360"/>
+      </w:pPr>
+      <w:rPr>
+        <w:rFonts w:ascii="Wingdings" w:hAnsi="Wingdings" w:hint="default"/>
+      </w:rPr>
+    </w:lvl>
+    <w:lvl w:ilvl="2" w:tplc="10090005">
+      <w:start w:val="1"/>
+      <w:numFmt w:val="bullet"/>
+      <w:lvlText w:val=""/>
+      <w:lvlJc w:val="left"/>
+      <w:pPr>
+        <w:ind w:left="2160" w:hanging="360"/>
+      </w:pPr>
+      <w:rPr>
+        <w:rFonts w:ascii="Wingdings" w:hAnsi="Wingdings" w:hint="default"/>
+      </w:rPr>
+    </w:lvl>
+    <w:lvl w:ilvl="3" w:tplc="10090001" w:tentative="1">
+      <w:start w:val="1"/>
+      <w:numFmt w:val="bullet"/>
+      <w:lvlText w:val=""/>
+      <w:lvlJc w:val="left"/>
+      <w:pPr>
+        <w:ind w:left="2880" w:hanging="360"/>
+      </w:pPr>
+      <w:rPr>
+        <w:rFonts w:ascii="Symbol" w:hAnsi="Symbol" w:hint="default"/>
+      </w:rPr>
+    </w:lvl>
+    <w:lvl w:ilvl="4" w:tplc="10090003" w:tentative="1">
+      <w:start w:val="1"/>
+      <w:numFmt w:val="bullet"/>
+      <w:lvlText w:val="o"/>
+      <w:lvlJc w:val="left"/>
+      <w:pPr>
+        <w:ind w:left="3600" w:hanging="360"/>
+      </w:pPr>
+      <w:rPr>
+        <w:rFonts w:ascii="Courier New" w:hAnsi="Courier New" w:cs="Courier New" w:hint="default"/>
+      </w:rPr>
+    </w:lvl>
+    <w:lvl w:ilvl="5" w:tplc="10090005" w:tentative="1">
+      <w:start w:val="1"/>
+      <w:numFmt w:val="bullet"/>
+      <w:lvlText w:val=""/>
+      <w:lvlJc w:val="left"/>
+      <w:pPr>
+        <w:ind w:left="4320" w:hanging="360"/>
+      </w:pPr>
+      <w:rPr>
+        <w:rFonts w:ascii="Wingdings" w:hAnsi="Wingdings" w:hint="default"/>
+      </w:rPr>
+    </w:lvl>
+    <w:lvl w:ilvl="6" w:tplc="10090001" w:tentative="1">
+      <w:start w:val="1"/>
+      <w:numFmt w:val="bullet"/>
+      <w:lvlText w:val=""/>
+      <w:lvlJc w:val="left"/>
+      <w:pPr>
+        <w:ind w:left="5040" w:hanging="360"/>
+      </w:pPr>
+      <w:rPr>
+        <w:rFonts w:ascii="Symbol" w:hAnsi="Symbol" w:hint="default"/>
+      </w:rPr>
+    </w:lvl>
+    <w:lvl w:ilvl="7" w:tplc="10090003" w:tentative="1">
+      <w:start w:val="1"/>
+      <w:numFmt w:val="bullet"/>
+      <w:lvlText w:val="o"/>
+      <w:lvlJc w:val="left"/>
+      <w:pPr>
+        <w:ind w:left="5760" w:hanging="360"/>
+      </w:pPr>
+      <w:rPr>
+        <w:rFonts w:ascii="Courier New" w:hAnsi="Courier New" w:cs="Courier New" w:hint="default"/>
+      </w:rPr>
+    </w:lvl>
+    <w:lvl w:ilvl="8" w:tplc="10090005" w:tentative="1">
+      <w:start w:val="1"/>
+      <w:numFmt w:val="bullet"/>
+      <w:lvlText w:val=""/>
+      <w:lvlJc w:val="left"/>
+      <w:pPr>
+        <w:ind w:left="6480" w:hanging="360"/>
+      </w:pPr>
+      <w:rPr>
+        <w:rFonts w:ascii="Wingdings" w:hAnsi="Wingdings" w:hint="default"/>
+      </w:rPr>
+    </w:lvl>
+  </w:abstractNum>
+  <w:abstractNum w:abstractNumId="7">
+    <w:nsid w:val="632376EC"/>
+    <w:multiLevelType w:val="hybridMultilevel"/>
+    <w:tmpl w:val="0660CE18"/>
+    <w:lvl w:ilvl="0" w:tplc="10090003">
+      <w:start w:val="1"/>
+      <w:numFmt w:val="bullet"/>
+      <w:lvlText w:val="o"/>
+      <w:lvlJc w:val="left"/>
+      <w:pPr>
+        <w:ind w:left="720" w:hanging="360"/>
+      </w:pPr>
+      <w:rPr>
+        <w:rFonts w:ascii="Courier New" w:hAnsi="Courier New" w:cs="Courier New" w:hint="default"/>
+      </w:rPr>
+    </w:lvl>
+    <w:lvl w:ilvl="1" w:tplc="10090003">
+      <w:start w:val="1"/>
+      <w:numFmt w:val="bullet"/>
+      <w:lvlText w:val="o"/>
+      <w:lvlJc w:val="left"/>
+      <w:pPr>
+        <w:ind w:left="1440" w:hanging="360"/>
+      </w:pPr>
+      <w:rPr>
+        <w:rFonts w:ascii="Courier New" w:hAnsi="Courier New" w:cs="Courier New" w:hint="default"/>
+      </w:rPr>
+    </w:lvl>
+    <w:lvl w:ilvl="2" w:tplc="10090005">
+      <w:start w:val="1"/>
+      <w:numFmt w:val="bullet"/>
+      <w:lvlText w:val=""/>
+      <w:lvlJc w:val="left"/>
+      <w:pPr>
+        <w:ind w:left="2160" w:hanging="360"/>
+      </w:pPr>
+      <w:rPr>
+        <w:rFonts w:ascii="Wingdings" w:hAnsi="Wingdings" w:hint="default"/>
+      </w:rPr>
+    </w:lvl>
+    <w:lvl w:ilvl="3" w:tplc="10090001" w:tentative="1">
+      <w:start w:val="1"/>
+      <w:numFmt w:val="bullet"/>
+      <w:lvlText w:val=""/>
+      <w:lvlJc w:val="left"/>
+      <w:pPr>
+        <w:ind w:left="2880" w:hanging="360"/>
+      </w:pPr>
+      <w:rPr>
+        <w:rFonts w:ascii="Symbol" w:hAnsi="Symbol" w:hint="default"/>
+      </w:rPr>
+    </w:lvl>
+    <w:lvl w:ilvl="4" w:tplc="10090003" w:tentative="1">
+      <w:start w:val="1"/>
+      <w:numFmt w:val="bullet"/>
+      <w:lvlText w:val="o"/>
+      <w:lvlJc w:val="left"/>
+      <w:pPr>
+        <w:ind w:left="3600" w:hanging="360"/>
+      </w:pPr>
+      <w:rPr>
+        <w:rFonts w:ascii="Courier New" w:hAnsi="Courier New" w:cs="Courier New" w:hint="default"/>
+      </w:rPr>
+    </w:lvl>
+    <w:lvl w:ilvl="5" w:tplc="10090005" w:tentative="1">
+      <w:start w:val="1"/>
+      <w:numFmt w:val="bullet"/>
+      <w:lvlText w:val=""/>
+      <w:lvlJc w:val="left"/>
+      <w:pPr>
+        <w:ind w:left="4320" w:hanging="360"/>
+      </w:pPr>
+      <w:rPr>
+        <w:rFonts w:ascii="Wingdings" w:hAnsi="Wingdings" w:hint="default"/>
+      </w:rPr>
+    </w:lvl>
+    <w:lvl w:ilvl="6" w:tplc="10090001" w:tentative="1">
+      <w:start w:val="1"/>
+      <w:numFmt w:val="bullet"/>
+      <w:lvlText w:val=""/>
+      <w:lvlJc w:val="left"/>
+      <w:pPr>
+        <w:ind w:left="5040" w:hanging="360"/>
+      </w:pPr>
+      <w:rPr>
+        <w:rFonts w:ascii="Symbol" w:hAnsi="Symbol" w:hint="default"/>
+      </w:rPr>
+    </w:lvl>
+    <w:lvl w:ilvl="7" w:tplc="10090003" w:tentative="1">
+      <w:start w:val="1"/>
+      <w:numFmt w:val="bullet"/>
+      <w:lvlText w:val="o"/>
+      <w:lvlJc w:val="left"/>
+      <w:pPr>
+        <w:ind w:left="5760" w:hanging="360"/>
+      </w:pPr>
+      <w:rPr>
+        <w:rFonts w:ascii="Courier New" w:hAnsi="Courier New" w:cs="Courier New" w:hint="default"/>
+      </w:rPr>
+    </w:lvl>
+    <w:lvl w:ilvl="8" w:tplc="10090005" w:tentative="1">
+      <w:start w:val="1"/>
+      <w:numFmt w:val="bullet"/>
+      <w:lvlText w:val=""/>
+      <w:lvlJc w:val="left"/>
+      <w:pPr>
+        <w:ind w:left="6480" w:hanging="360"/>
+      </w:pPr>
+      <w:rPr>
+        <w:rFonts w:ascii="Wingdings" w:hAnsi="Wingdings" w:hint="default"/>
+      </w:rPr>
+    </w:lvl>
+  </w:abstractNum>
+  <w:abstractNum w:abstractNumId="8">
     <w:nsid w:val="73073536"/>
     <w:multiLevelType w:val="hybridMultilevel"/>
     <w:tmpl w:val="37787128"/>
@@ -1140,7 +3188,28 @@
     <w:abstractNumId w:val="0"/>
   </w:num>
   <w:num w:numId="2">
+    <w:abstractNumId w:val="8"/>
+  </w:num>
+  <w:num w:numId="3">
+    <w:abstractNumId w:val="4"/>
+  </w:num>
+  <w:num w:numId="4">
     <w:abstractNumId w:val="1"/>
+  </w:num>
+  <w:num w:numId="5">
+    <w:abstractNumId w:val="3"/>
+  </w:num>
+  <w:num w:numId="6">
+    <w:abstractNumId w:val="7"/>
+  </w:num>
+  <w:num w:numId="7">
+    <w:abstractNumId w:val="5"/>
+  </w:num>
+  <w:num w:numId="8">
+    <w:abstractNumId w:val="6"/>
+  </w:num>
+  <w:num w:numId="9">
+    <w:abstractNumId w:val="2"/>
   </w:num>
 </w:numbering>
 </file>

</xml_diff>

<commit_message>
recover search part specification
</commit_message>
<xml_diff>
--- a/doc/Project Specification.docx
+++ b/doc/Project Specification.docx
@@ -1,6 +1,6 @@
 
 <file path=word/document.xml><?xml version="1.0" encoding="utf-8"?>
-<w:document xmlns:ve="http://schemas.openxmlformats.org/markup-compatibility/2006" xmlns:o="urn:schemas-microsoft-com:office:office" xmlns:r="http://schemas.openxmlformats.org/officeDocument/2006/relationships" xmlns:m="http://schemas.openxmlformats.org/officeDocument/2006/math" xmlns:v="urn:schemas-microsoft-com:vml" xmlns:wp="http://schemas.openxmlformats.org/drawingml/2006/wordprocessingDrawing" xmlns:w10="urn:schemas-microsoft-com:office:word" xmlns:w="http://schemas.openxmlformats.org/wordprocessingml/2006/main" xmlns:wne="http://schemas.microsoft.com/office/word/2006/wordml">
+<w:document xmlns:wpc="http://schemas.microsoft.com/office/word/2010/wordprocessingCanvas" xmlns:cx="http://schemas.microsoft.com/office/drawing/2014/chartex" xmlns:cx1="http://schemas.microsoft.com/office/drawing/2015/9/8/chartex" xmlns:cx2="http://schemas.microsoft.com/office/drawing/2015/10/21/chartex" xmlns:mc="http://schemas.openxmlformats.org/markup-compatibility/2006" xmlns:o="urn:schemas-microsoft-com:office:office" xmlns:r="http://schemas.openxmlformats.org/officeDocument/2006/relationships" xmlns:m="http://schemas.openxmlformats.org/officeDocument/2006/math" xmlns:v="urn:schemas-microsoft-com:vml" xmlns:wp14="http://schemas.microsoft.com/office/word/2010/wordprocessingDrawing" xmlns:wp="http://schemas.openxmlformats.org/drawingml/2006/wordprocessingDrawing" xmlns:w10="urn:schemas-microsoft-com:office:word" xmlns:w="http://schemas.openxmlformats.org/wordprocessingml/2006/main" xmlns:w14="http://schemas.microsoft.com/office/word/2010/wordml" xmlns:w15="http://schemas.microsoft.com/office/word/2012/wordml" xmlns:w16se="http://schemas.microsoft.com/office/word/2015/wordml/symex" xmlns:wpg="http://schemas.microsoft.com/office/word/2010/wordprocessingGroup" xmlns:wpi="http://schemas.microsoft.com/office/word/2010/wordprocessingInk" xmlns:wne="http://schemas.microsoft.com/office/word/2006/wordml" xmlns:wps="http://schemas.microsoft.com/office/word/2010/wordprocessingShape" mc:Ignorable="w14 w15 w16se wp14">
   <w:body>
     <w:p>
       <w:pPr>
@@ -147,7 +147,7 @@
     </w:p>
     <w:p>
       <w:pPr>
-        <w:pStyle w:val="ListParagraph"/>
+        <w:pStyle w:val="a3"/>
         <w:numPr>
           <w:ilvl w:val="0"/>
           <w:numId w:val="1"/>
@@ -168,7 +168,7 @@
     </w:p>
     <w:p>
       <w:pPr>
-        <w:pStyle w:val="ListParagraph"/>
+        <w:pStyle w:val="a3"/>
         <w:numPr>
           <w:ilvl w:val="1"/>
           <w:numId w:val="1"/>
@@ -205,28 +205,12 @@
           <w:rFonts w:ascii="Consolas" w:hAnsi="Consolas" w:cs="Consolas"/>
           <w:sz w:val="20"/>
         </w:rPr>
-        <w:t xml:space="preserve"> The string “</w:t>
-      </w:r>
-      <w:proofErr w:type="spellStart"/>
-      <w:r>
-        <w:rPr>
-          <w:rFonts w:ascii="Consolas" w:hAnsi="Consolas" w:cs="Consolas"/>
-          <w:sz w:val="20"/>
-        </w:rPr>
-        <w:t>noJoin</w:t>
-      </w:r>
-      <w:proofErr w:type="spellEnd"/>
-      <w:r>
-        <w:rPr>
-          <w:rFonts w:ascii="Consolas" w:hAnsi="Consolas" w:cs="Consolas"/>
-          <w:sz w:val="20"/>
-        </w:rPr>
-        <w:t>” is a reserved keyword and is also not allowed as a table name.</w:t>
-      </w:r>
-    </w:p>
-    <w:p>
-      <w:pPr>
-        <w:pStyle w:val="ListParagraph"/>
+        <w:t xml:space="preserve"> The string “noJoin” is a reserved keyword and is also not allowed as a table name.</w:t>
+      </w:r>
+    </w:p>
+    <w:p>
+      <w:pPr>
+        <w:pStyle w:val="a3"/>
         <w:numPr>
           <w:ilvl w:val="1"/>
           <w:numId w:val="1"/>
@@ -247,7 +231,7 @@
     </w:p>
     <w:p>
       <w:pPr>
-        <w:pStyle w:val="ListParagraph"/>
+        <w:pStyle w:val="a3"/>
         <w:numPr>
           <w:ilvl w:val="2"/>
           <w:numId w:val="1"/>
@@ -268,7 +252,7 @@
     </w:p>
     <w:p>
       <w:pPr>
-        <w:pStyle w:val="ListParagraph"/>
+        <w:pStyle w:val="a3"/>
         <w:numPr>
           <w:ilvl w:val="2"/>
           <w:numId w:val="1"/>
@@ -289,7 +273,7 @@
     </w:p>
     <w:p>
       <w:pPr>
-        <w:pStyle w:val="ListParagraph"/>
+        <w:pStyle w:val="a3"/>
         <w:numPr>
           <w:ilvl w:val="2"/>
           <w:numId w:val="1"/>
@@ -310,7 +294,7 @@
     </w:p>
     <w:p>
       <w:pPr>
-        <w:pStyle w:val="ListParagraph"/>
+        <w:pStyle w:val="a3"/>
         <w:numPr>
           <w:ilvl w:val="2"/>
           <w:numId w:val="1"/>
@@ -331,7 +315,7 @@
     </w:p>
     <w:p>
       <w:pPr>
-        <w:pStyle w:val="ListParagraph"/>
+        <w:pStyle w:val="a3"/>
         <w:numPr>
           <w:ilvl w:val="0"/>
           <w:numId w:val="1"/>
@@ -352,7 +336,7 @@
     </w:p>
     <w:p>
       <w:pPr>
-        <w:pStyle w:val="ListParagraph"/>
+        <w:pStyle w:val="a3"/>
         <w:numPr>
           <w:ilvl w:val="1"/>
           <w:numId w:val="1"/>
@@ -373,7 +357,7 @@
     </w:p>
     <w:p>
       <w:pPr>
-        <w:pStyle w:val="ListParagraph"/>
+        <w:pStyle w:val="a3"/>
         <w:numPr>
           <w:ilvl w:val="1"/>
           <w:numId w:val="1"/>
@@ -389,28 +373,12 @@
           <w:rFonts w:ascii="Consolas" w:hAnsi="Consolas" w:cs="Consolas"/>
           <w:sz w:val="20"/>
         </w:rPr>
-        <w:t>The name of the column must have “PK” in front i.e. “</w:t>
-      </w:r>
-      <w:proofErr w:type="spellStart"/>
-      <w:r>
-        <w:rPr>
-          <w:rFonts w:ascii="Consolas" w:hAnsi="Consolas" w:cs="Consolas"/>
-          <w:sz w:val="20"/>
-        </w:rPr>
-        <w:t>PKcolumnName</w:t>
-      </w:r>
-      <w:proofErr w:type="spellEnd"/>
-      <w:r>
-        <w:rPr>
-          <w:rFonts w:ascii="Consolas" w:hAnsi="Consolas" w:cs="Consolas"/>
-          <w:sz w:val="20"/>
-        </w:rPr>
-        <w:t>”.</w:t>
-      </w:r>
-    </w:p>
-    <w:p>
-      <w:pPr>
-        <w:pStyle w:val="ListParagraph"/>
+        <w:t>The name of the column must have “PK” in front i.e. “PKcolumnName”.</w:t>
+      </w:r>
+    </w:p>
+    <w:p>
+      <w:pPr>
+        <w:pStyle w:val="a3"/>
         <w:numPr>
           <w:ilvl w:val="0"/>
           <w:numId w:val="1"/>
@@ -431,7 +399,7 @@
     </w:p>
     <w:p>
       <w:pPr>
-        <w:pStyle w:val="ListParagraph"/>
+        <w:pStyle w:val="a3"/>
         <w:numPr>
           <w:ilvl w:val="1"/>
           <w:numId w:val="1"/>
@@ -447,28 +415,12 @@
           <w:rFonts w:ascii="Consolas" w:hAnsi="Consolas" w:cs="Consolas"/>
           <w:sz w:val="20"/>
         </w:rPr>
-        <w:t>Foreign key definition MUST be done during table creation. The name of the column must have “FK” in front i.e. “</w:t>
-      </w:r>
-      <w:proofErr w:type="spellStart"/>
-      <w:r>
-        <w:rPr>
-          <w:rFonts w:ascii="Consolas" w:hAnsi="Consolas" w:cs="Consolas"/>
-          <w:sz w:val="20"/>
-        </w:rPr>
-        <w:t>FKcolumnName</w:t>
-      </w:r>
-      <w:proofErr w:type="spellEnd"/>
-      <w:r>
-        <w:rPr>
-          <w:rFonts w:ascii="Consolas" w:hAnsi="Consolas" w:cs="Consolas"/>
-          <w:sz w:val="20"/>
-        </w:rPr>
-        <w:t>”.</w:t>
-      </w:r>
-    </w:p>
-    <w:p>
-      <w:pPr>
-        <w:pStyle w:val="ListParagraph"/>
+        <w:t>Foreign key definition MUST be done during table creation. The name of the column must have “FK” in front i.e. “FKcolumnName”.</w:t>
+      </w:r>
+    </w:p>
+    <w:p>
+      <w:pPr>
+        <w:pStyle w:val="a3"/>
         <w:numPr>
           <w:ilvl w:val="0"/>
           <w:numId w:val="1"/>
@@ -489,7 +441,7 @@
     </w:p>
     <w:p>
       <w:pPr>
-        <w:pStyle w:val="ListParagraph"/>
+        <w:pStyle w:val="a3"/>
         <w:numPr>
           <w:ilvl w:val="1"/>
           <w:numId w:val="1"/>
@@ -510,7 +462,7 @@
     </w:p>
     <w:p>
       <w:pPr>
-        <w:pStyle w:val="ListParagraph"/>
+        <w:pStyle w:val="a3"/>
         <w:numPr>
           <w:ilvl w:val="1"/>
           <w:numId w:val="1"/>
@@ -531,7 +483,7 @@
     </w:p>
     <w:p>
       <w:pPr>
-        <w:pStyle w:val="ListParagraph"/>
+        <w:pStyle w:val="a3"/>
         <w:numPr>
           <w:ilvl w:val="1"/>
           <w:numId w:val="1"/>
@@ -552,7 +504,7 @@
     </w:p>
     <w:p>
       <w:pPr>
-        <w:pStyle w:val="ListParagraph"/>
+        <w:pStyle w:val="a3"/>
         <w:numPr>
           <w:ilvl w:val="1"/>
           <w:numId w:val="1"/>
@@ -573,7 +525,7 @@
     </w:p>
     <w:p>
       <w:pPr>
-        <w:pStyle w:val="ListParagraph"/>
+        <w:pStyle w:val="a3"/>
         <w:numPr>
           <w:ilvl w:val="1"/>
           <w:numId w:val="1"/>
@@ -594,7 +546,7 @@
     </w:p>
     <w:p>
       <w:pPr>
-        <w:pStyle w:val="ListParagraph"/>
+        <w:pStyle w:val="a3"/>
         <w:numPr>
           <w:ilvl w:val="1"/>
           <w:numId w:val="1"/>
@@ -615,7 +567,7 @@
     </w:p>
     <w:p>
       <w:pPr>
-        <w:pStyle w:val="ListParagraph"/>
+        <w:pStyle w:val="a3"/>
         <w:numPr>
           <w:ilvl w:val="1"/>
           <w:numId w:val="1"/>
@@ -636,7 +588,7 @@
     </w:p>
     <w:p>
       <w:pPr>
-        <w:pStyle w:val="ListParagraph"/>
+        <w:pStyle w:val="a3"/>
         <w:numPr>
           <w:ilvl w:val="1"/>
           <w:numId w:val="1"/>
@@ -657,7 +609,7 @@
     </w:p>
     <w:p>
       <w:pPr>
-        <w:pStyle w:val="ListParagraph"/>
+        <w:pStyle w:val="a3"/>
         <w:numPr>
           <w:ilvl w:val="1"/>
           <w:numId w:val="1"/>
@@ -678,7 +630,7 @@
     </w:p>
     <w:p>
       <w:pPr>
-        <w:pStyle w:val="ListParagraph"/>
+        <w:pStyle w:val="a3"/>
         <w:numPr>
           <w:ilvl w:val="1"/>
           <w:numId w:val="1"/>
@@ -699,7 +651,7 @@
     </w:p>
     <w:p>
       <w:pPr>
-        <w:pStyle w:val="ListParagraph"/>
+        <w:pStyle w:val="a3"/>
         <w:numPr>
           <w:ilvl w:val="1"/>
           <w:numId w:val="1"/>
@@ -720,7 +672,7 @@
     </w:p>
     <w:p>
       <w:pPr>
-        <w:pStyle w:val="ListParagraph"/>
+        <w:pStyle w:val="a3"/>
         <w:numPr>
           <w:ilvl w:val="1"/>
           <w:numId w:val="1"/>
@@ -741,7 +693,7 @@
     </w:p>
     <w:p>
       <w:pPr>
-        <w:pStyle w:val="ListParagraph"/>
+        <w:pStyle w:val="a3"/>
         <w:numPr>
           <w:ilvl w:val="1"/>
           <w:numId w:val="1"/>
@@ -762,7 +714,7 @@
     </w:p>
     <w:p>
       <w:pPr>
-        <w:pStyle w:val="ListParagraph"/>
+        <w:pStyle w:val="a3"/>
         <w:numPr>
           <w:ilvl w:val="1"/>
           <w:numId w:val="1"/>
@@ -852,7 +804,7 @@
     </w:p>
     <w:p>
       <w:pPr>
-        <w:pStyle w:val="ListParagraph"/>
+        <w:pStyle w:val="a3"/>
         <w:numPr>
           <w:ilvl w:val="1"/>
           <w:numId w:val="3"/>
@@ -870,7 +822,6 @@
         </w:rPr>
         <w:t xml:space="preserve">CREATE TABLE </w:t>
       </w:r>
-      <w:proofErr w:type="spellStart"/>
       <w:r>
         <w:rPr>
           <w:rFonts w:ascii="Consolas" w:hAnsi="Consolas" w:cs="Consolas"/>
@@ -879,7 +830,6 @@
         </w:rPr>
         <w:t>tablename</w:t>
       </w:r>
-      <w:proofErr w:type="spellEnd"/>
     </w:p>
     <w:p>
       <w:pPr>
@@ -928,7 +878,6 @@
         </w:rPr>
         <w:t xml:space="preserve"> </w:t>
       </w:r>
-      <w:proofErr w:type="spellStart"/>
       <w:r>
         <w:rPr>
           <w:rFonts w:ascii="Consolas" w:hAnsi="Consolas" w:cs="Consolas"/>
@@ -937,7 +886,6 @@
         </w:rPr>
         <w:t>int</w:t>
       </w:r>
-      <w:proofErr w:type="spellEnd"/>
       <w:r>
         <w:rPr>
           <w:rFonts w:ascii="Consolas" w:hAnsi="Consolas" w:cs="Consolas"/>
@@ -954,7 +902,6 @@
           <w:sz w:val="20"/>
         </w:rPr>
       </w:pPr>
-      <w:proofErr w:type="gramStart"/>
       <w:r>
         <w:rPr>
           <w:rFonts w:ascii="Consolas" w:hAnsi="Consolas" w:cs="Consolas"/>
@@ -963,7 +910,6 @@
         </w:rPr>
         <w:t>column2</w:t>
       </w:r>
-      <w:proofErr w:type="gramEnd"/>
       <w:r>
         <w:rPr>
           <w:rFonts w:ascii="Consolas" w:hAnsi="Consolas" w:cs="Consolas"/>
@@ -971,7 +917,6 @@
         </w:rPr>
         <w:t xml:space="preserve"> </w:t>
       </w:r>
-      <w:proofErr w:type="spellStart"/>
       <w:r>
         <w:rPr>
           <w:rFonts w:ascii="Consolas" w:hAnsi="Consolas" w:cs="Consolas"/>
@@ -980,7 +925,6 @@
         </w:rPr>
         <w:t>datatype</w:t>
       </w:r>
-      <w:proofErr w:type="spellEnd"/>
       <w:r>
         <w:rPr>
           <w:rFonts w:ascii="Consolas" w:hAnsi="Consolas" w:cs="Consolas"/>
@@ -1020,7 +964,6 @@
         </w:rPr>
         <w:t xml:space="preserve"> </w:t>
       </w:r>
-      <w:proofErr w:type="spellStart"/>
       <w:r>
         <w:rPr>
           <w:rFonts w:ascii="Consolas" w:hAnsi="Consolas" w:cs="Consolas"/>
@@ -1029,7 +972,6 @@
         </w:rPr>
         <w:t>datatype</w:t>
       </w:r>
-      <w:proofErr w:type="spellEnd"/>
       <w:r>
         <w:rPr>
           <w:rFonts w:ascii="Consolas" w:hAnsi="Consolas" w:cs="Consolas"/>
@@ -1074,7 +1016,7 @@
     </w:p>
     <w:p>
       <w:pPr>
-        <w:pStyle w:val="ListParagraph"/>
+        <w:pStyle w:val="a3"/>
         <w:numPr>
           <w:ilvl w:val="1"/>
           <w:numId w:val="3"/>
@@ -1090,28 +1032,12 @@
           <w:rFonts w:ascii="Consolas" w:hAnsi="Consolas" w:cs="Consolas"/>
           <w:sz w:val="20"/>
         </w:rPr>
-        <w:t xml:space="preserve">The supported data types are: String, </w:t>
-      </w:r>
-      <w:proofErr w:type="spellStart"/>
-      <w:r>
-        <w:rPr>
-          <w:rFonts w:ascii="Consolas" w:hAnsi="Consolas" w:cs="Consolas"/>
-          <w:sz w:val="20"/>
-        </w:rPr>
-        <w:t>int</w:t>
-      </w:r>
-      <w:proofErr w:type="spellEnd"/>
-      <w:r>
-        <w:rPr>
-          <w:rFonts w:ascii="Consolas" w:hAnsi="Consolas" w:cs="Consolas"/>
-          <w:sz w:val="20"/>
-        </w:rPr>
-        <w:t>, double, and date</w:t>
-      </w:r>
-    </w:p>
-    <w:p>
-      <w:pPr>
-        <w:pStyle w:val="ListParagraph"/>
+        <w:t>The supported data types are: String, int, double, and date</w:t>
+      </w:r>
+    </w:p>
+    <w:p>
+      <w:pPr>
+        <w:pStyle w:val="a3"/>
         <w:numPr>
           <w:ilvl w:val="1"/>
           <w:numId w:val="3"/>
@@ -1132,7 +1058,7 @@
     </w:p>
     <w:p>
       <w:pPr>
-        <w:pStyle w:val="ListParagraph"/>
+        <w:pStyle w:val="a3"/>
         <w:numPr>
           <w:ilvl w:val="1"/>
           <w:numId w:val="3"/>
@@ -1171,7 +1097,7 @@
     </w:p>
     <w:p>
       <w:pPr>
-        <w:pStyle w:val="ListParagraph"/>
+        <w:pStyle w:val="a3"/>
         <w:numPr>
           <w:ilvl w:val="0"/>
           <w:numId w:val="9"/>
@@ -1234,7 +1160,6 @@
         </w:rPr>
         <w:t xml:space="preserve"> FROM </w:t>
       </w:r>
-      <w:proofErr w:type="spellStart"/>
       <w:r>
         <w:rPr>
           <w:rFonts w:ascii="Consolas" w:hAnsi="Consolas" w:cs="Consolas"/>
@@ -1243,11 +1168,10 @@
         </w:rPr>
         <w:t>tablename</w:t>
       </w:r>
-      <w:proofErr w:type="spellEnd"/>
-    </w:p>
-    <w:p>
-      <w:pPr>
-        <w:pStyle w:val="ListParagraph"/>
+    </w:p>
+    <w:p>
+      <w:pPr>
+        <w:pStyle w:val="a3"/>
         <w:numPr>
           <w:ilvl w:val="0"/>
           <w:numId w:val="9"/>
@@ -1310,7 +1234,6 @@
         </w:rPr>
         <w:t xml:space="preserve"> FROM </w:t>
       </w:r>
-      <w:proofErr w:type="spellStart"/>
       <w:r>
         <w:rPr>
           <w:rFonts w:ascii="Consolas" w:hAnsi="Consolas" w:cs="Consolas"/>
@@ -1319,7 +1242,6 @@
         </w:rPr>
         <w:t>tablename</w:t>
       </w:r>
-      <w:proofErr w:type="spellEnd"/>
       <w:r>
         <w:rPr>
           <w:rFonts w:ascii="Consolas" w:hAnsi="Consolas" w:cs="Consolas"/>
@@ -1356,7 +1278,7 @@
     </w:p>
     <w:p>
       <w:pPr>
-        <w:pStyle w:val="ListParagraph"/>
+        <w:pStyle w:val="a3"/>
         <w:numPr>
           <w:ilvl w:val="1"/>
           <w:numId w:val="3"/>
@@ -1443,7 +1365,6 @@
         </w:rPr>
         <w:t>value</w:t>
       </w:r>
-      <w:proofErr w:type="gramStart"/>
       <w:r>
         <w:rPr>
           <w:rFonts w:ascii="Consolas" w:hAnsi="Consolas" w:cs="Consolas"/>
@@ -1459,11 +1380,10 @@
         </w:rPr>
         <w:t>...</w:t>
       </w:r>
-      <w:proofErr w:type="gramEnd"/>
-    </w:p>
-    <w:p>
-      <w:pPr>
-        <w:pStyle w:val="ListParagraph"/>
+    </w:p>
+    <w:p>
+      <w:pPr>
+        <w:pStyle w:val="a3"/>
         <w:numPr>
           <w:ilvl w:val="1"/>
           <w:numId w:val="3"/>
@@ -1502,7 +1422,7 @@
     </w:p>
     <w:p>
       <w:pPr>
-        <w:pStyle w:val="ListParagraph"/>
+        <w:pStyle w:val="a3"/>
         <w:numPr>
           <w:ilvl w:val="1"/>
           <w:numId w:val="3"/>
@@ -1534,23 +1454,7 @@
           <w:rFonts w:ascii="Consolas" w:hAnsi="Consolas" w:cs="Consolas"/>
           <w:sz w:val="20"/>
         </w:rPr>
-        <w:t>(</w:t>
-      </w:r>
-      <w:proofErr w:type="gramStart"/>
-      <w:r>
-        <w:rPr>
-          <w:rFonts w:ascii="Consolas" w:hAnsi="Consolas" w:cs="Consolas"/>
-          <w:sz w:val="20"/>
-        </w:rPr>
-        <w:t>some</w:t>
-      </w:r>
-      <w:proofErr w:type="gramEnd"/>
-      <w:r>
-        <w:rPr>
-          <w:rFonts w:ascii="Consolas" w:hAnsi="Consolas" w:cs="Consolas"/>
-          <w:sz w:val="20"/>
-        </w:rPr>
-        <w:t xml:space="preserve"> where command (optional))</w:t>
+        <w:t>(some where command (optional))</w:t>
       </w:r>
     </w:p>
     <w:p>
@@ -1594,7 +1498,7 @@
     </w:p>
     <w:p>
       <w:pPr>
-        <w:pStyle w:val="ListParagraph"/>
+        <w:pStyle w:val="a3"/>
         <w:numPr>
           <w:ilvl w:val="1"/>
           <w:numId w:val="3"/>
@@ -1615,7 +1519,7 @@
     </w:p>
     <w:p>
       <w:pPr>
-        <w:pStyle w:val="ListParagraph"/>
+        <w:pStyle w:val="a3"/>
         <w:numPr>
           <w:ilvl w:val="1"/>
           <w:numId w:val="3"/>
@@ -1654,7 +1558,7 @@
     </w:p>
     <w:p>
       <w:pPr>
-        <w:pStyle w:val="ListParagraph"/>
+        <w:pStyle w:val="a3"/>
         <w:numPr>
           <w:ilvl w:val="0"/>
           <w:numId w:val="8"/>
@@ -1672,7 +1576,6 @@
         </w:rPr>
         <w:t xml:space="preserve">UPDATE </w:t>
       </w:r>
-      <w:proofErr w:type="spellStart"/>
       <w:r>
         <w:rPr>
           <w:rFonts w:ascii="Consolas" w:hAnsi="Consolas" w:cs="Consolas"/>
@@ -1681,7 +1584,6 @@
         </w:rPr>
         <w:t>primaryKey</w:t>
       </w:r>
-      <w:proofErr w:type="spellEnd"/>
       <w:r>
         <w:rPr>
           <w:rFonts w:ascii="Consolas" w:hAnsi="Consolas" w:cs="Consolas"/>
@@ -1689,7 +1591,6 @@
         </w:rPr>
         <w:t xml:space="preserve"> IN </w:t>
       </w:r>
-      <w:proofErr w:type="spellStart"/>
       <w:r>
         <w:rPr>
           <w:rFonts w:ascii="Consolas" w:hAnsi="Consolas" w:cs="Consolas"/>
@@ -1698,7 +1599,6 @@
         </w:rPr>
         <w:t>tablename</w:t>
       </w:r>
-      <w:proofErr w:type="spellEnd"/>
       <w:r>
         <w:rPr>
           <w:rFonts w:ascii="Consolas" w:hAnsi="Consolas" w:cs="Consolas"/>
@@ -1732,7 +1632,7 @@
     </w:p>
     <w:p>
       <w:pPr>
-        <w:pStyle w:val="ListParagraph"/>
+        <w:pStyle w:val="a3"/>
         <w:numPr>
           <w:ilvl w:val="0"/>
           <w:numId w:val="8"/>
@@ -1753,7 +1653,7 @@
     </w:p>
     <w:p>
       <w:pPr>
-        <w:pStyle w:val="ListParagraph"/>
+        <w:pStyle w:val="a3"/>
         <w:numPr>
           <w:ilvl w:val="0"/>
           <w:numId w:val="8"/>
@@ -1792,7 +1692,7 @@
     </w:p>
     <w:p>
       <w:pPr>
-        <w:pStyle w:val="ListParagraph"/>
+        <w:pStyle w:val="a3"/>
         <w:numPr>
           <w:ilvl w:val="1"/>
           <w:numId w:val="3"/>
@@ -1810,7 +1710,6 @@
         </w:rPr>
         <w:t xml:space="preserve">INSERT </w:t>
       </w:r>
-      <w:proofErr w:type="spellStart"/>
       <w:r>
         <w:rPr>
           <w:rFonts w:ascii="Consolas" w:hAnsi="Consolas" w:cs="Consolas"/>
@@ -1819,7 +1718,6 @@
         </w:rPr>
         <w:t>tablename</w:t>
       </w:r>
-      <w:proofErr w:type="spellEnd"/>
     </w:p>
     <w:p>
       <w:pPr>
@@ -1892,7 +1790,6 @@
           <w:sz w:val="20"/>
         </w:rPr>
       </w:pPr>
-      <w:proofErr w:type="gramStart"/>
       <w:r>
         <w:rPr>
           <w:rFonts w:ascii="Consolas" w:hAnsi="Consolas" w:cs="Consolas"/>
@@ -1901,7 +1798,6 @@
         </w:rPr>
         <w:t>column2</w:t>
       </w:r>
-      <w:proofErr w:type="gramEnd"/>
       <w:r>
         <w:rPr>
           <w:rFonts w:ascii="Consolas" w:hAnsi="Consolas" w:cs="Consolas"/>
@@ -2008,7 +1904,7 @@
     </w:p>
     <w:p>
       <w:pPr>
-        <w:pStyle w:val="ListParagraph"/>
+        <w:pStyle w:val="a3"/>
         <w:numPr>
           <w:ilvl w:val="1"/>
           <w:numId w:val="3"/>
@@ -2047,7 +1943,7 @@
     </w:p>
     <w:p>
       <w:pPr>
-        <w:pStyle w:val="ListParagraph"/>
+        <w:pStyle w:val="a3"/>
         <w:numPr>
           <w:ilvl w:val="0"/>
           <w:numId w:val="7"/>
@@ -2065,7 +1961,6 @@
         </w:rPr>
         <w:t xml:space="preserve">DELETE ALL ROWS </w:t>
       </w:r>
-      <w:proofErr w:type="spellStart"/>
       <w:r>
         <w:rPr>
           <w:rFonts w:ascii="Consolas" w:hAnsi="Consolas" w:cs="Consolas"/>
@@ -2074,11 +1969,10 @@
         </w:rPr>
         <w:t>tablename</w:t>
       </w:r>
-      <w:proofErr w:type="spellEnd"/>
-    </w:p>
-    <w:p>
-      <w:pPr>
-        <w:pStyle w:val="ListParagraph"/>
+    </w:p>
+    <w:p>
+      <w:pPr>
+        <w:pStyle w:val="a3"/>
         <w:numPr>
           <w:ilvl w:val="0"/>
           <w:numId w:val="7"/>
@@ -2096,7 +1990,6 @@
         </w:rPr>
         <w:t xml:space="preserve">DELETE TABLE </w:t>
       </w:r>
-      <w:proofErr w:type="spellStart"/>
       <w:r>
         <w:rPr>
           <w:rFonts w:ascii="Consolas" w:hAnsi="Consolas" w:cs="Consolas"/>
@@ -2105,11 +1998,10 @@
         </w:rPr>
         <w:t>tablename</w:t>
       </w:r>
-      <w:proofErr w:type="spellEnd"/>
-    </w:p>
-    <w:p>
-      <w:pPr>
-        <w:pStyle w:val="ListParagraph"/>
+    </w:p>
+    <w:p>
+      <w:pPr>
+        <w:pStyle w:val="a3"/>
         <w:numPr>
           <w:ilvl w:val="0"/>
           <w:numId w:val="7"/>
@@ -2127,7 +2019,6 @@
         </w:rPr>
         <w:t xml:space="preserve">DELETE </w:t>
       </w:r>
-      <w:proofErr w:type="spellStart"/>
       <w:r>
         <w:rPr>
           <w:rFonts w:ascii="Consolas" w:hAnsi="Consolas" w:cs="Consolas"/>
@@ -2136,7 +2027,6 @@
         </w:rPr>
         <w:t>primaryKey</w:t>
       </w:r>
-      <w:proofErr w:type="spellEnd"/>
       <w:r>
         <w:rPr>
           <w:rFonts w:ascii="Consolas" w:hAnsi="Consolas" w:cs="Consolas"/>
@@ -2144,7 +2034,6 @@
         </w:rPr>
         <w:t xml:space="preserve"> FROM </w:t>
       </w:r>
-      <w:proofErr w:type="spellStart"/>
       <w:r>
         <w:rPr>
           <w:rFonts w:ascii="Consolas" w:hAnsi="Consolas" w:cs="Consolas"/>
@@ -2153,7 +2042,438 @@
         </w:rPr>
         <w:t>tablename</w:t>
       </w:r>
-      <w:proofErr w:type="spellEnd"/>
+    </w:p>
+    <w:p>
+      <w:pPr>
+        <w:ind w:right="27"/>
+        <w:rPr>
+          <w:rFonts w:ascii="Consolas" w:hAnsi="Consolas" w:cs="Consolas"/>
+          <w:sz w:val="20"/>
+        </w:rPr>
+      </w:pPr>
+    </w:p>
+    <w:p>
+      <w:pPr>
+        <w:ind w:right="27"/>
+        <w:rPr>
+          <w:rFonts w:ascii="Consolas" w:hAnsi="Consolas" w:cs="Consolas"/>
+          <w:b/>
+          <w:sz w:val="20"/>
+        </w:rPr>
+      </w:pPr>
+    </w:p>
+    <w:p>
+      <w:pPr>
+        <w:ind w:right="27"/>
+        <w:rPr>
+          <w:rFonts w:ascii="Consolas" w:hAnsi="Consolas" w:cs="Consolas"/>
+          <w:b/>
+          <w:sz w:val="20"/>
+        </w:rPr>
+      </w:pPr>
+      <w:r>
+        <w:rPr>
+          <w:rFonts w:ascii="Consolas" w:hAnsi="Consolas" w:cs="Consolas"/>
+          <w:b/>
+          <w:sz w:val="20"/>
+        </w:rPr>
+        <w:t>Search Part Specification -----------------------------------------------------------------</w:t>
+      </w:r>
+    </w:p>
+    <w:p>
+      <w:pPr>
+        <w:pStyle w:val="a3"/>
+        <w:numPr>
+          <w:ilvl w:val="0"/>
+          <w:numId w:val="2"/>
+        </w:numPr>
+        <w:ind w:right="27"/>
+        <w:rPr>
+          <w:rFonts w:ascii="Consolas" w:hAnsi="Consolas" w:cs="Consolas"/>
+          <w:sz w:val="20"/>
+        </w:rPr>
+      </w:pPr>
+      <w:r>
+        <w:rPr>
+          <w:rFonts w:ascii="Consolas" w:hAnsi="Consolas" w:cs="Consolas"/>
+          <w:sz w:val="20"/>
+        </w:rPr>
+        <w:t>Supported Operators</w:t>
+      </w:r>
+    </w:p>
+    <w:p>
+      <w:pPr>
+        <w:pStyle w:val="a3"/>
+        <w:numPr>
+          <w:ilvl w:val="1"/>
+          <w:numId w:val="2"/>
+        </w:numPr>
+        <w:ind w:right="27"/>
+        <w:rPr>
+          <w:rFonts w:ascii="Consolas" w:hAnsi="Consolas" w:cs="Consolas"/>
+          <w:sz w:val="20"/>
+        </w:rPr>
+      </w:pPr>
+      <w:r>
+        <w:rPr>
+          <w:rFonts w:ascii="Consolas" w:hAnsi="Consolas" w:cs="Consolas"/>
+          <w:sz w:val="20"/>
+        </w:rPr>
+        <w:t>&gt;, &lt;, =, &gt;=, &lt;=, !=, like (Case Insensitive)</w:t>
+      </w:r>
+    </w:p>
+    <w:p>
+      <w:pPr>
+        <w:pStyle w:val="a3"/>
+        <w:numPr>
+          <w:ilvl w:val="1"/>
+          <w:numId w:val="2"/>
+        </w:numPr>
+        <w:ind w:right="27"/>
+        <w:rPr>
+          <w:rFonts w:ascii="Consolas" w:hAnsi="Consolas" w:cs="Consolas"/>
+          <w:sz w:val="20"/>
+        </w:rPr>
+      </w:pPr>
+      <w:r>
+        <w:rPr>
+          <w:rFonts w:ascii="Consolas" w:hAnsi="Consolas" w:cs="Consolas"/>
+          <w:sz w:val="20"/>
+        </w:rPr>
+        <w:t xml:space="preserve">&amp;&amp;, ||, AND, OR (Case Insensitive) </w:t>
+      </w:r>
+    </w:p>
+    <w:p>
+      <w:pPr>
+        <w:pStyle w:val="a3"/>
+        <w:ind w:left="1440" w:right="27"/>
+        <w:rPr>
+          <w:rFonts w:ascii="Consolas" w:hAnsi="Consolas" w:cs="Consolas"/>
+          <w:sz w:val="20"/>
+        </w:rPr>
+      </w:pPr>
+    </w:p>
+    <w:p>
+      <w:pPr>
+        <w:pStyle w:val="a3"/>
+        <w:numPr>
+          <w:ilvl w:val="0"/>
+          <w:numId w:val="2"/>
+        </w:numPr>
+        <w:ind w:right="27"/>
+        <w:rPr>
+          <w:rFonts w:ascii="Consolas" w:hAnsi="Consolas" w:cs="Consolas"/>
+          <w:sz w:val="20"/>
+        </w:rPr>
+      </w:pPr>
+      <w:r>
+        <w:rPr>
+          <w:rFonts w:ascii="Consolas" w:hAnsi="Consolas" w:cs="Consolas"/>
+          <w:sz w:val="20"/>
+        </w:rPr>
+        <w:t>Description Operators</w:t>
+      </w:r>
+    </w:p>
+    <w:p>
+      <w:pPr>
+        <w:pStyle w:val="a3"/>
+        <w:numPr>
+          <w:ilvl w:val="1"/>
+          <w:numId w:val="2"/>
+        </w:numPr>
+        <w:ind w:right="27"/>
+        <w:rPr>
+          <w:rFonts w:ascii="Consolas" w:hAnsi="Consolas" w:cs="Consolas"/>
+          <w:sz w:val="20"/>
+        </w:rPr>
+      </w:pPr>
+      <w:r>
+        <w:rPr>
+          <w:rFonts w:ascii="Consolas" w:hAnsi="Consolas" w:cs="Consolas"/>
+          <w:sz w:val="20"/>
+        </w:rPr>
+        <w:t>A &gt; B : find records whose A field’s value is bigger than B value</w:t>
+      </w:r>
+    </w:p>
+    <w:p>
+      <w:pPr>
+        <w:pStyle w:val="a3"/>
+        <w:numPr>
+          <w:ilvl w:val="1"/>
+          <w:numId w:val="2"/>
+        </w:numPr>
+        <w:ind w:right="27"/>
+        <w:rPr>
+          <w:rFonts w:ascii="Consolas" w:hAnsi="Consolas" w:cs="Consolas"/>
+          <w:sz w:val="20"/>
+        </w:rPr>
+      </w:pPr>
+      <w:r>
+        <w:rPr>
+          <w:rFonts w:ascii="Consolas" w:hAnsi="Consolas" w:cs="Consolas"/>
+          <w:sz w:val="20"/>
+        </w:rPr>
+        <w:t>A &gt;= B : find records whose A field’s value is bigger than or equal to B value</w:t>
+      </w:r>
+    </w:p>
+    <w:p>
+      <w:pPr>
+        <w:pStyle w:val="a3"/>
+        <w:numPr>
+          <w:ilvl w:val="1"/>
+          <w:numId w:val="2"/>
+        </w:numPr>
+        <w:ind w:right="27"/>
+        <w:rPr>
+          <w:rFonts w:ascii="Consolas" w:hAnsi="Consolas" w:cs="Consolas"/>
+          <w:sz w:val="20"/>
+        </w:rPr>
+      </w:pPr>
+      <w:r>
+        <w:rPr>
+          <w:rFonts w:ascii="Consolas" w:hAnsi="Consolas" w:cs="Consolas"/>
+          <w:sz w:val="20"/>
+        </w:rPr>
+        <w:t>A = B : find records whose A field’s value is equal to B value</w:t>
+      </w:r>
+    </w:p>
+    <w:p>
+      <w:pPr>
+        <w:pStyle w:val="a3"/>
+        <w:numPr>
+          <w:ilvl w:val="1"/>
+          <w:numId w:val="2"/>
+        </w:numPr>
+        <w:ind w:right="27"/>
+        <w:rPr>
+          <w:rFonts w:ascii="Consolas" w:hAnsi="Consolas" w:cs="Consolas"/>
+          <w:sz w:val="20"/>
+        </w:rPr>
+      </w:pPr>
+      <w:r>
+        <w:rPr>
+          <w:rFonts w:ascii="Consolas" w:hAnsi="Consolas" w:cs="Consolas"/>
+          <w:sz w:val="20"/>
+        </w:rPr>
+        <w:t>A &lt; B : find records whose A field’s value is smaller than B value</w:t>
+      </w:r>
+    </w:p>
+    <w:p>
+      <w:pPr>
+        <w:pStyle w:val="a3"/>
+        <w:numPr>
+          <w:ilvl w:val="1"/>
+          <w:numId w:val="2"/>
+        </w:numPr>
+        <w:ind w:right="27"/>
+        <w:rPr>
+          <w:rFonts w:ascii="Consolas" w:hAnsi="Consolas" w:cs="Consolas"/>
+          <w:sz w:val="20"/>
+        </w:rPr>
+      </w:pPr>
+      <w:r>
+        <w:rPr>
+          <w:rFonts w:ascii="Consolas" w:hAnsi="Consolas" w:cs="Consolas"/>
+          <w:sz w:val="20"/>
+        </w:rPr>
+        <w:t>A &lt;= B : find records whose A field’s value is smaller than or equal to B value</w:t>
+      </w:r>
+    </w:p>
+    <w:p>
+      <w:pPr>
+        <w:pStyle w:val="a3"/>
+        <w:numPr>
+          <w:ilvl w:val="1"/>
+          <w:numId w:val="2"/>
+        </w:numPr>
+        <w:ind w:right="27"/>
+        <w:rPr>
+          <w:rFonts w:ascii="Consolas" w:hAnsi="Consolas" w:cs="Consolas"/>
+          <w:sz w:val="20"/>
+        </w:rPr>
+      </w:pPr>
+      <w:r>
+        <w:rPr>
+          <w:rFonts w:ascii="Consolas" w:hAnsi="Consolas" w:cs="Consolas"/>
+          <w:sz w:val="20"/>
+        </w:rPr>
+        <w:t>A != B : find records whose A field’s value is not equal to B value</w:t>
+      </w:r>
+    </w:p>
+    <w:p>
+      <w:pPr>
+        <w:pStyle w:val="a3"/>
+        <w:numPr>
+          <w:ilvl w:val="1"/>
+          <w:numId w:val="2"/>
+        </w:numPr>
+        <w:ind w:right="27"/>
+        <w:rPr>
+          <w:rFonts w:ascii="Consolas" w:hAnsi="Consolas" w:cs="Consolas"/>
+          <w:sz w:val="20"/>
+        </w:rPr>
+      </w:pPr>
+      <w:r>
+        <w:rPr>
+          <w:rFonts w:ascii="Consolas" w:hAnsi="Consolas" w:cs="Consolas"/>
+          <w:sz w:val="20"/>
+        </w:rPr>
+        <w:t>A like B : find records whose A fields string includes string B</w:t>
+      </w:r>
+      <w:r>
+        <w:rPr>
+          <w:rFonts w:ascii="Consolas" w:hAnsi="Consolas" w:cs="Consolas"/>
+          <w:sz w:val="20"/>
+        </w:rPr>
+        <w:t xml:space="preserve"> </w:t>
+      </w:r>
+    </w:p>
+    <w:p>
+      <w:pPr>
+        <w:pStyle w:val="a3"/>
+        <w:ind w:left="1440" w:right="27"/>
+        <w:rPr>
+          <w:rFonts w:ascii="Consolas" w:hAnsi="Consolas" w:cs="Consolas"/>
+          <w:sz w:val="20"/>
+        </w:rPr>
+      </w:pPr>
+    </w:p>
+    <w:p>
+      <w:pPr>
+        <w:pStyle w:val="a3"/>
+        <w:numPr>
+          <w:ilvl w:val="0"/>
+          <w:numId w:val="2"/>
+        </w:numPr>
+        <w:ind w:right="27"/>
+        <w:rPr>
+          <w:rFonts w:ascii="Consolas" w:hAnsi="Consolas" w:cs="Consolas"/>
+          <w:sz w:val="20"/>
+        </w:rPr>
+      </w:pPr>
+      <w:r>
+        <w:rPr>
+          <w:rFonts w:ascii="Consolas" w:hAnsi="Consolas" w:cs="Consolas"/>
+          <w:sz w:val="20"/>
+        </w:rPr>
+        <w:t>Operators’ Order</w:t>
+      </w:r>
+    </w:p>
+    <w:p>
+      <w:pPr>
+        <w:pStyle w:val="a3"/>
+        <w:numPr>
+          <w:ilvl w:val="1"/>
+          <w:numId w:val="2"/>
+        </w:numPr>
+        <w:ind w:right="27"/>
+        <w:rPr>
+          <w:rFonts w:ascii="Consolas" w:hAnsi="Consolas" w:cs="Consolas"/>
+          <w:sz w:val="20"/>
+        </w:rPr>
+      </w:pPr>
+      <w:r>
+        <w:rPr>
+          <w:rFonts w:ascii="Consolas" w:hAnsi="Consolas" w:cs="Consolas"/>
+          <w:sz w:val="20"/>
+        </w:rPr>
+        <w:lastRenderedPageBreak/>
+        <w:t>Process “&gt;, &lt;. =, &gt;=, &lt;=, !=, like” operator first, and combine this result with “&amp;&amp;, ||, AND, OR” from left to right</w:t>
+      </w:r>
+    </w:p>
+    <w:p>
+      <w:pPr>
+        <w:pStyle w:val="a3"/>
+        <w:ind w:left="1440" w:right="27"/>
+        <w:rPr>
+          <w:rFonts w:ascii="Consolas" w:hAnsi="Consolas" w:cs="Consolas"/>
+          <w:sz w:val="20"/>
+        </w:rPr>
+      </w:pPr>
+    </w:p>
+    <w:p>
+      <w:pPr>
+        <w:pStyle w:val="a3"/>
+        <w:numPr>
+          <w:ilvl w:val="0"/>
+          <w:numId w:val="2"/>
+        </w:numPr>
+        <w:ind w:right="27"/>
+        <w:rPr>
+          <w:rFonts w:ascii="Consolas" w:hAnsi="Consolas" w:cs="Consolas"/>
+          <w:sz w:val="20"/>
+        </w:rPr>
+      </w:pPr>
+      <w:r>
+        <w:rPr>
+          <w:rFonts w:ascii="Consolas" w:hAnsi="Consolas" w:cs="Consolas"/>
+          <w:sz w:val="20"/>
+        </w:rPr>
+        <w:t>Error Handling</w:t>
+      </w:r>
+    </w:p>
+    <w:p>
+      <w:pPr>
+        <w:pStyle w:val="a3"/>
+        <w:numPr>
+          <w:ilvl w:val="1"/>
+          <w:numId w:val="2"/>
+        </w:numPr>
+        <w:ind w:right="27"/>
+        <w:rPr>
+          <w:rFonts w:ascii="Consolas" w:hAnsi="Consolas" w:cs="Consolas"/>
+          <w:sz w:val="20"/>
+        </w:rPr>
+      </w:pPr>
+      <w:r>
+        <w:rPr>
+          <w:rFonts w:ascii="Consolas" w:hAnsi="Consolas" w:cs="Consolas"/>
+          <w:sz w:val="20"/>
+        </w:rPr>
+        <w:t xml:space="preserve">If search clause’s parameters number is not correct, field name is not existing, or there is not supported operator, it generates </w:t>
+      </w:r>
+      <w:r>
+        <w:rPr>
+          <w:rFonts w:ascii="Consolas" w:hAnsi="Consolas" w:cs="Consolas"/>
+          <w:sz w:val="20"/>
+        </w:rPr>
+        <w:t>SearchException</w:t>
+      </w:r>
+      <w:r>
+        <w:rPr>
+          <w:rFonts w:ascii="Consolas" w:hAnsi="Consolas" w:cs="Consolas"/>
+          <w:sz w:val="20"/>
+        </w:rPr>
+        <w:t xml:space="preserve">. </w:t>
+      </w:r>
+    </w:p>
+    <w:p>
+      <w:pPr>
+        <w:pStyle w:val="a3"/>
+        <w:ind w:left="1440" w:right="27"/>
+        <w:rPr>
+          <w:rFonts w:ascii="Consolas" w:hAnsi="Consolas" w:cs="Consolas"/>
+          <w:sz w:val="20"/>
+        </w:rPr>
+      </w:pPr>
+    </w:p>
+    <w:p>
+      <w:pPr>
+        <w:ind w:right="27"/>
+        <w:rPr>
+          <w:rFonts w:ascii="Consolas" w:hAnsi="Consolas" w:cs="Consolas"/>
+          <w:sz w:val="20"/>
+        </w:rPr>
+      </w:pPr>
+      <w:r>
+        <w:rPr>
+          <w:rFonts w:ascii="Consolas" w:hAnsi="Consolas" w:cs="Consolas"/>
+          <w:sz w:val="20"/>
+        </w:rPr>
+        <w:t>--------------------------------------------------------------------------------------------------</w:t>
+      </w:r>
+      <w:bookmarkStart w:id="0" w:name="_GoBack"/>
+      <w:bookmarkEnd w:id="0"/>
     </w:p>
     <w:sectPr>
       <w:pgSz w:w="12240" w:h="15840"/>
@@ -2165,9 +2485,47 @@
 </w:document>
 </file>
 
+<file path=word/endnotes.xml><?xml version="1.0" encoding="utf-8"?>
+<w:endnotes xmlns:wpc="http://schemas.microsoft.com/office/word/2010/wordprocessingCanvas" xmlns:cx="http://schemas.microsoft.com/office/drawing/2014/chartex" xmlns:cx1="http://schemas.microsoft.com/office/drawing/2015/9/8/chartex" xmlns:cx2="http://schemas.microsoft.com/office/drawing/2015/10/21/chartex" xmlns:mc="http://schemas.openxmlformats.org/markup-compatibility/2006" xmlns:o="urn:schemas-microsoft-com:office:office" xmlns:r="http://schemas.openxmlformats.org/officeDocument/2006/relationships" xmlns:m="http://schemas.openxmlformats.org/officeDocument/2006/math" xmlns:v="urn:schemas-microsoft-com:vml" xmlns:wp14="http://schemas.microsoft.com/office/word/2010/wordprocessingDrawing" xmlns:wp="http://schemas.openxmlformats.org/drawingml/2006/wordprocessingDrawing" xmlns:w10="urn:schemas-microsoft-com:office:word" xmlns:w="http://schemas.openxmlformats.org/wordprocessingml/2006/main" xmlns:w14="http://schemas.microsoft.com/office/word/2010/wordml" xmlns:w15="http://schemas.microsoft.com/office/word/2012/wordml" xmlns:w16se="http://schemas.microsoft.com/office/word/2015/wordml/symex" xmlns:wpg="http://schemas.microsoft.com/office/word/2010/wordprocessingGroup" xmlns:wpi="http://schemas.microsoft.com/office/word/2010/wordprocessingInk" xmlns:wne="http://schemas.microsoft.com/office/word/2006/wordml" xmlns:wps="http://schemas.microsoft.com/office/word/2010/wordprocessingShape" mc:Ignorable="w14 w15 w16se wp14">
+  <w:endnote w:type="separator" w:id="-1">
+    <w:p>
+      <w:r>
+        <w:separator/>
+      </w:r>
+    </w:p>
+  </w:endnote>
+  <w:endnote w:type="continuationSeparator" w:id="0">
+    <w:p>
+      <w:r>
+        <w:continuationSeparator/>
+      </w:r>
+    </w:p>
+  </w:endnote>
+</w:endnotes>
+</file>
+
+<file path=word/footnotes.xml><?xml version="1.0" encoding="utf-8"?>
+<w:footnotes xmlns:wpc="http://schemas.microsoft.com/office/word/2010/wordprocessingCanvas" xmlns:cx="http://schemas.microsoft.com/office/drawing/2014/chartex" xmlns:cx1="http://schemas.microsoft.com/office/drawing/2015/9/8/chartex" xmlns:cx2="http://schemas.microsoft.com/office/drawing/2015/10/21/chartex" xmlns:mc="http://schemas.openxmlformats.org/markup-compatibility/2006" xmlns:o="urn:schemas-microsoft-com:office:office" xmlns:r="http://schemas.openxmlformats.org/officeDocument/2006/relationships" xmlns:m="http://schemas.openxmlformats.org/officeDocument/2006/math" xmlns:v="urn:schemas-microsoft-com:vml" xmlns:wp14="http://schemas.microsoft.com/office/word/2010/wordprocessingDrawing" xmlns:wp="http://schemas.openxmlformats.org/drawingml/2006/wordprocessingDrawing" xmlns:w10="urn:schemas-microsoft-com:office:word" xmlns:w="http://schemas.openxmlformats.org/wordprocessingml/2006/main" xmlns:w14="http://schemas.microsoft.com/office/word/2010/wordml" xmlns:w15="http://schemas.microsoft.com/office/word/2012/wordml" xmlns:w16se="http://schemas.microsoft.com/office/word/2015/wordml/symex" xmlns:wpg="http://schemas.microsoft.com/office/word/2010/wordprocessingGroup" xmlns:wpi="http://schemas.microsoft.com/office/word/2010/wordprocessingInk" xmlns:wne="http://schemas.microsoft.com/office/word/2006/wordml" xmlns:wps="http://schemas.microsoft.com/office/word/2010/wordprocessingShape" mc:Ignorable="w14 w15 w16se wp14">
+  <w:footnote w:type="separator" w:id="-1">
+    <w:p>
+      <w:r>
+        <w:separator/>
+      </w:r>
+    </w:p>
+  </w:footnote>
+  <w:footnote w:type="continuationSeparator" w:id="0">
+    <w:p>
+      <w:r>
+        <w:continuationSeparator/>
+      </w:r>
+    </w:p>
+  </w:footnote>
+</w:footnotes>
+</file>
+
 <file path=word/numbering.xml><?xml version="1.0" encoding="utf-8"?>
-<w:numbering xmlns:ve="http://schemas.openxmlformats.org/markup-compatibility/2006" xmlns:o="urn:schemas-microsoft-com:office:office" xmlns:r="http://schemas.openxmlformats.org/officeDocument/2006/relationships" xmlns:m="http://schemas.openxmlformats.org/officeDocument/2006/math" xmlns:v="urn:schemas-microsoft-com:vml" xmlns:wp="http://schemas.openxmlformats.org/drawingml/2006/wordprocessingDrawing" xmlns:w10="urn:schemas-microsoft-com:office:word" xmlns:w="http://schemas.openxmlformats.org/wordprocessingml/2006/main" xmlns:wne="http://schemas.microsoft.com/office/word/2006/wordml">
-  <w:abstractNum w:abstractNumId="0">
+<w:numbering xmlns:wpc="http://schemas.microsoft.com/office/word/2010/wordprocessingCanvas" xmlns:cx="http://schemas.microsoft.com/office/drawing/2014/chartex" xmlns:cx1="http://schemas.microsoft.com/office/drawing/2015/9/8/chartex" xmlns:cx2="http://schemas.microsoft.com/office/drawing/2015/10/21/chartex" xmlns:mc="http://schemas.openxmlformats.org/markup-compatibility/2006" xmlns:o="urn:schemas-microsoft-com:office:office" xmlns:r="http://schemas.openxmlformats.org/officeDocument/2006/relationships" xmlns:m="http://schemas.openxmlformats.org/officeDocument/2006/math" xmlns:v="urn:schemas-microsoft-com:vml" xmlns:wp14="http://schemas.microsoft.com/office/word/2010/wordprocessingDrawing" xmlns:wp="http://schemas.openxmlformats.org/drawingml/2006/wordprocessingDrawing" xmlns:w10="urn:schemas-microsoft-com:office:word" xmlns:w="http://schemas.openxmlformats.org/wordprocessingml/2006/main" xmlns:w14="http://schemas.microsoft.com/office/word/2010/wordml" xmlns:w15="http://schemas.microsoft.com/office/word/2012/wordml" xmlns:w16se="http://schemas.microsoft.com/office/word/2015/wordml/symex" xmlns:wpg="http://schemas.microsoft.com/office/word/2010/wordprocessingGroup" xmlns:wpi="http://schemas.microsoft.com/office/word/2010/wordprocessingInk" xmlns:wne="http://schemas.microsoft.com/office/word/2006/wordml" xmlns:wps="http://schemas.microsoft.com/office/word/2010/wordprocessingShape" mc:Ignorable="w14 w15 w16se wp14">
+  <w:abstractNum w:abstractNumId="0" w15:restartNumberingAfterBreak="0">
     <w:nsid w:val="10B05635"/>
     <w:multiLevelType w:val="hybridMultilevel"/>
     <w:tmpl w:val="0452F70E"/>
@@ -2280,7 +2638,7 @@
       </w:rPr>
     </w:lvl>
   </w:abstractNum>
-  <w:abstractNum w:abstractNumId="1">
+  <w:abstractNum w:abstractNumId="1" w15:restartNumberingAfterBreak="0">
     <w:nsid w:val="1BA83BAD"/>
     <w:multiLevelType w:val="hybridMultilevel"/>
     <w:tmpl w:val="5D20F976"/>
@@ -2393,7 +2751,7 @@
       </w:rPr>
     </w:lvl>
   </w:abstractNum>
-  <w:abstractNum w:abstractNumId="2">
+  <w:abstractNum w:abstractNumId="2" w15:restartNumberingAfterBreak="0">
     <w:nsid w:val="35EF60B2"/>
     <w:multiLevelType w:val="hybridMultilevel"/>
     <w:tmpl w:val="C62E8D54"/>
@@ -2506,7 +2864,7 @@
       </w:rPr>
     </w:lvl>
   </w:abstractNum>
-  <w:abstractNum w:abstractNumId="3">
+  <w:abstractNum w:abstractNumId="3" w15:restartNumberingAfterBreak="0">
     <w:nsid w:val="4AB13401"/>
     <w:multiLevelType w:val="hybridMultilevel"/>
     <w:tmpl w:val="6EB201C2"/>
@@ -2619,7 +2977,7 @@
       </w:rPr>
     </w:lvl>
   </w:abstractNum>
-  <w:abstractNum w:abstractNumId="4">
+  <w:abstractNum w:abstractNumId="4" w15:restartNumberingAfterBreak="0">
     <w:nsid w:val="4AF7174C"/>
     <w:multiLevelType w:val="hybridMultilevel"/>
     <w:tmpl w:val="72CC698A"/>
@@ -2732,7 +3090,7 @@
       </w:rPr>
     </w:lvl>
   </w:abstractNum>
-  <w:abstractNum w:abstractNumId="5">
+  <w:abstractNum w:abstractNumId="5" w15:restartNumberingAfterBreak="0">
     <w:nsid w:val="4F390212"/>
     <w:multiLevelType w:val="hybridMultilevel"/>
     <w:tmpl w:val="13C4A34A"/>
@@ -2845,7 +3203,7 @@
       </w:rPr>
     </w:lvl>
   </w:abstractNum>
-  <w:abstractNum w:abstractNumId="6">
+  <w:abstractNum w:abstractNumId="6" w15:restartNumberingAfterBreak="0">
     <w:nsid w:val="59DB7B8D"/>
     <w:multiLevelType w:val="hybridMultilevel"/>
     <w:tmpl w:val="620A78E0"/>
@@ -2958,7 +3316,7 @@
       </w:rPr>
     </w:lvl>
   </w:abstractNum>
-  <w:abstractNum w:abstractNumId="7">
+  <w:abstractNum w:abstractNumId="7" w15:restartNumberingAfterBreak="0">
     <w:nsid w:val="632376EC"/>
     <w:multiLevelType w:val="hybridMultilevel"/>
     <w:tmpl w:val="0660CE18"/>
@@ -3071,7 +3429,7 @@
       </w:rPr>
     </w:lvl>
   </w:abstractNum>
-  <w:abstractNum w:abstractNumId="8">
+  <w:abstractNum w:abstractNumId="8" w15:restartNumberingAfterBreak="0">
     <w:nsid w:val="73073536"/>
     <w:multiLevelType w:val="hybridMultilevel"/>
     <w:tmpl w:val="37787128"/>
@@ -3215,7 +3573,7 @@
 </file>
 
 <file path=word/styles.xml><?xml version="1.0" encoding="utf-8"?>
-<w:styles xmlns:r="http://schemas.openxmlformats.org/officeDocument/2006/relationships" xmlns:w="http://schemas.openxmlformats.org/wordprocessingml/2006/main">
+<w:styles xmlns:mc="http://schemas.openxmlformats.org/markup-compatibility/2006" xmlns:r="http://schemas.openxmlformats.org/officeDocument/2006/relationships" xmlns:w="http://schemas.openxmlformats.org/wordprocessingml/2006/main" xmlns:w14="http://schemas.microsoft.com/office/word/2010/wordml" xmlns:w15="http://schemas.microsoft.com/office/word/2012/wordml" xmlns:w16se="http://schemas.microsoft.com/office/word/2015/wordml/symex" mc:Ignorable="w14 w15 w16se">
   <w:docDefaults>
     <w:rPrDefault>
       <w:rPr>
@@ -3231,162 +3589,397 @@
       </w:pPr>
     </w:pPrDefault>
   </w:docDefaults>
-  <w:latentStyles w:defLockedState="0" w:defUIPriority="99" w:defSemiHidden="1" w:defUnhideWhenUsed="1" w:defQFormat="0" w:count="267">
-    <w:lsdException w:name="Normal" w:semiHidden="0" w:uiPriority="0" w:unhideWhenUsed="0" w:qFormat="1"/>
-    <w:lsdException w:name="heading 1" w:semiHidden="0" w:uiPriority="9" w:unhideWhenUsed="0" w:qFormat="1"/>
-    <w:lsdException w:name="heading 2" w:uiPriority="9" w:qFormat="1"/>
-    <w:lsdException w:name="heading 3" w:uiPriority="9" w:qFormat="1"/>
-    <w:lsdException w:name="heading 4" w:uiPriority="9" w:qFormat="1"/>
-    <w:lsdException w:name="heading 5" w:uiPriority="9" w:qFormat="1"/>
-    <w:lsdException w:name="heading 6" w:uiPriority="9" w:qFormat="1"/>
-    <w:lsdException w:name="heading 7" w:uiPriority="9" w:qFormat="1"/>
-    <w:lsdException w:name="heading 8" w:uiPriority="9" w:qFormat="1"/>
-    <w:lsdException w:name="heading 9" w:uiPriority="9" w:qFormat="1"/>
-    <w:lsdException w:name="toc 1" w:uiPriority="39"/>
-    <w:lsdException w:name="toc 2" w:uiPriority="39"/>
-    <w:lsdException w:name="toc 3" w:uiPriority="39"/>
-    <w:lsdException w:name="toc 4" w:uiPriority="39"/>
-    <w:lsdException w:name="toc 5" w:uiPriority="39"/>
-    <w:lsdException w:name="toc 6" w:uiPriority="39"/>
-    <w:lsdException w:name="toc 7" w:uiPriority="39"/>
-    <w:lsdException w:name="toc 8" w:uiPriority="39"/>
-    <w:lsdException w:name="toc 9" w:uiPriority="39"/>
-    <w:lsdException w:name="caption" w:uiPriority="35" w:qFormat="1"/>
-    <w:lsdException w:name="Title" w:semiHidden="0" w:uiPriority="10" w:unhideWhenUsed="0" w:qFormat="1"/>
-    <w:lsdException w:name="Default Paragraph Font" w:uiPriority="1"/>
-    <w:lsdException w:name="Subtitle" w:semiHidden="0" w:uiPriority="11" w:unhideWhenUsed="0" w:qFormat="1"/>
-    <w:lsdException w:name="Strong" w:semiHidden="0" w:uiPriority="22" w:unhideWhenUsed="0" w:qFormat="1"/>
-    <w:lsdException w:name="Emphasis" w:semiHidden="0" w:uiPriority="20" w:unhideWhenUsed="0" w:qFormat="1"/>
-    <w:lsdException w:name="Table Grid" w:semiHidden="0" w:uiPriority="59" w:unhideWhenUsed="0"/>
-    <w:lsdException w:name="Placeholder Text" w:unhideWhenUsed="0"/>
-    <w:lsdException w:name="No Spacing" w:semiHidden="0" w:uiPriority="1" w:unhideWhenUsed="0" w:qFormat="1"/>
-    <w:lsdException w:name="Light Shading" w:semiHidden="0" w:uiPriority="60" w:unhideWhenUsed="0"/>
-    <w:lsdException w:name="Light List" w:semiHidden="0" w:uiPriority="61" w:unhideWhenUsed="0"/>
-    <w:lsdException w:name="Light Grid" w:semiHidden="0" w:uiPriority="62" w:unhideWhenUsed="0"/>
-    <w:lsdException w:name="Medium Shading 1" w:semiHidden="0" w:uiPriority="63" w:unhideWhenUsed="0"/>
-    <w:lsdException w:name="Medium Shading 2" w:semiHidden="0" w:uiPriority="64" w:unhideWhenUsed="0"/>
-    <w:lsdException w:name="Medium List 1" w:semiHidden="0" w:uiPriority="65" w:unhideWhenUsed="0"/>
-    <w:lsdException w:name="Medium List 2" w:semiHidden="0" w:uiPriority="66" w:unhideWhenUsed="0"/>
-    <w:lsdException w:name="Medium Grid 1" w:semiHidden="0" w:uiPriority="67" w:unhideWhenUsed="0"/>
-    <w:lsdException w:name="Medium Grid 2" w:semiHidden="0" w:uiPriority="68" w:unhideWhenUsed="0"/>
-    <w:lsdException w:name="Medium Grid 3" w:semiHidden="0" w:uiPriority="69" w:unhideWhenUsed="0"/>
-    <w:lsdException w:name="Dark List" w:semiHidden="0" w:uiPriority="70" w:unhideWhenUsed="0"/>
-    <w:lsdException w:name="Colorful Shading" w:semiHidden="0" w:uiPriority="71" w:unhideWhenUsed="0"/>
-    <w:lsdException w:name="Colorful List" w:semiHidden="0" w:uiPriority="72" w:unhideWhenUsed="0"/>
-    <w:lsdException w:name="Colorful Grid" w:semiHidden="0" w:uiPriority="73" w:unhideWhenUsed="0"/>
-    <w:lsdException w:name="Light Shading Accent 1" w:semiHidden="0" w:uiPriority="60" w:unhideWhenUsed="0"/>
-    <w:lsdException w:name="Light List Accent 1" w:semiHidden="0" w:uiPriority="61" w:unhideWhenUsed="0"/>
-    <w:lsdException w:name="Light Grid Accent 1" w:semiHidden="0" w:uiPriority="62" w:unhideWhenUsed="0"/>
-    <w:lsdException w:name="Medium Shading 1 Accent 1" w:semiHidden="0" w:uiPriority="63" w:unhideWhenUsed="0"/>
-    <w:lsdException w:name="Medium Shading 2 Accent 1" w:semiHidden="0" w:uiPriority="64" w:unhideWhenUsed="0"/>
-    <w:lsdException w:name="Medium List 1 Accent 1" w:semiHidden="0" w:uiPriority="65" w:unhideWhenUsed="0"/>
-    <w:lsdException w:name="Revision" w:unhideWhenUsed="0"/>
-    <w:lsdException w:name="List Paragraph" w:semiHidden="0" w:uiPriority="34" w:unhideWhenUsed="0" w:qFormat="1"/>
-    <w:lsdException w:name="Quote" w:semiHidden="0" w:uiPriority="29" w:unhideWhenUsed="0" w:qFormat="1"/>
-    <w:lsdException w:name="Intense Quote" w:semiHidden="0" w:uiPriority="30" w:unhideWhenUsed="0" w:qFormat="1"/>
-    <w:lsdException w:name="Medium List 2 Accent 1" w:semiHidden="0" w:uiPriority="66" w:unhideWhenUsed="0"/>
-    <w:lsdException w:name="Medium Grid 1 Accent 1" w:semiHidden="0" w:uiPriority="67" w:unhideWhenUsed="0"/>
-    <w:lsdException w:name="Medium Grid 2 Accent 1" w:semiHidden="0" w:uiPriority="68" w:unhideWhenUsed="0"/>
-    <w:lsdException w:name="Medium Grid 3 Accent 1" w:semiHidden="0" w:uiPriority="69" w:unhideWhenUsed="0"/>
-    <w:lsdException w:name="Dark List Accent 1" w:semiHidden="0" w:uiPriority="70" w:unhideWhenUsed="0"/>
-    <w:lsdException w:name="Colorful Shading Accent 1" w:semiHidden="0" w:uiPriority="71" w:unhideWhenUsed="0"/>
-    <w:lsdException w:name="Colorful List Accent 1" w:semiHidden="0" w:uiPriority="72" w:unhideWhenUsed="0"/>
-    <w:lsdException w:name="Colorful Grid Accent 1" w:semiHidden="0" w:uiPriority="73" w:unhideWhenUsed="0"/>
-    <w:lsdException w:name="Light Shading Accent 2" w:semiHidden="0" w:uiPriority="60" w:unhideWhenUsed="0"/>
-    <w:lsdException w:name="Light List Accent 2" w:semiHidden="0" w:uiPriority="61" w:unhideWhenUsed="0"/>
-    <w:lsdException w:name="Light Grid Accent 2" w:semiHidden="0" w:uiPriority="62" w:unhideWhenUsed="0"/>
-    <w:lsdException w:name="Medium Shading 1 Accent 2" w:semiHidden="0" w:uiPriority="63" w:unhideWhenUsed="0"/>
-    <w:lsdException w:name="Medium Shading 2 Accent 2" w:semiHidden="0" w:uiPriority="64" w:unhideWhenUsed="0"/>
-    <w:lsdException w:name="Medium List 1 Accent 2" w:semiHidden="0" w:uiPriority="65" w:unhideWhenUsed="0"/>
-    <w:lsdException w:name="Medium List 2 Accent 2" w:semiHidden="0" w:uiPriority="66" w:unhideWhenUsed="0"/>
-    <w:lsdException w:name="Medium Grid 1 Accent 2" w:semiHidden="0" w:uiPriority="67" w:unhideWhenUsed="0"/>
-    <w:lsdException w:name="Medium Grid 2 Accent 2" w:semiHidden="0" w:uiPriority="68" w:unhideWhenUsed="0"/>
-    <w:lsdException w:name="Medium Grid 3 Accent 2" w:semiHidden="0" w:uiPriority="69" w:unhideWhenUsed="0"/>
-    <w:lsdException w:name="Dark List Accent 2" w:semiHidden="0" w:uiPriority="70" w:unhideWhenUsed="0"/>
-    <w:lsdException w:name="Colorful Shading Accent 2" w:semiHidden="0" w:uiPriority="71" w:unhideWhenUsed="0"/>
-    <w:lsdException w:name="Colorful List Accent 2" w:semiHidden="0" w:uiPriority="72" w:unhideWhenUsed="0"/>
-    <w:lsdException w:name="Colorful Grid Accent 2" w:semiHidden="0" w:uiPriority="73" w:unhideWhenUsed="0"/>
-    <w:lsdException w:name="Light Shading Accent 3" w:semiHidden="0" w:uiPriority="60" w:unhideWhenUsed="0"/>
-    <w:lsdException w:name="Light List Accent 3" w:semiHidden="0" w:uiPriority="61" w:unhideWhenUsed="0"/>
-    <w:lsdException w:name="Light Grid Accent 3" w:semiHidden="0" w:uiPriority="62" w:unhideWhenUsed="0"/>
-    <w:lsdException w:name="Medium Shading 1 Accent 3" w:semiHidden="0" w:uiPriority="63" w:unhideWhenUsed="0"/>
-    <w:lsdException w:name="Medium Shading 2 Accent 3" w:semiHidden="0" w:uiPriority="64" w:unhideWhenUsed="0"/>
-    <w:lsdException w:name="Medium List 1 Accent 3" w:semiHidden="0" w:uiPriority="65" w:unhideWhenUsed="0"/>
-    <w:lsdException w:name="Medium List 2 Accent 3" w:semiHidden="0" w:uiPriority="66" w:unhideWhenUsed="0"/>
-    <w:lsdException w:name="Medium Grid 1 Accent 3" w:semiHidden="0" w:uiPriority="67" w:unhideWhenUsed="0"/>
-    <w:lsdException w:name="Medium Grid 2 Accent 3" w:semiHidden="0" w:uiPriority="68" w:unhideWhenUsed="0"/>
-    <w:lsdException w:name="Medium Grid 3 Accent 3" w:semiHidden="0" w:uiPriority="69" w:unhideWhenUsed="0"/>
-    <w:lsdException w:name="Dark List Accent 3" w:semiHidden="0" w:uiPriority="70" w:unhideWhenUsed="0"/>
-    <w:lsdException w:name="Colorful Shading Accent 3" w:semiHidden="0" w:uiPriority="71" w:unhideWhenUsed="0"/>
-    <w:lsdException w:name="Colorful List Accent 3" w:semiHidden="0" w:uiPriority="72" w:unhideWhenUsed="0"/>
-    <w:lsdException w:name="Colorful Grid Accent 3" w:semiHidden="0" w:uiPriority="73" w:unhideWhenUsed="0"/>
-    <w:lsdException w:name="Light Shading Accent 4" w:semiHidden="0" w:uiPriority="60" w:unhideWhenUsed="0"/>
-    <w:lsdException w:name="Light List Accent 4" w:semiHidden="0" w:uiPriority="61" w:unhideWhenUsed="0"/>
-    <w:lsdException w:name="Light Grid Accent 4" w:semiHidden="0" w:uiPriority="62" w:unhideWhenUsed="0"/>
-    <w:lsdException w:name="Medium Shading 1 Accent 4" w:semiHidden="0" w:uiPriority="63" w:unhideWhenUsed="0"/>
-    <w:lsdException w:name="Medium Shading 2 Accent 4" w:semiHidden="0" w:uiPriority="64" w:unhideWhenUsed="0"/>
-    <w:lsdException w:name="Medium List 1 Accent 4" w:semiHidden="0" w:uiPriority="65" w:unhideWhenUsed="0"/>
-    <w:lsdException w:name="Medium List 2 Accent 4" w:semiHidden="0" w:uiPriority="66" w:unhideWhenUsed="0"/>
-    <w:lsdException w:name="Medium Grid 1 Accent 4" w:semiHidden="0" w:uiPriority="67" w:unhideWhenUsed="0"/>
-    <w:lsdException w:name="Medium Grid 2 Accent 4" w:semiHidden="0" w:uiPriority="68" w:unhideWhenUsed="0"/>
-    <w:lsdException w:name="Medium Grid 3 Accent 4" w:semiHidden="0" w:uiPriority="69" w:unhideWhenUsed="0"/>
-    <w:lsdException w:name="Dark List Accent 4" w:semiHidden="0" w:uiPriority="70" w:unhideWhenUsed="0"/>
-    <w:lsdException w:name="Colorful Shading Accent 4" w:semiHidden="0" w:uiPriority="71" w:unhideWhenUsed="0"/>
-    <w:lsdException w:name="Colorful List Accent 4" w:semiHidden="0" w:uiPriority="72" w:unhideWhenUsed="0"/>
-    <w:lsdException w:name="Colorful Grid Accent 4" w:semiHidden="0" w:uiPriority="73" w:unhideWhenUsed="0"/>
-    <w:lsdException w:name="Light Shading Accent 5" w:semiHidden="0" w:uiPriority="60" w:unhideWhenUsed="0"/>
-    <w:lsdException w:name="Light List Accent 5" w:semiHidden="0" w:uiPriority="61" w:unhideWhenUsed="0"/>
-    <w:lsdException w:name="Light Grid Accent 5" w:semiHidden="0" w:uiPriority="62" w:unhideWhenUsed="0"/>
-    <w:lsdException w:name="Medium Shading 1 Accent 5" w:semiHidden="0" w:uiPriority="63" w:unhideWhenUsed="0"/>
-    <w:lsdException w:name="Medium Shading 2 Accent 5" w:semiHidden="0" w:uiPriority="64" w:unhideWhenUsed="0"/>
-    <w:lsdException w:name="Medium List 1 Accent 5" w:semiHidden="0" w:uiPriority="65" w:unhideWhenUsed="0"/>
-    <w:lsdException w:name="Medium List 2 Accent 5" w:semiHidden="0" w:uiPriority="66" w:unhideWhenUsed="0"/>
-    <w:lsdException w:name="Medium Grid 1 Accent 5" w:semiHidden="0" w:uiPriority="67" w:unhideWhenUsed="0"/>
-    <w:lsdException w:name="Medium Grid 2 Accent 5" w:semiHidden="0" w:uiPriority="68" w:unhideWhenUsed="0"/>
-    <w:lsdException w:name="Medium Grid 3 Accent 5" w:semiHidden="0" w:uiPriority="69" w:unhideWhenUsed="0"/>
-    <w:lsdException w:name="Dark List Accent 5" w:semiHidden="0" w:uiPriority="70" w:unhideWhenUsed="0"/>
-    <w:lsdException w:name="Colorful Shading Accent 5" w:semiHidden="0" w:uiPriority="71" w:unhideWhenUsed="0"/>
-    <w:lsdException w:name="Colorful List Accent 5" w:semiHidden="0" w:uiPriority="72" w:unhideWhenUsed="0"/>
-    <w:lsdException w:name="Colorful Grid Accent 5" w:semiHidden="0" w:uiPriority="73" w:unhideWhenUsed="0"/>
-    <w:lsdException w:name="Light Shading Accent 6" w:semiHidden="0" w:uiPriority="60" w:unhideWhenUsed="0"/>
-    <w:lsdException w:name="Light List Accent 6" w:semiHidden="0" w:uiPriority="61" w:unhideWhenUsed="0"/>
-    <w:lsdException w:name="Light Grid Accent 6" w:semiHidden="0" w:uiPriority="62" w:unhideWhenUsed="0"/>
-    <w:lsdException w:name="Medium Shading 1 Accent 6" w:semiHidden="0" w:uiPriority="63" w:unhideWhenUsed="0"/>
-    <w:lsdException w:name="Medium Shading 2 Accent 6" w:semiHidden="0" w:uiPriority="64" w:unhideWhenUsed="0"/>
-    <w:lsdException w:name="Medium List 1 Accent 6" w:semiHidden="0" w:uiPriority="65" w:unhideWhenUsed="0"/>
-    <w:lsdException w:name="Medium List 2 Accent 6" w:semiHidden="0" w:uiPriority="66" w:unhideWhenUsed="0"/>
-    <w:lsdException w:name="Medium Grid 1 Accent 6" w:semiHidden="0" w:uiPriority="67" w:unhideWhenUsed="0"/>
-    <w:lsdException w:name="Medium Grid 2 Accent 6" w:semiHidden="0" w:uiPriority="68" w:unhideWhenUsed="0"/>
-    <w:lsdException w:name="Medium Grid 3 Accent 6" w:semiHidden="0" w:uiPriority="69" w:unhideWhenUsed="0"/>
-    <w:lsdException w:name="Dark List Accent 6" w:semiHidden="0" w:uiPriority="70" w:unhideWhenUsed="0"/>
-    <w:lsdException w:name="Colorful Shading Accent 6" w:semiHidden="0" w:uiPriority="71" w:unhideWhenUsed="0"/>
-    <w:lsdException w:name="Colorful List Accent 6" w:semiHidden="0" w:uiPriority="72" w:unhideWhenUsed="0"/>
-    <w:lsdException w:name="Colorful Grid Accent 6" w:semiHidden="0" w:uiPriority="73" w:unhideWhenUsed="0"/>
-    <w:lsdException w:name="Subtle Emphasis" w:semiHidden="0" w:uiPriority="19" w:unhideWhenUsed="0" w:qFormat="1"/>
-    <w:lsdException w:name="Intense Emphasis" w:semiHidden="0" w:uiPriority="21" w:unhideWhenUsed="0" w:qFormat="1"/>
-    <w:lsdException w:name="Subtle Reference" w:semiHidden="0" w:uiPriority="31" w:unhideWhenUsed="0" w:qFormat="1"/>
-    <w:lsdException w:name="Intense Reference" w:semiHidden="0" w:uiPriority="32" w:unhideWhenUsed="0" w:qFormat="1"/>
-    <w:lsdException w:name="Book Title" w:semiHidden="0" w:uiPriority="33" w:unhideWhenUsed="0" w:qFormat="1"/>
-    <w:lsdException w:name="Bibliography" w:uiPriority="37"/>
-    <w:lsdException w:name="TOC Heading" w:uiPriority="39" w:qFormat="1"/>
+  <w:latentStyles w:defLockedState="0" w:defUIPriority="99" w:defSemiHidden="0" w:defUnhideWhenUsed="0" w:defQFormat="0" w:count="373">
+    <w:lsdException w:name="Normal" w:uiPriority="0" w:qFormat="1"/>
+    <w:lsdException w:name="heading 1" w:uiPriority="9" w:qFormat="1"/>
+    <w:lsdException w:name="heading 2" w:semiHidden="1" w:uiPriority="9" w:unhideWhenUsed="1" w:qFormat="1"/>
+    <w:lsdException w:name="heading 3" w:semiHidden="1" w:uiPriority="9" w:unhideWhenUsed="1" w:qFormat="1"/>
+    <w:lsdException w:name="heading 4" w:semiHidden="1" w:uiPriority="9" w:unhideWhenUsed="1" w:qFormat="1"/>
+    <w:lsdException w:name="heading 5" w:semiHidden="1" w:uiPriority="9" w:unhideWhenUsed="1" w:qFormat="1"/>
+    <w:lsdException w:name="heading 6" w:semiHidden="1" w:uiPriority="9" w:unhideWhenUsed="1" w:qFormat="1"/>
+    <w:lsdException w:name="heading 7" w:semiHidden="1" w:uiPriority="9" w:unhideWhenUsed="1" w:qFormat="1"/>
+    <w:lsdException w:name="heading 8" w:semiHidden="1" w:uiPriority="9" w:unhideWhenUsed="1" w:qFormat="1"/>
+    <w:lsdException w:name="heading 9" w:semiHidden="1" w:uiPriority="9" w:unhideWhenUsed="1" w:qFormat="1"/>
+    <w:lsdException w:name="index 1" w:semiHidden="1" w:unhideWhenUsed="1"/>
+    <w:lsdException w:name="index 2" w:semiHidden="1" w:unhideWhenUsed="1"/>
+    <w:lsdException w:name="index 3" w:semiHidden="1" w:unhideWhenUsed="1"/>
+    <w:lsdException w:name="index 4" w:semiHidden="1" w:unhideWhenUsed="1"/>
+    <w:lsdException w:name="index 5" w:semiHidden="1" w:unhideWhenUsed="1"/>
+    <w:lsdException w:name="index 6" w:semiHidden="1" w:unhideWhenUsed="1"/>
+    <w:lsdException w:name="index 7" w:semiHidden="1" w:unhideWhenUsed="1"/>
+    <w:lsdException w:name="index 8" w:semiHidden="1" w:unhideWhenUsed="1"/>
+    <w:lsdException w:name="index 9" w:semiHidden="1" w:unhideWhenUsed="1"/>
+    <w:lsdException w:name="toc 1" w:semiHidden="1" w:uiPriority="39" w:unhideWhenUsed="1"/>
+    <w:lsdException w:name="toc 2" w:semiHidden="1" w:uiPriority="39" w:unhideWhenUsed="1"/>
+    <w:lsdException w:name="toc 3" w:semiHidden="1" w:uiPriority="39" w:unhideWhenUsed="1"/>
+    <w:lsdException w:name="toc 4" w:semiHidden="1" w:uiPriority="39" w:unhideWhenUsed="1"/>
+    <w:lsdException w:name="toc 5" w:semiHidden="1" w:uiPriority="39" w:unhideWhenUsed="1"/>
+    <w:lsdException w:name="toc 6" w:semiHidden="1" w:uiPriority="39" w:unhideWhenUsed="1"/>
+    <w:lsdException w:name="toc 7" w:semiHidden="1" w:uiPriority="39" w:unhideWhenUsed="1"/>
+    <w:lsdException w:name="toc 8" w:semiHidden="1" w:uiPriority="39" w:unhideWhenUsed="1"/>
+    <w:lsdException w:name="toc 9" w:semiHidden="1" w:uiPriority="39" w:unhideWhenUsed="1"/>
+    <w:lsdException w:name="Normal Indent" w:semiHidden="1" w:unhideWhenUsed="1"/>
+    <w:lsdException w:name="footnote text" w:semiHidden="1" w:unhideWhenUsed="1"/>
+    <w:lsdException w:name="annotation text" w:semiHidden="1" w:unhideWhenUsed="1"/>
+    <w:lsdException w:name="header" w:semiHidden="1" w:unhideWhenUsed="1"/>
+    <w:lsdException w:name="footer" w:semiHidden="1" w:unhideWhenUsed="1"/>
+    <w:lsdException w:name="index heading" w:semiHidden="1" w:unhideWhenUsed="1"/>
+    <w:lsdException w:name="caption" w:semiHidden="1" w:uiPriority="35" w:unhideWhenUsed="1" w:qFormat="1"/>
+    <w:lsdException w:name="table of figures" w:semiHidden="1" w:unhideWhenUsed="1"/>
+    <w:lsdException w:name="envelope address" w:semiHidden="1" w:unhideWhenUsed="1"/>
+    <w:lsdException w:name="envelope return" w:semiHidden="1" w:unhideWhenUsed="1"/>
+    <w:lsdException w:name="footnote reference" w:semiHidden="1" w:unhideWhenUsed="1"/>
+    <w:lsdException w:name="annotation reference" w:semiHidden="1" w:unhideWhenUsed="1"/>
+    <w:lsdException w:name="line number" w:semiHidden="1" w:unhideWhenUsed="1"/>
+    <w:lsdException w:name="page number" w:semiHidden="1" w:unhideWhenUsed="1"/>
+    <w:lsdException w:name="endnote reference" w:semiHidden="1" w:unhideWhenUsed="1"/>
+    <w:lsdException w:name="endnote text" w:semiHidden="1" w:unhideWhenUsed="1"/>
+    <w:lsdException w:name="table of authorities" w:semiHidden="1" w:unhideWhenUsed="1"/>
+    <w:lsdException w:name="macro" w:semiHidden="1" w:unhideWhenUsed="1"/>
+    <w:lsdException w:name="toa heading" w:semiHidden="1" w:unhideWhenUsed="1"/>
+    <w:lsdException w:name="List" w:semiHidden="1" w:unhideWhenUsed="1"/>
+    <w:lsdException w:name="List Bullet" w:semiHidden="1" w:unhideWhenUsed="1"/>
+    <w:lsdException w:name="List Number" w:semiHidden="1" w:unhideWhenUsed="1"/>
+    <w:lsdException w:name="List 2" w:semiHidden="1" w:unhideWhenUsed="1"/>
+    <w:lsdException w:name="List 3" w:semiHidden="1" w:unhideWhenUsed="1"/>
+    <w:lsdException w:name="List 4" w:semiHidden="1" w:unhideWhenUsed="1"/>
+    <w:lsdException w:name="List 5" w:semiHidden="1" w:unhideWhenUsed="1"/>
+    <w:lsdException w:name="List Bullet 2" w:semiHidden="1" w:unhideWhenUsed="1"/>
+    <w:lsdException w:name="List Bullet 3" w:semiHidden="1" w:unhideWhenUsed="1"/>
+    <w:lsdException w:name="List Bullet 4" w:semiHidden="1" w:unhideWhenUsed="1"/>
+    <w:lsdException w:name="List Bullet 5" w:semiHidden="1" w:unhideWhenUsed="1"/>
+    <w:lsdException w:name="List Number 2" w:semiHidden="1" w:unhideWhenUsed="1"/>
+    <w:lsdException w:name="List Number 3" w:semiHidden="1" w:unhideWhenUsed="1"/>
+    <w:lsdException w:name="List Number 4" w:semiHidden="1" w:unhideWhenUsed="1"/>
+    <w:lsdException w:name="List Number 5" w:semiHidden="1" w:unhideWhenUsed="1"/>
+    <w:lsdException w:name="Title" w:uiPriority="10" w:qFormat="1"/>
+    <w:lsdException w:name="Closing" w:semiHidden="1" w:unhideWhenUsed="1"/>
+    <w:lsdException w:name="Signature" w:semiHidden="1" w:unhideWhenUsed="1"/>
+    <w:lsdException w:name="Default Paragraph Font" w:semiHidden="1" w:uiPriority="1" w:unhideWhenUsed="1"/>
+    <w:lsdException w:name="Body Text" w:semiHidden="1" w:unhideWhenUsed="1"/>
+    <w:lsdException w:name="Body Text Indent" w:semiHidden="1" w:unhideWhenUsed="1"/>
+    <w:lsdException w:name="List Continue" w:semiHidden="1" w:unhideWhenUsed="1"/>
+    <w:lsdException w:name="List Continue 2" w:semiHidden="1" w:unhideWhenUsed="1"/>
+    <w:lsdException w:name="List Continue 3" w:semiHidden="1" w:unhideWhenUsed="1"/>
+    <w:lsdException w:name="List Continue 4" w:semiHidden="1" w:unhideWhenUsed="1"/>
+    <w:lsdException w:name="List Continue 5" w:semiHidden="1" w:unhideWhenUsed="1"/>
+    <w:lsdException w:name="Message Header" w:semiHidden="1" w:unhideWhenUsed="1"/>
+    <w:lsdException w:name="Subtitle" w:uiPriority="11" w:qFormat="1"/>
+    <w:lsdException w:name="Salutation" w:semiHidden="1" w:unhideWhenUsed="1"/>
+    <w:lsdException w:name="Date" w:semiHidden="1" w:unhideWhenUsed="1"/>
+    <w:lsdException w:name="Body Text First Indent" w:semiHidden="1" w:unhideWhenUsed="1"/>
+    <w:lsdException w:name="Body Text First Indent 2" w:semiHidden="1" w:unhideWhenUsed="1"/>
+    <w:lsdException w:name="Note Heading" w:semiHidden="1" w:unhideWhenUsed="1"/>
+    <w:lsdException w:name="Body Text 2" w:semiHidden="1" w:unhideWhenUsed="1"/>
+    <w:lsdException w:name="Body Text 3" w:semiHidden="1" w:unhideWhenUsed="1"/>
+    <w:lsdException w:name="Body Text Indent 2" w:semiHidden="1" w:unhideWhenUsed="1"/>
+    <w:lsdException w:name="Body Text Indent 3" w:semiHidden="1" w:unhideWhenUsed="1"/>
+    <w:lsdException w:name="Block Text" w:semiHidden="1" w:unhideWhenUsed="1"/>
+    <w:lsdException w:name="Hyperlink" w:semiHidden="1" w:unhideWhenUsed="1"/>
+    <w:lsdException w:name="FollowedHyperlink" w:semiHidden="1" w:unhideWhenUsed="1"/>
+    <w:lsdException w:name="Strong" w:uiPriority="22" w:qFormat="1"/>
+    <w:lsdException w:name="Emphasis" w:uiPriority="20" w:qFormat="1"/>
+    <w:lsdException w:name="Document Map" w:semiHidden="1" w:unhideWhenUsed="1"/>
+    <w:lsdException w:name="Plain Text" w:semiHidden="1" w:unhideWhenUsed="1"/>
+    <w:lsdException w:name="E-mail Signature" w:semiHidden="1" w:unhideWhenUsed="1"/>
+    <w:lsdException w:name="HTML Top of Form" w:semiHidden="1" w:unhideWhenUsed="1"/>
+    <w:lsdException w:name="HTML Bottom of Form" w:semiHidden="1" w:unhideWhenUsed="1"/>
+    <w:lsdException w:name="Normal (Web)" w:semiHidden="1" w:unhideWhenUsed="1"/>
+    <w:lsdException w:name="HTML Acronym" w:semiHidden="1" w:unhideWhenUsed="1"/>
+    <w:lsdException w:name="HTML Address" w:semiHidden="1" w:unhideWhenUsed="1"/>
+    <w:lsdException w:name="HTML Cite" w:semiHidden="1" w:unhideWhenUsed="1"/>
+    <w:lsdException w:name="HTML Code" w:semiHidden="1" w:unhideWhenUsed="1"/>
+    <w:lsdException w:name="HTML Definition" w:semiHidden="1" w:unhideWhenUsed="1"/>
+    <w:lsdException w:name="HTML Keyboard" w:semiHidden="1" w:unhideWhenUsed="1"/>
+    <w:lsdException w:name="HTML Preformatted" w:semiHidden="1" w:unhideWhenUsed="1"/>
+    <w:lsdException w:name="HTML Sample" w:semiHidden="1" w:unhideWhenUsed="1"/>
+    <w:lsdException w:name="HTML Typewriter" w:semiHidden="1" w:unhideWhenUsed="1"/>
+    <w:lsdException w:name="HTML Variable" w:semiHidden="1" w:unhideWhenUsed="1"/>
+    <w:lsdException w:name="Normal Table" w:semiHidden="1" w:unhideWhenUsed="1"/>
+    <w:lsdException w:name="annotation subject" w:semiHidden="1" w:unhideWhenUsed="1"/>
+    <w:lsdException w:name="No List" w:semiHidden="1" w:unhideWhenUsed="1"/>
+    <w:lsdException w:name="Outline List 1" w:semiHidden="1" w:unhideWhenUsed="1"/>
+    <w:lsdException w:name="Outline List 2" w:semiHidden="1" w:unhideWhenUsed="1"/>
+    <w:lsdException w:name="Outline List 3" w:semiHidden="1" w:unhideWhenUsed="1"/>
+    <w:lsdException w:name="Table Simple 1" w:semiHidden="1" w:unhideWhenUsed="1"/>
+    <w:lsdException w:name="Table Simple 2" w:semiHidden="1" w:unhideWhenUsed="1"/>
+    <w:lsdException w:name="Table Simple 3" w:semiHidden="1" w:unhideWhenUsed="1"/>
+    <w:lsdException w:name="Table Classic 1" w:semiHidden="1" w:unhideWhenUsed="1"/>
+    <w:lsdException w:name="Table Classic 2" w:semiHidden="1" w:unhideWhenUsed="1"/>
+    <w:lsdException w:name="Table Classic 3" w:semiHidden="1" w:unhideWhenUsed="1"/>
+    <w:lsdException w:name="Table Classic 4" w:semiHidden="1" w:unhideWhenUsed="1"/>
+    <w:lsdException w:name="Table Colorful 1" w:semiHidden="1" w:unhideWhenUsed="1"/>
+    <w:lsdException w:name="Table Colorful 2" w:semiHidden="1" w:unhideWhenUsed="1"/>
+    <w:lsdException w:name="Table Colorful 3" w:semiHidden="1" w:unhideWhenUsed="1"/>
+    <w:lsdException w:name="Table Columns 1" w:semiHidden="1" w:unhideWhenUsed="1"/>
+    <w:lsdException w:name="Table Columns 2" w:semiHidden="1" w:unhideWhenUsed="1"/>
+    <w:lsdException w:name="Table Columns 3" w:semiHidden="1" w:unhideWhenUsed="1"/>
+    <w:lsdException w:name="Table Columns 4" w:semiHidden="1" w:unhideWhenUsed="1"/>
+    <w:lsdException w:name="Table Columns 5" w:semiHidden="1" w:unhideWhenUsed="1"/>
+    <w:lsdException w:name="Table Grid 1" w:semiHidden="1" w:unhideWhenUsed="1"/>
+    <w:lsdException w:name="Table Grid 2" w:semiHidden="1" w:unhideWhenUsed="1"/>
+    <w:lsdException w:name="Table Grid 3" w:semiHidden="1" w:unhideWhenUsed="1"/>
+    <w:lsdException w:name="Table Grid 4" w:semiHidden="1" w:unhideWhenUsed="1"/>
+    <w:lsdException w:name="Table Grid 5" w:semiHidden="1" w:unhideWhenUsed="1"/>
+    <w:lsdException w:name="Table Grid 6" w:semiHidden="1" w:unhideWhenUsed="1"/>
+    <w:lsdException w:name="Table Grid 7" w:semiHidden="1" w:unhideWhenUsed="1"/>
+    <w:lsdException w:name="Table Grid 8" w:semiHidden="1" w:unhideWhenUsed="1"/>
+    <w:lsdException w:name="Table List 1" w:semiHidden="1" w:unhideWhenUsed="1"/>
+    <w:lsdException w:name="Table List 2" w:semiHidden="1" w:unhideWhenUsed="1"/>
+    <w:lsdException w:name="Table List 3" w:semiHidden="1" w:unhideWhenUsed="1"/>
+    <w:lsdException w:name="Table List 4" w:semiHidden="1" w:unhideWhenUsed="1"/>
+    <w:lsdException w:name="Table List 5" w:semiHidden="1" w:unhideWhenUsed="1"/>
+    <w:lsdException w:name="Table List 6" w:semiHidden="1" w:unhideWhenUsed="1"/>
+    <w:lsdException w:name="Table List 7" w:semiHidden="1" w:unhideWhenUsed="1"/>
+    <w:lsdException w:name="Table List 8" w:semiHidden="1" w:unhideWhenUsed="1"/>
+    <w:lsdException w:name="Table 3D effects 1" w:semiHidden="1" w:unhideWhenUsed="1"/>
+    <w:lsdException w:name="Table 3D effects 2" w:semiHidden="1" w:unhideWhenUsed="1"/>
+    <w:lsdException w:name="Table 3D effects 3" w:semiHidden="1" w:unhideWhenUsed="1"/>
+    <w:lsdException w:name="Table Contemporary" w:semiHidden="1" w:unhideWhenUsed="1"/>
+    <w:lsdException w:name="Table Elegant" w:semiHidden="1" w:unhideWhenUsed="1"/>
+    <w:lsdException w:name="Table Professional" w:semiHidden="1" w:unhideWhenUsed="1"/>
+    <w:lsdException w:name="Table Subtle 1" w:semiHidden="1" w:unhideWhenUsed="1"/>
+    <w:lsdException w:name="Table Subtle 2" w:semiHidden="1" w:unhideWhenUsed="1"/>
+    <w:lsdException w:name="Table Web 1" w:semiHidden="1" w:unhideWhenUsed="1"/>
+    <w:lsdException w:name="Table Web 2" w:semiHidden="1" w:unhideWhenUsed="1"/>
+    <w:lsdException w:name="Table Web 3" w:semiHidden="1" w:unhideWhenUsed="1"/>
+    <w:lsdException w:name="Balloon Text" w:semiHidden="1" w:unhideWhenUsed="1"/>
+    <w:lsdException w:name="Table Grid" w:semiHidden="1" w:uiPriority="59" w:unhideWhenUsed="1"/>
+    <w:lsdException w:name="Table Theme" w:semiHidden="1" w:unhideWhenUsed="1"/>
+    <w:lsdException w:name="Placeholder Text" w:semiHidden="1"/>
+    <w:lsdException w:name="No Spacing" w:uiPriority="1" w:qFormat="1"/>
+    <w:lsdException w:name="Light Shading" w:uiPriority="60"/>
+    <w:lsdException w:name="Light List" w:uiPriority="61"/>
+    <w:lsdException w:name="Light Grid" w:uiPriority="62"/>
+    <w:lsdException w:name="Medium Shading 1" w:uiPriority="63"/>
+    <w:lsdException w:name="Medium Shading 2" w:uiPriority="64"/>
+    <w:lsdException w:name="Medium List 1" w:uiPriority="65"/>
+    <w:lsdException w:name="Medium List 2" w:uiPriority="66"/>
+    <w:lsdException w:name="Medium Grid 1" w:uiPriority="67"/>
+    <w:lsdException w:name="Medium Grid 2" w:uiPriority="68"/>
+    <w:lsdException w:name="Medium Grid 3" w:uiPriority="69"/>
+    <w:lsdException w:name="Dark List" w:uiPriority="70"/>
+    <w:lsdException w:name="Colorful Shading" w:uiPriority="71"/>
+    <w:lsdException w:name="Colorful List" w:uiPriority="72"/>
+    <w:lsdException w:name="Colorful Grid" w:uiPriority="73"/>
+    <w:lsdException w:name="Light Shading Accent 1" w:uiPriority="60"/>
+    <w:lsdException w:name="Light List Accent 1" w:uiPriority="61"/>
+    <w:lsdException w:name="Light Grid Accent 1" w:uiPriority="62"/>
+    <w:lsdException w:name="Medium Shading 1 Accent 1" w:uiPriority="63"/>
+    <w:lsdException w:name="Medium Shading 2 Accent 1" w:uiPriority="64"/>
+    <w:lsdException w:name="Medium List 1 Accent 1" w:uiPriority="65"/>
+    <w:lsdException w:name="Revision" w:semiHidden="1"/>
+    <w:lsdException w:name="List Paragraph" w:uiPriority="34" w:qFormat="1"/>
+    <w:lsdException w:name="Quote" w:uiPriority="29" w:qFormat="1"/>
+    <w:lsdException w:name="Intense Quote" w:uiPriority="30" w:qFormat="1"/>
+    <w:lsdException w:name="Medium List 2 Accent 1" w:uiPriority="66"/>
+    <w:lsdException w:name="Medium Grid 1 Accent 1" w:uiPriority="67"/>
+    <w:lsdException w:name="Medium Grid 2 Accent 1" w:uiPriority="68"/>
+    <w:lsdException w:name="Medium Grid 3 Accent 1" w:uiPriority="69"/>
+    <w:lsdException w:name="Dark List Accent 1" w:uiPriority="70"/>
+    <w:lsdException w:name="Colorful Shading Accent 1" w:uiPriority="71"/>
+    <w:lsdException w:name="Colorful List Accent 1" w:uiPriority="72"/>
+    <w:lsdException w:name="Colorful Grid Accent 1" w:uiPriority="73"/>
+    <w:lsdException w:name="Light Shading Accent 2" w:uiPriority="60"/>
+    <w:lsdException w:name="Light List Accent 2" w:uiPriority="61"/>
+    <w:lsdException w:name="Light Grid Accent 2" w:uiPriority="62"/>
+    <w:lsdException w:name="Medium Shading 1 Accent 2" w:uiPriority="63"/>
+    <w:lsdException w:name="Medium Shading 2 Accent 2" w:uiPriority="64"/>
+    <w:lsdException w:name="Medium List 1 Accent 2" w:uiPriority="65"/>
+    <w:lsdException w:name="Medium List 2 Accent 2" w:uiPriority="66"/>
+    <w:lsdException w:name="Medium Grid 1 Accent 2" w:uiPriority="67"/>
+    <w:lsdException w:name="Medium Grid 2 Accent 2" w:uiPriority="68"/>
+    <w:lsdException w:name="Medium Grid 3 Accent 2" w:uiPriority="69"/>
+    <w:lsdException w:name="Dark List Accent 2" w:uiPriority="70"/>
+    <w:lsdException w:name="Colorful Shading Accent 2" w:uiPriority="71"/>
+    <w:lsdException w:name="Colorful List Accent 2" w:uiPriority="72"/>
+    <w:lsdException w:name="Colorful Grid Accent 2" w:uiPriority="73"/>
+    <w:lsdException w:name="Light Shading Accent 3" w:uiPriority="60"/>
+    <w:lsdException w:name="Light List Accent 3" w:uiPriority="61"/>
+    <w:lsdException w:name="Light Grid Accent 3" w:uiPriority="62"/>
+    <w:lsdException w:name="Medium Shading 1 Accent 3" w:uiPriority="63"/>
+    <w:lsdException w:name="Medium Shading 2 Accent 3" w:uiPriority="64"/>
+    <w:lsdException w:name="Medium List 1 Accent 3" w:uiPriority="65"/>
+    <w:lsdException w:name="Medium List 2 Accent 3" w:uiPriority="66"/>
+    <w:lsdException w:name="Medium Grid 1 Accent 3" w:uiPriority="67"/>
+    <w:lsdException w:name="Medium Grid 2 Accent 3" w:uiPriority="68"/>
+    <w:lsdException w:name="Medium Grid 3 Accent 3" w:uiPriority="69"/>
+    <w:lsdException w:name="Dark List Accent 3" w:uiPriority="70"/>
+    <w:lsdException w:name="Colorful Shading Accent 3" w:uiPriority="71"/>
+    <w:lsdException w:name="Colorful List Accent 3" w:uiPriority="72"/>
+    <w:lsdException w:name="Colorful Grid Accent 3" w:uiPriority="73"/>
+    <w:lsdException w:name="Light Shading Accent 4" w:uiPriority="60"/>
+    <w:lsdException w:name="Light List Accent 4" w:uiPriority="61"/>
+    <w:lsdException w:name="Light Grid Accent 4" w:uiPriority="62"/>
+    <w:lsdException w:name="Medium Shading 1 Accent 4" w:uiPriority="63"/>
+    <w:lsdException w:name="Medium Shading 2 Accent 4" w:uiPriority="64"/>
+    <w:lsdException w:name="Medium List 1 Accent 4" w:uiPriority="65"/>
+    <w:lsdException w:name="Medium List 2 Accent 4" w:uiPriority="66"/>
+    <w:lsdException w:name="Medium Grid 1 Accent 4" w:uiPriority="67"/>
+    <w:lsdException w:name="Medium Grid 2 Accent 4" w:uiPriority="68"/>
+    <w:lsdException w:name="Medium Grid 3 Accent 4" w:uiPriority="69"/>
+    <w:lsdException w:name="Dark List Accent 4" w:uiPriority="70"/>
+    <w:lsdException w:name="Colorful Shading Accent 4" w:uiPriority="71"/>
+    <w:lsdException w:name="Colorful List Accent 4" w:uiPriority="72"/>
+    <w:lsdException w:name="Colorful Grid Accent 4" w:uiPriority="73"/>
+    <w:lsdException w:name="Light Shading Accent 5" w:uiPriority="60"/>
+    <w:lsdException w:name="Light List Accent 5" w:uiPriority="61"/>
+    <w:lsdException w:name="Light Grid Accent 5" w:uiPriority="62"/>
+    <w:lsdException w:name="Medium Shading 1 Accent 5" w:uiPriority="63"/>
+    <w:lsdException w:name="Medium Shading 2 Accent 5" w:uiPriority="64"/>
+    <w:lsdException w:name="Medium List 1 Accent 5" w:uiPriority="65"/>
+    <w:lsdException w:name="Medium List 2 Accent 5" w:uiPriority="66"/>
+    <w:lsdException w:name="Medium Grid 1 Accent 5" w:uiPriority="67"/>
+    <w:lsdException w:name="Medium Grid 2 Accent 5" w:uiPriority="68"/>
+    <w:lsdException w:name="Medium Grid 3 Accent 5" w:uiPriority="69"/>
+    <w:lsdException w:name="Dark List Accent 5" w:uiPriority="70"/>
+    <w:lsdException w:name="Colorful Shading Accent 5" w:uiPriority="71"/>
+    <w:lsdException w:name="Colorful List Accent 5" w:uiPriority="72"/>
+    <w:lsdException w:name="Colorful Grid Accent 5" w:uiPriority="73"/>
+    <w:lsdException w:name="Light Shading Accent 6" w:uiPriority="60"/>
+    <w:lsdException w:name="Light List Accent 6" w:uiPriority="61"/>
+    <w:lsdException w:name="Light Grid Accent 6" w:uiPriority="62"/>
+    <w:lsdException w:name="Medium Shading 1 Accent 6" w:uiPriority="63"/>
+    <w:lsdException w:name="Medium Shading 2 Accent 6" w:uiPriority="64"/>
+    <w:lsdException w:name="Medium List 1 Accent 6" w:uiPriority="65"/>
+    <w:lsdException w:name="Medium List 2 Accent 6" w:uiPriority="66"/>
+    <w:lsdException w:name="Medium Grid 1 Accent 6" w:uiPriority="67"/>
+    <w:lsdException w:name="Medium Grid 2 Accent 6" w:uiPriority="68"/>
+    <w:lsdException w:name="Medium Grid 3 Accent 6" w:uiPriority="69"/>
+    <w:lsdException w:name="Dark List Accent 6" w:uiPriority="70"/>
+    <w:lsdException w:name="Colorful Shading Accent 6" w:uiPriority="71"/>
+    <w:lsdException w:name="Colorful List Accent 6" w:uiPriority="72"/>
+    <w:lsdException w:name="Colorful Grid Accent 6" w:uiPriority="73"/>
+    <w:lsdException w:name="Subtle Emphasis" w:uiPriority="19" w:qFormat="1"/>
+    <w:lsdException w:name="Intense Emphasis" w:uiPriority="21" w:qFormat="1"/>
+    <w:lsdException w:name="Subtle Reference" w:uiPriority="31" w:qFormat="1"/>
+    <w:lsdException w:name="Intense Reference" w:uiPriority="32" w:qFormat="1"/>
+    <w:lsdException w:name="Book Title" w:uiPriority="33" w:qFormat="1"/>
+    <w:lsdException w:name="Bibliography" w:semiHidden="1" w:uiPriority="37" w:unhideWhenUsed="1"/>
+    <w:lsdException w:name="TOC Heading" w:semiHidden="1" w:uiPriority="39" w:unhideWhenUsed="1" w:qFormat="1"/>
+    <w:lsdException w:name="Plain Table 1" w:uiPriority="41"/>
+    <w:lsdException w:name="Plain Table 2" w:uiPriority="42"/>
+    <w:lsdException w:name="Plain Table 3" w:uiPriority="43"/>
+    <w:lsdException w:name="Plain Table 4" w:uiPriority="44"/>
+    <w:lsdException w:name="Plain Table 5" w:uiPriority="45"/>
+    <w:lsdException w:name="Grid Table Light" w:uiPriority="40"/>
+    <w:lsdException w:name="Grid Table 1 Light" w:uiPriority="46"/>
+    <w:lsdException w:name="Grid Table 2" w:uiPriority="47"/>
+    <w:lsdException w:name="Grid Table 3" w:uiPriority="48"/>
+    <w:lsdException w:name="Grid Table 4" w:uiPriority="49"/>
+    <w:lsdException w:name="Grid Table 5 Dark" w:uiPriority="50"/>
+    <w:lsdException w:name="Grid Table 6 Colorful" w:uiPriority="51"/>
+    <w:lsdException w:name="Grid Table 7 Colorful" w:uiPriority="52"/>
+    <w:lsdException w:name="Grid Table 1 Light Accent 1" w:uiPriority="46"/>
+    <w:lsdException w:name="Grid Table 2 Accent 1" w:uiPriority="47"/>
+    <w:lsdException w:name="Grid Table 3 Accent 1" w:uiPriority="48"/>
+    <w:lsdException w:name="Grid Table 4 Accent 1" w:uiPriority="49"/>
+    <w:lsdException w:name="Grid Table 5 Dark Accent 1" w:uiPriority="50"/>
+    <w:lsdException w:name="Grid Table 6 Colorful Accent 1" w:uiPriority="51"/>
+    <w:lsdException w:name="Grid Table 7 Colorful Accent 1" w:uiPriority="52"/>
+    <w:lsdException w:name="Grid Table 1 Light Accent 2" w:uiPriority="46"/>
+    <w:lsdException w:name="Grid Table 2 Accent 2" w:uiPriority="47"/>
+    <w:lsdException w:name="Grid Table 3 Accent 2" w:uiPriority="48"/>
+    <w:lsdException w:name="Grid Table 4 Accent 2" w:uiPriority="49"/>
+    <w:lsdException w:name="Grid Table 5 Dark Accent 2" w:uiPriority="50"/>
+    <w:lsdException w:name="Grid Table 6 Colorful Accent 2" w:uiPriority="51"/>
+    <w:lsdException w:name="Grid Table 7 Colorful Accent 2" w:uiPriority="52"/>
+    <w:lsdException w:name="Grid Table 1 Light Accent 3" w:uiPriority="46"/>
+    <w:lsdException w:name="Grid Table 2 Accent 3" w:uiPriority="47"/>
+    <w:lsdException w:name="Grid Table 3 Accent 3" w:uiPriority="48"/>
+    <w:lsdException w:name="Grid Table 4 Accent 3" w:uiPriority="49"/>
+    <w:lsdException w:name="Grid Table 5 Dark Accent 3" w:uiPriority="50"/>
+    <w:lsdException w:name="Grid Table 6 Colorful Accent 3" w:uiPriority="51"/>
+    <w:lsdException w:name="Grid Table 7 Colorful Accent 3" w:uiPriority="52"/>
+    <w:lsdException w:name="Grid Table 1 Light Accent 4" w:uiPriority="46"/>
+    <w:lsdException w:name="Grid Table 2 Accent 4" w:uiPriority="47"/>
+    <w:lsdException w:name="Grid Table 3 Accent 4" w:uiPriority="48"/>
+    <w:lsdException w:name="Grid Table 4 Accent 4" w:uiPriority="49"/>
+    <w:lsdException w:name="Grid Table 5 Dark Accent 4" w:uiPriority="50"/>
+    <w:lsdException w:name="Grid Table 6 Colorful Accent 4" w:uiPriority="51"/>
+    <w:lsdException w:name="Grid Table 7 Colorful Accent 4" w:uiPriority="52"/>
+    <w:lsdException w:name="Grid Table 1 Light Accent 5" w:uiPriority="46"/>
+    <w:lsdException w:name="Grid Table 2 Accent 5" w:uiPriority="47"/>
+    <w:lsdException w:name="Grid Table 3 Accent 5" w:uiPriority="48"/>
+    <w:lsdException w:name="Grid Table 4 Accent 5" w:uiPriority="49"/>
+    <w:lsdException w:name="Grid Table 5 Dark Accent 5" w:uiPriority="50"/>
+    <w:lsdException w:name="Grid Table 6 Colorful Accent 5" w:uiPriority="51"/>
+    <w:lsdException w:name="Grid Table 7 Colorful Accent 5" w:uiPriority="52"/>
+    <w:lsdException w:name="Grid Table 1 Light Accent 6" w:uiPriority="46"/>
+    <w:lsdException w:name="Grid Table 2 Accent 6" w:uiPriority="47"/>
+    <w:lsdException w:name="Grid Table 3 Accent 6" w:uiPriority="48"/>
+    <w:lsdException w:name="Grid Table 4 Accent 6" w:uiPriority="49"/>
+    <w:lsdException w:name="Grid Table 5 Dark Accent 6" w:uiPriority="50"/>
+    <w:lsdException w:name="Grid Table 6 Colorful Accent 6" w:uiPriority="51"/>
+    <w:lsdException w:name="Grid Table 7 Colorful Accent 6" w:uiPriority="52"/>
+    <w:lsdException w:name="List Table 1 Light" w:uiPriority="46"/>
+    <w:lsdException w:name="List Table 2" w:uiPriority="47"/>
+    <w:lsdException w:name="List Table 3" w:uiPriority="48"/>
+    <w:lsdException w:name="List Table 4" w:uiPriority="49"/>
+    <w:lsdException w:name="List Table 5 Dark" w:uiPriority="50"/>
+    <w:lsdException w:name="List Table 6 Colorful" w:uiPriority="51"/>
+    <w:lsdException w:name="List Table 7 Colorful" w:uiPriority="52"/>
+    <w:lsdException w:name="List Table 1 Light Accent 1" w:uiPriority="46"/>
+    <w:lsdException w:name="List Table 2 Accent 1" w:uiPriority="47"/>
+    <w:lsdException w:name="List Table 3 Accent 1" w:uiPriority="48"/>
+    <w:lsdException w:name="List Table 4 Accent 1" w:uiPriority="49"/>
+    <w:lsdException w:name="List Table 5 Dark Accent 1" w:uiPriority="50"/>
+    <w:lsdException w:name="List Table 6 Colorful Accent 1" w:uiPriority="51"/>
+    <w:lsdException w:name="List Table 7 Colorful Accent 1" w:uiPriority="52"/>
+    <w:lsdException w:name="List Table 1 Light Accent 2" w:uiPriority="46"/>
+    <w:lsdException w:name="List Table 2 Accent 2" w:uiPriority="47"/>
+    <w:lsdException w:name="List Table 3 Accent 2" w:uiPriority="48"/>
+    <w:lsdException w:name="List Table 4 Accent 2" w:uiPriority="49"/>
+    <w:lsdException w:name="List Table 5 Dark Accent 2" w:uiPriority="50"/>
+    <w:lsdException w:name="List Table 6 Colorful Accent 2" w:uiPriority="51"/>
+    <w:lsdException w:name="List Table 7 Colorful Accent 2" w:uiPriority="52"/>
+    <w:lsdException w:name="List Table 1 Light Accent 3" w:uiPriority="46"/>
+    <w:lsdException w:name="List Table 2 Accent 3" w:uiPriority="47"/>
+    <w:lsdException w:name="List Table 3 Accent 3" w:uiPriority="48"/>
+    <w:lsdException w:name="List Table 4 Accent 3" w:uiPriority="49"/>
+    <w:lsdException w:name="List Table 5 Dark Accent 3" w:uiPriority="50"/>
+    <w:lsdException w:name="List Table 6 Colorful Accent 3" w:uiPriority="51"/>
+    <w:lsdException w:name="List Table 7 Colorful Accent 3" w:uiPriority="52"/>
+    <w:lsdException w:name="List Table 1 Light Accent 4" w:uiPriority="46"/>
+    <w:lsdException w:name="List Table 2 Accent 4" w:uiPriority="47"/>
+    <w:lsdException w:name="List Table 3 Accent 4" w:uiPriority="48"/>
+    <w:lsdException w:name="List Table 4 Accent 4" w:uiPriority="49"/>
+    <w:lsdException w:name="List Table 5 Dark Accent 4" w:uiPriority="50"/>
+    <w:lsdException w:name="List Table 6 Colorful Accent 4" w:uiPriority="51"/>
+    <w:lsdException w:name="List Table 7 Colorful Accent 4" w:uiPriority="52"/>
+    <w:lsdException w:name="List Table 1 Light Accent 5" w:uiPriority="46"/>
+    <w:lsdException w:name="List Table 2 Accent 5" w:uiPriority="47"/>
+    <w:lsdException w:name="List Table 3 Accent 5" w:uiPriority="48"/>
+    <w:lsdException w:name="List Table 4 Accent 5" w:uiPriority="49"/>
+    <w:lsdException w:name="List Table 5 Dark Accent 5" w:uiPriority="50"/>
+    <w:lsdException w:name="List Table 6 Colorful Accent 5" w:uiPriority="51"/>
+    <w:lsdException w:name="List Table 7 Colorful Accent 5" w:uiPriority="52"/>
+    <w:lsdException w:name="List Table 1 Light Accent 6" w:uiPriority="46"/>
+    <w:lsdException w:name="List Table 2 Accent 6" w:uiPriority="47"/>
+    <w:lsdException w:name="List Table 3 Accent 6" w:uiPriority="48"/>
+    <w:lsdException w:name="List Table 4 Accent 6" w:uiPriority="49"/>
+    <w:lsdException w:name="List Table 5 Dark Accent 6" w:uiPriority="50"/>
+    <w:lsdException w:name="List Table 6 Colorful Accent 6" w:uiPriority="51"/>
+    <w:lsdException w:name="List Table 7 Colorful Accent 6" w:uiPriority="52"/>
+    <w:lsdException w:name="Mention" w:semiHidden="1" w:unhideWhenUsed="1"/>
+    <w:lsdException w:name="Smart Hyperlink" w:semiHidden="1" w:unhideWhenUsed="1"/>
   </w:latentStyles>
-  <w:style w:type="paragraph" w:default="1" w:styleId="Normal">
+  <w:style w:type="paragraph" w:default="1" w:styleId="a">
     <w:name w:val="Normal"/>
     <w:qFormat/>
     <w:rsid w:val="000D6C08"/>
   </w:style>
-  <w:style w:type="character" w:default="1" w:styleId="DefaultParagraphFont">
+  <w:style w:type="character" w:default="1" w:styleId="a0">
     <w:name w:val="Default Paragraph Font"/>
     <w:uiPriority w:val="1"/>
     <w:semiHidden/>
     <w:unhideWhenUsed/>
   </w:style>
-  <w:style w:type="table" w:default="1" w:styleId="TableNormal">
+  <w:style w:type="table" w:default="1" w:styleId="a1">
     <w:name w:val="Normal Table"/>
     <w:uiPriority w:val="99"/>
     <w:semiHidden/>
     <w:unhideWhenUsed/>
-    <w:qFormat/>
     <w:tblPr>
       <w:tblInd w:w="0" w:type="dxa"/>
       <w:tblCellMar>
@@ -3397,15 +3990,15 @@
       </w:tblCellMar>
     </w:tblPr>
   </w:style>
-  <w:style w:type="numbering" w:default="1" w:styleId="NoList">
+  <w:style w:type="numbering" w:default="1" w:styleId="a2">
     <w:name w:val="No List"/>
     <w:uiPriority w:val="99"/>
     <w:semiHidden/>
     <w:unhideWhenUsed/>
   </w:style>
-  <w:style w:type="paragraph" w:styleId="ListParagraph">
+  <w:style w:type="paragraph" w:styleId="a3">
     <w:name w:val="List Paragraph"/>
-    <w:basedOn w:val="Normal"/>
+    <w:basedOn w:val="a"/>
     <w:uiPriority w:val="34"/>
     <w:qFormat/>
     <w:rsid w:val="00F666FF"/>
@@ -3413,6 +4006,48 @@
       <w:ind w:left="720"/>
       <w:contextualSpacing/>
     </w:pPr>
+  </w:style>
+  <w:style w:type="paragraph" w:styleId="a4">
+    <w:name w:val="header"/>
+    <w:basedOn w:val="a"/>
+    <w:link w:val="Char"/>
+    <w:uiPriority w:val="99"/>
+    <w:unhideWhenUsed/>
+    <w:rsid w:val="006747CE"/>
+    <w:pPr>
+      <w:tabs>
+        <w:tab w:val="center" w:pos="4680"/>
+        <w:tab w:val="right" w:pos="9360"/>
+      </w:tabs>
+    </w:pPr>
+  </w:style>
+  <w:style w:type="character" w:customStyle="1" w:styleId="Char">
+    <w:name w:val="머리글 Char"/>
+    <w:basedOn w:val="a0"/>
+    <w:link w:val="a4"/>
+    <w:uiPriority w:val="99"/>
+    <w:rsid w:val="006747CE"/>
+  </w:style>
+  <w:style w:type="paragraph" w:styleId="a5">
+    <w:name w:val="footer"/>
+    <w:basedOn w:val="a"/>
+    <w:link w:val="Char0"/>
+    <w:uiPriority w:val="99"/>
+    <w:unhideWhenUsed/>
+    <w:rsid w:val="006747CE"/>
+    <w:pPr>
+      <w:tabs>
+        <w:tab w:val="center" w:pos="4680"/>
+        <w:tab w:val="right" w:pos="9360"/>
+      </w:tabs>
+    </w:pPr>
+  </w:style>
+  <w:style w:type="character" w:customStyle="1" w:styleId="Char0">
+    <w:name w:val="바닥글 Char"/>
+    <w:basedOn w:val="a0"/>
+    <w:link w:val="a5"/>
+    <w:uiPriority w:val="99"/>
+    <w:rsid w:val="006747CE"/>
   </w:style>
 </w:styles>
 </file>

</xml_diff>

<commit_message>
update where part specification
</commit_message>
<xml_diff>
--- a/doc/Project Specification.docx
+++ b/doc/Project Specification.docx
@@ -1302,6 +1302,7 @@
         <w:ind w:right="27" w:firstLine="720"/>
         <w:rPr>
           <w:rFonts w:ascii="Consolas" w:hAnsi="Consolas" w:cs="Consolas"/>
+          <w:color w:val="0070C0"/>
           <w:sz w:val="20"/>
         </w:rPr>
       </w:pPr>
@@ -1325,7 +1326,7 @@
           <w:rFonts w:ascii="Consolas" w:hAnsi="Consolas" w:cs="Consolas"/>
           <w:sz w:val="20"/>
         </w:rPr>
-        <w:t>=</w:t>
+        <w:t xml:space="preserve"> operator </w:t>
       </w:r>
       <w:r>
         <w:rPr>
@@ -1340,6 +1341,43 @@
           <w:rFonts w:ascii="Consolas" w:hAnsi="Consolas" w:cs="Consolas"/>
           <w:sz w:val="20"/>
         </w:rPr>
+        <w:t xml:space="preserve"> operator</w:t>
+      </w:r>
+      <w:r>
+        <w:rPr>
+          <w:rFonts w:ascii="Consolas" w:hAnsi="Consolas" w:cs="Consolas"/>
+          <w:sz w:val="20"/>
+        </w:rPr>
+        <w:t xml:space="preserve"> </w:t>
+      </w:r>
+      <w:r>
+        <w:rPr>
+          <w:rFonts w:ascii="Consolas" w:hAnsi="Consolas" w:cs="Consolas"/>
+          <w:color w:val="0070C0"/>
+          <w:sz w:val="20"/>
+        </w:rPr>
+        <w:t>column2</w:t>
+      </w:r>
+      <w:r>
+        <w:rPr>
+          <w:rFonts w:ascii="Consolas" w:hAnsi="Consolas" w:cs="Consolas"/>
+          <w:sz w:val="20"/>
+        </w:rPr>
+        <w:t xml:space="preserve"> operator </w:t>
+      </w:r>
+      <w:r>
+        <w:rPr>
+          <w:rFonts w:ascii="Consolas" w:hAnsi="Consolas" w:cs="Consolas"/>
+          <w:color w:val="FF0000"/>
+          <w:sz w:val="20"/>
+        </w:rPr>
+        <w:t>value</w:t>
+      </w:r>
+      <w:r>
+        <w:rPr>
+          <w:rFonts w:ascii="Consolas" w:hAnsi="Consolas" w:cs="Consolas"/>
+          <w:sz w:val="20"/>
+        </w:rPr>
         <w:t xml:space="preserve">, </w:t>
       </w:r>
       <w:r>
@@ -1348,37 +1386,24 @@
           <w:color w:val="0070C0"/>
           <w:sz w:val="20"/>
         </w:rPr>
-        <w:t>column2</w:t>
-      </w:r>
-      <w:r>
-        <w:rPr>
-          <w:rFonts w:ascii="Consolas" w:hAnsi="Consolas" w:cs="Consolas"/>
-          <w:sz w:val="20"/>
-        </w:rPr>
-        <w:t>=</w:t>
-      </w:r>
-      <w:r>
-        <w:rPr>
-          <w:rFonts w:ascii="Consolas" w:hAnsi="Consolas" w:cs="Consolas"/>
-          <w:color w:val="FF0000"/>
-          <w:sz w:val="20"/>
-        </w:rPr>
-        <w:t>value</w:t>
-      </w:r>
-      <w:r>
-        <w:rPr>
-          <w:rFonts w:ascii="Consolas" w:hAnsi="Consolas" w:cs="Consolas"/>
-          <w:sz w:val="20"/>
-        </w:rPr>
-        <w:t xml:space="preserve">, </w:t>
-      </w:r>
+        <w:t>...</w:t>
+      </w:r>
+    </w:p>
+    <w:p>
+      <w:pPr>
+        <w:ind w:right="27" w:firstLine="720"/>
+        <w:rPr>
+          <w:rFonts w:ascii="Consolas" w:hAnsi="Consolas" w:cs="Consolas"/>
+          <w:sz w:val="20"/>
+        </w:rPr>
+      </w:pPr>
       <w:r>
         <w:rPr>
           <w:rFonts w:ascii="Consolas" w:hAnsi="Consolas" w:cs="Consolas"/>
           <w:color w:val="0070C0"/>
           <w:sz w:val="20"/>
         </w:rPr>
-        <w:t>...</w:t>
+        <w:t>Eg. Column1 &gt;= 1 &amp;&amp; columb2 &lt;5</w:t>
       </w:r>
     </w:p>
     <w:p>
@@ -1404,6 +1429,16 @@
     </w:p>
     <w:p>
       <w:pPr>
+        <w:pStyle w:val="a3"/>
+        <w:ind w:right="27"/>
+        <w:rPr>
+          <w:rFonts w:ascii="Consolas" w:hAnsi="Consolas" w:cs="Consolas"/>
+          <w:sz w:val="20"/>
+        </w:rPr>
+      </w:pPr>
+    </w:p>
+    <w:p>
+      <w:pPr>
         <w:ind w:right="27"/>
         <w:rPr>
           <w:rFonts w:ascii="Consolas" w:hAnsi="Consolas" w:cs="Consolas"/>
@@ -1417,7 +1452,423 @@
           <w:b/>
           <w:sz w:val="20"/>
         </w:rPr>
-        <w:t>ORDERBY Command</w:t>
+        <w:t>----------</w:t>
+      </w:r>
+      <w:r>
+        <w:rPr>
+          <w:rFonts w:ascii="Consolas" w:hAnsi="Consolas" w:cs="Consolas"/>
+          <w:b/>
+          <w:sz w:val="20"/>
+        </w:rPr>
+        <w:t>Search Part Specification ---------------------------------------------------------</w:t>
+      </w:r>
+    </w:p>
+    <w:p>
+      <w:pPr>
+        <w:pStyle w:val="a3"/>
+        <w:numPr>
+          <w:ilvl w:val="0"/>
+          <w:numId w:val="2"/>
+        </w:numPr>
+        <w:ind w:right="27"/>
+        <w:rPr>
+          <w:rFonts w:ascii="Consolas" w:hAnsi="Consolas" w:cs="Consolas"/>
+          <w:sz w:val="20"/>
+        </w:rPr>
+      </w:pPr>
+      <w:r>
+        <w:rPr>
+          <w:rFonts w:ascii="Consolas" w:hAnsi="Consolas" w:cs="Consolas"/>
+          <w:sz w:val="20"/>
+        </w:rPr>
+        <w:t>Supported Operators</w:t>
+      </w:r>
+    </w:p>
+    <w:p>
+      <w:pPr>
+        <w:pStyle w:val="a3"/>
+        <w:numPr>
+          <w:ilvl w:val="1"/>
+          <w:numId w:val="2"/>
+        </w:numPr>
+        <w:ind w:right="27"/>
+        <w:rPr>
+          <w:rFonts w:ascii="Consolas" w:hAnsi="Consolas" w:cs="Consolas"/>
+          <w:sz w:val="20"/>
+        </w:rPr>
+      </w:pPr>
+      <w:r>
+        <w:rPr>
+          <w:rFonts w:ascii="Consolas" w:hAnsi="Consolas" w:cs="Consolas"/>
+          <w:sz w:val="20"/>
+        </w:rPr>
+        <w:t>&gt;, &lt;, =, &gt;=, &lt;=, !=, like (Case Insensitive)</w:t>
+      </w:r>
+    </w:p>
+    <w:p>
+      <w:pPr>
+        <w:pStyle w:val="a3"/>
+        <w:numPr>
+          <w:ilvl w:val="1"/>
+          <w:numId w:val="2"/>
+        </w:numPr>
+        <w:ind w:right="27"/>
+        <w:rPr>
+          <w:rFonts w:ascii="Consolas" w:hAnsi="Consolas" w:cs="Consolas"/>
+          <w:sz w:val="20"/>
+        </w:rPr>
+      </w:pPr>
+      <w:r>
+        <w:rPr>
+          <w:rFonts w:ascii="Consolas" w:hAnsi="Consolas" w:cs="Consolas"/>
+          <w:sz w:val="20"/>
+        </w:rPr>
+        <w:t xml:space="preserve">&amp;&amp;, ||, AND, OR (Case Insensitive) </w:t>
+      </w:r>
+    </w:p>
+    <w:p>
+      <w:pPr>
+        <w:pStyle w:val="a3"/>
+        <w:ind w:left="1440" w:right="27"/>
+        <w:rPr>
+          <w:rFonts w:ascii="Consolas" w:hAnsi="Consolas" w:cs="Consolas"/>
+          <w:sz w:val="20"/>
+        </w:rPr>
+      </w:pPr>
+    </w:p>
+    <w:p>
+      <w:pPr>
+        <w:pStyle w:val="a3"/>
+        <w:numPr>
+          <w:ilvl w:val="0"/>
+          <w:numId w:val="2"/>
+        </w:numPr>
+        <w:ind w:right="27"/>
+        <w:rPr>
+          <w:rFonts w:ascii="Consolas" w:hAnsi="Consolas" w:cs="Consolas"/>
+          <w:sz w:val="20"/>
+        </w:rPr>
+      </w:pPr>
+      <w:r>
+        <w:rPr>
+          <w:rFonts w:ascii="Consolas" w:hAnsi="Consolas" w:cs="Consolas"/>
+          <w:sz w:val="20"/>
+        </w:rPr>
+        <w:t xml:space="preserve">Description </w:t>
+      </w:r>
+      <w:r>
+        <w:rPr>
+          <w:rFonts w:ascii="Consolas" w:hAnsi="Consolas" w:cs="Consolas"/>
+          <w:sz w:val="20"/>
+        </w:rPr>
+        <w:t xml:space="preserve">of </w:t>
+      </w:r>
+      <w:r>
+        <w:rPr>
+          <w:rFonts w:ascii="Consolas" w:hAnsi="Consolas" w:cs="Consolas"/>
+          <w:sz w:val="20"/>
+        </w:rPr>
+        <w:t>Operators</w:t>
+      </w:r>
+    </w:p>
+    <w:p>
+      <w:pPr>
+        <w:pStyle w:val="a3"/>
+        <w:numPr>
+          <w:ilvl w:val="1"/>
+          <w:numId w:val="2"/>
+        </w:numPr>
+        <w:ind w:right="27"/>
+        <w:rPr>
+          <w:rFonts w:ascii="Consolas" w:hAnsi="Consolas" w:cs="Consolas"/>
+          <w:sz w:val="20"/>
+        </w:rPr>
+      </w:pPr>
+      <w:r>
+        <w:rPr>
+          <w:rFonts w:ascii="Consolas" w:hAnsi="Consolas" w:cs="Consolas"/>
+          <w:sz w:val="20"/>
+        </w:rPr>
+        <w:t>A &gt; B : find records whose A field’s value is bigger than B value</w:t>
+      </w:r>
+    </w:p>
+    <w:p>
+      <w:pPr>
+        <w:pStyle w:val="a3"/>
+        <w:numPr>
+          <w:ilvl w:val="1"/>
+          <w:numId w:val="2"/>
+        </w:numPr>
+        <w:ind w:right="27"/>
+        <w:rPr>
+          <w:rFonts w:ascii="Consolas" w:hAnsi="Consolas" w:cs="Consolas"/>
+          <w:sz w:val="20"/>
+        </w:rPr>
+      </w:pPr>
+      <w:r>
+        <w:rPr>
+          <w:rFonts w:ascii="Consolas" w:hAnsi="Consolas" w:cs="Consolas"/>
+          <w:sz w:val="20"/>
+        </w:rPr>
+        <w:t>A &gt;= B : find records whose A field’s value is bigger than or equal to B value</w:t>
+      </w:r>
+    </w:p>
+    <w:p>
+      <w:pPr>
+        <w:pStyle w:val="a3"/>
+        <w:numPr>
+          <w:ilvl w:val="1"/>
+          <w:numId w:val="2"/>
+        </w:numPr>
+        <w:ind w:right="27"/>
+        <w:rPr>
+          <w:rFonts w:ascii="Consolas" w:hAnsi="Consolas" w:cs="Consolas"/>
+          <w:sz w:val="20"/>
+        </w:rPr>
+      </w:pPr>
+      <w:r>
+        <w:rPr>
+          <w:rFonts w:ascii="Consolas" w:hAnsi="Consolas" w:cs="Consolas"/>
+          <w:sz w:val="20"/>
+        </w:rPr>
+        <w:t>A = B : find records whose A field’s value is equal to B value</w:t>
+      </w:r>
+    </w:p>
+    <w:p>
+      <w:pPr>
+        <w:pStyle w:val="a3"/>
+        <w:numPr>
+          <w:ilvl w:val="1"/>
+          <w:numId w:val="2"/>
+        </w:numPr>
+        <w:ind w:right="27"/>
+        <w:rPr>
+          <w:rFonts w:ascii="Consolas" w:hAnsi="Consolas" w:cs="Consolas"/>
+          <w:sz w:val="20"/>
+        </w:rPr>
+      </w:pPr>
+      <w:r>
+        <w:rPr>
+          <w:rFonts w:ascii="Consolas" w:hAnsi="Consolas" w:cs="Consolas"/>
+          <w:sz w:val="20"/>
+        </w:rPr>
+        <w:t>A &lt; B : find records whose A field’s value is smaller than B value</w:t>
+      </w:r>
+    </w:p>
+    <w:p>
+      <w:pPr>
+        <w:pStyle w:val="a3"/>
+        <w:numPr>
+          <w:ilvl w:val="1"/>
+          <w:numId w:val="2"/>
+        </w:numPr>
+        <w:ind w:right="27"/>
+        <w:rPr>
+          <w:rFonts w:ascii="Consolas" w:hAnsi="Consolas" w:cs="Consolas"/>
+          <w:sz w:val="20"/>
+        </w:rPr>
+      </w:pPr>
+      <w:r>
+        <w:rPr>
+          <w:rFonts w:ascii="Consolas" w:hAnsi="Consolas" w:cs="Consolas"/>
+          <w:sz w:val="20"/>
+        </w:rPr>
+        <w:t>A &lt;= B : find records whose A field’s value is smaller than or equal to B value</w:t>
+      </w:r>
+    </w:p>
+    <w:p>
+      <w:pPr>
+        <w:pStyle w:val="a3"/>
+        <w:numPr>
+          <w:ilvl w:val="1"/>
+          <w:numId w:val="2"/>
+        </w:numPr>
+        <w:ind w:right="27"/>
+        <w:rPr>
+          <w:rFonts w:ascii="Consolas" w:hAnsi="Consolas" w:cs="Consolas"/>
+          <w:sz w:val="20"/>
+        </w:rPr>
+      </w:pPr>
+      <w:r>
+        <w:rPr>
+          <w:rFonts w:ascii="Consolas" w:hAnsi="Consolas" w:cs="Consolas"/>
+          <w:sz w:val="20"/>
+        </w:rPr>
+        <w:t>A != B : find records whose A field’s value is not equal to B value</w:t>
+      </w:r>
+    </w:p>
+    <w:p>
+      <w:pPr>
+        <w:pStyle w:val="a3"/>
+        <w:numPr>
+          <w:ilvl w:val="1"/>
+          <w:numId w:val="2"/>
+        </w:numPr>
+        <w:ind w:right="27"/>
+        <w:rPr>
+          <w:rFonts w:ascii="Consolas" w:hAnsi="Consolas" w:cs="Consolas"/>
+          <w:sz w:val="20"/>
+        </w:rPr>
+      </w:pPr>
+      <w:r>
+        <w:rPr>
+          <w:rFonts w:ascii="Consolas" w:hAnsi="Consolas" w:cs="Consolas"/>
+          <w:sz w:val="20"/>
+        </w:rPr>
+        <w:t>A like B : find records whose A fields string includes string B</w:t>
+      </w:r>
+      <w:r>
+        <w:rPr>
+          <w:rFonts w:ascii="Consolas" w:hAnsi="Consolas" w:cs="Consolas"/>
+          <w:sz w:val="20"/>
+        </w:rPr>
+        <w:t xml:space="preserve"> </w:t>
+      </w:r>
+    </w:p>
+    <w:p>
+      <w:pPr>
+        <w:pStyle w:val="a3"/>
+        <w:ind w:left="1440" w:right="27"/>
+        <w:rPr>
+          <w:rFonts w:ascii="Consolas" w:hAnsi="Consolas" w:cs="Consolas"/>
+          <w:sz w:val="20"/>
+        </w:rPr>
+      </w:pPr>
+    </w:p>
+    <w:p>
+      <w:pPr>
+        <w:pStyle w:val="a3"/>
+        <w:numPr>
+          <w:ilvl w:val="0"/>
+          <w:numId w:val="2"/>
+        </w:numPr>
+        <w:ind w:right="27"/>
+        <w:rPr>
+          <w:rFonts w:ascii="Consolas" w:hAnsi="Consolas" w:cs="Consolas"/>
+          <w:sz w:val="20"/>
+        </w:rPr>
+      </w:pPr>
+      <w:r>
+        <w:rPr>
+          <w:rFonts w:ascii="Consolas" w:hAnsi="Consolas" w:cs="Consolas"/>
+          <w:sz w:val="20"/>
+        </w:rPr>
+        <w:t>Operators’ Order</w:t>
+      </w:r>
+    </w:p>
+    <w:p>
+      <w:pPr>
+        <w:pStyle w:val="a3"/>
+        <w:numPr>
+          <w:ilvl w:val="1"/>
+          <w:numId w:val="2"/>
+        </w:numPr>
+        <w:ind w:right="27"/>
+        <w:rPr>
+          <w:rFonts w:ascii="Consolas" w:hAnsi="Consolas" w:cs="Consolas"/>
+          <w:sz w:val="20"/>
+        </w:rPr>
+      </w:pPr>
+      <w:r>
+        <w:rPr>
+          <w:rFonts w:ascii="Consolas" w:hAnsi="Consolas" w:cs="Consolas"/>
+          <w:sz w:val="20"/>
+        </w:rPr>
+        <w:t>Process “&gt;, &lt;. =, &gt;=, &lt;=, !=, like” operator first, and combine this result with “&amp;&amp;, ||, AND, OR” from left to right</w:t>
+      </w:r>
+    </w:p>
+    <w:p>
+      <w:pPr>
+        <w:pStyle w:val="a3"/>
+        <w:ind w:left="1440" w:right="27"/>
+        <w:rPr>
+          <w:rFonts w:ascii="Consolas" w:hAnsi="Consolas" w:cs="Consolas"/>
+          <w:sz w:val="20"/>
+        </w:rPr>
+      </w:pPr>
+    </w:p>
+    <w:p>
+      <w:pPr>
+        <w:pStyle w:val="a3"/>
+        <w:numPr>
+          <w:ilvl w:val="0"/>
+          <w:numId w:val="2"/>
+        </w:numPr>
+        <w:ind w:right="27"/>
+        <w:rPr>
+          <w:rFonts w:ascii="Consolas" w:hAnsi="Consolas" w:cs="Consolas"/>
+          <w:sz w:val="20"/>
+        </w:rPr>
+      </w:pPr>
+      <w:r>
+        <w:rPr>
+          <w:rFonts w:ascii="Consolas" w:hAnsi="Consolas" w:cs="Consolas"/>
+          <w:sz w:val="20"/>
+        </w:rPr>
+        <w:t>Error Handling</w:t>
+      </w:r>
+    </w:p>
+    <w:p>
+      <w:pPr>
+        <w:pStyle w:val="a3"/>
+        <w:numPr>
+          <w:ilvl w:val="1"/>
+          <w:numId w:val="2"/>
+        </w:numPr>
+        <w:ind w:right="27"/>
+        <w:rPr>
+          <w:rFonts w:ascii="Consolas" w:hAnsi="Consolas" w:cs="Consolas"/>
+          <w:sz w:val="20"/>
+        </w:rPr>
+      </w:pPr>
+      <w:r>
+        <w:rPr>
+          <w:rFonts w:ascii="Consolas" w:hAnsi="Consolas" w:cs="Consolas"/>
+          <w:sz w:val="20"/>
+        </w:rPr>
+        <w:t xml:space="preserve">If search clause’s parameters number is not correct, field name is not existing, or there is not supported operator, it generates </w:t>
+      </w:r>
+      <w:r>
+        <w:rPr>
+          <w:rFonts w:ascii="Consolas" w:hAnsi="Consolas" w:cs="Consolas"/>
+          <w:sz w:val="20"/>
+        </w:rPr>
+        <w:t>SearchException</w:t>
+      </w:r>
+      <w:r>
+        <w:rPr>
+          <w:rFonts w:ascii="Consolas" w:hAnsi="Consolas" w:cs="Consolas"/>
+          <w:sz w:val="20"/>
+        </w:rPr>
+        <w:t xml:space="preserve">. </w:t>
+      </w:r>
+    </w:p>
+    <w:p>
+      <w:pPr>
+        <w:pStyle w:val="a3"/>
+        <w:ind w:left="1440" w:right="27"/>
+        <w:rPr>
+          <w:rFonts w:ascii="Consolas" w:hAnsi="Consolas" w:cs="Consolas"/>
+          <w:sz w:val="20"/>
+        </w:rPr>
+      </w:pPr>
+      <w:bookmarkStart w:id="0" w:name="_GoBack"/>
+      <w:bookmarkEnd w:id="0"/>
+    </w:p>
+    <w:p>
+      <w:pPr>
+        <w:ind w:right="27"/>
+        <w:rPr>
+          <w:rFonts w:ascii="Consolas" w:hAnsi="Consolas" w:cs="Consolas"/>
+          <w:sz w:val="20"/>
+        </w:rPr>
+      </w:pPr>
+      <w:r>
+        <w:rPr>
+          <w:rFonts w:ascii="Consolas" w:hAnsi="Consolas" w:cs="Consolas"/>
+          <w:sz w:val="20"/>
+        </w:rPr>
+        <w:t>--------------------------------------------------------------------------------------------------</w:t>
       </w:r>
     </w:p>
     <w:p>
@@ -1433,67 +1884,23 @@
           <w:sz w:val="20"/>
         </w:rPr>
       </w:pPr>
-      <w:r>
-        <w:rPr>
-          <w:rFonts w:ascii="Consolas" w:hAnsi="Consolas" w:cs="Consolas"/>
-          <w:sz w:val="20"/>
-        </w:rPr>
-        <w:t>(some select command)</w:t>
-      </w:r>
-    </w:p>
-    <w:p>
-      <w:pPr>
-        <w:ind w:left="720" w:right="27"/>
-        <w:rPr>
-          <w:rFonts w:ascii="Consolas" w:hAnsi="Consolas" w:cs="Consolas"/>
-          <w:sz w:val="20"/>
-        </w:rPr>
-      </w:pPr>
-      <w:r>
-        <w:rPr>
-          <w:rFonts w:ascii="Consolas" w:hAnsi="Consolas" w:cs="Consolas"/>
-          <w:sz w:val="20"/>
-        </w:rPr>
-        <w:t>(some where command (optional))</w:t>
-      </w:r>
-    </w:p>
-    <w:p>
-      <w:pPr>
-        <w:ind w:left="720" w:right="27"/>
-        <w:rPr>
-          <w:rFonts w:ascii="Consolas" w:hAnsi="Consolas" w:cs="Consolas"/>
-          <w:sz w:val="20"/>
-        </w:rPr>
-      </w:pPr>
-      <w:r>
-        <w:rPr>
-          <w:rFonts w:ascii="Consolas" w:hAnsi="Consolas" w:cs="Consolas"/>
-          <w:sz w:val="20"/>
-        </w:rPr>
-        <w:t xml:space="preserve">ORDERBY </w:t>
-      </w:r>
-      <w:r>
-        <w:rPr>
-          <w:rFonts w:ascii="Consolas" w:hAnsi="Consolas" w:cs="Consolas"/>
-          <w:color w:val="0070C0"/>
-          <w:sz w:val="20"/>
-        </w:rPr>
-        <w:t>column</w:t>
-      </w:r>
-      <w:r>
-        <w:rPr>
-          <w:rFonts w:ascii="Consolas" w:hAnsi="Consolas" w:cs="Consolas"/>
-          <w:sz w:val="20"/>
-        </w:rPr>
-        <w:t xml:space="preserve"> </w:t>
-      </w:r>
-      <w:r>
-        <w:rPr>
-          <w:rFonts w:ascii="Consolas" w:hAnsi="Consolas" w:cs="Consolas"/>
-          <w:color w:val="7030A0"/>
-          <w:sz w:val="20"/>
-        </w:rPr>
-        <w:t>direction</w:t>
+    </w:p>
+    <w:p>
+      <w:pPr>
+        <w:ind w:right="27"/>
+        <w:rPr>
+          <w:rFonts w:ascii="Consolas" w:hAnsi="Consolas" w:cs="Consolas"/>
+          <w:b/>
+          <w:sz w:val="20"/>
+        </w:rPr>
+      </w:pPr>
+      <w:r>
+        <w:rPr>
+          <w:rFonts w:ascii="Consolas" w:hAnsi="Consolas" w:cs="Consolas"/>
+          <w:b/>
+          <w:sz w:val="20"/>
+        </w:rPr>
+        <w:t>ORDERBY Command</w:t>
       </w:r>
     </w:p>
     <w:p>
@@ -1514,7 +1921,62 @@
           <w:rFonts w:ascii="Consolas" w:hAnsi="Consolas" w:cs="Consolas"/>
           <w:sz w:val="20"/>
         </w:rPr>
-        <w:t>The user is limited to only one field/column to order by</w:t>
+        <w:t>(some select command)</w:t>
+      </w:r>
+    </w:p>
+    <w:p>
+      <w:pPr>
+        <w:ind w:left="720" w:right="27"/>
+        <w:rPr>
+          <w:rFonts w:ascii="Consolas" w:hAnsi="Consolas" w:cs="Consolas"/>
+          <w:sz w:val="20"/>
+        </w:rPr>
+      </w:pPr>
+      <w:r>
+        <w:rPr>
+          <w:rFonts w:ascii="Consolas" w:hAnsi="Consolas" w:cs="Consolas"/>
+          <w:sz w:val="20"/>
+        </w:rPr>
+        <w:t>(some where command (optional))</w:t>
+      </w:r>
+    </w:p>
+    <w:p>
+      <w:pPr>
+        <w:ind w:left="720" w:right="27"/>
+        <w:rPr>
+          <w:rFonts w:ascii="Consolas" w:hAnsi="Consolas" w:cs="Consolas"/>
+          <w:sz w:val="20"/>
+        </w:rPr>
+      </w:pPr>
+      <w:r>
+        <w:rPr>
+          <w:rFonts w:ascii="Consolas" w:hAnsi="Consolas" w:cs="Consolas"/>
+          <w:sz w:val="20"/>
+        </w:rPr>
+        <w:t xml:space="preserve">ORDERBY </w:t>
+      </w:r>
+      <w:r>
+        <w:rPr>
+          <w:rFonts w:ascii="Consolas" w:hAnsi="Consolas" w:cs="Consolas"/>
+          <w:color w:val="0070C0"/>
+          <w:sz w:val="20"/>
+        </w:rPr>
+        <w:t>column</w:t>
+      </w:r>
+      <w:r>
+        <w:rPr>
+          <w:rFonts w:ascii="Consolas" w:hAnsi="Consolas" w:cs="Consolas"/>
+          <w:sz w:val="20"/>
+        </w:rPr>
+        <w:t xml:space="preserve"> </w:t>
+      </w:r>
+      <w:r>
+        <w:rPr>
+          <w:rFonts w:ascii="Consolas" w:hAnsi="Consolas" w:cs="Consolas"/>
+          <w:color w:val="7030A0"/>
+          <w:sz w:val="20"/>
+        </w:rPr>
+        <w:t>direction</w:t>
       </w:r>
     </w:p>
     <w:p>
@@ -1535,6 +1997,27 @@
           <w:rFonts w:ascii="Consolas" w:hAnsi="Consolas" w:cs="Consolas"/>
           <w:sz w:val="20"/>
         </w:rPr>
+        <w:t>The user is limited to only one field/column to order by</w:t>
+      </w:r>
+    </w:p>
+    <w:p>
+      <w:pPr>
+        <w:pStyle w:val="a3"/>
+        <w:numPr>
+          <w:ilvl w:val="1"/>
+          <w:numId w:val="3"/>
+        </w:numPr>
+        <w:ind w:left="720" w:right="27"/>
+        <w:rPr>
+          <w:rFonts w:ascii="Consolas" w:hAnsi="Consolas" w:cs="Consolas"/>
+          <w:sz w:val="20"/>
+        </w:rPr>
+      </w:pPr>
+      <w:r>
+        <w:rPr>
+          <w:rFonts w:ascii="Consolas" w:hAnsi="Consolas" w:cs="Consolas"/>
+          <w:sz w:val="20"/>
+        </w:rPr>
         <w:t>The values for direction is limited to ASC for ascending and DESC for descending</w:t>
       </w:r>
     </w:p>
@@ -1749,6 +2232,7 @@
           <w:color w:val="E36C0A" w:themeColor="accent6" w:themeShade="BF"/>
           <w:sz w:val="20"/>
         </w:rPr>
+        <w:lastRenderedPageBreak/>
         <w:t>PK</w:t>
       </w:r>
       <w:r>
@@ -2061,419 +2545,6 @@
           <w:sz w:val="20"/>
         </w:rPr>
       </w:pPr>
-    </w:p>
-    <w:p>
-      <w:pPr>
-        <w:ind w:right="27"/>
-        <w:rPr>
-          <w:rFonts w:ascii="Consolas" w:hAnsi="Consolas" w:cs="Consolas"/>
-          <w:b/>
-          <w:sz w:val="20"/>
-        </w:rPr>
-      </w:pPr>
-      <w:r>
-        <w:rPr>
-          <w:rFonts w:ascii="Consolas" w:hAnsi="Consolas" w:cs="Consolas"/>
-          <w:b/>
-          <w:sz w:val="20"/>
-        </w:rPr>
-        <w:t>Search Part Specification -----------------------------------------------------------------</w:t>
-      </w:r>
-    </w:p>
-    <w:p>
-      <w:pPr>
-        <w:pStyle w:val="a3"/>
-        <w:numPr>
-          <w:ilvl w:val="0"/>
-          <w:numId w:val="2"/>
-        </w:numPr>
-        <w:ind w:right="27"/>
-        <w:rPr>
-          <w:rFonts w:ascii="Consolas" w:hAnsi="Consolas" w:cs="Consolas"/>
-          <w:sz w:val="20"/>
-        </w:rPr>
-      </w:pPr>
-      <w:r>
-        <w:rPr>
-          <w:rFonts w:ascii="Consolas" w:hAnsi="Consolas" w:cs="Consolas"/>
-          <w:sz w:val="20"/>
-        </w:rPr>
-        <w:t>Supported Operators</w:t>
-      </w:r>
-    </w:p>
-    <w:p>
-      <w:pPr>
-        <w:pStyle w:val="a3"/>
-        <w:numPr>
-          <w:ilvl w:val="1"/>
-          <w:numId w:val="2"/>
-        </w:numPr>
-        <w:ind w:right="27"/>
-        <w:rPr>
-          <w:rFonts w:ascii="Consolas" w:hAnsi="Consolas" w:cs="Consolas"/>
-          <w:sz w:val="20"/>
-        </w:rPr>
-      </w:pPr>
-      <w:r>
-        <w:rPr>
-          <w:rFonts w:ascii="Consolas" w:hAnsi="Consolas" w:cs="Consolas"/>
-          <w:sz w:val="20"/>
-        </w:rPr>
-        <w:t>&gt;, &lt;, =, &gt;=, &lt;=, !=, like (Case Insensitive)</w:t>
-      </w:r>
-    </w:p>
-    <w:p>
-      <w:pPr>
-        <w:pStyle w:val="a3"/>
-        <w:numPr>
-          <w:ilvl w:val="1"/>
-          <w:numId w:val="2"/>
-        </w:numPr>
-        <w:ind w:right="27"/>
-        <w:rPr>
-          <w:rFonts w:ascii="Consolas" w:hAnsi="Consolas" w:cs="Consolas"/>
-          <w:sz w:val="20"/>
-        </w:rPr>
-      </w:pPr>
-      <w:r>
-        <w:rPr>
-          <w:rFonts w:ascii="Consolas" w:hAnsi="Consolas" w:cs="Consolas"/>
-          <w:sz w:val="20"/>
-        </w:rPr>
-        <w:t xml:space="preserve">&amp;&amp;, ||, AND, OR (Case Insensitive) </w:t>
-      </w:r>
-    </w:p>
-    <w:p>
-      <w:pPr>
-        <w:pStyle w:val="a3"/>
-        <w:ind w:left="1440" w:right="27"/>
-        <w:rPr>
-          <w:rFonts w:ascii="Consolas" w:hAnsi="Consolas" w:cs="Consolas"/>
-          <w:sz w:val="20"/>
-        </w:rPr>
-      </w:pPr>
-    </w:p>
-    <w:p>
-      <w:pPr>
-        <w:pStyle w:val="a3"/>
-        <w:numPr>
-          <w:ilvl w:val="0"/>
-          <w:numId w:val="2"/>
-        </w:numPr>
-        <w:ind w:right="27"/>
-        <w:rPr>
-          <w:rFonts w:ascii="Consolas" w:hAnsi="Consolas" w:cs="Consolas"/>
-          <w:sz w:val="20"/>
-        </w:rPr>
-      </w:pPr>
-      <w:r>
-        <w:rPr>
-          <w:rFonts w:ascii="Consolas" w:hAnsi="Consolas" w:cs="Consolas"/>
-          <w:sz w:val="20"/>
-        </w:rPr>
-        <w:t>Description Operators</w:t>
-      </w:r>
-    </w:p>
-    <w:p>
-      <w:pPr>
-        <w:pStyle w:val="a3"/>
-        <w:numPr>
-          <w:ilvl w:val="1"/>
-          <w:numId w:val="2"/>
-        </w:numPr>
-        <w:ind w:right="27"/>
-        <w:rPr>
-          <w:rFonts w:ascii="Consolas" w:hAnsi="Consolas" w:cs="Consolas"/>
-          <w:sz w:val="20"/>
-        </w:rPr>
-      </w:pPr>
-      <w:r>
-        <w:rPr>
-          <w:rFonts w:ascii="Consolas" w:hAnsi="Consolas" w:cs="Consolas"/>
-          <w:sz w:val="20"/>
-        </w:rPr>
-        <w:t>A &gt; B : find records whose A field’s value is bigger than B value</w:t>
-      </w:r>
-    </w:p>
-    <w:p>
-      <w:pPr>
-        <w:pStyle w:val="a3"/>
-        <w:numPr>
-          <w:ilvl w:val="1"/>
-          <w:numId w:val="2"/>
-        </w:numPr>
-        <w:ind w:right="27"/>
-        <w:rPr>
-          <w:rFonts w:ascii="Consolas" w:hAnsi="Consolas" w:cs="Consolas"/>
-          <w:sz w:val="20"/>
-        </w:rPr>
-      </w:pPr>
-      <w:r>
-        <w:rPr>
-          <w:rFonts w:ascii="Consolas" w:hAnsi="Consolas" w:cs="Consolas"/>
-          <w:sz w:val="20"/>
-        </w:rPr>
-        <w:t>A &gt;= B : find records whose A field’s value is bigger than or equal to B value</w:t>
-      </w:r>
-    </w:p>
-    <w:p>
-      <w:pPr>
-        <w:pStyle w:val="a3"/>
-        <w:numPr>
-          <w:ilvl w:val="1"/>
-          <w:numId w:val="2"/>
-        </w:numPr>
-        <w:ind w:right="27"/>
-        <w:rPr>
-          <w:rFonts w:ascii="Consolas" w:hAnsi="Consolas" w:cs="Consolas"/>
-          <w:sz w:val="20"/>
-        </w:rPr>
-      </w:pPr>
-      <w:r>
-        <w:rPr>
-          <w:rFonts w:ascii="Consolas" w:hAnsi="Consolas" w:cs="Consolas"/>
-          <w:sz w:val="20"/>
-        </w:rPr>
-        <w:t>A = B : find records whose A field’s value is equal to B value</w:t>
-      </w:r>
-    </w:p>
-    <w:p>
-      <w:pPr>
-        <w:pStyle w:val="a3"/>
-        <w:numPr>
-          <w:ilvl w:val="1"/>
-          <w:numId w:val="2"/>
-        </w:numPr>
-        <w:ind w:right="27"/>
-        <w:rPr>
-          <w:rFonts w:ascii="Consolas" w:hAnsi="Consolas" w:cs="Consolas"/>
-          <w:sz w:val="20"/>
-        </w:rPr>
-      </w:pPr>
-      <w:r>
-        <w:rPr>
-          <w:rFonts w:ascii="Consolas" w:hAnsi="Consolas" w:cs="Consolas"/>
-          <w:sz w:val="20"/>
-        </w:rPr>
-        <w:t>A &lt; B : find records whose A field’s value is smaller than B value</w:t>
-      </w:r>
-    </w:p>
-    <w:p>
-      <w:pPr>
-        <w:pStyle w:val="a3"/>
-        <w:numPr>
-          <w:ilvl w:val="1"/>
-          <w:numId w:val="2"/>
-        </w:numPr>
-        <w:ind w:right="27"/>
-        <w:rPr>
-          <w:rFonts w:ascii="Consolas" w:hAnsi="Consolas" w:cs="Consolas"/>
-          <w:sz w:val="20"/>
-        </w:rPr>
-      </w:pPr>
-      <w:r>
-        <w:rPr>
-          <w:rFonts w:ascii="Consolas" w:hAnsi="Consolas" w:cs="Consolas"/>
-          <w:sz w:val="20"/>
-        </w:rPr>
-        <w:t>A &lt;= B : find records whose A field’s value is smaller than or equal to B value</w:t>
-      </w:r>
-    </w:p>
-    <w:p>
-      <w:pPr>
-        <w:pStyle w:val="a3"/>
-        <w:numPr>
-          <w:ilvl w:val="1"/>
-          <w:numId w:val="2"/>
-        </w:numPr>
-        <w:ind w:right="27"/>
-        <w:rPr>
-          <w:rFonts w:ascii="Consolas" w:hAnsi="Consolas" w:cs="Consolas"/>
-          <w:sz w:val="20"/>
-        </w:rPr>
-      </w:pPr>
-      <w:r>
-        <w:rPr>
-          <w:rFonts w:ascii="Consolas" w:hAnsi="Consolas" w:cs="Consolas"/>
-          <w:sz w:val="20"/>
-        </w:rPr>
-        <w:t>A != B : find records whose A field’s value is not equal to B value</w:t>
-      </w:r>
-    </w:p>
-    <w:p>
-      <w:pPr>
-        <w:pStyle w:val="a3"/>
-        <w:numPr>
-          <w:ilvl w:val="1"/>
-          <w:numId w:val="2"/>
-        </w:numPr>
-        <w:ind w:right="27"/>
-        <w:rPr>
-          <w:rFonts w:ascii="Consolas" w:hAnsi="Consolas" w:cs="Consolas"/>
-          <w:sz w:val="20"/>
-        </w:rPr>
-      </w:pPr>
-      <w:r>
-        <w:rPr>
-          <w:rFonts w:ascii="Consolas" w:hAnsi="Consolas" w:cs="Consolas"/>
-          <w:sz w:val="20"/>
-        </w:rPr>
-        <w:t>A like B : find records whose A fields string includes string B</w:t>
-      </w:r>
-      <w:r>
-        <w:rPr>
-          <w:rFonts w:ascii="Consolas" w:hAnsi="Consolas" w:cs="Consolas"/>
-          <w:sz w:val="20"/>
-        </w:rPr>
-        <w:t xml:space="preserve"> </w:t>
-      </w:r>
-    </w:p>
-    <w:p>
-      <w:pPr>
-        <w:pStyle w:val="a3"/>
-        <w:ind w:left="1440" w:right="27"/>
-        <w:rPr>
-          <w:rFonts w:ascii="Consolas" w:hAnsi="Consolas" w:cs="Consolas"/>
-          <w:sz w:val="20"/>
-        </w:rPr>
-      </w:pPr>
-    </w:p>
-    <w:p>
-      <w:pPr>
-        <w:pStyle w:val="a3"/>
-        <w:numPr>
-          <w:ilvl w:val="0"/>
-          <w:numId w:val="2"/>
-        </w:numPr>
-        <w:ind w:right="27"/>
-        <w:rPr>
-          <w:rFonts w:ascii="Consolas" w:hAnsi="Consolas" w:cs="Consolas"/>
-          <w:sz w:val="20"/>
-        </w:rPr>
-      </w:pPr>
-      <w:r>
-        <w:rPr>
-          <w:rFonts w:ascii="Consolas" w:hAnsi="Consolas" w:cs="Consolas"/>
-          <w:sz w:val="20"/>
-        </w:rPr>
-        <w:t>Operators’ Order</w:t>
-      </w:r>
-    </w:p>
-    <w:p>
-      <w:pPr>
-        <w:pStyle w:val="a3"/>
-        <w:numPr>
-          <w:ilvl w:val="1"/>
-          <w:numId w:val="2"/>
-        </w:numPr>
-        <w:ind w:right="27"/>
-        <w:rPr>
-          <w:rFonts w:ascii="Consolas" w:hAnsi="Consolas" w:cs="Consolas"/>
-          <w:sz w:val="20"/>
-        </w:rPr>
-      </w:pPr>
-      <w:r>
-        <w:rPr>
-          <w:rFonts w:ascii="Consolas" w:hAnsi="Consolas" w:cs="Consolas"/>
-          <w:sz w:val="20"/>
-        </w:rPr>
-        <w:lastRenderedPageBreak/>
-        <w:t>Process “&gt;, &lt;. =, &gt;=, &lt;=, !=, like” operator first, and combine this result with “&amp;&amp;, ||, AND, OR” from left to right</w:t>
-      </w:r>
-    </w:p>
-    <w:p>
-      <w:pPr>
-        <w:pStyle w:val="a3"/>
-        <w:ind w:left="1440" w:right="27"/>
-        <w:rPr>
-          <w:rFonts w:ascii="Consolas" w:hAnsi="Consolas" w:cs="Consolas"/>
-          <w:sz w:val="20"/>
-        </w:rPr>
-      </w:pPr>
-    </w:p>
-    <w:p>
-      <w:pPr>
-        <w:pStyle w:val="a3"/>
-        <w:numPr>
-          <w:ilvl w:val="0"/>
-          <w:numId w:val="2"/>
-        </w:numPr>
-        <w:ind w:right="27"/>
-        <w:rPr>
-          <w:rFonts w:ascii="Consolas" w:hAnsi="Consolas" w:cs="Consolas"/>
-          <w:sz w:val="20"/>
-        </w:rPr>
-      </w:pPr>
-      <w:r>
-        <w:rPr>
-          <w:rFonts w:ascii="Consolas" w:hAnsi="Consolas" w:cs="Consolas"/>
-          <w:sz w:val="20"/>
-        </w:rPr>
-        <w:t>Error Handling</w:t>
-      </w:r>
-    </w:p>
-    <w:p>
-      <w:pPr>
-        <w:pStyle w:val="a3"/>
-        <w:numPr>
-          <w:ilvl w:val="1"/>
-          <w:numId w:val="2"/>
-        </w:numPr>
-        <w:ind w:right="27"/>
-        <w:rPr>
-          <w:rFonts w:ascii="Consolas" w:hAnsi="Consolas" w:cs="Consolas"/>
-          <w:sz w:val="20"/>
-        </w:rPr>
-      </w:pPr>
-      <w:r>
-        <w:rPr>
-          <w:rFonts w:ascii="Consolas" w:hAnsi="Consolas" w:cs="Consolas"/>
-          <w:sz w:val="20"/>
-        </w:rPr>
-        <w:t xml:space="preserve">If search clause’s parameters number is not correct, field name is not existing, or there is not supported operator, it generates </w:t>
-      </w:r>
-      <w:r>
-        <w:rPr>
-          <w:rFonts w:ascii="Consolas" w:hAnsi="Consolas" w:cs="Consolas"/>
-          <w:sz w:val="20"/>
-        </w:rPr>
-        <w:t>SearchException</w:t>
-      </w:r>
-      <w:r>
-        <w:rPr>
-          <w:rFonts w:ascii="Consolas" w:hAnsi="Consolas" w:cs="Consolas"/>
-          <w:sz w:val="20"/>
-        </w:rPr>
-        <w:t xml:space="preserve">. </w:t>
-      </w:r>
-    </w:p>
-    <w:p>
-      <w:pPr>
-        <w:pStyle w:val="a3"/>
-        <w:ind w:left="1440" w:right="27"/>
-        <w:rPr>
-          <w:rFonts w:ascii="Consolas" w:hAnsi="Consolas" w:cs="Consolas"/>
-          <w:sz w:val="20"/>
-        </w:rPr>
-      </w:pPr>
-    </w:p>
-    <w:p>
-      <w:pPr>
-        <w:ind w:right="27"/>
-        <w:rPr>
-          <w:rFonts w:ascii="Consolas" w:hAnsi="Consolas" w:cs="Consolas"/>
-          <w:sz w:val="20"/>
-        </w:rPr>
-      </w:pPr>
-      <w:r>
-        <w:rPr>
-          <w:rFonts w:ascii="Consolas" w:hAnsi="Consolas" w:cs="Consolas"/>
-          <w:sz w:val="20"/>
-        </w:rPr>
-        <w:t>--------------------------------------------------------------------------------------------------</w:t>
-      </w:r>
-      <w:bookmarkStart w:id="0" w:name="_GoBack"/>
-      <w:bookmarkEnd w:id="0"/>
     </w:p>
     <w:sectPr>
       <w:pgSz w:w="12240" w:h="15840"/>
@@ -3744,7 +3815,7 @@
     <w:lsdException w:name="Table Web 2" w:semiHidden="1" w:unhideWhenUsed="1"/>
     <w:lsdException w:name="Table Web 3" w:semiHidden="1" w:unhideWhenUsed="1"/>
     <w:lsdException w:name="Balloon Text" w:semiHidden="1" w:unhideWhenUsed="1"/>
-    <w:lsdException w:name="Table Grid" w:semiHidden="1" w:uiPriority="59" w:unhideWhenUsed="1"/>
+    <w:lsdException w:name="Table Grid" w:uiPriority="59"/>
     <w:lsdException w:name="Table Theme" w:semiHidden="1" w:unhideWhenUsed="1"/>
     <w:lsdException w:name="Placeholder Text" w:semiHidden="1"/>
     <w:lsdException w:name="No Spacing" w:uiPriority="1" w:qFormat="1"/>

</xml_diff>

<commit_message>
Speculative completion of the Controller-side error handling with the exception of data-type checking in the UPDATE and INSERT commands. Update error messages to be more informative.
</commit_message>
<xml_diff>
--- a/doc/Project Specification.docx
+++ b/doc/Project Specification.docx
@@ -1,6 +1,6 @@
 
 <file path=word/document.xml><?xml version="1.0" encoding="utf-8"?>
-<w:document xmlns:wpc="http://schemas.microsoft.com/office/word/2010/wordprocessingCanvas" xmlns:cx="http://schemas.microsoft.com/office/drawing/2014/chartex" xmlns:cx1="http://schemas.microsoft.com/office/drawing/2015/9/8/chartex" xmlns:cx2="http://schemas.microsoft.com/office/drawing/2015/10/21/chartex" xmlns:mc="http://schemas.openxmlformats.org/markup-compatibility/2006" xmlns:o="urn:schemas-microsoft-com:office:office" xmlns:r="http://schemas.openxmlformats.org/officeDocument/2006/relationships" xmlns:m="http://schemas.openxmlformats.org/officeDocument/2006/math" xmlns:v="urn:schemas-microsoft-com:vml" xmlns:wp14="http://schemas.microsoft.com/office/word/2010/wordprocessingDrawing" xmlns:wp="http://schemas.openxmlformats.org/drawingml/2006/wordprocessingDrawing" xmlns:w10="urn:schemas-microsoft-com:office:word" xmlns:w="http://schemas.openxmlformats.org/wordprocessingml/2006/main" xmlns:w14="http://schemas.microsoft.com/office/word/2010/wordml" xmlns:w15="http://schemas.microsoft.com/office/word/2012/wordml" xmlns:w16se="http://schemas.microsoft.com/office/word/2015/wordml/symex" xmlns:wpg="http://schemas.microsoft.com/office/word/2010/wordprocessingGroup" xmlns:wpi="http://schemas.microsoft.com/office/word/2010/wordprocessingInk" xmlns:wne="http://schemas.microsoft.com/office/word/2006/wordml" xmlns:wps="http://schemas.microsoft.com/office/word/2010/wordprocessingShape" mc:Ignorable="w14 w15 w16se wp14">
+<w:document xmlns:ve="http://schemas.openxmlformats.org/markup-compatibility/2006" xmlns:o="urn:schemas-microsoft-com:office:office" xmlns:r="http://schemas.openxmlformats.org/officeDocument/2006/relationships" xmlns:m="http://schemas.openxmlformats.org/officeDocument/2006/math" xmlns:v="urn:schemas-microsoft-com:vml" xmlns:wp="http://schemas.openxmlformats.org/drawingml/2006/wordprocessingDrawing" xmlns:w10="urn:schemas-microsoft-com:office:word" xmlns:w="http://schemas.openxmlformats.org/wordprocessingml/2006/main" xmlns:wne="http://schemas.microsoft.com/office/word/2006/wordml">
   <w:body>
     <w:p>
       <w:pPr>
@@ -147,7 +147,7 @@
     </w:p>
     <w:p>
       <w:pPr>
-        <w:pStyle w:val="a3"/>
+        <w:pStyle w:val="ListParagraph"/>
         <w:numPr>
           <w:ilvl w:val="0"/>
           <w:numId w:val="1"/>
@@ -168,7 +168,7 @@
     </w:p>
     <w:p>
       <w:pPr>
-        <w:pStyle w:val="a3"/>
+        <w:pStyle w:val="ListParagraph"/>
         <w:numPr>
           <w:ilvl w:val="1"/>
           <w:numId w:val="1"/>
@@ -210,7 +210,7 @@
     </w:p>
     <w:p>
       <w:pPr>
-        <w:pStyle w:val="a3"/>
+        <w:pStyle w:val="ListParagraph"/>
         <w:numPr>
           <w:ilvl w:val="1"/>
           <w:numId w:val="1"/>
@@ -231,7 +231,7 @@
     </w:p>
     <w:p>
       <w:pPr>
-        <w:pStyle w:val="a3"/>
+        <w:pStyle w:val="ListParagraph"/>
         <w:numPr>
           <w:ilvl w:val="2"/>
           <w:numId w:val="1"/>
@@ -252,7 +252,7 @@
     </w:p>
     <w:p>
       <w:pPr>
-        <w:pStyle w:val="a3"/>
+        <w:pStyle w:val="ListParagraph"/>
         <w:numPr>
           <w:ilvl w:val="2"/>
           <w:numId w:val="1"/>
@@ -273,7 +273,7 @@
     </w:p>
     <w:p>
       <w:pPr>
-        <w:pStyle w:val="a3"/>
+        <w:pStyle w:val="ListParagraph"/>
         <w:numPr>
           <w:ilvl w:val="2"/>
           <w:numId w:val="1"/>
@@ -294,7 +294,7 @@
     </w:p>
     <w:p>
       <w:pPr>
-        <w:pStyle w:val="a3"/>
+        <w:pStyle w:val="ListParagraph"/>
         <w:numPr>
           <w:ilvl w:val="2"/>
           <w:numId w:val="1"/>
@@ -315,7 +315,7 @@
     </w:p>
     <w:p>
       <w:pPr>
-        <w:pStyle w:val="a3"/>
+        <w:pStyle w:val="ListParagraph"/>
         <w:numPr>
           <w:ilvl w:val="0"/>
           <w:numId w:val="1"/>
@@ -336,7 +336,7 @@
     </w:p>
     <w:p>
       <w:pPr>
-        <w:pStyle w:val="a3"/>
+        <w:pStyle w:val="ListParagraph"/>
         <w:numPr>
           <w:ilvl w:val="1"/>
           <w:numId w:val="1"/>
@@ -357,7 +357,7 @@
     </w:p>
     <w:p>
       <w:pPr>
-        <w:pStyle w:val="a3"/>
+        <w:pStyle w:val="ListParagraph"/>
         <w:numPr>
           <w:ilvl w:val="1"/>
           <w:numId w:val="1"/>
@@ -378,7 +378,7 @@
     </w:p>
     <w:p>
       <w:pPr>
-        <w:pStyle w:val="a3"/>
+        <w:pStyle w:val="ListParagraph"/>
         <w:numPr>
           <w:ilvl w:val="0"/>
           <w:numId w:val="1"/>
@@ -399,7 +399,7 @@
     </w:p>
     <w:p>
       <w:pPr>
-        <w:pStyle w:val="a3"/>
+        <w:pStyle w:val="ListParagraph"/>
         <w:numPr>
           <w:ilvl w:val="1"/>
           <w:numId w:val="1"/>
@@ -420,7 +420,7 @@
     </w:p>
     <w:p>
       <w:pPr>
-        <w:pStyle w:val="a3"/>
+        <w:pStyle w:val="ListParagraph"/>
         <w:numPr>
           <w:ilvl w:val="0"/>
           <w:numId w:val="1"/>
@@ -441,7 +441,7 @@
     </w:p>
     <w:p>
       <w:pPr>
-        <w:pStyle w:val="a3"/>
+        <w:pStyle w:val="ListParagraph"/>
         <w:numPr>
           <w:ilvl w:val="1"/>
           <w:numId w:val="1"/>
@@ -462,7 +462,7 @@
     </w:p>
     <w:p>
       <w:pPr>
-        <w:pStyle w:val="a3"/>
+        <w:pStyle w:val="ListParagraph"/>
         <w:numPr>
           <w:ilvl w:val="1"/>
           <w:numId w:val="1"/>
@@ -483,7 +483,7 @@
     </w:p>
     <w:p>
       <w:pPr>
-        <w:pStyle w:val="a3"/>
+        <w:pStyle w:val="ListParagraph"/>
         <w:numPr>
           <w:ilvl w:val="1"/>
           <w:numId w:val="1"/>
@@ -504,7 +504,7 @@
     </w:p>
     <w:p>
       <w:pPr>
-        <w:pStyle w:val="a3"/>
+        <w:pStyle w:val="ListParagraph"/>
         <w:numPr>
           <w:ilvl w:val="1"/>
           <w:numId w:val="1"/>
@@ -525,7 +525,7 @@
     </w:p>
     <w:p>
       <w:pPr>
-        <w:pStyle w:val="a3"/>
+        <w:pStyle w:val="ListParagraph"/>
         <w:numPr>
           <w:ilvl w:val="1"/>
           <w:numId w:val="1"/>
@@ -546,7 +546,7 @@
     </w:p>
     <w:p>
       <w:pPr>
-        <w:pStyle w:val="a3"/>
+        <w:pStyle w:val="ListParagraph"/>
         <w:numPr>
           <w:ilvl w:val="1"/>
           <w:numId w:val="1"/>
@@ -567,7 +567,7 @@
     </w:p>
     <w:p>
       <w:pPr>
-        <w:pStyle w:val="a3"/>
+        <w:pStyle w:val="ListParagraph"/>
         <w:numPr>
           <w:ilvl w:val="1"/>
           <w:numId w:val="1"/>
@@ -588,7 +588,7 @@
     </w:p>
     <w:p>
       <w:pPr>
-        <w:pStyle w:val="a3"/>
+        <w:pStyle w:val="ListParagraph"/>
         <w:numPr>
           <w:ilvl w:val="1"/>
           <w:numId w:val="1"/>
@@ -609,7 +609,7 @@
     </w:p>
     <w:p>
       <w:pPr>
-        <w:pStyle w:val="a3"/>
+        <w:pStyle w:val="ListParagraph"/>
         <w:numPr>
           <w:ilvl w:val="1"/>
           <w:numId w:val="1"/>
@@ -630,7 +630,7 @@
     </w:p>
     <w:p>
       <w:pPr>
-        <w:pStyle w:val="a3"/>
+        <w:pStyle w:val="ListParagraph"/>
         <w:numPr>
           <w:ilvl w:val="1"/>
           <w:numId w:val="1"/>
@@ -651,7 +651,7 @@
     </w:p>
     <w:p>
       <w:pPr>
-        <w:pStyle w:val="a3"/>
+        <w:pStyle w:val="ListParagraph"/>
         <w:numPr>
           <w:ilvl w:val="1"/>
           <w:numId w:val="1"/>
@@ -672,7 +672,7 @@
     </w:p>
     <w:p>
       <w:pPr>
-        <w:pStyle w:val="a3"/>
+        <w:pStyle w:val="ListParagraph"/>
         <w:numPr>
           <w:ilvl w:val="1"/>
           <w:numId w:val="1"/>
@@ -693,7 +693,7 @@
     </w:p>
     <w:p>
       <w:pPr>
-        <w:pStyle w:val="a3"/>
+        <w:pStyle w:val="ListParagraph"/>
         <w:numPr>
           <w:ilvl w:val="1"/>
           <w:numId w:val="1"/>
@@ -714,7 +714,7 @@
     </w:p>
     <w:p>
       <w:pPr>
-        <w:pStyle w:val="a3"/>
+        <w:pStyle w:val="ListParagraph"/>
         <w:numPr>
           <w:ilvl w:val="1"/>
           <w:numId w:val="1"/>
@@ -804,7 +804,7 @@
     </w:p>
     <w:p>
       <w:pPr>
-        <w:pStyle w:val="a3"/>
+        <w:pStyle w:val="ListParagraph"/>
         <w:numPr>
           <w:ilvl w:val="1"/>
           <w:numId w:val="3"/>
@@ -874,13 +874,6 @@
       <w:r>
         <w:rPr>
           <w:rFonts w:ascii="Consolas" w:hAnsi="Consolas" w:cs="Consolas"/>
-          <w:sz w:val="20"/>
-        </w:rPr>
-        <w:t xml:space="preserve"> </w:t>
-      </w:r>
-      <w:r>
-        <w:rPr>
-          <w:rFonts w:ascii="Consolas" w:hAnsi="Consolas" w:cs="Consolas"/>
           <w:color w:val="FF0000"/>
           <w:sz w:val="20"/>
         </w:rPr>
@@ -913,13 +906,6 @@
       <w:r>
         <w:rPr>
           <w:rFonts w:ascii="Consolas" w:hAnsi="Consolas" w:cs="Consolas"/>
-          <w:sz w:val="20"/>
-        </w:rPr>
-        <w:t xml:space="preserve"> </w:t>
-      </w:r>
-      <w:r>
-        <w:rPr>
-          <w:rFonts w:ascii="Consolas" w:hAnsi="Consolas" w:cs="Consolas"/>
           <w:color w:val="FF0000"/>
           <w:sz w:val="20"/>
         </w:rPr>
@@ -960,13 +946,6 @@
       <w:r>
         <w:rPr>
           <w:rFonts w:ascii="Consolas" w:hAnsi="Consolas" w:cs="Consolas"/>
-          <w:sz w:val="20"/>
-        </w:rPr>
-        <w:t xml:space="preserve"> </w:t>
-      </w:r>
-      <w:r>
-        <w:rPr>
-          <w:rFonts w:ascii="Consolas" w:hAnsi="Consolas" w:cs="Consolas"/>
           <w:color w:val="FF0000"/>
           <w:sz w:val="20"/>
         </w:rPr>
@@ -1016,7 +995,7 @@
     </w:p>
     <w:p>
       <w:pPr>
-        <w:pStyle w:val="a3"/>
+        <w:pStyle w:val="ListParagraph"/>
         <w:numPr>
           <w:ilvl w:val="1"/>
           <w:numId w:val="3"/>
@@ -1037,7 +1016,7 @@
     </w:p>
     <w:p>
       <w:pPr>
-        <w:pStyle w:val="a3"/>
+        <w:pStyle w:val="ListParagraph"/>
         <w:numPr>
           <w:ilvl w:val="1"/>
           <w:numId w:val="3"/>
@@ -1058,7 +1037,7 @@
     </w:p>
     <w:p>
       <w:pPr>
-        <w:pStyle w:val="a3"/>
+        <w:pStyle w:val="ListParagraph"/>
         <w:numPr>
           <w:ilvl w:val="1"/>
           <w:numId w:val="3"/>
@@ -1097,7 +1076,7 @@
     </w:p>
     <w:p>
       <w:pPr>
-        <w:pStyle w:val="a3"/>
+        <w:pStyle w:val="ListParagraph"/>
         <w:numPr>
           <w:ilvl w:val="0"/>
           <w:numId w:val="9"/>
@@ -1171,7 +1150,7 @@
     </w:p>
     <w:p>
       <w:pPr>
-        <w:pStyle w:val="a3"/>
+        <w:pStyle w:val="ListParagraph"/>
         <w:numPr>
           <w:ilvl w:val="0"/>
           <w:numId w:val="9"/>
@@ -1278,7 +1257,7 @@
     </w:p>
     <w:p>
       <w:pPr>
-        <w:pStyle w:val="a3"/>
+        <w:pStyle w:val="ListParagraph"/>
         <w:numPr>
           <w:ilvl w:val="1"/>
           <w:numId w:val="3"/>
@@ -1346,13 +1325,6 @@
       <w:r>
         <w:rPr>
           <w:rFonts w:ascii="Consolas" w:hAnsi="Consolas" w:cs="Consolas"/>
-          <w:sz w:val="20"/>
-        </w:rPr>
-        <w:t xml:space="preserve"> </w:t>
-      </w:r>
-      <w:r>
-        <w:rPr>
-          <w:rFonts w:ascii="Consolas" w:hAnsi="Consolas" w:cs="Consolas"/>
           <w:color w:val="0070C0"/>
           <w:sz w:val="20"/>
         </w:rPr>
@@ -1408,7 +1380,7 @@
     </w:p>
     <w:p>
       <w:pPr>
-        <w:pStyle w:val="a3"/>
+        <w:pStyle w:val="ListParagraph"/>
         <w:numPr>
           <w:ilvl w:val="1"/>
           <w:numId w:val="3"/>
@@ -1429,7 +1401,7 @@
     </w:p>
     <w:p>
       <w:pPr>
-        <w:pStyle w:val="a3"/>
+        <w:pStyle w:val="ListParagraph"/>
         <w:ind w:right="27"/>
         <w:rPr>
           <w:rFonts w:ascii="Consolas" w:hAnsi="Consolas" w:cs="Consolas"/>
@@ -1452,20 +1424,12 @@
           <w:b/>
           <w:sz w:val="20"/>
         </w:rPr>
-        <w:t>----------</w:t>
-      </w:r>
-      <w:r>
-        <w:rPr>
-          <w:rFonts w:ascii="Consolas" w:hAnsi="Consolas" w:cs="Consolas"/>
-          <w:b/>
-          <w:sz w:val="20"/>
-        </w:rPr>
-        <w:t>Search Part Specification ---------------------------------------------------------</w:t>
-      </w:r>
-    </w:p>
-    <w:p>
-      <w:pPr>
-        <w:pStyle w:val="a3"/>
+        <w:t>----------Search Part Specification ---------------------------------------------------------</w:t>
+      </w:r>
+    </w:p>
+    <w:p>
+      <w:pPr>
+        <w:pStyle w:val="ListParagraph"/>
         <w:numPr>
           <w:ilvl w:val="0"/>
           <w:numId w:val="2"/>
@@ -1486,7 +1450,7 @@
     </w:p>
     <w:p>
       <w:pPr>
-        <w:pStyle w:val="a3"/>
+        <w:pStyle w:val="ListParagraph"/>
         <w:numPr>
           <w:ilvl w:val="1"/>
           <w:numId w:val="2"/>
@@ -1507,7 +1471,7 @@
     </w:p>
     <w:p>
       <w:pPr>
-        <w:pStyle w:val="a3"/>
+        <w:pStyle w:val="ListParagraph"/>
         <w:numPr>
           <w:ilvl w:val="1"/>
           <w:numId w:val="2"/>
@@ -1528,7 +1492,7 @@
     </w:p>
     <w:p>
       <w:pPr>
-        <w:pStyle w:val="a3"/>
+        <w:pStyle w:val="ListParagraph"/>
         <w:ind w:left="1440" w:right="27"/>
         <w:rPr>
           <w:rFonts w:ascii="Consolas" w:hAnsi="Consolas" w:cs="Consolas"/>
@@ -1538,7 +1502,7 @@
     </w:p>
     <w:p>
       <w:pPr>
-        <w:pStyle w:val="a3"/>
+        <w:pStyle w:val="ListParagraph"/>
         <w:numPr>
           <w:ilvl w:val="0"/>
           <w:numId w:val="2"/>
@@ -1554,26 +1518,12 @@
           <w:rFonts w:ascii="Consolas" w:hAnsi="Consolas" w:cs="Consolas"/>
           <w:sz w:val="20"/>
         </w:rPr>
-        <w:t xml:space="preserve">Description </w:t>
-      </w:r>
-      <w:r>
-        <w:rPr>
-          <w:rFonts w:ascii="Consolas" w:hAnsi="Consolas" w:cs="Consolas"/>
-          <w:sz w:val="20"/>
-        </w:rPr>
-        <w:t xml:space="preserve">of </w:t>
-      </w:r>
-      <w:r>
-        <w:rPr>
-          <w:rFonts w:ascii="Consolas" w:hAnsi="Consolas" w:cs="Consolas"/>
-          <w:sz w:val="20"/>
-        </w:rPr>
-        <w:t>Operators</w:t>
-      </w:r>
-    </w:p>
-    <w:p>
-      <w:pPr>
-        <w:pStyle w:val="a3"/>
+        <w:t>Description of Operators</w:t>
+      </w:r>
+    </w:p>
+    <w:p>
+      <w:pPr>
+        <w:pStyle w:val="ListParagraph"/>
         <w:numPr>
           <w:ilvl w:val="1"/>
           <w:numId w:val="2"/>
@@ -1594,7 +1544,7 @@
     </w:p>
     <w:p>
       <w:pPr>
-        <w:pStyle w:val="a3"/>
+        <w:pStyle w:val="ListParagraph"/>
         <w:numPr>
           <w:ilvl w:val="1"/>
           <w:numId w:val="2"/>
@@ -1615,7 +1565,7 @@
     </w:p>
     <w:p>
       <w:pPr>
-        <w:pStyle w:val="a3"/>
+        <w:pStyle w:val="ListParagraph"/>
         <w:numPr>
           <w:ilvl w:val="1"/>
           <w:numId w:val="2"/>
@@ -1636,7 +1586,7 @@
     </w:p>
     <w:p>
       <w:pPr>
-        <w:pStyle w:val="a3"/>
+        <w:pStyle w:val="ListParagraph"/>
         <w:numPr>
           <w:ilvl w:val="1"/>
           <w:numId w:val="2"/>
@@ -1657,7 +1607,7 @@
     </w:p>
     <w:p>
       <w:pPr>
-        <w:pStyle w:val="a3"/>
+        <w:pStyle w:val="ListParagraph"/>
         <w:numPr>
           <w:ilvl w:val="1"/>
           <w:numId w:val="2"/>
@@ -1678,7 +1628,7 @@
     </w:p>
     <w:p>
       <w:pPr>
-        <w:pStyle w:val="a3"/>
+        <w:pStyle w:val="ListParagraph"/>
         <w:numPr>
           <w:ilvl w:val="1"/>
           <w:numId w:val="2"/>
@@ -1699,7 +1649,7 @@
     </w:p>
     <w:p>
       <w:pPr>
-        <w:pStyle w:val="a3"/>
+        <w:pStyle w:val="ListParagraph"/>
         <w:numPr>
           <w:ilvl w:val="1"/>
           <w:numId w:val="2"/>
@@ -1717,17 +1667,10 @@
         </w:rPr>
         <w:t>A like B : find records whose A fields string includes string B</w:t>
       </w:r>
-      <w:r>
-        <w:rPr>
-          <w:rFonts w:ascii="Consolas" w:hAnsi="Consolas" w:cs="Consolas"/>
-          <w:sz w:val="20"/>
-        </w:rPr>
-        <w:t xml:space="preserve"> </w:t>
-      </w:r>
-    </w:p>
-    <w:p>
-      <w:pPr>
-        <w:pStyle w:val="a3"/>
+    </w:p>
+    <w:p>
+      <w:pPr>
+        <w:pStyle w:val="ListParagraph"/>
         <w:ind w:left="1440" w:right="27"/>
         <w:rPr>
           <w:rFonts w:ascii="Consolas" w:hAnsi="Consolas" w:cs="Consolas"/>
@@ -1737,7 +1680,7 @@
     </w:p>
     <w:p>
       <w:pPr>
-        <w:pStyle w:val="a3"/>
+        <w:pStyle w:val="ListParagraph"/>
         <w:numPr>
           <w:ilvl w:val="0"/>
           <w:numId w:val="2"/>
@@ -1758,7 +1701,7 @@
     </w:p>
     <w:p>
       <w:pPr>
-        <w:pStyle w:val="a3"/>
+        <w:pStyle w:val="ListParagraph"/>
         <w:numPr>
           <w:ilvl w:val="1"/>
           <w:numId w:val="2"/>
@@ -1779,7 +1722,7 @@
     </w:p>
     <w:p>
       <w:pPr>
-        <w:pStyle w:val="a3"/>
+        <w:pStyle w:val="ListParagraph"/>
         <w:ind w:left="1440" w:right="27"/>
         <w:rPr>
           <w:rFonts w:ascii="Consolas" w:hAnsi="Consolas" w:cs="Consolas"/>
@@ -1789,7 +1732,7 @@
     </w:p>
     <w:p>
       <w:pPr>
-        <w:pStyle w:val="a3"/>
+        <w:pStyle w:val="ListParagraph"/>
         <w:numPr>
           <w:ilvl w:val="0"/>
           <w:numId w:val="2"/>
@@ -1810,7 +1753,7 @@
     </w:p>
     <w:p>
       <w:pPr>
-        <w:pStyle w:val="a3"/>
+        <w:pStyle w:val="ListParagraph"/>
         <w:numPr>
           <w:ilvl w:val="1"/>
           <w:numId w:val="2"/>
@@ -1845,7 +1788,7 @@
     </w:p>
     <w:p>
       <w:pPr>
-        <w:pStyle w:val="a3"/>
+        <w:pStyle w:val="ListParagraph"/>
         <w:ind w:left="1440" w:right="27"/>
         <w:rPr>
           <w:rFonts w:ascii="Consolas" w:hAnsi="Consolas" w:cs="Consolas"/>
@@ -1856,24 +1799,44 @@
       <w:bookmarkEnd w:id="0"/>
     </w:p>
     <w:p>
-      <w:pPr>
-        <w:ind w:right="27"/>
-        <w:rPr>
-          <w:rFonts w:ascii="Consolas" w:hAnsi="Consolas" w:cs="Consolas"/>
-          <w:sz w:val="20"/>
-        </w:rPr>
-      </w:pPr>
-      <w:r>
-        <w:rPr>
-          <w:rFonts w:ascii="Consolas" w:hAnsi="Consolas" w:cs="Consolas"/>
-          <w:sz w:val="20"/>
-        </w:rPr>
-        <w:t>--------------------------------------------------------------------------------------------------</w:t>
-      </w:r>
-    </w:p>
-    <w:p>
-      <w:pPr>
-        <w:pStyle w:val="a3"/>
+      <w:r>
+        <w:rPr>
+          <w:rFonts w:ascii="Consolas" w:hAnsi="Consolas" w:cs="Consolas"/>
+          <w:sz w:val="20"/>
+        </w:rPr>
+        <w:t>-------------------------------------------------------------------------------------------------</w:t>
+      </w:r>
+    </w:p>
+    <w:p>
+      <w:pPr>
+        <w:ind w:right="27"/>
+        <w:rPr>
+          <w:rFonts w:ascii="Consolas" w:hAnsi="Consolas" w:cs="Consolas"/>
+          <w:sz w:val="20"/>
+        </w:rPr>
+      </w:pPr>
+    </w:p>
+    <w:p>
+      <w:pPr>
+        <w:ind w:right="27"/>
+        <w:rPr>
+          <w:rFonts w:ascii="Consolas" w:hAnsi="Consolas" w:cs="Consolas"/>
+          <w:b/>
+          <w:sz w:val="20"/>
+        </w:rPr>
+      </w:pPr>
+      <w:r>
+        <w:rPr>
+          <w:rFonts w:ascii="Consolas" w:hAnsi="Consolas" w:cs="Consolas"/>
+          <w:b/>
+          <w:sz w:val="20"/>
+        </w:rPr>
+        <w:t>ORDERBY Command</w:t>
+      </w:r>
+    </w:p>
+    <w:p>
+      <w:pPr>
+        <w:pStyle w:val="ListParagraph"/>
         <w:numPr>
           <w:ilvl w:val="1"/>
           <w:numId w:val="3"/>
@@ -1884,28 +1847,65 @@
           <w:sz w:val="20"/>
         </w:rPr>
       </w:pPr>
-    </w:p>
-    <w:p>
-      <w:pPr>
-        <w:ind w:right="27"/>
-        <w:rPr>
-          <w:rFonts w:ascii="Consolas" w:hAnsi="Consolas" w:cs="Consolas"/>
-          <w:b/>
-          <w:sz w:val="20"/>
-        </w:rPr>
-      </w:pPr>
-      <w:r>
-        <w:rPr>
-          <w:rFonts w:ascii="Consolas" w:hAnsi="Consolas" w:cs="Consolas"/>
-          <w:b/>
-          <w:sz w:val="20"/>
-        </w:rPr>
-        <w:t>ORDERBY Command</w:t>
-      </w:r>
-    </w:p>
-    <w:p>
-      <w:pPr>
-        <w:pStyle w:val="a3"/>
+      <w:r>
+        <w:rPr>
+          <w:rFonts w:ascii="Consolas" w:hAnsi="Consolas" w:cs="Consolas"/>
+          <w:sz w:val="20"/>
+        </w:rPr>
+        <w:t>(some select command)</w:t>
+      </w:r>
+    </w:p>
+    <w:p>
+      <w:pPr>
+        <w:ind w:left="720" w:right="27"/>
+        <w:rPr>
+          <w:rFonts w:ascii="Consolas" w:hAnsi="Consolas" w:cs="Consolas"/>
+          <w:sz w:val="20"/>
+        </w:rPr>
+      </w:pPr>
+      <w:r>
+        <w:rPr>
+          <w:rFonts w:ascii="Consolas" w:hAnsi="Consolas" w:cs="Consolas"/>
+          <w:sz w:val="20"/>
+        </w:rPr>
+        <w:t>(some where command (optional))</w:t>
+      </w:r>
+    </w:p>
+    <w:p>
+      <w:pPr>
+        <w:ind w:left="720" w:right="27"/>
+        <w:rPr>
+          <w:rFonts w:ascii="Consolas" w:hAnsi="Consolas" w:cs="Consolas"/>
+          <w:sz w:val="20"/>
+        </w:rPr>
+      </w:pPr>
+      <w:r>
+        <w:rPr>
+          <w:rFonts w:ascii="Consolas" w:hAnsi="Consolas" w:cs="Consolas"/>
+          <w:sz w:val="20"/>
+        </w:rPr>
+        <w:t xml:space="preserve">ORDERBY </w:t>
+      </w:r>
+      <w:r>
+        <w:rPr>
+          <w:rFonts w:ascii="Consolas" w:hAnsi="Consolas" w:cs="Consolas"/>
+          <w:color w:val="0070C0"/>
+          <w:sz w:val="20"/>
+        </w:rPr>
+        <w:t>column</w:t>
+      </w:r>
+      <w:r>
+        <w:rPr>
+          <w:rFonts w:ascii="Consolas" w:hAnsi="Consolas" w:cs="Consolas"/>
+          <w:color w:val="7030A0"/>
+          <w:sz w:val="20"/>
+        </w:rPr>
+        <w:t>direction</w:t>
+      </w:r>
+    </w:p>
+    <w:p>
+      <w:pPr>
+        <w:pStyle w:val="ListParagraph"/>
         <w:numPr>
           <w:ilvl w:val="1"/>
           <w:numId w:val="3"/>
@@ -1921,67 +1921,12 @@
           <w:rFonts w:ascii="Consolas" w:hAnsi="Consolas" w:cs="Consolas"/>
           <w:sz w:val="20"/>
         </w:rPr>
-        <w:t>(some select command)</w:t>
-      </w:r>
-    </w:p>
-    <w:p>
-      <w:pPr>
-        <w:ind w:left="720" w:right="27"/>
-        <w:rPr>
-          <w:rFonts w:ascii="Consolas" w:hAnsi="Consolas" w:cs="Consolas"/>
-          <w:sz w:val="20"/>
-        </w:rPr>
-      </w:pPr>
-      <w:r>
-        <w:rPr>
-          <w:rFonts w:ascii="Consolas" w:hAnsi="Consolas" w:cs="Consolas"/>
-          <w:sz w:val="20"/>
-        </w:rPr>
-        <w:t>(some where command (optional))</w:t>
-      </w:r>
-    </w:p>
-    <w:p>
-      <w:pPr>
-        <w:ind w:left="720" w:right="27"/>
-        <w:rPr>
-          <w:rFonts w:ascii="Consolas" w:hAnsi="Consolas" w:cs="Consolas"/>
-          <w:sz w:val="20"/>
-        </w:rPr>
-      </w:pPr>
-      <w:r>
-        <w:rPr>
-          <w:rFonts w:ascii="Consolas" w:hAnsi="Consolas" w:cs="Consolas"/>
-          <w:sz w:val="20"/>
-        </w:rPr>
-        <w:t xml:space="preserve">ORDERBY </w:t>
-      </w:r>
-      <w:r>
-        <w:rPr>
-          <w:rFonts w:ascii="Consolas" w:hAnsi="Consolas" w:cs="Consolas"/>
-          <w:color w:val="0070C0"/>
-          <w:sz w:val="20"/>
-        </w:rPr>
-        <w:t>column</w:t>
-      </w:r>
-      <w:r>
-        <w:rPr>
-          <w:rFonts w:ascii="Consolas" w:hAnsi="Consolas" w:cs="Consolas"/>
-          <w:sz w:val="20"/>
-        </w:rPr>
-        <w:t xml:space="preserve"> </w:t>
-      </w:r>
-      <w:r>
-        <w:rPr>
-          <w:rFonts w:ascii="Consolas" w:hAnsi="Consolas" w:cs="Consolas"/>
-          <w:color w:val="7030A0"/>
-          <w:sz w:val="20"/>
-        </w:rPr>
-        <w:t>direction</w:t>
-      </w:r>
-    </w:p>
-    <w:p>
-      <w:pPr>
-        <w:pStyle w:val="a3"/>
+        <w:t>The user is limited to only one field/column to order by</w:t>
+      </w:r>
+    </w:p>
+    <w:p>
+      <w:pPr>
+        <w:pStyle w:val="ListParagraph"/>
         <w:numPr>
           <w:ilvl w:val="1"/>
           <w:numId w:val="3"/>
@@ -1997,12 +1942,182 @@
           <w:rFonts w:ascii="Consolas" w:hAnsi="Consolas" w:cs="Consolas"/>
           <w:sz w:val="20"/>
         </w:rPr>
-        <w:t>The user is limited to only one field/column to order by</w:t>
-      </w:r>
-    </w:p>
-    <w:p>
-      <w:pPr>
-        <w:pStyle w:val="a3"/>
+        <w:t>The values for direction is limited to ASC for ascending and DESC for descending</w:t>
+      </w:r>
+    </w:p>
+    <w:p>
+      <w:pPr>
+        <w:ind w:right="27"/>
+        <w:rPr>
+          <w:rFonts w:ascii="Consolas" w:hAnsi="Consolas" w:cs="Consolas"/>
+          <w:b/>
+          <w:sz w:val="20"/>
+        </w:rPr>
+      </w:pPr>
+      <w:r>
+        <w:rPr>
+          <w:rFonts w:ascii="Consolas" w:hAnsi="Consolas" w:cs="Consolas"/>
+          <w:b/>
+          <w:sz w:val="20"/>
+        </w:rPr>
+        <w:t>UPDATE Command</w:t>
+      </w:r>
+    </w:p>
+    <w:p>
+      <w:pPr>
+        <w:pStyle w:val="ListParagraph"/>
+        <w:numPr>
+          <w:ilvl w:val="0"/>
+          <w:numId w:val="8"/>
+        </w:numPr>
+        <w:ind w:right="27"/>
+        <w:rPr>
+          <w:rFonts w:ascii="Consolas" w:hAnsi="Consolas" w:cs="Consolas"/>
+          <w:sz w:val="20"/>
+        </w:rPr>
+      </w:pPr>
+      <w:r>
+        <w:rPr>
+          <w:rFonts w:ascii="Consolas" w:hAnsi="Consolas" w:cs="Consolas"/>
+          <w:sz w:val="20"/>
+        </w:rPr>
+        <w:t xml:space="preserve">UPDATE </w:t>
+      </w:r>
+      <w:r>
+        <w:rPr>
+          <w:rFonts w:ascii="Consolas" w:hAnsi="Consolas" w:cs="Consolas"/>
+          <w:color w:val="E36C0A" w:themeColor="accent6" w:themeShade="BF"/>
+          <w:sz w:val="20"/>
+        </w:rPr>
+        <w:t>primaryKey</w:t>
+      </w:r>
+      <w:r>
+        <w:rPr>
+          <w:rFonts w:ascii="Consolas" w:hAnsi="Consolas" w:cs="Consolas"/>
+          <w:sz w:val="20"/>
+        </w:rPr>
+        <w:t xml:space="preserve"> IN </w:t>
+      </w:r>
+      <w:r>
+        <w:rPr>
+          <w:rFonts w:ascii="Consolas" w:hAnsi="Consolas" w:cs="Consolas"/>
+          <w:color w:val="00B050"/>
+          <w:sz w:val="20"/>
+        </w:rPr>
+        <w:t>tablename</w:t>
+      </w:r>
+      <w:r>
+        <w:rPr>
+          <w:rFonts w:ascii="Consolas" w:hAnsi="Consolas" w:cs="Consolas"/>
+          <w:sz w:val="20"/>
+        </w:rPr>
+        <w:t xml:space="preserve"> SET </w:t>
+      </w:r>
+      <w:r>
+        <w:rPr>
+          <w:rFonts w:ascii="Consolas" w:hAnsi="Consolas" w:cs="Consolas"/>
+          <w:color w:val="0070C0"/>
+          <w:sz w:val="20"/>
+        </w:rPr>
+        <w:t>column</w:t>
+      </w:r>
+      <w:r>
+        <w:rPr>
+          <w:rFonts w:ascii="Consolas" w:hAnsi="Consolas" w:cs="Consolas"/>
+          <w:sz w:val="20"/>
+        </w:rPr>
+        <w:t xml:space="preserve"> TO </w:t>
+      </w:r>
+      <w:r>
+        <w:rPr>
+          <w:rFonts w:ascii="Consolas" w:hAnsi="Consolas" w:cs="Consolas"/>
+          <w:color w:val="FF0000"/>
+          <w:sz w:val="20"/>
+        </w:rPr>
+        <w:t>value</w:t>
+      </w:r>
+    </w:p>
+    <w:p>
+      <w:pPr>
+        <w:pStyle w:val="ListParagraph"/>
+        <w:numPr>
+          <w:ilvl w:val="0"/>
+          <w:numId w:val="8"/>
+        </w:numPr>
+        <w:ind w:right="27"/>
+        <w:rPr>
+          <w:rFonts w:ascii="Consolas" w:hAnsi="Consolas" w:cs="Consolas"/>
+          <w:sz w:val="20"/>
+        </w:rPr>
+      </w:pPr>
+      <w:r>
+        <w:rPr>
+          <w:rFonts w:ascii="Consolas" w:hAnsi="Consolas" w:cs="Consolas"/>
+          <w:sz w:val="20"/>
+        </w:rPr>
+        <w:t>The user can only update a single field in a table at a time</w:t>
+      </w:r>
+    </w:p>
+    <w:p>
+      <w:pPr>
+        <w:pStyle w:val="ListParagraph"/>
+        <w:numPr>
+          <w:ilvl w:val="0"/>
+          <w:numId w:val="8"/>
+        </w:numPr>
+        <w:ind w:right="27"/>
+        <w:rPr>
+          <w:rFonts w:ascii="Consolas" w:hAnsi="Consolas" w:cs="Consolas"/>
+          <w:sz w:val="20"/>
+        </w:rPr>
+      </w:pPr>
+      <w:r>
+        <w:rPr>
+          <w:rFonts w:ascii="Consolas" w:hAnsi="Consolas" w:cs="Consolas"/>
+          <w:sz w:val="20"/>
+        </w:rPr>
+        <w:t>The user must specify the primary key of the row they wish to update</w:t>
+      </w:r>
+    </w:p>
+    <w:p>
+      <w:pPr>
+        <w:rPr>
+          <w:rFonts w:ascii="Consolas" w:hAnsi="Consolas" w:cs="Consolas"/>
+          <w:b/>
+          <w:sz w:val="20"/>
+        </w:rPr>
+      </w:pPr>
+      <w:r>
+        <w:rPr>
+          <w:rFonts w:ascii="Consolas" w:hAnsi="Consolas" w:cs="Consolas"/>
+          <w:b/>
+          <w:sz w:val="20"/>
+        </w:rPr>
+        <w:br w:type="page"/>
+      </w:r>
+    </w:p>
+    <w:p>
+      <w:pPr>
+        <w:ind w:right="27"/>
+        <w:rPr>
+          <w:rFonts w:ascii="Consolas" w:hAnsi="Consolas" w:cs="Consolas"/>
+          <w:b/>
+          <w:sz w:val="20"/>
+        </w:rPr>
+      </w:pPr>
+      <w:r>
+        <w:rPr>
+          <w:rFonts w:ascii="Consolas" w:hAnsi="Consolas" w:cs="Consolas"/>
+          <w:b/>
+          <w:sz w:val="20"/>
+        </w:rPr>
+        <w:lastRenderedPageBreak/>
+        <w:t>INSERT Command</w:t>
+      </w:r>
+    </w:p>
+    <w:p>
+      <w:pPr>
+        <w:pStyle w:val="ListParagraph"/>
         <w:numPr>
           <w:ilvl w:val="1"/>
           <w:numId w:val="3"/>
@@ -2018,76 +2133,48 @@
           <w:rFonts w:ascii="Consolas" w:hAnsi="Consolas" w:cs="Consolas"/>
           <w:sz w:val="20"/>
         </w:rPr>
-        <w:t>The values for direction is limited to ASC for ascending and DESC for descending</w:t>
-      </w:r>
-    </w:p>
-    <w:p>
-      <w:pPr>
-        <w:ind w:right="27"/>
-        <w:rPr>
-          <w:rFonts w:ascii="Consolas" w:hAnsi="Consolas" w:cs="Consolas"/>
-          <w:b/>
-          <w:sz w:val="20"/>
-        </w:rPr>
-      </w:pPr>
-      <w:r>
-        <w:rPr>
-          <w:rFonts w:ascii="Consolas" w:hAnsi="Consolas" w:cs="Consolas"/>
-          <w:b/>
-          <w:sz w:val="20"/>
-        </w:rPr>
-        <w:t>UPDATE Command</w:t>
-      </w:r>
-    </w:p>
-    <w:p>
-      <w:pPr>
-        <w:pStyle w:val="a3"/>
-        <w:numPr>
-          <w:ilvl w:val="0"/>
-          <w:numId w:val="8"/>
-        </w:numPr>
-        <w:ind w:right="27"/>
-        <w:rPr>
-          <w:rFonts w:ascii="Consolas" w:hAnsi="Consolas" w:cs="Consolas"/>
-          <w:sz w:val="20"/>
-        </w:rPr>
-      </w:pPr>
-      <w:r>
-        <w:rPr>
-          <w:rFonts w:ascii="Consolas" w:hAnsi="Consolas" w:cs="Consolas"/>
-          <w:sz w:val="20"/>
-        </w:rPr>
-        <w:t xml:space="preserve">UPDATE </w:t>
-      </w:r>
+        <w:t xml:space="preserve">INSERT </w:t>
+      </w:r>
+      <w:r>
+        <w:rPr>
+          <w:rFonts w:ascii="Consolas" w:hAnsi="Consolas" w:cs="Consolas"/>
+          <w:color w:val="00B050"/>
+          <w:sz w:val="20"/>
+        </w:rPr>
+        <w:t>tablename</w:t>
+      </w:r>
+    </w:p>
+    <w:p>
+      <w:pPr>
+        <w:ind w:right="27" w:firstLine="720"/>
+        <w:rPr>
+          <w:rFonts w:ascii="Consolas" w:hAnsi="Consolas" w:cs="Consolas"/>
+          <w:sz w:val="20"/>
+        </w:rPr>
+      </w:pPr>
+      <w:r>
+        <w:rPr>
+          <w:rFonts w:ascii="Consolas" w:hAnsi="Consolas" w:cs="Consolas"/>
+          <w:sz w:val="20"/>
+        </w:rPr>
+        <w:t>(</w:t>
+      </w:r>
+    </w:p>
+    <w:p>
+      <w:pPr>
+        <w:ind w:right="27" w:firstLine="720"/>
+        <w:rPr>
+          <w:rFonts w:ascii="Consolas" w:hAnsi="Consolas" w:cs="Consolas"/>
+          <w:sz w:val="20"/>
+        </w:rPr>
+      </w:pPr>
       <w:r>
         <w:rPr>
           <w:rFonts w:ascii="Consolas" w:hAnsi="Consolas" w:cs="Consolas"/>
           <w:color w:val="E36C0A" w:themeColor="accent6" w:themeShade="BF"/>
           <w:sz w:val="20"/>
         </w:rPr>
-        <w:t>primaryKey</w:t>
-      </w:r>
-      <w:r>
-        <w:rPr>
-          <w:rFonts w:ascii="Consolas" w:hAnsi="Consolas" w:cs="Consolas"/>
-          <w:sz w:val="20"/>
-        </w:rPr>
-        <w:t xml:space="preserve"> IN </w:t>
-      </w:r>
-      <w:r>
-        <w:rPr>
-          <w:rFonts w:ascii="Consolas" w:hAnsi="Consolas" w:cs="Consolas"/>
-          <w:color w:val="00B050"/>
-          <w:sz w:val="20"/>
-        </w:rPr>
-        <w:t>tablename</w:t>
-      </w:r>
-      <w:r>
-        <w:rPr>
-          <w:rFonts w:ascii="Consolas" w:hAnsi="Consolas" w:cs="Consolas"/>
-          <w:sz w:val="20"/>
-        </w:rPr>
-        <w:t xml:space="preserve"> SET </w:t>
+        <w:t>PK</w:t>
       </w:r>
       <w:r>
         <w:rPr>
@@ -2095,14 +2182,7 @@
           <w:color w:val="0070C0"/>
           <w:sz w:val="20"/>
         </w:rPr>
-        <w:t>column</w:t>
-      </w:r>
-      <w:r>
-        <w:rPr>
-          <w:rFonts w:ascii="Consolas" w:hAnsi="Consolas" w:cs="Consolas"/>
-          <w:sz w:val="20"/>
-        </w:rPr>
-        <w:t xml:space="preserve"> TO </w:t>
+        <w:t>column1</w:t>
       </w:r>
       <w:r>
         <w:rPr>
@@ -2112,70 +2192,123 @@
         </w:rPr>
         <w:t>value</w:t>
       </w:r>
-    </w:p>
-    <w:p>
-      <w:pPr>
-        <w:pStyle w:val="a3"/>
-        <w:numPr>
-          <w:ilvl w:val="0"/>
-          <w:numId w:val="8"/>
-        </w:numPr>
-        <w:ind w:right="27"/>
-        <w:rPr>
-          <w:rFonts w:ascii="Consolas" w:hAnsi="Consolas" w:cs="Consolas"/>
-          <w:sz w:val="20"/>
-        </w:rPr>
-      </w:pPr>
-      <w:r>
-        <w:rPr>
-          <w:rFonts w:ascii="Consolas" w:hAnsi="Consolas" w:cs="Consolas"/>
-          <w:sz w:val="20"/>
-        </w:rPr>
-        <w:t>The user can only update a single field in a table at a time</w:t>
-      </w:r>
-    </w:p>
-    <w:p>
-      <w:pPr>
-        <w:pStyle w:val="a3"/>
-        <w:numPr>
-          <w:ilvl w:val="0"/>
-          <w:numId w:val="8"/>
-        </w:numPr>
-        <w:ind w:right="27"/>
-        <w:rPr>
-          <w:rFonts w:ascii="Consolas" w:hAnsi="Consolas" w:cs="Consolas"/>
-          <w:sz w:val="20"/>
-        </w:rPr>
-      </w:pPr>
-      <w:r>
-        <w:rPr>
-          <w:rFonts w:ascii="Consolas" w:hAnsi="Consolas" w:cs="Consolas"/>
-          <w:sz w:val="20"/>
-        </w:rPr>
-        <w:t>The user must specify the primary key of the row they wish to update</w:t>
-      </w:r>
-    </w:p>
-    <w:p>
-      <w:pPr>
-        <w:ind w:right="27"/>
-        <w:rPr>
-          <w:rFonts w:ascii="Consolas" w:hAnsi="Consolas" w:cs="Consolas"/>
-          <w:b/>
-          <w:sz w:val="20"/>
-        </w:rPr>
-      </w:pPr>
-      <w:r>
-        <w:rPr>
-          <w:rFonts w:ascii="Consolas" w:hAnsi="Consolas" w:cs="Consolas"/>
-          <w:b/>
-          <w:sz w:val="20"/>
-        </w:rPr>
-        <w:t>INSERT Command</w:t>
-      </w:r>
-    </w:p>
-    <w:p>
-      <w:pPr>
-        <w:pStyle w:val="a3"/>
+      <w:r>
+        <w:rPr>
+          <w:rFonts w:ascii="Consolas" w:hAnsi="Consolas" w:cs="Consolas"/>
+          <w:sz w:val="20"/>
+        </w:rPr>
+        <w:t>,</w:t>
+      </w:r>
+    </w:p>
+    <w:p>
+      <w:pPr>
+        <w:ind w:right="27" w:firstLine="720"/>
+        <w:rPr>
+          <w:rFonts w:ascii="Consolas" w:hAnsi="Consolas" w:cs="Consolas"/>
+          <w:sz w:val="20"/>
+        </w:rPr>
+      </w:pPr>
+      <w:r>
+        <w:rPr>
+          <w:rFonts w:ascii="Consolas" w:hAnsi="Consolas" w:cs="Consolas"/>
+          <w:color w:val="0070C0"/>
+          <w:sz w:val="20"/>
+        </w:rPr>
+        <w:t>column2</w:t>
+      </w:r>
+      <w:r>
+        <w:rPr>
+          <w:rFonts w:ascii="Consolas" w:hAnsi="Consolas" w:cs="Consolas"/>
+          <w:color w:val="FF0000"/>
+          <w:sz w:val="20"/>
+        </w:rPr>
+        <w:t>value</w:t>
+      </w:r>
+      <w:r>
+        <w:rPr>
+          <w:rFonts w:ascii="Consolas" w:hAnsi="Consolas" w:cs="Consolas"/>
+          <w:sz w:val="20"/>
+        </w:rPr>
+        <w:t>,</w:t>
+      </w:r>
+    </w:p>
+    <w:p>
+      <w:pPr>
+        <w:ind w:right="27" w:firstLine="720"/>
+        <w:rPr>
+          <w:rFonts w:ascii="Consolas" w:hAnsi="Consolas" w:cs="Consolas"/>
+          <w:sz w:val="20"/>
+        </w:rPr>
+      </w:pPr>
+      <w:r>
+        <w:rPr>
+          <w:rFonts w:ascii="Consolas" w:hAnsi="Consolas" w:cs="Consolas"/>
+          <w:color w:val="E36C0A" w:themeColor="accent6" w:themeShade="BF"/>
+          <w:sz w:val="20"/>
+        </w:rPr>
+        <w:t>FK</w:t>
+      </w:r>
+      <w:r>
+        <w:rPr>
+          <w:rFonts w:ascii="Consolas" w:hAnsi="Consolas" w:cs="Consolas"/>
+          <w:color w:val="0070C0"/>
+          <w:sz w:val="20"/>
+        </w:rPr>
+        <w:t>column3</w:t>
+      </w:r>
+      <w:r>
+        <w:rPr>
+          <w:rFonts w:ascii="Consolas" w:hAnsi="Consolas" w:cs="Consolas"/>
+          <w:color w:val="FF0000"/>
+          <w:sz w:val="20"/>
+        </w:rPr>
+        <w:t>value</w:t>
+      </w:r>
+      <w:r>
+        <w:rPr>
+          <w:rFonts w:ascii="Consolas" w:hAnsi="Consolas" w:cs="Consolas"/>
+          <w:sz w:val="20"/>
+        </w:rPr>
+        <w:t>,</w:t>
+      </w:r>
+    </w:p>
+    <w:p>
+      <w:pPr>
+        <w:ind w:right="27" w:firstLine="720"/>
+        <w:rPr>
+          <w:rFonts w:ascii="Consolas" w:hAnsi="Consolas" w:cs="Consolas"/>
+          <w:color w:val="0070C0"/>
+          <w:sz w:val="20"/>
+        </w:rPr>
+      </w:pPr>
+      <w:r>
+        <w:rPr>
+          <w:rFonts w:ascii="Consolas" w:hAnsi="Consolas" w:cs="Consolas"/>
+          <w:color w:val="0070C0"/>
+          <w:sz w:val="20"/>
+        </w:rPr>
+        <w:t>...</w:t>
+      </w:r>
+    </w:p>
+    <w:p>
+      <w:pPr>
+        <w:ind w:right="27" w:firstLine="720"/>
+        <w:rPr>
+          <w:rFonts w:ascii="Consolas" w:hAnsi="Consolas" w:cs="Consolas"/>
+          <w:sz w:val="20"/>
+        </w:rPr>
+      </w:pPr>
+      <w:r>
+        <w:rPr>
+          <w:rFonts w:ascii="Consolas" w:hAnsi="Consolas" w:cs="Consolas"/>
+          <w:sz w:val="20"/>
+        </w:rPr>
+        <w:t>);</w:t>
+      </w:r>
+    </w:p>
+    <w:p>
+      <w:pPr>
+        <w:pStyle w:val="ListParagraph"/>
         <w:numPr>
           <w:ilvl w:val="1"/>
           <w:numId w:val="3"/>
@@ -2191,219 +2324,6 @@
           <w:rFonts w:ascii="Consolas" w:hAnsi="Consolas" w:cs="Consolas"/>
           <w:sz w:val="20"/>
         </w:rPr>
-        <w:t xml:space="preserve">INSERT </w:t>
-      </w:r>
-      <w:r>
-        <w:rPr>
-          <w:rFonts w:ascii="Consolas" w:hAnsi="Consolas" w:cs="Consolas"/>
-          <w:color w:val="00B050"/>
-          <w:sz w:val="20"/>
-        </w:rPr>
-        <w:t>tablename</w:t>
-      </w:r>
-    </w:p>
-    <w:p>
-      <w:pPr>
-        <w:ind w:right="27" w:firstLine="720"/>
-        <w:rPr>
-          <w:rFonts w:ascii="Consolas" w:hAnsi="Consolas" w:cs="Consolas"/>
-          <w:sz w:val="20"/>
-        </w:rPr>
-      </w:pPr>
-      <w:r>
-        <w:rPr>
-          <w:rFonts w:ascii="Consolas" w:hAnsi="Consolas" w:cs="Consolas"/>
-          <w:sz w:val="20"/>
-        </w:rPr>
-        <w:t>(</w:t>
-      </w:r>
-    </w:p>
-    <w:p>
-      <w:pPr>
-        <w:ind w:right="27" w:firstLine="720"/>
-        <w:rPr>
-          <w:rFonts w:ascii="Consolas" w:hAnsi="Consolas" w:cs="Consolas"/>
-          <w:sz w:val="20"/>
-        </w:rPr>
-      </w:pPr>
-      <w:r>
-        <w:rPr>
-          <w:rFonts w:ascii="Consolas" w:hAnsi="Consolas" w:cs="Consolas"/>
-          <w:color w:val="E36C0A" w:themeColor="accent6" w:themeShade="BF"/>
-          <w:sz w:val="20"/>
-        </w:rPr>
-        <w:lastRenderedPageBreak/>
-        <w:t>PK</w:t>
-      </w:r>
-      <w:r>
-        <w:rPr>
-          <w:rFonts w:ascii="Consolas" w:hAnsi="Consolas" w:cs="Consolas"/>
-          <w:color w:val="0070C0"/>
-          <w:sz w:val="20"/>
-        </w:rPr>
-        <w:t>column1</w:t>
-      </w:r>
-      <w:r>
-        <w:rPr>
-          <w:rFonts w:ascii="Consolas" w:hAnsi="Consolas" w:cs="Consolas"/>
-          <w:sz w:val="20"/>
-        </w:rPr>
-        <w:t xml:space="preserve"> </w:t>
-      </w:r>
-      <w:r>
-        <w:rPr>
-          <w:rFonts w:ascii="Consolas" w:hAnsi="Consolas" w:cs="Consolas"/>
-          <w:color w:val="FF0000"/>
-          <w:sz w:val="20"/>
-        </w:rPr>
-        <w:t>value</w:t>
-      </w:r>
-      <w:r>
-        <w:rPr>
-          <w:rFonts w:ascii="Consolas" w:hAnsi="Consolas" w:cs="Consolas"/>
-          <w:sz w:val="20"/>
-        </w:rPr>
-        <w:t>,</w:t>
-      </w:r>
-    </w:p>
-    <w:p>
-      <w:pPr>
-        <w:ind w:right="27" w:firstLine="720"/>
-        <w:rPr>
-          <w:rFonts w:ascii="Consolas" w:hAnsi="Consolas" w:cs="Consolas"/>
-          <w:sz w:val="20"/>
-        </w:rPr>
-      </w:pPr>
-      <w:r>
-        <w:rPr>
-          <w:rFonts w:ascii="Consolas" w:hAnsi="Consolas" w:cs="Consolas"/>
-          <w:color w:val="0070C0"/>
-          <w:sz w:val="20"/>
-        </w:rPr>
-        <w:t>column2</w:t>
-      </w:r>
-      <w:r>
-        <w:rPr>
-          <w:rFonts w:ascii="Consolas" w:hAnsi="Consolas" w:cs="Consolas"/>
-          <w:sz w:val="20"/>
-        </w:rPr>
-        <w:t xml:space="preserve"> </w:t>
-      </w:r>
-      <w:r>
-        <w:rPr>
-          <w:rFonts w:ascii="Consolas" w:hAnsi="Consolas" w:cs="Consolas"/>
-          <w:color w:val="FF0000"/>
-          <w:sz w:val="20"/>
-        </w:rPr>
-        <w:t>value</w:t>
-      </w:r>
-      <w:r>
-        <w:rPr>
-          <w:rFonts w:ascii="Consolas" w:hAnsi="Consolas" w:cs="Consolas"/>
-          <w:sz w:val="20"/>
-        </w:rPr>
-        <w:t>,</w:t>
-      </w:r>
-    </w:p>
-    <w:p>
-      <w:pPr>
-        <w:ind w:right="27" w:firstLine="720"/>
-        <w:rPr>
-          <w:rFonts w:ascii="Consolas" w:hAnsi="Consolas" w:cs="Consolas"/>
-          <w:sz w:val="20"/>
-        </w:rPr>
-      </w:pPr>
-      <w:r>
-        <w:rPr>
-          <w:rFonts w:ascii="Consolas" w:hAnsi="Consolas" w:cs="Consolas"/>
-          <w:color w:val="E36C0A" w:themeColor="accent6" w:themeShade="BF"/>
-          <w:sz w:val="20"/>
-        </w:rPr>
-        <w:t>FK</w:t>
-      </w:r>
-      <w:r>
-        <w:rPr>
-          <w:rFonts w:ascii="Consolas" w:hAnsi="Consolas" w:cs="Consolas"/>
-          <w:color w:val="0070C0"/>
-          <w:sz w:val="20"/>
-        </w:rPr>
-        <w:t>column3</w:t>
-      </w:r>
-      <w:r>
-        <w:rPr>
-          <w:rFonts w:ascii="Consolas" w:hAnsi="Consolas" w:cs="Consolas"/>
-          <w:sz w:val="20"/>
-        </w:rPr>
-        <w:t xml:space="preserve"> </w:t>
-      </w:r>
-      <w:r>
-        <w:rPr>
-          <w:rFonts w:ascii="Consolas" w:hAnsi="Consolas" w:cs="Consolas"/>
-          <w:color w:val="FF0000"/>
-          <w:sz w:val="20"/>
-        </w:rPr>
-        <w:t>value</w:t>
-      </w:r>
-      <w:r>
-        <w:rPr>
-          <w:rFonts w:ascii="Consolas" w:hAnsi="Consolas" w:cs="Consolas"/>
-          <w:sz w:val="20"/>
-        </w:rPr>
-        <w:t>,</w:t>
-      </w:r>
-    </w:p>
-    <w:p>
-      <w:pPr>
-        <w:ind w:right="27" w:firstLine="720"/>
-        <w:rPr>
-          <w:rFonts w:ascii="Consolas" w:hAnsi="Consolas" w:cs="Consolas"/>
-          <w:color w:val="0070C0"/>
-          <w:sz w:val="20"/>
-        </w:rPr>
-      </w:pPr>
-      <w:r>
-        <w:rPr>
-          <w:rFonts w:ascii="Consolas" w:hAnsi="Consolas" w:cs="Consolas"/>
-          <w:color w:val="0070C0"/>
-          <w:sz w:val="20"/>
-        </w:rPr>
-        <w:t>...</w:t>
-      </w:r>
-    </w:p>
-    <w:p>
-      <w:pPr>
-        <w:ind w:right="27" w:firstLine="720"/>
-        <w:rPr>
-          <w:rFonts w:ascii="Consolas" w:hAnsi="Consolas" w:cs="Consolas"/>
-          <w:sz w:val="20"/>
-        </w:rPr>
-      </w:pPr>
-      <w:r>
-        <w:rPr>
-          <w:rFonts w:ascii="Consolas" w:hAnsi="Consolas" w:cs="Consolas"/>
-          <w:sz w:val="20"/>
-        </w:rPr>
-        <w:t>);</w:t>
-      </w:r>
-    </w:p>
-    <w:p>
-      <w:pPr>
-        <w:pStyle w:val="a3"/>
-        <w:numPr>
-          <w:ilvl w:val="1"/>
-          <w:numId w:val="3"/>
-        </w:numPr>
-        <w:ind w:left="720" w:right="27"/>
-        <w:rPr>
-          <w:rFonts w:ascii="Consolas" w:hAnsi="Consolas" w:cs="Consolas"/>
-          <w:sz w:val="20"/>
-        </w:rPr>
-      </w:pPr>
-      <w:r>
-        <w:rPr>
-          <w:rFonts w:ascii="Consolas" w:hAnsi="Consolas" w:cs="Consolas"/>
-          <w:sz w:val="20"/>
-        </w:rPr>
         <w:t>The user must enter values for all columns that exist in the table</w:t>
       </w:r>
     </w:p>
@@ -2427,7 +2347,7 @@
     </w:p>
     <w:p>
       <w:pPr>
-        <w:pStyle w:val="a3"/>
+        <w:pStyle w:val="ListParagraph"/>
         <w:numPr>
           <w:ilvl w:val="0"/>
           <w:numId w:val="7"/>
@@ -2456,7 +2376,7 @@
     </w:p>
     <w:p>
       <w:pPr>
-        <w:pStyle w:val="a3"/>
+        <w:pStyle w:val="ListParagraph"/>
         <w:numPr>
           <w:ilvl w:val="0"/>
           <w:numId w:val="7"/>
@@ -2485,7 +2405,7 @@
     </w:p>
     <w:p>
       <w:pPr>
-        <w:pStyle w:val="a3"/>
+        <w:pStyle w:val="ListParagraph"/>
         <w:numPr>
           <w:ilvl w:val="0"/>
           <w:numId w:val="7"/>
@@ -2557,15 +2477,15 @@
 </file>
 
 <file path=word/endnotes.xml><?xml version="1.0" encoding="utf-8"?>
-<w:endnotes xmlns:wpc="http://schemas.microsoft.com/office/word/2010/wordprocessingCanvas" xmlns:cx="http://schemas.microsoft.com/office/drawing/2014/chartex" xmlns:cx1="http://schemas.microsoft.com/office/drawing/2015/9/8/chartex" xmlns:cx2="http://schemas.microsoft.com/office/drawing/2015/10/21/chartex" xmlns:mc="http://schemas.openxmlformats.org/markup-compatibility/2006" xmlns:o="urn:schemas-microsoft-com:office:office" xmlns:r="http://schemas.openxmlformats.org/officeDocument/2006/relationships" xmlns:m="http://schemas.openxmlformats.org/officeDocument/2006/math" xmlns:v="urn:schemas-microsoft-com:vml" xmlns:wp14="http://schemas.microsoft.com/office/word/2010/wordprocessingDrawing" xmlns:wp="http://schemas.openxmlformats.org/drawingml/2006/wordprocessingDrawing" xmlns:w10="urn:schemas-microsoft-com:office:word" xmlns:w="http://schemas.openxmlformats.org/wordprocessingml/2006/main" xmlns:w14="http://schemas.microsoft.com/office/word/2010/wordml" xmlns:w15="http://schemas.microsoft.com/office/word/2012/wordml" xmlns:w16se="http://schemas.microsoft.com/office/word/2015/wordml/symex" xmlns:wpg="http://schemas.microsoft.com/office/word/2010/wordprocessingGroup" xmlns:wpi="http://schemas.microsoft.com/office/word/2010/wordprocessingInk" xmlns:wne="http://schemas.microsoft.com/office/word/2006/wordml" xmlns:wps="http://schemas.microsoft.com/office/word/2010/wordprocessingShape" mc:Ignorable="w14 w15 w16se wp14">
-  <w:endnote w:type="separator" w:id="-1">
+<w:endnotes xmlns:ve="http://schemas.openxmlformats.org/markup-compatibility/2006" xmlns:o="urn:schemas-microsoft-com:office:office" xmlns:r="http://schemas.openxmlformats.org/officeDocument/2006/relationships" xmlns:m="http://schemas.openxmlformats.org/officeDocument/2006/math" xmlns:v="urn:schemas-microsoft-com:vml" xmlns:wp="http://schemas.openxmlformats.org/drawingml/2006/wordprocessingDrawing" xmlns:w10="urn:schemas-microsoft-com:office:word" xmlns:w="http://schemas.openxmlformats.org/wordprocessingml/2006/main" xmlns:wne="http://schemas.microsoft.com/office/word/2006/wordml">
+  <w:endnote w:type="separator" w:id="0">
     <w:p>
       <w:r>
         <w:separator/>
       </w:r>
     </w:p>
   </w:endnote>
-  <w:endnote w:type="continuationSeparator" w:id="0">
+  <w:endnote w:type="continuationSeparator" w:id="1">
     <w:p>
       <w:r>
         <w:continuationSeparator/>
@@ -2576,15 +2496,15 @@
 </file>
 
 <file path=word/footnotes.xml><?xml version="1.0" encoding="utf-8"?>
-<w:footnotes xmlns:wpc="http://schemas.microsoft.com/office/word/2010/wordprocessingCanvas" xmlns:cx="http://schemas.microsoft.com/office/drawing/2014/chartex" xmlns:cx1="http://schemas.microsoft.com/office/drawing/2015/9/8/chartex" xmlns:cx2="http://schemas.microsoft.com/office/drawing/2015/10/21/chartex" xmlns:mc="http://schemas.openxmlformats.org/markup-compatibility/2006" xmlns:o="urn:schemas-microsoft-com:office:office" xmlns:r="http://schemas.openxmlformats.org/officeDocument/2006/relationships" xmlns:m="http://schemas.openxmlformats.org/officeDocument/2006/math" xmlns:v="urn:schemas-microsoft-com:vml" xmlns:wp14="http://schemas.microsoft.com/office/word/2010/wordprocessingDrawing" xmlns:wp="http://schemas.openxmlformats.org/drawingml/2006/wordprocessingDrawing" xmlns:w10="urn:schemas-microsoft-com:office:word" xmlns:w="http://schemas.openxmlformats.org/wordprocessingml/2006/main" xmlns:w14="http://schemas.microsoft.com/office/word/2010/wordml" xmlns:w15="http://schemas.microsoft.com/office/word/2012/wordml" xmlns:w16se="http://schemas.microsoft.com/office/word/2015/wordml/symex" xmlns:wpg="http://schemas.microsoft.com/office/word/2010/wordprocessingGroup" xmlns:wpi="http://schemas.microsoft.com/office/word/2010/wordprocessingInk" xmlns:wne="http://schemas.microsoft.com/office/word/2006/wordml" xmlns:wps="http://schemas.microsoft.com/office/word/2010/wordprocessingShape" mc:Ignorable="w14 w15 w16se wp14">
-  <w:footnote w:type="separator" w:id="-1">
+<w:footnotes xmlns:ve="http://schemas.openxmlformats.org/markup-compatibility/2006" xmlns:o="urn:schemas-microsoft-com:office:office" xmlns:r="http://schemas.openxmlformats.org/officeDocument/2006/relationships" xmlns:m="http://schemas.openxmlformats.org/officeDocument/2006/math" xmlns:v="urn:schemas-microsoft-com:vml" xmlns:wp="http://schemas.openxmlformats.org/drawingml/2006/wordprocessingDrawing" xmlns:w10="urn:schemas-microsoft-com:office:word" xmlns:w="http://schemas.openxmlformats.org/wordprocessingml/2006/main" xmlns:wne="http://schemas.microsoft.com/office/word/2006/wordml">
+  <w:footnote w:type="separator" w:id="0">
     <w:p>
       <w:r>
         <w:separator/>
       </w:r>
     </w:p>
   </w:footnote>
-  <w:footnote w:type="continuationSeparator" w:id="0">
+  <w:footnote w:type="continuationSeparator" w:id="1">
     <w:p>
       <w:r>
         <w:continuationSeparator/>
@@ -2595,8 +2515,8 @@
 </file>
 
 <file path=word/numbering.xml><?xml version="1.0" encoding="utf-8"?>
-<w:numbering xmlns:wpc="http://schemas.microsoft.com/office/word/2010/wordprocessingCanvas" xmlns:cx="http://schemas.microsoft.com/office/drawing/2014/chartex" xmlns:cx1="http://schemas.microsoft.com/office/drawing/2015/9/8/chartex" xmlns:cx2="http://schemas.microsoft.com/office/drawing/2015/10/21/chartex" xmlns:mc="http://schemas.openxmlformats.org/markup-compatibility/2006" xmlns:o="urn:schemas-microsoft-com:office:office" xmlns:r="http://schemas.openxmlformats.org/officeDocument/2006/relationships" xmlns:m="http://schemas.openxmlformats.org/officeDocument/2006/math" xmlns:v="urn:schemas-microsoft-com:vml" xmlns:wp14="http://schemas.microsoft.com/office/word/2010/wordprocessingDrawing" xmlns:wp="http://schemas.openxmlformats.org/drawingml/2006/wordprocessingDrawing" xmlns:w10="urn:schemas-microsoft-com:office:word" xmlns:w="http://schemas.openxmlformats.org/wordprocessingml/2006/main" xmlns:w14="http://schemas.microsoft.com/office/word/2010/wordml" xmlns:w15="http://schemas.microsoft.com/office/word/2012/wordml" xmlns:w16se="http://schemas.microsoft.com/office/word/2015/wordml/symex" xmlns:wpg="http://schemas.microsoft.com/office/word/2010/wordprocessingGroup" xmlns:wpi="http://schemas.microsoft.com/office/word/2010/wordprocessingInk" xmlns:wne="http://schemas.microsoft.com/office/word/2006/wordml" xmlns:wps="http://schemas.microsoft.com/office/word/2010/wordprocessingShape" mc:Ignorable="w14 w15 w16se wp14">
-  <w:abstractNum w:abstractNumId="0" w15:restartNumberingAfterBreak="0">
+<w:numbering xmlns:ve="http://schemas.openxmlformats.org/markup-compatibility/2006" xmlns:o="urn:schemas-microsoft-com:office:office" xmlns:r="http://schemas.openxmlformats.org/officeDocument/2006/relationships" xmlns:m="http://schemas.openxmlformats.org/officeDocument/2006/math" xmlns:v="urn:schemas-microsoft-com:vml" xmlns:wp="http://schemas.openxmlformats.org/drawingml/2006/wordprocessingDrawing" xmlns:w10="urn:schemas-microsoft-com:office:word" xmlns:w="http://schemas.openxmlformats.org/wordprocessingml/2006/main" xmlns:wne="http://schemas.microsoft.com/office/word/2006/wordml">
+  <w:abstractNum w:abstractNumId="0">
     <w:nsid w:val="10B05635"/>
     <w:multiLevelType w:val="hybridMultilevel"/>
     <w:tmpl w:val="0452F70E"/>
@@ -2709,7 +2629,7 @@
       </w:rPr>
     </w:lvl>
   </w:abstractNum>
-  <w:abstractNum w:abstractNumId="1" w15:restartNumberingAfterBreak="0">
+  <w:abstractNum w:abstractNumId="1">
     <w:nsid w:val="1BA83BAD"/>
     <w:multiLevelType w:val="hybridMultilevel"/>
     <w:tmpl w:val="5D20F976"/>
@@ -2822,7 +2742,7 @@
       </w:rPr>
     </w:lvl>
   </w:abstractNum>
-  <w:abstractNum w:abstractNumId="2" w15:restartNumberingAfterBreak="0">
+  <w:abstractNum w:abstractNumId="2">
     <w:nsid w:val="35EF60B2"/>
     <w:multiLevelType w:val="hybridMultilevel"/>
     <w:tmpl w:val="C62E8D54"/>
@@ -2935,7 +2855,7 @@
       </w:rPr>
     </w:lvl>
   </w:abstractNum>
-  <w:abstractNum w:abstractNumId="3" w15:restartNumberingAfterBreak="0">
+  <w:abstractNum w:abstractNumId="3">
     <w:nsid w:val="4AB13401"/>
     <w:multiLevelType w:val="hybridMultilevel"/>
     <w:tmpl w:val="6EB201C2"/>
@@ -3048,7 +2968,7 @@
       </w:rPr>
     </w:lvl>
   </w:abstractNum>
-  <w:abstractNum w:abstractNumId="4" w15:restartNumberingAfterBreak="0">
+  <w:abstractNum w:abstractNumId="4">
     <w:nsid w:val="4AF7174C"/>
     <w:multiLevelType w:val="hybridMultilevel"/>
     <w:tmpl w:val="72CC698A"/>
@@ -3161,7 +3081,7 @@
       </w:rPr>
     </w:lvl>
   </w:abstractNum>
-  <w:abstractNum w:abstractNumId="5" w15:restartNumberingAfterBreak="0">
+  <w:abstractNum w:abstractNumId="5">
     <w:nsid w:val="4F390212"/>
     <w:multiLevelType w:val="hybridMultilevel"/>
     <w:tmpl w:val="13C4A34A"/>
@@ -3274,7 +3194,7 @@
       </w:rPr>
     </w:lvl>
   </w:abstractNum>
-  <w:abstractNum w:abstractNumId="6" w15:restartNumberingAfterBreak="0">
+  <w:abstractNum w:abstractNumId="6">
     <w:nsid w:val="59DB7B8D"/>
     <w:multiLevelType w:val="hybridMultilevel"/>
     <w:tmpl w:val="620A78E0"/>
@@ -3387,7 +3307,7 @@
       </w:rPr>
     </w:lvl>
   </w:abstractNum>
-  <w:abstractNum w:abstractNumId="7" w15:restartNumberingAfterBreak="0">
+  <w:abstractNum w:abstractNumId="7">
     <w:nsid w:val="632376EC"/>
     <w:multiLevelType w:val="hybridMultilevel"/>
     <w:tmpl w:val="0660CE18"/>
@@ -3500,7 +3420,7 @@
       </w:rPr>
     </w:lvl>
   </w:abstractNum>
-  <w:abstractNum w:abstractNumId="8" w15:restartNumberingAfterBreak="0">
+  <w:abstractNum w:abstractNumId="8">
     <w:nsid w:val="73073536"/>
     <w:multiLevelType w:val="hybridMultilevel"/>
     <w:tmpl w:val="37787128"/>
@@ -3644,7 +3564,7 @@
 </file>
 
 <file path=word/styles.xml><?xml version="1.0" encoding="utf-8"?>
-<w:styles xmlns:mc="http://schemas.openxmlformats.org/markup-compatibility/2006" xmlns:r="http://schemas.openxmlformats.org/officeDocument/2006/relationships" xmlns:w="http://schemas.openxmlformats.org/wordprocessingml/2006/main" xmlns:w14="http://schemas.microsoft.com/office/word/2010/wordml" xmlns:w15="http://schemas.microsoft.com/office/word/2012/wordml" xmlns:w16se="http://schemas.microsoft.com/office/word/2015/wordml/symex" mc:Ignorable="w14 w15 w16se">
+<w:styles xmlns:r="http://schemas.openxmlformats.org/officeDocument/2006/relationships" xmlns:w="http://schemas.openxmlformats.org/wordprocessingml/2006/main">
   <w:docDefaults>
     <w:rPrDefault>
       <w:rPr>
@@ -3660,397 +3580,162 @@
       </w:pPr>
     </w:pPrDefault>
   </w:docDefaults>
-  <w:latentStyles w:defLockedState="0" w:defUIPriority="99" w:defSemiHidden="0" w:defUnhideWhenUsed="0" w:defQFormat="0" w:count="373">
-    <w:lsdException w:name="Normal" w:uiPriority="0" w:qFormat="1"/>
-    <w:lsdException w:name="heading 1" w:uiPriority="9" w:qFormat="1"/>
-    <w:lsdException w:name="heading 2" w:semiHidden="1" w:uiPriority="9" w:unhideWhenUsed="1" w:qFormat="1"/>
-    <w:lsdException w:name="heading 3" w:semiHidden="1" w:uiPriority="9" w:unhideWhenUsed="1" w:qFormat="1"/>
-    <w:lsdException w:name="heading 4" w:semiHidden="1" w:uiPriority="9" w:unhideWhenUsed="1" w:qFormat="1"/>
-    <w:lsdException w:name="heading 5" w:semiHidden="1" w:uiPriority="9" w:unhideWhenUsed="1" w:qFormat="1"/>
-    <w:lsdException w:name="heading 6" w:semiHidden="1" w:uiPriority="9" w:unhideWhenUsed="1" w:qFormat="1"/>
-    <w:lsdException w:name="heading 7" w:semiHidden="1" w:uiPriority="9" w:unhideWhenUsed="1" w:qFormat="1"/>
-    <w:lsdException w:name="heading 8" w:semiHidden="1" w:uiPriority="9" w:unhideWhenUsed="1" w:qFormat="1"/>
-    <w:lsdException w:name="heading 9" w:semiHidden="1" w:uiPriority="9" w:unhideWhenUsed="1" w:qFormat="1"/>
-    <w:lsdException w:name="index 1" w:semiHidden="1" w:unhideWhenUsed="1"/>
-    <w:lsdException w:name="index 2" w:semiHidden="1" w:unhideWhenUsed="1"/>
-    <w:lsdException w:name="index 3" w:semiHidden="1" w:unhideWhenUsed="1"/>
-    <w:lsdException w:name="index 4" w:semiHidden="1" w:unhideWhenUsed="1"/>
-    <w:lsdException w:name="index 5" w:semiHidden="1" w:unhideWhenUsed="1"/>
-    <w:lsdException w:name="index 6" w:semiHidden="1" w:unhideWhenUsed="1"/>
-    <w:lsdException w:name="index 7" w:semiHidden="1" w:unhideWhenUsed="1"/>
-    <w:lsdException w:name="index 8" w:semiHidden="1" w:unhideWhenUsed="1"/>
-    <w:lsdException w:name="index 9" w:semiHidden="1" w:unhideWhenUsed="1"/>
-    <w:lsdException w:name="toc 1" w:semiHidden="1" w:uiPriority="39" w:unhideWhenUsed="1"/>
-    <w:lsdException w:name="toc 2" w:semiHidden="1" w:uiPriority="39" w:unhideWhenUsed="1"/>
-    <w:lsdException w:name="toc 3" w:semiHidden="1" w:uiPriority="39" w:unhideWhenUsed="1"/>
-    <w:lsdException w:name="toc 4" w:semiHidden="1" w:uiPriority="39" w:unhideWhenUsed="1"/>
-    <w:lsdException w:name="toc 5" w:semiHidden="1" w:uiPriority="39" w:unhideWhenUsed="1"/>
-    <w:lsdException w:name="toc 6" w:semiHidden="1" w:uiPriority="39" w:unhideWhenUsed="1"/>
-    <w:lsdException w:name="toc 7" w:semiHidden="1" w:uiPriority="39" w:unhideWhenUsed="1"/>
-    <w:lsdException w:name="toc 8" w:semiHidden="1" w:uiPriority="39" w:unhideWhenUsed="1"/>
-    <w:lsdException w:name="toc 9" w:semiHidden="1" w:uiPriority="39" w:unhideWhenUsed="1"/>
-    <w:lsdException w:name="Normal Indent" w:semiHidden="1" w:unhideWhenUsed="1"/>
-    <w:lsdException w:name="footnote text" w:semiHidden="1" w:unhideWhenUsed="1"/>
-    <w:lsdException w:name="annotation text" w:semiHidden="1" w:unhideWhenUsed="1"/>
-    <w:lsdException w:name="header" w:semiHidden="1" w:unhideWhenUsed="1"/>
-    <w:lsdException w:name="footer" w:semiHidden="1" w:unhideWhenUsed="1"/>
-    <w:lsdException w:name="index heading" w:semiHidden="1" w:unhideWhenUsed="1"/>
-    <w:lsdException w:name="caption" w:semiHidden="1" w:uiPriority="35" w:unhideWhenUsed="1" w:qFormat="1"/>
-    <w:lsdException w:name="table of figures" w:semiHidden="1" w:unhideWhenUsed="1"/>
-    <w:lsdException w:name="envelope address" w:semiHidden="1" w:unhideWhenUsed="1"/>
-    <w:lsdException w:name="envelope return" w:semiHidden="1" w:unhideWhenUsed="1"/>
-    <w:lsdException w:name="footnote reference" w:semiHidden="1" w:unhideWhenUsed="1"/>
-    <w:lsdException w:name="annotation reference" w:semiHidden="1" w:unhideWhenUsed="1"/>
-    <w:lsdException w:name="line number" w:semiHidden="1" w:unhideWhenUsed="1"/>
-    <w:lsdException w:name="page number" w:semiHidden="1" w:unhideWhenUsed="1"/>
-    <w:lsdException w:name="endnote reference" w:semiHidden="1" w:unhideWhenUsed="1"/>
-    <w:lsdException w:name="endnote text" w:semiHidden="1" w:unhideWhenUsed="1"/>
-    <w:lsdException w:name="table of authorities" w:semiHidden="1" w:unhideWhenUsed="1"/>
-    <w:lsdException w:name="macro" w:semiHidden="1" w:unhideWhenUsed="1"/>
-    <w:lsdException w:name="toa heading" w:semiHidden="1" w:unhideWhenUsed="1"/>
-    <w:lsdException w:name="List" w:semiHidden="1" w:unhideWhenUsed="1"/>
-    <w:lsdException w:name="List Bullet" w:semiHidden="1" w:unhideWhenUsed="1"/>
-    <w:lsdException w:name="List Number" w:semiHidden="1" w:unhideWhenUsed="1"/>
-    <w:lsdException w:name="List 2" w:semiHidden="1" w:unhideWhenUsed="1"/>
-    <w:lsdException w:name="List 3" w:semiHidden="1" w:unhideWhenUsed="1"/>
-    <w:lsdException w:name="List 4" w:semiHidden="1" w:unhideWhenUsed="1"/>
-    <w:lsdException w:name="List 5" w:semiHidden="1" w:unhideWhenUsed="1"/>
-    <w:lsdException w:name="List Bullet 2" w:semiHidden="1" w:unhideWhenUsed="1"/>
-    <w:lsdException w:name="List Bullet 3" w:semiHidden="1" w:unhideWhenUsed="1"/>
-    <w:lsdException w:name="List Bullet 4" w:semiHidden="1" w:unhideWhenUsed="1"/>
-    <w:lsdException w:name="List Bullet 5" w:semiHidden="1" w:unhideWhenUsed="1"/>
-    <w:lsdException w:name="List Number 2" w:semiHidden="1" w:unhideWhenUsed="1"/>
-    <w:lsdException w:name="List Number 3" w:semiHidden="1" w:unhideWhenUsed="1"/>
-    <w:lsdException w:name="List Number 4" w:semiHidden="1" w:unhideWhenUsed="1"/>
-    <w:lsdException w:name="List Number 5" w:semiHidden="1" w:unhideWhenUsed="1"/>
-    <w:lsdException w:name="Title" w:uiPriority="10" w:qFormat="1"/>
-    <w:lsdException w:name="Closing" w:semiHidden="1" w:unhideWhenUsed="1"/>
-    <w:lsdException w:name="Signature" w:semiHidden="1" w:unhideWhenUsed="1"/>
-    <w:lsdException w:name="Default Paragraph Font" w:semiHidden="1" w:uiPriority="1" w:unhideWhenUsed="1"/>
-    <w:lsdException w:name="Body Text" w:semiHidden="1" w:unhideWhenUsed="1"/>
-    <w:lsdException w:name="Body Text Indent" w:semiHidden="1" w:unhideWhenUsed="1"/>
-    <w:lsdException w:name="List Continue" w:semiHidden="1" w:unhideWhenUsed="1"/>
-    <w:lsdException w:name="List Continue 2" w:semiHidden="1" w:unhideWhenUsed="1"/>
-    <w:lsdException w:name="List Continue 3" w:semiHidden="1" w:unhideWhenUsed="1"/>
-    <w:lsdException w:name="List Continue 4" w:semiHidden="1" w:unhideWhenUsed="1"/>
-    <w:lsdException w:name="List Continue 5" w:semiHidden="1" w:unhideWhenUsed="1"/>
-    <w:lsdException w:name="Message Header" w:semiHidden="1" w:unhideWhenUsed="1"/>
-    <w:lsdException w:name="Subtitle" w:uiPriority="11" w:qFormat="1"/>
-    <w:lsdException w:name="Salutation" w:semiHidden="1" w:unhideWhenUsed="1"/>
-    <w:lsdException w:name="Date" w:semiHidden="1" w:unhideWhenUsed="1"/>
-    <w:lsdException w:name="Body Text First Indent" w:semiHidden="1" w:unhideWhenUsed="1"/>
-    <w:lsdException w:name="Body Text First Indent 2" w:semiHidden="1" w:unhideWhenUsed="1"/>
-    <w:lsdException w:name="Note Heading" w:semiHidden="1" w:unhideWhenUsed="1"/>
-    <w:lsdException w:name="Body Text 2" w:semiHidden="1" w:unhideWhenUsed="1"/>
-    <w:lsdException w:name="Body Text 3" w:semiHidden="1" w:unhideWhenUsed="1"/>
-    <w:lsdException w:name="Body Text Indent 2" w:semiHidden="1" w:unhideWhenUsed="1"/>
-    <w:lsdException w:name="Body Text Indent 3" w:semiHidden="1" w:unhideWhenUsed="1"/>
-    <w:lsdException w:name="Block Text" w:semiHidden="1" w:unhideWhenUsed="1"/>
-    <w:lsdException w:name="Hyperlink" w:semiHidden="1" w:unhideWhenUsed="1"/>
-    <w:lsdException w:name="FollowedHyperlink" w:semiHidden="1" w:unhideWhenUsed="1"/>
-    <w:lsdException w:name="Strong" w:uiPriority="22" w:qFormat="1"/>
-    <w:lsdException w:name="Emphasis" w:uiPriority="20" w:qFormat="1"/>
-    <w:lsdException w:name="Document Map" w:semiHidden="1" w:unhideWhenUsed="1"/>
-    <w:lsdException w:name="Plain Text" w:semiHidden="1" w:unhideWhenUsed="1"/>
-    <w:lsdException w:name="E-mail Signature" w:semiHidden="1" w:unhideWhenUsed="1"/>
-    <w:lsdException w:name="HTML Top of Form" w:semiHidden="1" w:unhideWhenUsed="1"/>
-    <w:lsdException w:name="HTML Bottom of Form" w:semiHidden="1" w:unhideWhenUsed="1"/>
-    <w:lsdException w:name="Normal (Web)" w:semiHidden="1" w:unhideWhenUsed="1"/>
-    <w:lsdException w:name="HTML Acronym" w:semiHidden="1" w:unhideWhenUsed="1"/>
-    <w:lsdException w:name="HTML Address" w:semiHidden="1" w:unhideWhenUsed="1"/>
-    <w:lsdException w:name="HTML Cite" w:semiHidden="1" w:unhideWhenUsed="1"/>
-    <w:lsdException w:name="HTML Code" w:semiHidden="1" w:unhideWhenUsed="1"/>
-    <w:lsdException w:name="HTML Definition" w:semiHidden="1" w:unhideWhenUsed="1"/>
-    <w:lsdException w:name="HTML Keyboard" w:semiHidden="1" w:unhideWhenUsed="1"/>
-    <w:lsdException w:name="HTML Preformatted" w:semiHidden="1" w:unhideWhenUsed="1"/>
-    <w:lsdException w:name="HTML Sample" w:semiHidden="1" w:unhideWhenUsed="1"/>
-    <w:lsdException w:name="HTML Typewriter" w:semiHidden="1" w:unhideWhenUsed="1"/>
-    <w:lsdException w:name="HTML Variable" w:semiHidden="1" w:unhideWhenUsed="1"/>
-    <w:lsdException w:name="Normal Table" w:semiHidden="1" w:unhideWhenUsed="1"/>
-    <w:lsdException w:name="annotation subject" w:semiHidden="1" w:unhideWhenUsed="1"/>
-    <w:lsdException w:name="No List" w:semiHidden="1" w:unhideWhenUsed="1"/>
-    <w:lsdException w:name="Outline List 1" w:semiHidden="1" w:unhideWhenUsed="1"/>
-    <w:lsdException w:name="Outline List 2" w:semiHidden="1" w:unhideWhenUsed="1"/>
-    <w:lsdException w:name="Outline List 3" w:semiHidden="1" w:unhideWhenUsed="1"/>
-    <w:lsdException w:name="Table Simple 1" w:semiHidden="1" w:unhideWhenUsed="1"/>
-    <w:lsdException w:name="Table Simple 2" w:semiHidden="1" w:unhideWhenUsed="1"/>
-    <w:lsdException w:name="Table Simple 3" w:semiHidden="1" w:unhideWhenUsed="1"/>
-    <w:lsdException w:name="Table Classic 1" w:semiHidden="1" w:unhideWhenUsed="1"/>
-    <w:lsdException w:name="Table Classic 2" w:semiHidden="1" w:unhideWhenUsed="1"/>
-    <w:lsdException w:name="Table Classic 3" w:semiHidden="1" w:unhideWhenUsed="1"/>
-    <w:lsdException w:name="Table Classic 4" w:semiHidden="1" w:unhideWhenUsed="1"/>
-    <w:lsdException w:name="Table Colorful 1" w:semiHidden="1" w:unhideWhenUsed="1"/>
-    <w:lsdException w:name="Table Colorful 2" w:semiHidden="1" w:unhideWhenUsed="1"/>
-    <w:lsdException w:name="Table Colorful 3" w:semiHidden="1" w:unhideWhenUsed="1"/>
-    <w:lsdException w:name="Table Columns 1" w:semiHidden="1" w:unhideWhenUsed="1"/>
-    <w:lsdException w:name="Table Columns 2" w:semiHidden="1" w:unhideWhenUsed="1"/>
-    <w:lsdException w:name="Table Columns 3" w:semiHidden="1" w:unhideWhenUsed="1"/>
-    <w:lsdException w:name="Table Columns 4" w:semiHidden="1" w:unhideWhenUsed="1"/>
-    <w:lsdException w:name="Table Columns 5" w:semiHidden="1" w:unhideWhenUsed="1"/>
-    <w:lsdException w:name="Table Grid 1" w:semiHidden="1" w:unhideWhenUsed="1"/>
-    <w:lsdException w:name="Table Grid 2" w:semiHidden="1" w:unhideWhenUsed="1"/>
-    <w:lsdException w:name="Table Grid 3" w:semiHidden="1" w:unhideWhenUsed="1"/>
-    <w:lsdException w:name="Table Grid 4" w:semiHidden="1" w:unhideWhenUsed="1"/>
-    <w:lsdException w:name="Table Grid 5" w:semiHidden="1" w:unhideWhenUsed="1"/>
-    <w:lsdException w:name="Table Grid 6" w:semiHidden="1" w:unhideWhenUsed="1"/>
-    <w:lsdException w:name="Table Grid 7" w:semiHidden="1" w:unhideWhenUsed="1"/>
-    <w:lsdException w:name="Table Grid 8" w:semiHidden="1" w:unhideWhenUsed="1"/>
-    <w:lsdException w:name="Table List 1" w:semiHidden="1" w:unhideWhenUsed="1"/>
-    <w:lsdException w:name="Table List 2" w:semiHidden="1" w:unhideWhenUsed="1"/>
-    <w:lsdException w:name="Table List 3" w:semiHidden="1" w:unhideWhenUsed="1"/>
-    <w:lsdException w:name="Table List 4" w:semiHidden="1" w:unhideWhenUsed="1"/>
-    <w:lsdException w:name="Table List 5" w:semiHidden="1" w:unhideWhenUsed="1"/>
-    <w:lsdException w:name="Table List 6" w:semiHidden="1" w:unhideWhenUsed="1"/>
-    <w:lsdException w:name="Table List 7" w:semiHidden="1" w:unhideWhenUsed="1"/>
-    <w:lsdException w:name="Table List 8" w:semiHidden="1" w:unhideWhenUsed="1"/>
-    <w:lsdException w:name="Table 3D effects 1" w:semiHidden="1" w:unhideWhenUsed="1"/>
-    <w:lsdException w:name="Table 3D effects 2" w:semiHidden="1" w:unhideWhenUsed="1"/>
-    <w:lsdException w:name="Table 3D effects 3" w:semiHidden="1" w:unhideWhenUsed="1"/>
-    <w:lsdException w:name="Table Contemporary" w:semiHidden="1" w:unhideWhenUsed="1"/>
-    <w:lsdException w:name="Table Elegant" w:semiHidden="1" w:unhideWhenUsed="1"/>
-    <w:lsdException w:name="Table Professional" w:semiHidden="1" w:unhideWhenUsed="1"/>
-    <w:lsdException w:name="Table Subtle 1" w:semiHidden="1" w:unhideWhenUsed="1"/>
-    <w:lsdException w:name="Table Subtle 2" w:semiHidden="1" w:unhideWhenUsed="1"/>
-    <w:lsdException w:name="Table Web 1" w:semiHidden="1" w:unhideWhenUsed="1"/>
-    <w:lsdException w:name="Table Web 2" w:semiHidden="1" w:unhideWhenUsed="1"/>
-    <w:lsdException w:name="Table Web 3" w:semiHidden="1" w:unhideWhenUsed="1"/>
-    <w:lsdException w:name="Balloon Text" w:semiHidden="1" w:unhideWhenUsed="1"/>
-    <w:lsdException w:name="Table Grid" w:uiPriority="59"/>
-    <w:lsdException w:name="Table Theme" w:semiHidden="1" w:unhideWhenUsed="1"/>
-    <w:lsdException w:name="Placeholder Text" w:semiHidden="1"/>
-    <w:lsdException w:name="No Spacing" w:uiPriority="1" w:qFormat="1"/>
-    <w:lsdException w:name="Light Shading" w:uiPriority="60"/>
-    <w:lsdException w:name="Light List" w:uiPriority="61"/>
-    <w:lsdException w:name="Light Grid" w:uiPriority="62"/>
-    <w:lsdException w:name="Medium Shading 1" w:uiPriority="63"/>
-    <w:lsdException w:name="Medium Shading 2" w:uiPriority="64"/>
-    <w:lsdException w:name="Medium List 1" w:uiPriority="65"/>
-    <w:lsdException w:name="Medium List 2" w:uiPriority="66"/>
-    <w:lsdException w:name="Medium Grid 1" w:uiPriority="67"/>
-    <w:lsdException w:name="Medium Grid 2" w:uiPriority="68"/>
-    <w:lsdException w:name="Medium Grid 3" w:uiPriority="69"/>
-    <w:lsdException w:name="Dark List" w:uiPriority="70"/>
-    <w:lsdException w:name="Colorful Shading" w:uiPriority="71"/>
-    <w:lsdException w:name="Colorful List" w:uiPriority="72"/>
-    <w:lsdException w:name="Colorful Grid" w:uiPriority="73"/>
-    <w:lsdException w:name="Light Shading Accent 1" w:uiPriority="60"/>
-    <w:lsdException w:name="Light List Accent 1" w:uiPriority="61"/>
-    <w:lsdException w:name="Light Grid Accent 1" w:uiPriority="62"/>
-    <w:lsdException w:name="Medium Shading 1 Accent 1" w:uiPriority="63"/>
-    <w:lsdException w:name="Medium Shading 2 Accent 1" w:uiPriority="64"/>
-    <w:lsdException w:name="Medium List 1 Accent 1" w:uiPriority="65"/>
-    <w:lsdException w:name="Revision" w:semiHidden="1"/>
-    <w:lsdException w:name="List Paragraph" w:uiPriority="34" w:qFormat="1"/>
-    <w:lsdException w:name="Quote" w:uiPriority="29" w:qFormat="1"/>
-    <w:lsdException w:name="Intense Quote" w:uiPriority="30" w:qFormat="1"/>
-    <w:lsdException w:name="Medium List 2 Accent 1" w:uiPriority="66"/>
-    <w:lsdException w:name="Medium Grid 1 Accent 1" w:uiPriority="67"/>
-    <w:lsdException w:name="Medium Grid 2 Accent 1" w:uiPriority="68"/>
-    <w:lsdException w:name="Medium Grid 3 Accent 1" w:uiPriority="69"/>
-    <w:lsdException w:name="Dark List Accent 1" w:uiPriority="70"/>
-    <w:lsdException w:name="Colorful Shading Accent 1" w:uiPriority="71"/>
-    <w:lsdException w:name="Colorful List Accent 1" w:uiPriority="72"/>
-    <w:lsdException w:name="Colorful Grid Accent 1" w:uiPriority="73"/>
-    <w:lsdException w:name="Light Shading Accent 2" w:uiPriority="60"/>
-    <w:lsdException w:name="Light List Accent 2" w:uiPriority="61"/>
-    <w:lsdException w:name="Light Grid Accent 2" w:uiPriority="62"/>
-    <w:lsdException w:name="Medium Shading 1 Accent 2" w:uiPriority="63"/>
-    <w:lsdException w:name="Medium Shading 2 Accent 2" w:uiPriority="64"/>
-    <w:lsdException w:name="Medium List 1 Accent 2" w:uiPriority="65"/>
-    <w:lsdException w:name="Medium List 2 Accent 2" w:uiPriority="66"/>
-    <w:lsdException w:name="Medium Grid 1 Accent 2" w:uiPriority="67"/>
-    <w:lsdException w:name="Medium Grid 2 Accent 2" w:uiPriority="68"/>
-    <w:lsdException w:name="Medium Grid 3 Accent 2" w:uiPriority="69"/>
-    <w:lsdException w:name="Dark List Accent 2" w:uiPriority="70"/>
-    <w:lsdException w:name="Colorful Shading Accent 2" w:uiPriority="71"/>
-    <w:lsdException w:name="Colorful List Accent 2" w:uiPriority="72"/>
-    <w:lsdException w:name="Colorful Grid Accent 2" w:uiPriority="73"/>
-    <w:lsdException w:name="Light Shading Accent 3" w:uiPriority="60"/>
-    <w:lsdException w:name="Light List Accent 3" w:uiPriority="61"/>
-    <w:lsdException w:name="Light Grid Accent 3" w:uiPriority="62"/>
-    <w:lsdException w:name="Medium Shading 1 Accent 3" w:uiPriority="63"/>
-    <w:lsdException w:name="Medium Shading 2 Accent 3" w:uiPriority="64"/>
-    <w:lsdException w:name="Medium List 1 Accent 3" w:uiPriority="65"/>
-    <w:lsdException w:name="Medium List 2 Accent 3" w:uiPriority="66"/>
-    <w:lsdException w:name="Medium Grid 1 Accent 3" w:uiPriority="67"/>
-    <w:lsdException w:name="Medium Grid 2 Accent 3" w:uiPriority="68"/>
-    <w:lsdException w:name="Medium Grid 3 Accent 3" w:uiPriority="69"/>
-    <w:lsdException w:name="Dark List Accent 3" w:uiPriority="70"/>
-    <w:lsdException w:name="Colorful Shading Accent 3" w:uiPriority="71"/>
-    <w:lsdException w:name="Colorful List Accent 3" w:uiPriority="72"/>
-    <w:lsdException w:name="Colorful Grid Accent 3" w:uiPriority="73"/>
-    <w:lsdException w:name="Light Shading Accent 4" w:uiPriority="60"/>
-    <w:lsdException w:name="Light List Accent 4" w:uiPriority="61"/>
-    <w:lsdException w:name="Light Grid Accent 4" w:uiPriority="62"/>
-    <w:lsdException w:name="Medium Shading 1 Accent 4" w:uiPriority="63"/>
-    <w:lsdException w:name="Medium Shading 2 Accent 4" w:uiPriority="64"/>
-    <w:lsdException w:name="Medium List 1 Accent 4" w:uiPriority="65"/>
-    <w:lsdException w:name="Medium List 2 Accent 4" w:uiPriority="66"/>
-    <w:lsdException w:name="Medium Grid 1 Accent 4" w:uiPriority="67"/>
-    <w:lsdException w:name="Medium Grid 2 Accent 4" w:uiPriority="68"/>
-    <w:lsdException w:name="Medium Grid 3 Accent 4" w:uiPriority="69"/>
-    <w:lsdException w:name="Dark List Accent 4" w:uiPriority="70"/>
-    <w:lsdException w:name="Colorful Shading Accent 4" w:uiPriority="71"/>
-    <w:lsdException w:name="Colorful List Accent 4" w:uiPriority="72"/>
-    <w:lsdException w:name="Colorful Grid Accent 4" w:uiPriority="73"/>
-    <w:lsdException w:name="Light Shading Accent 5" w:uiPriority="60"/>
-    <w:lsdException w:name="Light List Accent 5" w:uiPriority="61"/>
-    <w:lsdException w:name="Light Grid Accent 5" w:uiPriority="62"/>
-    <w:lsdException w:name="Medium Shading 1 Accent 5" w:uiPriority="63"/>
-    <w:lsdException w:name="Medium Shading 2 Accent 5" w:uiPriority="64"/>
-    <w:lsdException w:name="Medium List 1 Accent 5" w:uiPriority="65"/>
-    <w:lsdException w:name="Medium List 2 Accent 5" w:uiPriority="66"/>
-    <w:lsdException w:name="Medium Grid 1 Accent 5" w:uiPriority="67"/>
-    <w:lsdException w:name="Medium Grid 2 Accent 5" w:uiPriority="68"/>
-    <w:lsdException w:name="Medium Grid 3 Accent 5" w:uiPriority="69"/>
-    <w:lsdException w:name="Dark List Accent 5" w:uiPriority="70"/>
-    <w:lsdException w:name="Colorful Shading Accent 5" w:uiPriority="71"/>
-    <w:lsdException w:name="Colorful List Accent 5" w:uiPriority="72"/>
-    <w:lsdException w:name="Colorful Grid Accent 5" w:uiPriority="73"/>
-    <w:lsdException w:name="Light Shading Accent 6" w:uiPriority="60"/>
-    <w:lsdException w:name="Light List Accent 6" w:uiPriority="61"/>
-    <w:lsdException w:name="Light Grid Accent 6" w:uiPriority="62"/>
-    <w:lsdException w:name="Medium Shading 1 Accent 6" w:uiPriority="63"/>
-    <w:lsdException w:name="Medium Shading 2 Accent 6" w:uiPriority="64"/>
-    <w:lsdException w:name="Medium List 1 Accent 6" w:uiPriority="65"/>
-    <w:lsdException w:name="Medium List 2 Accent 6" w:uiPriority="66"/>
-    <w:lsdException w:name="Medium Grid 1 Accent 6" w:uiPriority="67"/>
-    <w:lsdException w:name="Medium Grid 2 Accent 6" w:uiPriority="68"/>
-    <w:lsdException w:name="Medium Grid 3 Accent 6" w:uiPriority="69"/>
-    <w:lsdException w:name="Dark List Accent 6" w:uiPriority="70"/>
-    <w:lsdException w:name="Colorful Shading Accent 6" w:uiPriority="71"/>
-    <w:lsdException w:name="Colorful List Accent 6" w:uiPriority="72"/>
-    <w:lsdException w:name="Colorful Grid Accent 6" w:uiPriority="73"/>
-    <w:lsdException w:name="Subtle Emphasis" w:uiPriority="19" w:qFormat="1"/>
-    <w:lsdException w:name="Intense Emphasis" w:uiPriority="21" w:qFormat="1"/>
-    <w:lsdException w:name="Subtle Reference" w:uiPriority="31" w:qFormat="1"/>
-    <w:lsdException w:name="Intense Reference" w:uiPriority="32" w:qFormat="1"/>
-    <w:lsdException w:name="Book Title" w:uiPriority="33" w:qFormat="1"/>
-    <w:lsdException w:name="Bibliography" w:semiHidden="1" w:uiPriority="37" w:unhideWhenUsed="1"/>
-    <w:lsdException w:name="TOC Heading" w:semiHidden="1" w:uiPriority="39" w:unhideWhenUsed="1" w:qFormat="1"/>
-    <w:lsdException w:name="Plain Table 1" w:uiPriority="41"/>
-    <w:lsdException w:name="Plain Table 2" w:uiPriority="42"/>
-    <w:lsdException w:name="Plain Table 3" w:uiPriority="43"/>
-    <w:lsdException w:name="Plain Table 4" w:uiPriority="44"/>
-    <w:lsdException w:name="Plain Table 5" w:uiPriority="45"/>
-    <w:lsdException w:name="Grid Table Light" w:uiPriority="40"/>
-    <w:lsdException w:name="Grid Table 1 Light" w:uiPriority="46"/>
-    <w:lsdException w:name="Grid Table 2" w:uiPriority="47"/>
-    <w:lsdException w:name="Grid Table 3" w:uiPriority="48"/>
-    <w:lsdException w:name="Grid Table 4" w:uiPriority="49"/>
-    <w:lsdException w:name="Grid Table 5 Dark" w:uiPriority="50"/>
-    <w:lsdException w:name="Grid Table 6 Colorful" w:uiPriority="51"/>
-    <w:lsdException w:name="Grid Table 7 Colorful" w:uiPriority="52"/>
-    <w:lsdException w:name="Grid Table 1 Light Accent 1" w:uiPriority="46"/>
-    <w:lsdException w:name="Grid Table 2 Accent 1" w:uiPriority="47"/>
-    <w:lsdException w:name="Grid Table 3 Accent 1" w:uiPriority="48"/>
-    <w:lsdException w:name="Grid Table 4 Accent 1" w:uiPriority="49"/>
-    <w:lsdException w:name="Grid Table 5 Dark Accent 1" w:uiPriority="50"/>
-    <w:lsdException w:name="Grid Table 6 Colorful Accent 1" w:uiPriority="51"/>
-    <w:lsdException w:name="Grid Table 7 Colorful Accent 1" w:uiPriority="52"/>
-    <w:lsdException w:name="Grid Table 1 Light Accent 2" w:uiPriority="46"/>
-    <w:lsdException w:name="Grid Table 2 Accent 2" w:uiPriority="47"/>
-    <w:lsdException w:name="Grid Table 3 Accent 2" w:uiPriority="48"/>
-    <w:lsdException w:name="Grid Table 4 Accent 2" w:uiPriority="49"/>
-    <w:lsdException w:name="Grid Table 5 Dark Accent 2" w:uiPriority="50"/>
-    <w:lsdException w:name="Grid Table 6 Colorful Accent 2" w:uiPriority="51"/>
-    <w:lsdException w:name="Grid Table 7 Colorful Accent 2" w:uiPriority="52"/>
-    <w:lsdException w:name="Grid Table 1 Light Accent 3" w:uiPriority="46"/>
-    <w:lsdException w:name="Grid Table 2 Accent 3" w:uiPriority="47"/>
-    <w:lsdException w:name="Grid Table 3 Accent 3" w:uiPriority="48"/>
-    <w:lsdException w:name="Grid Table 4 Accent 3" w:uiPriority="49"/>
-    <w:lsdException w:name="Grid Table 5 Dark Accent 3" w:uiPriority="50"/>
-    <w:lsdException w:name="Grid Table 6 Colorful Accent 3" w:uiPriority="51"/>
-    <w:lsdException w:name="Grid Table 7 Colorful Accent 3" w:uiPriority="52"/>
-    <w:lsdException w:name="Grid Table 1 Light Accent 4" w:uiPriority="46"/>
-    <w:lsdException w:name="Grid Table 2 Accent 4" w:uiPriority="47"/>
-    <w:lsdException w:name="Grid Table 3 Accent 4" w:uiPriority="48"/>
-    <w:lsdException w:name="Grid Table 4 Accent 4" w:uiPriority="49"/>
-    <w:lsdException w:name="Grid Table 5 Dark Accent 4" w:uiPriority="50"/>
-    <w:lsdException w:name="Grid Table 6 Colorful Accent 4" w:uiPriority="51"/>
-    <w:lsdException w:name="Grid Table 7 Colorful Accent 4" w:uiPriority="52"/>
-    <w:lsdException w:name="Grid Table 1 Light Accent 5" w:uiPriority="46"/>
-    <w:lsdException w:name="Grid Table 2 Accent 5" w:uiPriority="47"/>
-    <w:lsdException w:name="Grid Table 3 Accent 5" w:uiPriority="48"/>
-    <w:lsdException w:name="Grid Table 4 Accent 5" w:uiPriority="49"/>
-    <w:lsdException w:name="Grid Table 5 Dark Accent 5" w:uiPriority="50"/>
-    <w:lsdException w:name="Grid Table 6 Colorful Accent 5" w:uiPriority="51"/>
-    <w:lsdException w:name="Grid Table 7 Colorful Accent 5" w:uiPriority="52"/>
-    <w:lsdException w:name="Grid Table 1 Light Accent 6" w:uiPriority="46"/>
-    <w:lsdException w:name="Grid Table 2 Accent 6" w:uiPriority="47"/>
-    <w:lsdException w:name="Grid Table 3 Accent 6" w:uiPriority="48"/>
-    <w:lsdException w:name="Grid Table 4 Accent 6" w:uiPriority="49"/>
-    <w:lsdException w:name="Grid Table 5 Dark Accent 6" w:uiPriority="50"/>
-    <w:lsdException w:name="Grid Table 6 Colorful Accent 6" w:uiPriority="51"/>
-    <w:lsdException w:name="Grid Table 7 Colorful Accent 6" w:uiPriority="52"/>
-    <w:lsdException w:name="List Table 1 Light" w:uiPriority="46"/>
-    <w:lsdException w:name="List Table 2" w:uiPriority="47"/>
-    <w:lsdException w:name="List Table 3" w:uiPriority="48"/>
-    <w:lsdException w:name="List Table 4" w:uiPriority="49"/>
-    <w:lsdException w:name="List Table 5 Dark" w:uiPriority="50"/>
-    <w:lsdException w:name="List Table 6 Colorful" w:uiPriority="51"/>
-    <w:lsdException w:name="List Table 7 Colorful" w:uiPriority="52"/>
-    <w:lsdException w:name="List Table 1 Light Accent 1" w:uiPriority="46"/>
-    <w:lsdException w:name="List Table 2 Accent 1" w:uiPriority="47"/>
-    <w:lsdException w:name="List Table 3 Accent 1" w:uiPriority="48"/>
-    <w:lsdException w:name="List Table 4 Accent 1" w:uiPriority="49"/>
-    <w:lsdException w:name="List Table 5 Dark Accent 1" w:uiPriority="50"/>
-    <w:lsdException w:name="List Table 6 Colorful Accent 1" w:uiPriority="51"/>
-    <w:lsdException w:name="List Table 7 Colorful Accent 1" w:uiPriority="52"/>
-    <w:lsdException w:name="List Table 1 Light Accent 2" w:uiPriority="46"/>
-    <w:lsdException w:name="List Table 2 Accent 2" w:uiPriority="47"/>
-    <w:lsdException w:name="List Table 3 Accent 2" w:uiPriority="48"/>
-    <w:lsdException w:name="List Table 4 Accent 2" w:uiPriority="49"/>
-    <w:lsdException w:name="List Table 5 Dark Accent 2" w:uiPriority="50"/>
-    <w:lsdException w:name="List Table 6 Colorful Accent 2" w:uiPriority="51"/>
-    <w:lsdException w:name="List Table 7 Colorful Accent 2" w:uiPriority="52"/>
-    <w:lsdException w:name="List Table 1 Light Accent 3" w:uiPriority="46"/>
-    <w:lsdException w:name="List Table 2 Accent 3" w:uiPriority="47"/>
-    <w:lsdException w:name="List Table 3 Accent 3" w:uiPriority="48"/>
-    <w:lsdException w:name="List Table 4 Accent 3" w:uiPriority="49"/>
-    <w:lsdException w:name="List Table 5 Dark Accent 3" w:uiPriority="50"/>
-    <w:lsdException w:name="List Table 6 Colorful Accent 3" w:uiPriority="51"/>
-    <w:lsdException w:name="List Table 7 Colorful Accent 3" w:uiPriority="52"/>
-    <w:lsdException w:name="List Table 1 Light Accent 4" w:uiPriority="46"/>
-    <w:lsdException w:name="List Table 2 Accent 4" w:uiPriority="47"/>
-    <w:lsdException w:name="List Table 3 Accent 4" w:uiPriority="48"/>
-    <w:lsdException w:name="List Table 4 Accent 4" w:uiPriority="49"/>
-    <w:lsdException w:name="List Table 5 Dark Accent 4" w:uiPriority="50"/>
-    <w:lsdException w:name="List Table 6 Colorful Accent 4" w:uiPriority="51"/>
-    <w:lsdException w:name="List Table 7 Colorful Accent 4" w:uiPriority="52"/>
-    <w:lsdException w:name="List Table 1 Light Accent 5" w:uiPriority="46"/>
-    <w:lsdException w:name="List Table 2 Accent 5" w:uiPriority="47"/>
-    <w:lsdException w:name="List Table 3 Accent 5" w:uiPriority="48"/>
-    <w:lsdException w:name="List Table 4 Accent 5" w:uiPriority="49"/>
-    <w:lsdException w:name="List Table 5 Dark Accent 5" w:uiPriority="50"/>
-    <w:lsdException w:name="List Table 6 Colorful Accent 5" w:uiPriority="51"/>
-    <w:lsdException w:name="List Table 7 Colorful Accent 5" w:uiPriority="52"/>
-    <w:lsdException w:name="List Table 1 Light Accent 6" w:uiPriority="46"/>
-    <w:lsdException w:name="List Table 2 Accent 6" w:uiPriority="47"/>
-    <w:lsdException w:name="List Table 3 Accent 6" w:uiPriority="48"/>
-    <w:lsdException w:name="List Table 4 Accent 6" w:uiPriority="49"/>
-    <w:lsdException w:name="List Table 5 Dark Accent 6" w:uiPriority="50"/>
-    <w:lsdException w:name="List Table 6 Colorful Accent 6" w:uiPriority="51"/>
-    <w:lsdException w:name="List Table 7 Colorful Accent 6" w:uiPriority="52"/>
-    <w:lsdException w:name="Mention" w:semiHidden="1" w:unhideWhenUsed="1"/>
-    <w:lsdException w:name="Smart Hyperlink" w:semiHidden="1" w:unhideWhenUsed="1"/>
+  <w:latentStyles w:defLockedState="0" w:defUIPriority="99" w:defSemiHidden="1" w:defUnhideWhenUsed="1" w:defQFormat="0" w:count="267">
+    <w:lsdException w:name="Normal" w:semiHidden="0" w:uiPriority="0" w:unhideWhenUsed="0" w:qFormat="1"/>
+    <w:lsdException w:name="heading 1" w:semiHidden="0" w:uiPriority="9" w:unhideWhenUsed="0" w:qFormat="1"/>
+    <w:lsdException w:name="heading 2" w:uiPriority="9" w:qFormat="1"/>
+    <w:lsdException w:name="heading 3" w:uiPriority="9" w:qFormat="1"/>
+    <w:lsdException w:name="heading 4" w:uiPriority="9" w:qFormat="1"/>
+    <w:lsdException w:name="heading 5" w:uiPriority="9" w:qFormat="1"/>
+    <w:lsdException w:name="heading 6" w:uiPriority="9" w:qFormat="1"/>
+    <w:lsdException w:name="heading 7" w:uiPriority="9" w:qFormat="1"/>
+    <w:lsdException w:name="heading 8" w:uiPriority="9" w:qFormat="1"/>
+    <w:lsdException w:name="heading 9" w:uiPriority="9" w:qFormat="1"/>
+    <w:lsdException w:name="toc 1" w:uiPriority="39"/>
+    <w:lsdException w:name="toc 2" w:uiPriority="39"/>
+    <w:lsdException w:name="toc 3" w:uiPriority="39"/>
+    <w:lsdException w:name="toc 4" w:uiPriority="39"/>
+    <w:lsdException w:name="toc 5" w:uiPriority="39"/>
+    <w:lsdException w:name="toc 6" w:uiPriority="39"/>
+    <w:lsdException w:name="toc 7" w:uiPriority="39"/>
+    <w:lsdException w:name="toc 8" w:uiPriority="39"/>
+    <w:lsdException w:name="toc 9" w:uiPriority="39"/>
+    <w:lsdException w:name="caption" w:uiPriority="35" w:qFormat="1"/>
+    <w:lsdException w:name="Title" w:semiHidden="0" w:uiPriority="10" w:unhideWhenUsed="0" w:qFormat="1"/>
+    <w:lsdException w:name="Default Paragraph Font" w:uiPriority="1"/>
+    <w:lsdException w:name="Subtitle" w:semiHidden="0" w:uiPriority="11" w:unhideWhenUsed="0" w:qFormat="1"/>
+    <w:lsdException w:name="Strong" w:semiHidden="0" w:uiPriority="22" w:unhideWhenUsed="0" w:qFormat="1"/>
+    <w:lsdException w:name="Emphasis" w:semiHidden="0" w:uiPriority="20" w:unhideWhenUsed="0" w:qFormat="1"/>
+    <w:lsdException w:name="Table Grid" w:semiHidden="0" w:uiPriority="59" w:unhideWhenUsed="0"/>
+    <w:lsdException w:name="Placeholder Text" w:unhideWhenUsed="0"/>
+    <w:lsdException w:name="No Spacing" w:semiHidden="0" w:uiPriority="1" w:unhideWhenUsed="0" w:qFormat="1"/>
+    <w:lsdException w:name="Light Shading" w:semiHidden="0" w:uiPriority="60" w:unhideWhenUsed="0"/>
+    <w:lsdException w:name="Light List" w:semiHidden="0" w:uiPriority="61" w:unhideWhenUsed="0"/>
+    <w:lsdException w:name="Light Grid" w:semiHidden="0" w:uiPriority="62" w:unhideWhenUsed="0"/>
+    <w:lsdException w:name="Medium Shading 1" w:semiHidden="0" w:uiPriority="63" w:unhideWhenUsed="0"/>
+    <w:lsdException w:name="Medium Shading 2" w:semiHidden="0" w:uiPriority="64" w:unhideWhenUsed="0"/>
+    <w:lsdException w:name="Medium List 1" w:semiHidden="0" w:uiPriority="65" w:unhideWhenUsed="0"/>
+    <w:lsdException w:name="Medium List 2" w:semiHidden="0" w:uiPriority="66" w:unhideWhenUsed="0"/>
+    <w:lsdException w:name="Medium Grid 1" w:semiHidden="0" w:uiPriority="67" w:unhideWhenUsed="0"/>
+    <w:lsdException w:name="Medium Grid 2" w:semiHidden="0" w:uiPriority="68" w:unhideWhenUsed="0"/>
+    <w:lsdException w:name="Medium Grid 3" w:semiHidden="0" w:uiPriority="69" w:unhideWhenUsed="0"/>
+    <w:lsdException w:name="Dark List" w:semiHidden="0" w:uiPriority="70" w:unhideWhenUsed="0"/>
+    <w:lsdException w:name="Colorful Shading" w:semiHidden="0" w:uiPriority="71" w:unhideWhenUsed="0"/>
+    <w:lsdException w:name="Colorful List" w:semiHidden="0" w:uiPriority="72" w:unhideWhenUsed="0"/>
+    <w:lsdException w:name="Colorful Grid" w:semiHidden="0" w:uiPriority="73" w:unhideWhenUsed="0"/>
+    <w:lsdException w:name="Light Shading Accent 1" w:semiHidden="0" w:uiPriority="60" w:unhideWhenUsed="0"/>
+    <w:lsdException w:name="Light List Accent 1" w:semiHidden="0" w:uiPriority="61" w:unhideWhenUsed="0"/>
+    <w:lsdException w:name="Light Grid Accent 1" w:semiHidden="0" w:uiPriority="62" w:unhideWhenUsed="0"/>
+    <w:lsdException w:name="Medium Shading 1 Accent 1" w:semiHidden="0" w:uiPriority="63" w:unhideWhenUsed="0"/>
+    <w:lsdException w:name="Medium Shading 2 Accent 1" w:semiHidden="0" w:uiPriority="64" w:unhideWhenUsed="0"/>
+    <w:lsdException w:name="Medium List 1 Accent 1" w:semiHidden="0" w:uiPriority="65" w:unhideWhenUsed="0"/>
+    <w:lsdException w:name="Revision" w:unhideWhenUsed="0"/>
+    <w:lsdException w:name="List Paragraph" w:semiHidden="0" w:uiPriority="34" w:unhideWhenUsed="0" w:qFormat="1"/>
+    <w:lsdException w:name="Quote" w:semiHidden="0" w:uiPriority="29" w:unhideWhenUsed="0" w:qFormat="1"/>
+    <w:lsdException w:name="Intense Quote" w:semiHidden="0" w:uiPriority="30" w:unhideWhenUsed="0" w:qFormat="1"/>
+    <w:lsdException w:name="Medium List 2 Accent 1" w:semiHidden="0" w:uiPriority="66" w:unhideWhenUsed="0"/>
+    <w:lsdException w:name="Medium Grid 1 Accent 1" w:semiHidden="0" w:uiPriority="67" w:unhideWhenUsed="0"/>
+    <w:lsdException w:name="Medium Grid 2 Accent 1" w:semiHidden="0" w:uiPriority="68" w:unhideWhenUsed="0"/>
+    <w:lsdException w:name="Medium Grid 3 Accent 1" w:semiHidden="0" w:uiPriority="69" w:unhideWhenUsed="0"/>
+    <w:lsdException w:name="Dark List Accent 1" w:semiHidden="0" w:uiPriority="70" w:unhideWhenUsed="0"/>
+    <w:lsdException w:name="Colorful Shading Accent 1" w:semiHidden="0" w:uiPriority="71" w:unhideWhenUsed="0"/>
+    <w:lsdException w:name="Colorful List Accent 1" w:semiHidden="0" w:uiPriority="72" w:unhideWhenUsed="0"/>
+    <w:lsdException w:name="Colorful Grid Accent 1" w:semiHidden="0" w:uiPriority="73" w:unhideWhenUsed="0"/>
+    <w:lsdException w:name="Light Shading Accent 2" w:semiHidden="0" w:uiPriority="60" w:unhideWhenUsed="0"/>
+    <w:lsdException w:name="Light List Accent 2" w:semiHidden="0" w:uiPriority="61" w:unhideWhenUsed="0"/>
+    <w:lsdException w:name="Light Grid Accent 2" w:semiHidden="0" w:uiPriority="62" w:unhideWhenUsed="0"/>
+    <w:lsdException w:name="Medium Shading 1 Accent 2" w:semiHidden="0" w:uiPriority="63" w:unhideWhenUsed="0"/>
+    <w:lsdException w:name="Medium Shading 2 Accent 2" w:semiHidden="0" w:uiPriority="64" w:unhideWhenUsed="0"/>
+    <w:lsdException w:name="Medium List 1 Accent 2" w:semiHidden="0" w:uiPriority="65" w:unhideWhenUsed="0"/>
+    <w:lsdException w:name="Medium List 2 Accent 2" w:semiHidden="0" w:uiPriority="66" w:unhideWhenUsed="0"/>
+    <w:lsdException w:name="Medium Grid 1 Accent 2" w:semiHidden="0" w:uiPriority="67" w:unhideWhenUsed="0"/>
+    <w:lsdException w:name="Medium Grid 2 Accent 2" w:semiHidden="0" w:uiPriority="68" w:unhideWhenUsed="0"/>
+    <w:lsdException w:name="Medium Grid 3 Accent 2" w:semiHidden="0" w:uiPriority="69" w:unhideWhenUsed="0"/>
+    <w:lsdException w:name="Dark List Accent 2" w:semiHidden="0" w:uiPriority="70" w:unhideWhenUsed="0"/>
+    <w:lsdException w:name="Colorful Shading Accent 2" w:semiHidden="0" w:uiPriority="71" w:unhideWhenUsed="0"/>
+    <w:lsdException w:name="Colorful List Accent 2" w:semiHidden="0" w:uiPriority="72" w:unhideWhenUsed="0"/>
+    <w:lsdException w:name="Colorful Grid Accent 2" w:semiHidden="0" w:uiPriority="73" w:unhideWhenUsed="0"/>
+    <w:lsdException w:name="Light Shading Accent 3" w:semiHidden="0" w:uiPriority="60" w:unhideWhenUsed="0"/>
+    <w:lsdException w:name="Light List Accent 3" w:semiHidden="0" w:uiPriority="61" w:unhideWhenUsed="0"/>
+    <w:lsdException w:name="Light Grid Accent 3" w:semiHidden="0" w:uiPriority="62" w:unhideWhenUsed="0"/>
+    <w:lsdException w:name="Medium Shading 1 Accent 3" w:semiHidden="0" w:uiPriority="63" w:unhideWhenUsed="0"/>
+    <w:lsdException w:name="Medium Shading 2 Accent 3" w:semiHidden="0" w:uiPriority="64" w:unhideWhenUsed="0"/>
+    <w:lsdException w:name="Medium List 1 Accent 3" w:semiHidden="0" w:uiPriority="65" w:unhideWhenUsed="0"/>
+    <w:lsdException w:name="Medium List 2 Accent 3" w:semiHidden="0" w:uiPriority="66" w:unhideWhenUsed="0"/>
+    <w:lsdException w:name="Medium Grid 1 Accent 3" w:semiHidden="0" w:uiPriority="67" w:unhideWhenUsed="0"/>
+    <w:lsdException w:name="Medium Grid 2 Accent 3" w:semiHidden="0" w:uiPriority="68" w:unhideWhenUsed="0"/>
+    <w:lsdException w:name="Medium Grid 3 Accent 3" w:semiHidden="0" w:uiPriority="69" w:unhideWhenUsed="0"/>
+    <w:lsdException w:name="Dark List Accent 3" w:semiHidden="0" w:uiPriority="70" w:unhideWhenUsed="0"/>
+    <w:lsdException w:name="Colorful Shading Accent 3" w:semiHidden="0" w:uiPriority="71" w:unhideWhenUsed="0"/>
+    <w:lsdException w:name="Colorful List Accent 3" w:semiHidden="0" w:uiPriority="72" w:unhideWhenUsed="0"/>
+    <w:lsdException w:name="Colorful Grid Accent 3" w:semiHidden="0" w:uiPriority="73" w:unhideWhenUsed="0"/>
+    <w:lsdException w:name="Light Shading Accent 4" w:semiHidden="0" w:uiPriority="60" w:unhideWhenUsed="0"/>
+    <w:lsdException w:name="Light List Accent 4" w:semiHidden="0" w:uiPriority="61" w:unhideWhenUsed="0"/>
+    <w:lsdException w:name="Light Grid Accent 4" w:semiHidden="0" w:uiPriority="62" w:unhideWhenUsed="0"/>
+    <w:lsdException w:name="Medium Shading 1 Accent 4" w:semiHidden="0" w:uiPriority="63" w:unhideWhenUsed="0"/>
+    <w:lsdException w:name="Medium Shading 2 Accent 4" w:semiHidden="0" w:uiPriority="64" w:unhideWhenUsed="0"/>
+    <w:lsdException w:name="Medium List 1 Accent 4" w:semiHidden="0" w:uiPriority="65" w:unhideWhenUsed="0"/>
+    <w:lsdException w:name="Medium List 2 Accent 4" w:semiHidden="0" w:uiPriority="66" w:unhideWhenUsed="0"/>
+    <w:lsdException w:name="Medium Grid 1 Accent 4" w:semiHidden="0" w:uiPriority="67" w:unhideWhenUsed="0"/>
+    <w:lsdException w:name="Medium Grid 2 Accent 4" w:semiHidden="0" w:uiPriority="68" w:unhideWhenUsed="0"/>
+    <w:lsdException w:name="Medium Grid 3 Accent 4" w:semiHidden="0" w:uiPriority="69" w:unhideWhenUsed="0"/>
+    <w:lsdException w:name="Dark List Accent 4" w:semiHidden="0" w:uiPriority="70" w:unhideWhenUsed="0"/>
+    <w:lsdException w:name="Colorful Shading Accent 4" w:semiHidden="0" w:uiPriority="71" w:unhideWhenUsed="0"/>
+    <w:lsdException w:name="Colorful List Accent 4" w:semiHidden="0" w:uiPriority="72" w:unhideWhenUsed="0"/>
+    <w:lsdException w:name="Colorful Grid Accent 4" w:semiHidden="0" w:uiPriority="73" w:unhideWhenUsed="0"/>
+    <w:lsdException w:name="Light Shading Accent 5" w:semiHidden="0" w:uiPriority="60" w:unhideWhenUsed="0"/>
+    <w:lsdException w:name="Light List Accent 5" w:semiHidden="0" w:uiPriority="61" w:unhideWhenUsed="0"/>
+    <w:lsdException w:name="Light Grid Accent 5" w:semiHidden="0" w:uiPriority="62" w:unhideWhenUsed="0"/>
+    <w:lsdException w:name="Medium Shading 1 Accent 5" w:semiHidden="0" w:uiPriority="63" w:unhideWhenUsed="0"/>
+    <w:lsdException w:name="Medium Shading 2 Accent 5" w:semiHidden="0" w:uiPriority="64" w:unhideWhenUsed="0"/>
+    <w:lsdException w:name="Medium List 1 Accent 5" w:semiHidden="0" w:uiPriority="65" w:unhideWhenUsed="0"/>
+    <w:lsdException w:name="Medium List 2 Accent 5" w:semiHidden="0" w:uiPriority="66" w:unhideWhenUsed="0"/>
+    <w:lsdException w:name="Medium Grid 1 Accent 5" w:semiHidden="0" w:uiPriority="67" w:unhideWhenUsed="0"/>
+    <w:lsdException w:name="Medium Grid 2 Accent 5" w:semiHidden="0" w:uiPriority="68" w:unhideWhenUsed="0"/>
+    <w:lsdException w:name="Medium Grid 3 Accent 5" w:semiHidden="0" w:uiPriority="69" w:unhideWhenUsed="0"/>
+    <w:lsdException w:name="Dark List Accent 5" w:semiHidden="0" w:uiPriority="70" w:unhideWhenUsed="0"/>
+    <w:lsdException w:name="Colorful Shading Accent 5" w:semiHidden="0" w:uiPriority="71" w:unhideWhenUsed="0"/>
+    <w:lsdException w:name="Colorful List Accent 5" w:semiHidden="0" w:uiPriority="72" w:unhideWhenUsed="0"/>
+    <w:lsdException w:name="Colorful Grid Accent 5" w:semiHidden="0" w:uiPriority="73" w:unhideWhenUsed="0"/>
+    <w:lsdException w:name="Light Shading Accent 6" w:semiHidden="0" w:uiPriority="60" w:unhideWhenUsed="0"/>
+    <w:lsdException w:name="Light List Accent 6" w:semiHidden="0" w:uiPriority="61" w:unhideWhenUsed="0"/>
+    <w:lsdException w:name="Light Grid Accent 6" w:semiHidden="0" w:uiPriority="62" w:unhideWhenUsed="0"/>
+    <w:lsdException w:name="Medium Shading 1 Accent 6" w:semiHidden="0" w:uiPriority="63" w:unhideWhenUsed="0"/>
+    <w:lsdException w:name="Medium Shading 2 Accent 6" w:semiHidden="0" w:uiPriority="64" w:unhideWhenUsed="0"/>
+    <w:lsdException w:name="Medium List 1 Accent 6" w:semiHidden="0" w:uiPriority="65" w:unhideWhenUsed="0"/>
+    <w:lsdException w:name="Medium List 2 Accent 6" w:semiHidden="0" w:uiPriority="66" w:unhideWhenUsed="0"/>
+    <w:lsdException w:name="Medium Grid 1 Accent 6" w:semiHidden="0" w:uiPriority="67" w:unhideWhenUsed="0"/>
+    <w:lsdException w:name="Medium Grid 2 Accent 6" w:semiHidden="0" w:uiPriority="68" w:unhideWhenUsed="0"/>
+    <w:lsdException w:name="Medium Grid 3 Accent 6" w:semiHidden="0" w:uiPriority="69" w:unhideWhenUsed="0"/>
+    <w:lsdException w:name="Dark List Accent 6" w:semiHidden="0" w:uiPriority="70" w:unhideWhenUsed="0"/>
+    <w:lsdException w:name="Colorful Shading Accent 6" w:semiHidden="0" w:uiPriority="71" w:unhideWhenUsed="0"/>
+    <w:lsdException w:name="Colorful List Accent 6" w:semiHidden="0" w:uiPriority="72" w:unhideWhenUsed="0"/>
+    <w:lsdException w:name="Colorful Grid Accent 6" w:semiHidden="0" w:uiPriority="73" w:unhideWhenUsed="0"/>
+    <w:lsdException w:name="Subtle Emphasis" w:semiHidden="0" w:uiPriority="19" w:unhideWhenUsed="0" w:qFormat="1"/>
+    <w:lsdException w:name="Intense Emphasis" w:semiHidden="0" w:uiPriority="21" w:unhideWhenUsed="0" w:qFormat="1"/>
+    <w:lsdException w:name="Subtle Reference" w:semiHidden="0" w:uiPriority="31" w:unhideWhenUsed="0" w:qFormat="1"/>
+    <w:lsdException w:name="Intense Reference" w:semiHidden="0" w:uiPriority="32" w:unhideWhenUsed="0" w:qFormat="1"/>
+    <w:lsdException w:name="Book Title" w:semiHidden="0" w:uiPriority="33" w:unhideWhenUsed="0" w:qFormat="1"/>
+    <w:lsdException w:name="Bibliography" w:uiPriority="37"/>
+    <w:lsdException w:name="TOC Heading" w:uiPriority="39" w:qFormat="1"/>
   </w:latentStyles>
-  <w:style w:type="paragraph" w:default="1" w:styleId="a">
+  <w:style w:type="paragraph" w:default="1" w:styleId="Normal">
     <w:name w:val="Normal"/>
     <w:qFormat/>
     <w:rsid w:val="000D6C08"/>
   </w:style>
-  <w:style w:type="character" w:default="1" w:styleId="a0">
+  <w:style w:type="character" w:default="1" w:styleId="DefaultParagraphFont">
     <w:name w:val="Default Paragraph Font"/>
     <w:uiPriority w:val="1"/>
     <w:semiHidden/>
     <w:unhideWhenUsed/>
   </w:style>
-  <w:style w:type="table" w:default="1" w:styleId="a1">
+  <w:style w:type="table" w:default="1" w:styleId="TableNormal">
     <w:name w:val="Normal Table"/>
     <w:uiPriority w:val="99"/>
     <w:semiHidden/>
     <w:unhideWhenUsed/>
+    <w:qFormat/>
     <w:tblPr>
       <w:tblInd w:w="0" w:type="dxa"/>
       <w:tblCellMar>
@@ -4061,15 +3746,15 @@
       </w:tblCellMar>
     </w:tblPr>
   </w:style>
-  <w:style w:type="numbering" w:default="1" w:styleId="a2">
+  <w:style w:type="numbering" w:default="1" w:styleId="NoList">
     <w:name w:val="No List"/>
     <w:uiPriority w:val="99"/>
     <w:semiHidden/>
     <w:unhideWhenUsed/>
   </w:style>
-  <w:style w:type="paragraph" w:styleId="a3">
+  <w:style w:type="paragraph" w:styleId="ListParagraph">
     <w:name w:val="List Paragraph"/>
-    <w:basedOn w:val="a"/>
+    <w:basedOn w:val="Normal"/>
     <w:uiPriority w:val="34"/>
     <w:qFormat/>
     <w:rsid w:val="00F666FF"/>
@@ -4078,10 +3763,10 @@
       <w:contextualSpacing/>
     </w:pPr>
   </w:style>
-  <w:style w:type="paragraph" w:styleId="a4">
+  <w:style w:type="paragraph" w:styleId="Header">
     <w:name w:val="header"/>
-    <w:basedOn w:val="a"/>
-    <w:link w:val="Char"/>
+    <w:basedOn w:val="Normal"/>
+    <w:link w:val="HeaderChar"/>
     <w:uiPriority w:val="99"/>
     <w:unhideWhenUsed/>
     <w:rsid w:val="006747CE"/>
@@ -4092,17 +3777,17 @@
       </w:tabs>
     </w:pPr>
   </w:style>
-  <w:style w:type="character" w:customStyle="1" w:styleId="Char">
-    <w:name w:val="머리글 Char"/>
-    <w:basedOn w:val="a0"/>
-    <w:link w:val="a4"/>
+  <w:style w:type="character" w:customStyle="1" w:styleId="HeaderChar">
+    <w:name w:val="Header Char"/>
+    <w:basedOn w:val="DefaultParagraphFont"/>
+    <w:link w:val="Header"/>
     <w:uiPriority w:val="99"/>
     <w:rsid w:val="006747CE"/>
   </w:style>
-  <w:style w:type="paragraph" w:styleId="a5">
+  <w:style w:type="paragraph" w:styleId="Footer">
     <w:name w:val="footer"/>
-    <w:basedOn w:val="a"/>
-    <w:link w:val="Char0"/>
+    <w:basedOn w:val="Normal"/>
+    <w:link w:val="FooterChar"/>
     <w:uiPriority w:val="99"/>
     <w:unhideWhenUsed/>
     <w:rsid w:val="006747CE"/>
@@ -4113,10 +3798,10 @@
       </w:tabs>
     </w:pPr>
   </w:style>
-  <w:style w:type="character" w:customStyle="1" w:styleId="Char0">
-    <w:name w:val="바닥글 Char"/>
-    <w:basedOn w:val="a0"/>
-    <w:link w:val="a5"/>
+  <w:style w:type="character" w:customStyle="1" w:styleId="FooterChar">
+    <w:name w:val="Footer Char"/>
+    <w:basedOn w:val="DefaultParagraphFont"/>
+    <w:link w:val="Footer"/>
     <w:uiPriority w:val="99"/>
     <w:rsid w:val="006747CE"/>
   </w:style>

</xml_diff>